<commit_message>
minor update on report
</commit_message>
<xml_diff>
--- a/Report/BDSA601-Assignment3.docx
+++ b/Report/BDSA601-Assignment3.docx
@@ -264,10 +264,7 @@
         <w:jc w:val="center"/>
       </w:pPr>
       <w:r>
-        <w:t>20092905</w:t>
-      </w:r>
-      <w:r>
-        <w:t xml:space="preserve"> &amp; 20113798</w:t>
+        <w:t>20092905 &amp; 20113798</w:t>
       </w:r>
     </w:p>
     <w:p>
@@ -409,7 +406,6 @@
           <w:bCs w:val="0"/>
         </w:rPr>
       </w:pPr>
-      <w:commentRangeStart w:id="0"/>
       <w:r>
         <w:rPr>
           <w:b/>
@@ -417,13 +413,6 @@
         </w:rPr>
         <w:lastRenderedPageBreak/>
         <w:t>University of Bahrain</w:t>
-      </w:r>
-      <w:commentRangeEnd w:id="0"/>
-      <w:r>
-        <w:rPr>
-          <w:rStyle w:val="CommentReference"/>
-        </w:rPr>
-        <w:commentReference w:id="0"/>
       </w:r>
     </w:p>
     <w:tbl>
@@ -817,6 +806,14 @@
     </w:p>
     <w:sdt>
       <w:sdtPr>
+        <w:rPr>
+          <w:rFonts w:ascii="Times New Roman" w:eastAsia="Times New Roman" w:hAnsi="Times New Roman" w:cs="Book Antiqua"/>
+          <w:bCs/>
+          <w:color w:val="000000"/>
+          <w:sz w:val="28"/>
+          <w:szCs w:val="24"/>
+          <w:lang w:val="en-GB"/>
+        </w:rPr>
         <w:id w:val="-1233000617"/>
         <w:docPartObj>
           <w:docPartGallery w:val="Table of Contents"/>
@@ -825,14 +822,8 @@
       </w:sdtPr>
       <w:sdtEndPr>
         <w:rPr>
-          <w:rFonts w:ascii="Times New Roman" w:eastAsia="Times New Roman" w:hAnsi="Times New Roman" w:cs="Book Antiqua"/>
           <w:b/>
-          <w:bCs/>
           <w:noProof/>
-          <w:color w:val="000000"/>
-          <w:sz w:val="28"/>
-          <w:szCs w:val="24"/>
-          <w:lang w:val="en-GB"/>
         </w:rPr>
       </w:sdtEndPr>
       <w:sdtContent>
@@ -3354,8 +3345,8 @@
           <w:bCs w:val="0"/>
         </w:rPr>
         <w:sectPr>
-          <w:headerReference w:type="default" r:id="rId13"/>
-          <w:footerReference w:type="default" r:id="rId14"/>
+          <w:headerReference w:type="default" r:id="rId9"/>
+          <w:footerReference w:type="default" r:id="rId10"/>
           <w:pgSz w:w="11906" w:h="16838" w:code="9"/>
           <w:pgMar w:top="1440" w:right="1800" w:bottom="1440" w:left="1800" w:header="706" w:footer="706" w:gutter="0"/>
           <w:pgNumType w:start="1"/>
@@ -3393,14 +3384,11 @@
       <w:pPr>
         <w:pStyle w:val="UOB-CoverPageChapter"/>
       </w:pPr>
-      <w:bookmarkStart w:id="1" w:name="_Toc58689247"/>
-      <w:r>
-        <w:t xml:space="preserve">Chapter </w:t>
-      </w:r>
-      <w:r>
-        <w:t>One</w:t>
-      </w:r>
-      <w:bookmarkEnd w:id="1"/>
+      <w:bookmarkStart w:id="0" w:name="_Toc58689247"/>
+      <w:r>
+        <w:t>Chapter One</w:t>
+      </w:r>
+      <w:bookmarkEnd w:id="0"/>
     </w:p>
     <w:p>
       <w:pPr>
@@ -3440,20 +3428,13 @@
           <w:sz w:val="36"/>
           <w:szCs w:val="36"/>
         </w:rPr>
-        <w:instrText xml:space="preserve"> REF _Ref58685708 \n \h </w:instrText>
-      </w:r>
-      <w:r>
-        <w:rPr>
-          <w:sz w:val="36"/>
-          <w:szCs w:val="36"/>
-        </w:rPr>
-      </w:r>
-      <w:r>
-        <w:rPr>
-          <w:sz w:val="36"/>
-          <w:szCs w:val="36"/>
-        </w:rPr>
-        <w:instrText xml:space="preserve"> \* MERGEFORMAT </w:instrText>
+        <w:instrText xml:space="preserve"> REF _Ref58685708 \n \h  \* MERGEFORMAT </w:instrText>
+      </w:r>
+      <w:r>
+        <w:rPr>
+          <w:sz w:val="36"/>
+          <w:szCs w:val="36"/>
+        </w:rPr>
       </w:r>
       <w:r>
         <w:rPr>
@@ -3489,20 +3470,13 @@
           <w:sz w:val="36"/>
           <w:szCs w:val="36"/>
         </w:rPr>
-        <w:instrText xml:space="preserve"> REF _Ref58685788 \w \h </w:instrText>
-      </w:r>
-      <w:r>
-        <w:rPr>
-          <w:sz w:val="36"/>
-          <w:szCs w:val="36"/>
-        </w:rPr>
-      </w:r>
-      <w:r>
-        <w:rPr>
-          <w:sz w:val="36"/>
-          <w:szCs w:val="36"/>
-        </w:rPr>
-        <w:instrText xml:space="preserve"> \* MERGEFORMAT </w:instrText>
+        <w:instrText xml:space="preserve"> REF _Ref58685788 \w \h  \* MERGEFORMAT </w:instrText>
+      </w:r>
+      <w:r>
+        <w:rPr>
+          <w:sz w:val="36"/>
+          <w:szCs w:val="36"/>
+        </w:rPr>
       </w:r>
       <w:r>
         <w:rPr>
@@ -3552,20 +3526,13 @@
           <w:sz w:val="36"/>
           <w:szCs w:val="36"/>
         </w:rPr>
-        <w:instrText xml:space="preserve"> REF _Ref58685788 \h </w:instrText>
-      </w:r>
-      <w:r>
-        <w:rPr>
-          <w:sz w:val="36"/>
-          <w:szCs w:val="36"/>
-        </w:rPr>
-      </w:r>
-      <w:r>
-        <w:rPr>
-          <w:sz w:val="36"/>
-          <w:szCs w:val="36"/>
-        </w:rPr>
-        <w:instrText xml:space="preserve"> \* MERGEFORMAT </w:instrText>
+        <w:instrText xml:space="preserve"> REF _Ref58685788 \h  \* MERGEFORMAT </w:instrText>
+      </w:r>
+      <w:r>
+        <w:rPr>
+          <w:sz w:val="36"/>
+          <w:szCs w:val="36"/>
+        </w:rPr>
       </w:r>
       <w:r>
         <w:rPr>
@@ -3610,20 +3577,13 @@
           <w:sz w:val="36"/>
           <w:szCs w:val="36"/>
         </w:rPr>
-        <w:instrText xml:space="preserve"> REF _Ref58685825 \w \h </w:instrText>
-      </w:r>
-      <w:r>
-        <w:rPr>
-          <w:sz w:val="36"/>
-          <w:szCs w:val="36"/>
-        </w:rPr>
-      </w:r>
-      <w:r>
-        <w:rPr>
-          <w:sz w:val="36"/>
-          <w:szCs w:val="36"/>
-        </w:rPr>
-        <w:instrText xml:space="preserve"> \* MERGEFORMAT </w:instrText>
+        <w:instrText xml:space="preserve"> REF _Ref58685825 \w \h  \* MERGEFORMAT </w:instrText>
+      </w:r>
+      <w:r>
+        <w:rPr>
+          <w:sz w:val="36"/>
+          <w:szCs w:val="36"/>
+        </w:rPr>
       </w:r>
       <w:r>
         <w:rPr>
@@ -3673,20 +3633,13 @@
           <w:sz w:val="36"/>
           <w:szCs w:val="36"/>
         </w:rPr>
-        <w:instrText xml:space="preserve"> REF _Ref58685825 \h </w:instrText>
-      </w:r>
-      <w:r>
-        <w:rPr>
-          <w:sz w:val="36"/>
-          <w:szCs w:val="36"/>
-        </w:rPr>
-      </w:r>
-      <w:r>
-        <w:rPr>
-          <w:sz w:val="36"/>
-          <w:szCs w:val="36"/>
-        </w:rPr>
-        <w:instrText xml:space="preserve"> \* MERGEFORMAT </w:instrText>
+        <w:instrText xml:space="preserve"> REF _Ref58685825 \h  \* MERGEFORMAT </w:instrText>
+      </w:r>
+      <w:r>
+        <w:rPr>
+          <w:sz w:val="36"/>
+          <w:szCs w:val="36"/>
+        </w:rPr>
       </w:r>
       <w:r>
         <w:rPr>
@@ -3731,20 +3684,13 @@
           <w:sz w:val="36"/>
           <w:szCs w:val="36"/>
         </w:rPr>
-        <w:instrText xml:space="preserve"> REF _Ref58685830 \w \h </w:instrText>
-      </w:r>
-      <w:r>
-        <w:rPr>
-          <w:sz w:val="36"/>
-          <w:szCs w:val="36"/>
-        </w:rPr>
-      </w:r>
-      <w:r>
-        <w:rPr>
-          <w:sz w:val="36"/>
-          <w:szCs w:val="36"/>
-        </w:rPr>
-        <w:instrText xml:space="preserve"> \* MERGEFORMAT </w:instrText>
+        <w:instrText xml:space="preserve"> REF _Ref58685830 \w \h  \* MERGEFORMAT </w:instrText>
+      </w:r>
+      <w:r>
+        <w:rPr>
+          <w:sz w:val="36"/>
+          <w:szCs w:val="36"/>
+        </w:rPr>
       </w:r>
       <w:r>
         <w:rPr>
@@ -3794,20 +3740,13 @@
           <w:sz w:val="36"/>
           <w:szCs w:val="36"/>
         </w:rPr>
-        <w:instrText xml:space="preserve"> REF _Ref58685830 \h </w:instrText>
-      </w:r>
-      <w:r>
-        <w:rPr>
-          <w:sz w:val="36"/>
-          <w:szCs w:val="36"/>
-        </w:rPr>
-      </w:r>
-      <w:r>
-        <w:rPr>
-          <w:sz w:val="36"/>
-          <w:szCs w:val="36"/>
-        </w:rPr>
-        <w:instrText xml:space="preserve"> \* MERGEFORMAT </w:instrText>
+        <w:instrText xml:space="preserve"> REF _Ref58685830 \h  \* MERGEFORMAT </w:instrText>
+      </w:r>
+      <w:r>
+        <w:rPr>
+          <w:sz w:val="36"/>
+          <w:szCs w:val="36"/>
+        </w:rPr>
       </w:r>
       <w:r>
         <w:rPr>
@@ -3852,20 +3791,13 @@
           <w:sz w:val="36"/>
           <w:szCs w:val="36"/>
         </w:rPr>
-        <w:instrText xml:space="preserve"> REF _Ref58685831 \w \h </w:instrText>
-      </w:r>
-      <w:r>
-        <w:rPr>
-          <w:sz w:val="36"/>
-          <w:szCs w:val="36"/>
-        </w:rPr>
-      </w:r>
-      <w:r>
-        <w:rPr>
-          <w:sz w:val="36"/>
-          <w:szCs w:val="36"/>
-        </w:rPr>
-        <w:instrText xml:space="preserve"> \* MERGEFORMAT </w:instrText>
+        <w:instrText xml:space="preserve"> REF _Ref58685831 \w \h  \* MERGEFORMAT </w:instrText>
+      </w:r>
+      <w:r>
+        <w:rPr>
+          <w:sz w:val="36"/>
+          <w:szCs w:val="36"/>
+        </w:rPr>
       </w:r>
       <w:r>
         <w:rPr>
@@ -3915,20 +3847,13 @@
           <w:sz w:val="36"/>
           <w:szCs w:val="36"/>
         </w:rPr>
-        <w:instrText xml:space="preserve"> REF _Ref58685831 \h </w:instrText>
-      </w:r>
-      <w:r>
-        <w:rPr>
-          <w:sz w:val="36"/>
-          <w:szCs w:val="36"/>
-        </w:rPr>
-      </w:r>
-      <w:r>
-        <w:rPr>
-          <w:sz w:val="36"/>
-          <w:szCs w:val="36"/>
-        </w:rPr>
-        <w:instrText xml:space="preserve"> \* MERGEFORMAT </w:instrText>
+        <w:instrText xml:space="preserve"> REF _Ref58685831 \h  \* MERGEFORMAT </w:instrText>
+      </w:r>
+      <w:r>
+        <w:rPr>
+          <w:sz w:val="36"/>
+          <w:szCs w:val="36"/>
+        </w:rPr>
       </w:r>
       <w:r>
         <w:rPr>
@@ -3973,20 +3898,13 @@
           <w:sz w:val="36"/>
           <w:szCs w:val="36"/>
         </w:rPr>
-        <w:instrText xml:space="preserve"> REF _Ref58685833 \w \h </w:instrText>
-      </w:r>
-      <w:r>
-        <w:rPr>
-          <w:sz w:val="36"/>
-          <w:szCs w:val="36"/>
-        </w:rPr>
-      </w:r>
-      <w:r>
-        <w:rPr>
-          <w:sz w:val="36"/>
-          <w:szCs w:val="36"/>
-        </w:rPr>
-        <w:instrText xml:space="preserve"> \* MERGEFORMAT </w:instrText>
+        <w:instrText xml:space="preserve"> REF _Ref58685833 \w \h  \* MERGEFORMAT </w:instrText>
+      </w:r>
+      <w:r>
+        <w:rPr>
+          <w:sz w:val="36"/>
+          <w:szCs w:val="36"/>
+        </w:rPr>
       </w:r>
       <w:r>
         <w:rPr>
@@ -4036,20 +3954,13 @@
           <w:sz w:val="36"/>
           <w:szCs w:val="36"/>
         </w:rPr>
-        <w:instrText xml:space="preserve"> REF _Ref58685833 \h </w:instrText>
-      </w:r>
-      <w:r>
-        <w:rPr>
-          <w:sz w:val="36"/>
-          <w:szCs w:val="36"/>
-        </w:rPr>
-      </w:r>
-      <w:r>
-        <w:rPr>
-          <w:sz w:val="36"/>
-          <w:szCs w:val="36"/>
-        </w:rPr>
-        <w:instrText xml:space="preserve"> \* MERGEFORMAT </w:instrText>
+        <w:instrText xml:space="preserve"> REF _Ref58685833 \h  \* MERGEFORMAT </w:instrText>
+      </w:r>
+      <w:r>
+        <w:rPr>
+          <w:sz w:val="36"/>
+          <w:szCs w:val="36"/>
+        </w:rPr>
       </w:r>
       <w:r>
         <w:rPr>
@@ -4094,20 +4005,13 @@
           <w:sz w:val="36"/>
           <w:szCs w:val="36"/>
         </w:rPr>
-        <w:instrText xml:space="preserve"> REF _Ref58685834 \w \h </w:instrText>
-      </w:r>
-      <w:r>
-        <w:rPr>
-          <w:sz w:val="36"/>
-          <w:szCs w:val="36"/>
-        </w:rPr>
-      </w:r>
-      <w:r>
-        <w:rPr>
-          <w:sz w:val="36"/>
-          <w:szCs w:val="36"/>
-        </w:rPr>
-        <w:instrText xml:space="preserve"> \* MERGEFORMAT </w:instrText>
+        <w:instrText xml:space="preserve"> REF _Ref58685834 \w \h  \* MERGEFORMAT </w:instrText>
+      </w:r>
+      <w:r>
+        <w:rPr>
+          <w:sz w:val="36"/>
+          <w:szCs w:val="36"/>
+        </w:rPr>
       </w:r>
       <w:r>
         <w:rPr>
@@ -4157,20 +4061,13 @@
           <w:sz w:val="36"/>
           <w:szCs w:val="36"/>
         </w:rPr>
-        <w:instrText xml:space="preserve"> REF _Ref58685834 \h </w:instrText>
-      </w:r>
-      <w:r>
-        <w:rPr>
-          <w:sz w:val="36"/>
-          <w:szCs w:val="36"/>
-        </w:rPr>
-      </w:r>
-      <w:r>
-        <w:rPr>
-          <w:sz w:val="36"/>
-          <w:szCs w:val="36"/>
-        </w:rPr>
-        <w:instrText xml:space="preserve"> \* MERGEFORMAT </w:instrText>
+        <w:instrText xml:space="preserve"> REF _Ref58685834 \h  \* MERGEFORMAT </w:instrText>
+      </w:r>
+      <w:r>
+        <w:rPr>
+          <w:sz w:val="36"/>
+          <w:szCs w:val="36"/>
+        </w:rPr>
       </w:r>
       <w:r>
         <w:rPr>
@@ -4215,20 +4112,13 @@
           <w:sz w:val="36"/>
           <w:szCs w:val="36"/>
         </w:rPr>
-        <w:instrText xml:space="preserve"> REF _Ref58685835 \w \h </w:instrText>
-      </w:r>
-      <w:r>
-        <w:rPr>
-          <w:sz w:val="36"/>
-          <w:szCs w:val="36"/>
-        </w:rPr>
-      </w:r>
-      <w:r>
-        <w:rPr>
-          <w:sz w:val="36"/>
-          <w:szCs w:val="36"/>
-        </w:rPr>
-        <w:instrText xml:space="preserve"> \* MERGEFORMAT </w:instrText>
+        <w:instrText xml:space="preserve"> REF _Ref58685835 \w \h  \* MERGEFORMAT </w:instrText>
+      </w:r>
+      <w:r>
+        <w:rPr>
+          <w:sz w:val="36"/>
+          <w:szCs w:val="36"/>
+        </w:rPr>
       </w:r>
       <w:r>
         <w:rPr>
@@ -4278,20 +4168,13 @@
           <w:sz w:val="36"/>
           <w:szCs w:val="36"/>
         </w:rPr>
-        <w:instrText xml:space="preserve"> REF _Ref58685835 \h </w:instrText>
-      </w:r>
-      <w:r>
-        <w:rPr>
-          <w:sz w:val="36"/>
-          <w:szCs w:val="36"/>
-        </w:rPr>
-      </w:r>
-      <w:r>
-        <w:rPr>
-          <w:sz w:val="36"/>
-          <w:szCs w:val="36"/>
-        </w:rPr>
-        <w:instrText xml:space="preserve"> \* MERGEFORMAT </w:instrText>
+        <w:instrText xml:space="preserve"> REF _Ref58685835 \h  \* MERGEFORMAT </w:instrText>
+      </w:r>
+      <w:r>
+        <w:rPr>
+          <w:sz w:val="36"/>
+          <w:szCs w:val="36"/>
+        </w:rPr>
       </w:r>
       <w:r>
         <w:rPr>
@@ -4353,8 +4236,8 @@
           <w:szCs w:val="36"/>
         </w:rPr>
         <w:sectPr>
-          <w:headerReference w:type="default" r:id="rId15"/>
-          <w:footerReference w:type="default" r:id="rId16"/>
+          <w:headerReference w:type="default" r:id="rId11"/>
+          <w:footerReference w:type="default" r:id="rId12"/>
           <w:pgSz w:w="11906" w:h="16838" w:code="9"/>
           <w:pgMar w:top="1440" w:right="1800" w:bottom="1440" w:left="1800" w:header="706" w:footer="706" w:gutter="0"/>
           <w:pgNumType w:start="1"/>
@@ -4367,7 +4250,7 @@
       <w:pPr>
         <w:pStyle w:val="UOB-ChapterCover"/>
       </w:pPr>
-      <w:bookmarkStart w:id="2" w:name="_Ref58685788"/>
+      <w:bookmarkStart w:id="1" w:name="_Ref58685788"/>
       <w:r>
         <w:lastRenderedPageBreak/>
         <w:t>Chapter One</w:t>
@@ -4388,15 +4271,67 @@
           <w:lang w:val="en-US"/>
         </w:rPr>
       </w:pPr>
-      <w:bookmarkStart w:id="3" w:name="_Toc58689248"/>
+      <w:bookmarkStart w:id="2" w:name="_Toc58689248"/>
       <w:r>
         <w:rPr>
           <w:lang w:val="en-US"/>
         </w:rPr>
         <w:t>Introduction</w:t>
       </w:r>
+      <w:bookmarkEnd w:id="1"/>
       <w:bookmarkEnd w:id="2"/>
+    </w:p>
+    <w:p>
+      <w:pPr>
+        <w:jc w:val="both"/>
+        <w:rPr>
+          <w:lang w:val="en-US"/>
+        </w:rPr>
+      </w:pPr>
+      <w:r>
+        <w:rPr>
+          <w:lang w:val="en-US"/>
+        </w:rPr>
+        <w:t>This section introduces the research and report.</w:t>
+      </w:r>
+    </w:p>
+    <w:p>
+      <w:pPr>
+        <w:pStyle w:val="UOB-Headings"/>
+        <w:rPr>
+          <w:lang w:val="en-US"/>
+        </w:rPr>
+      </w:pPr>
+      <w:bookmarkStart w:id="3" w:name="_Ref58685825"/>
+      <w:bookmarkStart w:id="4" w:name="_Toc58689249"/>
+      <w:r>
+        <w:rPr>
+          <w:lang w:val="en-US"/>
+        </w:rPr>
+        <w:t>Research Problem</w:t>
+      </w:r>
       <w:bookmarkEnd w:id="3"/>
+      <w:bookmarkEnd w:id="4"/>
+    </w:p>
+    <w:p>
+      <w:pPr>
+        <w:jc w:val="both"/>
+        <w:rPr>
+          <w:lang w:val="en-US"/>
+        </w:rPr>
+      </w:pPr>
+      <w:r>
+        <w:rPr>
+          <w:lang w:val="en-US"/>
+        </w:rPr>
+        <w:t xml:space="preserve">This section </w:t>
+      </w:r>
+      <w:r>
+        <w:rPr>
+          <w:lang w:val="en-US"/>
+        </w:rPr>
+        <w:t>describes the research problem addressed by this research.</w:t>
+      </w:r>
     </w:p>
     <w:p>
       <w:pPr>
@@ -4405,16 +4340,38 @@
           <w:lang w:val="en-US"/>
         </w:rPr>
       </w:pPr>
-      <w:bookmarkStart w:id="4" w:name="_Ref58685825"/>
-      <w:bookmarkStart w:id="5" w:name="_Toc58689249"/>
-      <w:r>
-        <w:rPr>
-          <w:lang w:val="en-US"/>
-        </w:rPr>
-        <w:t>Research Problem</w:t>
-      </w:r>
-      <w:bookmarkEnd w:id="4"/>
+      <w:bookmarkStart w:id="5" w:name="_Ref58685830"/>
+      <w:bookmarkStart w:id="6" w:name="_Toc58689250"/>
+      <w:r>
+        <w:rPr>
+          <w:lang w:val="en-US"/>
+        </w:rPr>
+        <w:t>Research Questions</w:t>
+      </w:r>
       <w:bookmarkEnd w:id="5"/>
+      <w:bookmarkEnd w:id="6"/>
+    </w:p>
+    <w:p>
+      <w:pPr>
+        <w:jc w:val="both"/>
+        <w:rPr>
+          <w:lang w:val="en-US"/>
+        </w:rPr>
+      </w:pPr>
+      <w:bookmarkStart w:id="7" w:name="_Ref58685831"/>
+      <w:bookmarkStart w:id="8" w:name="_Toc58689251"/>
+      <w:r>
+        <w:rPr>
+          <w:lang w:val="en-US"/>
+        </w:rPr>
+        <w:t xml:space="preserve">This section describes the </w:t>
+      </w:r>
+      <w:r>
+        <w:rPr>
+          <w:lang w:val="en-US"/>
+        </w:rPr>
+        <w:t>questions that this research aimed to answer.</w:t>
+      </w:r>
     </w:p>
     <w:p>
       <w:pPr>
@@ -4423,16 +4380,36 @@
           <w:lang w:val="en-US"/>
         </w:rPr>
       </w:pPr>
-      <w:bookmarkStart w:id="6" w:name="_Ref58685830"/>
-      <w:bookmarkStart w:id="7" w:name="_Toc58689250"/>
-      <w:r>
-        <w:rPr>
-          <w:lang w:val="en-US"/>
-        </w:rPr>
-        <w:t>Research Questions</w:t>
-      </w:r>
-      <w:bookmarkEnd w:id="6"/>
+      <w:r>
+        <w:rPr>
+          <w:lang w:val="en-US"/>
+        </w:rPr>
+        <w:t>Research Objectives</w:t>
+      </w:r>
       <w:bookmarkEnd w:id="7"/>
+      <w:bookmarkEnd w:id="8"/>
+    </w:p>
+    <w:p>
+      <w:pPr>
+        <w:jc w:val="both"/>
+        <w:rPr>
+          <w:lang w:val="en-US"/>
+        </w:rPr>
+      </w:pPr>
+      <w:bookmarkStart w:id="9" w:name="_Ref58685833"/>
+      <w:bookmarkStart w:id="10" w:name="_Toc58689252"/>
+      <w:r>
+        <w:rPr>
+          <w:lang w:val="en-US"/>
+        </w:rPr>
+        <w:t xml:space="preserve">This section describes the </w:t>
+      </w:r>
+      <w:r>
+        <w:rPr>
+          <w:lang w:val="en-US"/>
+        </w:rPr>
+        <w:t>objectives that this research aimed to achieve.</w:t>
+      </w:r>
     </w:p>
     <w:p>
       <w:pPr>
@@ -4441,16 +4418,48 @@
           <w:lang w:val="en-US"/>
         </w:rPr>
       </w:pPr>
-      <w:bookmarkStart w:id="8" w:name="_Ref58685831"/>
-      <w:bookmarkStart w:id="9" w:name="_Toc58689251"/>
-      <w:r>
-        <w:rPr>
-          <w:lang w:val="en-US"/>
-        </w:rPr>
-        <w:t>Research Objectives</w:t>
-      </w:r>
-      <w:bookmarkEnd w:id="8"/>
+      <w:r>
+        <w:rPr>
+          <w:lang w:val="en-US"/>
+        </w:rPr>
+        <w:t>Research Significance</w:t>
+      </w:r>
       <w:bookmarkEnd w:id="9"/>
+      <w:bookmarkEnd w:id="10"/>
+    </w:p>
+    <w:p>
+      <w:pPr>
+        <w:jc w:val="both"/>
+        <w:rPr>
+          <w:lang w:val="en-US"/>
+        </w:rPr>
+      </w:pPr>
+      <w:bookmarkStart w:id="11" w:name="_Ref58685834"/>
+      <w:bookmarkStart w:id="12" w:name="_Toc58689253"/>
+      <w:r>
+        <w:rPr>
+          <w:lang w:val="en-US"/>
+        </w:rPr>
+        <w:t xml:space="preserve">This section describes the </w:t>
+      </w:r>
+      <w:r>
+        <w:rPr>
+          <w:lang w:val="en-US"/>
+        </w:rPr>
+        <w:t xml:space="preserve">importance of this </w:t>
+      </w:r>
+      <w:r>
+        <w:rPr>
+          <w:lang w:val="en-US"/>
+        </w:rPr>
+        <w:t>research</w:t>
+      </w:r>
+      <w:r>
+        <w:rPr>
+          <w:lang w:val="en-US"/>
+        </w:rPr>
+        <w:t>.</w:t>
+      </w:r>
     </w:p>
     <w:p>
       <w:pPr>
@@ -4459,16 +4468,36 @@
           <w:lang w:val="en-US"/>
         </w:rPr>
       </w:pPr>
-      <w:bookmarkStart w:id="10" w:name="_Ref58685833"/>
-      <w:bookmarkStart w:id="11" w:name="_Toc58689252"/>
-      <w:r>
-        <w:rPr>
-          <w:lang w:val="en-US"/>
-        </w:rPr>
-        <w:t>Research Significance</w:t>
-      </w:r>
-      <w:bookmarkEnd w:id="10"/>
+      <w:r>
+        <w:rPr>
+          <w:lang w:val="en-US"/>
+        </w:rPr>
+        <w:t>Research Setting</w:t>
+      </w:r>
       <w:bookmarkEnd w:id="11"/>
+      <w:bookmarkEnd w:id="12"/>
+    </w:p>
+    <w:p>
+      <w:pPr>
+        <w:jc w:val="both"/>
+        <w:rPr>
+          <w:lang w:val="en-US"/>
+        </w:rPr>
+      </w:pPr>
+      <w:bookmarkStart w:id="13" w:name="_Ref58685835"/>
+      <w:bookmarkStart w:id="14" w:name="_Toc58689254"/>
+      <w:r>
+        <w:rPr>
+          <w:lang w:val="en-US"/>
+        </w:rPr>
+        <w:t>This section describes th</w:t>
+      </w:r>
+      <w:r>
+        <w:rPr>
+          <w:lang w:val="en-US"/>
+        </w:rPr>
+        <w:t>e context of how this research was conducted, including scope.</w:t>
+      </w:r>
     </w:p>
     <w:p>
       <w:pPr>
@@ -4477,34 +4506,784 @@
           <w:lang w:val="en-US"/>
         </w:rPr>
       </w:pPr>
-      <w:bookmarkStart w:id="12" w:name="_Ref58685834"/>
-      <w:bookmarkStart w:id="13" w:name="_Toc58689253"/>
-      <w:r>
-        <w:rPr>
-          <w:lang w:val="en-US"/>
-        </w:rPr>
-        <w:t>Research Setting</w:t>
-      </w:r>
-      <w:bookmarkEnd w:id="12"/>
+      <w:r>
+        <w:rPr>
+          <w:lang w:val="en-US"/>
+        </w:rPr>
+        <w:t>Definition of Terms</w:t>
+      </w:r>
       <w:bookmarkEnd w:id="13"/>
+      <w:bookmarkEnd w:id="14"/>
+    </w:p>
+    <w:p>
+      <w:pPr>
+        <w:jc w:val="both"/>
+        <w:rPr>
+          <w:lang w:val="en-US"/>
+        </w:rPr>
+      </w:pPr>
+      <w:r>
+        <w:rPr>
+          <w:lang w:val="en-US"/>
+        </w:rPr>
+        <w:t xml:space="preserve">This section </w:t>
+      </w:r>
+      <w:r>
+        <w:rPr>
+          <w:lang w:val="en-US"/>
+        </w:rPr>
+        <w:t>lists all the terms and their abbreviations used within the report.</w:t>
+      </w:r>
+    </w:p>
+    <w:p>
+      <w:pPr>
+        <w:rPr>
+          <w:lang w:val="en-US"/>
+        </w:rPr>
+      </w:pPr>
+    </w:p>
+    <w:p>
+      <w:pPr>
+        <w:rPr>
+          <w:lang w:val="en-US"/>
+        </w:rPr>
+      </w:pPr>
+    </w:p>
+    <w:p>
+      <w:pPr>
+        <w:rPr>
+          <w:lang w:val="en-US"/>
+        </w:rPr>
+        <w:sectPr>
+          <w:headerReference w:type="default" r:id="rId13"/>
+          <w:footerReference w:type="default" r:id="rId14"/>
+          <w:pgSz w:w="11906" w:h="16838" w:code="9"/>
+          <w:pgMar w:top="1440" w:right="1800" w:bottom="1440" w:left="1800" w:header="706" w:footer="706" w:gutter="0"/>
+          <w:cols w:space="708"/>
+          <w:docGrid w:linePitch="360"/>
+        </w:sectPr>
+      </w:pPr>
+    </w:p>
+    <w:p>
+      <w:pPr>
+        <w:pStyle w:val="UOB-ChapterCover"/>
+      </w:pPr>
+    </w:p>
+    <w:p>
+      <w:pPr>
+        <w:pStyle w:val="UOB-ChapterCover"/>
+      </w:pPr>
+    </w:p>
+    <w:p>
+      <w:pPr>
+        <w:pStyle w:val="UOB-ChapterCover"/>
+      </w:pPr>
+    </w:p>
+    <w:p>
+      <w:pPr>
+        <w:pStyle w:val="UOB-ChapterCover"/>
+      </w:pPr>
+    </w:p>
+    <w:p>
+      <w:pPr>
+        <w:pStyle w:val="UOB-ChapterCover"/>
+      </w:pPr>
+    </w:p>
+    <w:p>
+      <w:pPr>
+        <w:pStyle w:val="UOB-ChapterCover"/>
+      </w:pPr>
+    </w:p>
+    <w:p>
+      <w:pPr>
+        <w:pStyle w:val="UOB-ChapterCover"/>
+      </w:pPr>
+    </w:p>
+    <w:p>
+      <w:pPr>
+        <w:pStyle w:val="UOB-CoverPageChapter"/>
+      </w:pPr>
+      <w:bookmarkStart w:id="15" w:name="_Toc58689255"/>
+      <w:r>
+        <w:t>Chapter Two</w:t>
+      </w:r>
+      <w:bookmarkEnd w:id="15"/>
+    </w:p>
+    <w:p>
+      <w:pPr>
+        <w:pStyle w:val="UOB-ChapterCover"/>
+      </w:pPr>
+      <w:r>
+        <w:t>Theoretical Framework and Literature Review</w:t>
+      </w:r>
+    </w:p>
+    <w:p>
+      <w:pPr>
+        <w:rPr>
+          <w:sz w:val="24"/>
+          <w:szCs w:val="20"/>
+          <w:lang w:val="en-US"/>
+        </w:rPr>
+      </w:pPr>
+    </w:p>
+    <w:p>
+      <w:pPr>
+        <w:pStyle w:val="UOB-ChapterCover"/>
+        <w:jc w:val="left"/>
+        <w:rPr>
+          <w:sz w:val="36"/>
+          <w:szCs w:val="36"/>
+        </w:rPr>
+      </w:pPr>
+      <w:r>
+        <w:rPr>
+          <w:sz w:val="36"/>
+          <w:szCs w:val="36"/>
+        </w:rPr>
+        <w:fldChar w:fldCharType="begin"/>
+      </w:r>
+      <w:r>
+        <w:rPr>
+          <w:sz w:val="36"/>
+          <w:szCs w:val="36"/>
+        </w:rPr>
+        <w:instrText xml:space="preserve"> REF _Ref58685708 \n \h  \* MERGEFORMAT </w:instrText>
+      </w:r>
+      <w:r>
+        <w:rPr>
+          <w:sz w:val="36"/>
+          <w:szCs w:val="36"/>
+        </w:rPr>
+      </w:r>
+      <w:r>
+        <w:rPr>
+          <w:sz w:val="36"/>
+          <w:szCs w:val="36"/>
+        </w:rPr>
+        <w:fldChar w:fldCharType="separate"/>
+      </w:r>
+      <w:r>
+        <w:rPr>
+          <w:sz w:val="36"/>
+          <w:szCs w:val="36"/>
+          <w:cs/>
+        </w:rPr>
+        <w:t>‎</w:t>
+      </w:r>
+      <w:r>
+        <w:rPr>
+          <w:sz w:val="36"/>
+          <w:szCs w:val="36"/>
+        </w:rPr>
+        <w:fldChar w:fldCharType="end"/>
+      </w:r>
+      <w:r>
+        <w:rPr>
+          <w:sz w:val="36"/>
+          <w:szCs w:val="36"/>
+        </w:rPr>
+        <w:fldChar w:fldCharType="begin"/>
+      </w:r>
+      <w:r>
+        <w:rPr>
+          <w:sz w:val="36"/>
+          <w:szCs w:val="36"/>
+        </w:rPr>
+        <w:instrText xml:space="preserve"> REF _Ref58685788 \w \h  \* MERGEFORMAT </w:instrText>
+      </w:r>
+      <w:r>
+        <w:rPr>
+          <w:sz w:val="36"/>
+          <w:szCs w:val="36"/>
+        </w:rPr>
+      </w:r>
+      <w:r>
+        <w:rPr>
+          <w:sz w:val="36"/>
+          <w:szCs w:val="36"/>
+        </w:rPr>
+        <w:fldChar w:fldCharType="separate"/>
+      </w:r>
+      <w:r>
+        <w:rPr>
+          <w:sz w:val="36"/>
+          <w:szCs w:val="36"/>
+          <w:cs/>
+        </w:rPr>
+        <w:t>‎</w:t>
+      </w:r>
+      <w:r>
+        <w:rPr>
+          <w:sz w:val="36"/>
+          <w:szCs w:val="36"/>
+        </w:rPr>
+        <w:t>1.1</w:t>
+      </w:r>
+      <w:r>
+        <w:rPr>
+          <w:sz w:val="36"/>
+          <w:szCs w:val="36"/>
+        </w:rPr>
+        <w:fldChar w:fldCharType="end"/>
+      </w:r>
+      <w:r>
+        <w:rPr>
+          <w:sz w:val="36"/>
+          <w:szCs w:val="36"/>
+        </w:rPr>
+        <w:tab/>
+      </w:r>
+      <w:r>
+        <w:rPr>
+          <w:sz w:val="36"/>
+          <w:szCs w:val="36"/>
+        </w:rPr>
+        <w:fldChar w:fldCharType="begin"/>
+      </w:r>
+      <w:r>
+        <w:rPr>
+          <w:sz w:val="36"/>
+          <w:szCs w:val="36"/>
+        </w:rPr>
+        <w:instrText xml:space="preserve"> REF _Ref58685788 \h  \* MERGEFORMAT </w:instrText>
+      </w:r>
+      <w:r>
+        <w:rPr>
+          <w:sz w:val="36"/>
+          <w:szCs w:val="36"/>
+        </w:rPr>
+      </w:r>
+      <w:r>
+        <w:rPr>
+          <w:sz w:val="36"/>
+          <w:szCs w:val="36"/>
+        </w:rPr>
+        <w:fldChar w:fldCharType="separate"/>
+      </w:r>
+      <w:r>
+        <w:rPr>
+          <w:sz w:val="36"/>
+          <w:szCs w:val="36"/>
+        </w:rPr>
+        <w:t>Introduction</w:t>
+      </w:r>
+      <w:r>
+        <w:rPr>
+          <w:sz w:val="36"/>
+          <w:szCs w:val="36"/>
+        </w:rPr>
+        <w:fldChar w:fldCharType="end"/>
+      </w:r>
+    </w:p>
+    <w:p>
+      <w:pPr>
+        <w:pStyle w:val="UOB-ChapterCover"/>
+        <w:jc w:val="left"/>
+        <w:rPr>
+          <w:sz w:val="36"/>
+          <w:szCs w:val="36"/>
+        </w:rPr>
+      </w:pPr>
+      <w:r>
+        <w:rPr>
+          <w:sz w:val="36"/>
+          <w:szCs w:val="36"/>
+        </w:rPr>
+        <w:fldChar w:fldCharType="begin"/>
+      </w:r>
+      <w:r>
+        <w:rPr>
+          <w:sz w:val="36"/>
+          <w:szCs w:val="36"/>
+        </w:rPr>
+        <w:instrText xml:space="preserve"> REF _Ref58686234 \w \h </w:instrText>
+      </w:r>
+      <w:r>
+        <w:rPr>
+          <w:sz w:val="36"/>
+          <w:szCs w:val="36"/>
+        </w:rPr>
+      </w:r>
+      <w:r>
+        <w:rPr>
+          <w:sz w:val="36"/>
+          <w:szCs w:val="36"/>
+        </w:rPr>
+        <w:fldChar w:fldCharType="separate"/>
+      </w:r>
+      <w:r>
+        <w:rPr>
+          <w:sz w:val="36"/>
+          <w:szCs w:val="36"/>
+          <w:cs/>
+        </w:rPr>
+        <w:t>‎</w:t>
+      </w:r>
+      <w:r>
+        <w:rPr>
+          <w:sz w:val="36"/>
+          <w:szCs w:val="36"/>
+        </w:rPr>
+        <w:t>2.1</w:t>
+      </w:r>
+      <w:r>
+        <w:rPr>
+          <w:sz w:val="36"/>
+          <w:szCs w:val="36"/>
+        </w:rPr>
+        <w:fldChar w:fldCharType="end"/>
+      </w:r>
+      <w:r>
+        <w:rPr>
+          <w:sz w:val="36"/>
+          <w:szCs w:val="36"/>
+        </w:rPr>
+        <w:tab/>
+      </w:r>
+      <w:r>
+        <w:rPr>
+          <w:sz w:val="36"/>
+          <w:szCs w:val="36"/>
+        </w:rPr>
+        <w:fldChar w:fldCharType="begin"/>
+      </w:r>
+      <w:r>
+        <w:rPr>
+          <w:sz w:val="36"/>
+          <w:szCs w:val="36"/>
+        </w:rPr>
+        <w:instrText xml:space="preserve"> REF _Ref58686259 \h </w:instrText>
+      </w:r>
+      <w:r>
+        <w:rPr>
+          <w:sz w:val="36"/>
+          <w:szCs w:val="36"/>
+        </w:rPr>
+      </w:r>
+      <w:r>
+        <w:rPr>
+          <w:sz w:val="36"/>
+          <w:szCs w:val="36"/>
+        </w:rPr>
+        <w:fldChar w:fldCharType="separate"/>
+      </w:r>
+      <w:r>
+        <w:t>Literature Review</w:t>
+      </w:r>
+      <w:r>
+        <w:rPr>
+          <w:sz w:val="36"/>
+          <w:szCs w:val="36"/>
+        </w:rPr>
+        <w:fldChar w:fldCharType="end"/>
+      </w:r>
+    </w:p>
+    <w:p>
+      <w:pPr>
+        <w:pStyle w:val="UOB-ChapterCover"/>
+        <w:jc w:val="left"/>
+        <w:rPr>
+          <w:sz w:val="36"/>
+          <w:szCs w:val="36"/>
+        </w:rPr>
+      </w:pPr>
+      <w:r>
+        <w:rPr>
+          <w:sz w:val="36"/>
+          <w:szCs w:val="36"/>
+        </w:rPr>
+        <w:fldChar w:fldCharType="begin"/>
+      </w:r>
+      <w:r>
+        <w:rPr>
+          <w:sz w:val="36"/>
+          <w:szCs w:val="36"/>
+        </w:rPr>
+        <w:instrText xml:space="preserve"> REF _Ref58686240 \w \h </w:instrText>
+      </w:r>
+      <w:r>
+        <w:rPr>
+          <w:sz w:val="36"/>
+          <w:szCs w:val="36"/>
+        </w:rPr>
+      </w:r>
+      <w:r>
+        <w:rPr>
+          <w:sz w:val="36"/>
+          <w:szCs w:val="36"/>
+        </w:rPr>
+        <w:fldChar w:fldCharType="separate"/>
+      </w:r>
+      <w:r>
+        <w:rPr>
+          <w:sz w:val="36"/>
+          <w:szCs w:val="36"/>
+          <w:cs/>
+        </w:rPr>
+        <w:t>‎</w:t>
+      </w:r>
+      <w:r>
+        <w:rPr>
+          <w:sz w:val="36"/>
+          <w:szCs w:val="36"/>
+        </w:rPr>
+        <w:t>2.2</w:t>
+      </w:r>
+      <w:r>
+        <w:rPr>
+          <w:sz w:val="36"/>
+          <w:szCs w:val="36"/>
+        </w:rPr>
+        <w:fldChar w:fldCharType="end"/>
+      </w:r>
+      <w:r>
+        <w:rPr>
+          <w:sz w:val="36"/>
+          <w:szCs w:val="36"/>
+        </w:rPr>
+        <w:tab/>
+      </w:r>
+      <w:r>
+        <w:rPr>
+          <w:sz w:val="36"/>
+          <w:szCs w:val="36"/>
+        </w:rPr>
+        <w:fldChar w:fldCharType="begin"/>
+      </w:r>
+      <w:r>
+        <w:rPr>
+          <w:sz w:val="36"/>
+          <w:szCs w:val="36"/>
+        </w:rPr>
+        <w:instrText xml:space="preserve"> REF _Ref58686255 \h </w:instrText>
+      </w:r>
+      <w:r>
+        <w:rPr>
+          <w:sz w:val="36"/>
+          <w:szCs w:val="36"/>
+        </w:rPr>
+      </w:r>
+      <w:r>
+        <w:rPr>
+          <w:sz w:val="36"/>
+          <w:szCs w:val="36"/>
+        </w:rPr>
+        <w:fldChar w:fldCharType="separate"/>
+      </w:r>
+      <w:r>
+        <w:t>Theoretical Framework</w:t>
+      </w:r>
+      <w:r>
+        <w:rPr>
+          <w:sz w:val="36"/>
+          <w:szCs w:val="36"/>
+        </w:rPr>
+        <w:fldChar w:fldCharType="end"/>
+      </w:r>
+    </w:p>
+    <w:p>
+      <w:pPr>
+        <w:pStyle w:val="UOB-ChapterCover"/>
+        <w:jc w:val="left"/>
+        <w:rPr>
+          <w:sz w:val="36"/>
+          <w:szCs w:val="36"/>
+        </w:rPr>
+      </w:pPr>
+      <w:r>
+        <w:rPr>
+          <w:sz w:val="36"/>
+          <w:szCs w:val="36"/>
+        </w:rPr>
+        <w:fldChar w:fldCharType="begin"/>
+      </w:r>
+      <w:r>
+        <w:rPr>
+          <w:sz w:val="36"/>
+          <w:szCs w:val="36"/>
+        </w:rPr>
+        <w:instrText xml:space="preserve"> REF _Ref58686244 \w \h </w:instrText>
+      </w:r>
+      <w:r>
+        <w:rPr>
+          <w:sz w:val="36"/>
+          <w:szCs w:val="36"/>
+        </w:rPr>
+      </w:r>
+      <w:r>
+        <w:rPr>
+          <w:sz w:val="36"/>
+          <w:szCs w:val="36"/>
+        </w:rPr>
+        <w:fldChar w:fldCharType="separate"/>
+      </w:r>
+      <w:r>
+        <w:rPr>
+          <w:sz w:val="36"/>
+          <w:szCs w:val="36"/>
+          <w:cs/>
+        </w:rPr>
+        <w:t>‎</w:t>
+      </w:r>
+      <w:r>
+        <w:rPr>
+          <w:sz w:val="36"/>
+          <w:szCs w:val="36"/>
+        </w:rPr>
+        <w:t>2.3</w:t>
+      </w:r>
+      <w:r>
+        <w:rPr>
+          <w:sz w:val="36"/>
+          <w:szCs w:val="36"/>
+        </w:rPr>
+        <w:fldChar w:fldCharType="end"/>
+      </w:r>
+      <w:r>
+        <w:rPr>
+          <w:sz w:val="36"/>
+          <w:szCs w:val="36"/>
+        </w:rPr>
+        <w:tab/>
+      </w:r>
+      <w:r>
+        <w:rPr>
+          <w:sz w:val="36"/>
+          <w:szCs w:val="36"/>
+        </w:rPr>
+        <w:fldChar w:fldCharType="begin"/>
+      </w:r>
+      <w:r>
+        <w:rPr>
+          <w:sz w:val="36"/>
+          <w:szCs w:val="36"/>
+        </w:rPr>
+        <w:instrText xml:space="preserve"> REF _Ref58686252 \h </w:instrText>
+      </w:r>
+      <w:r>
+        <w:rPr>
+          <w:sz w:val="36"/>
+          <w:szCs w:val="36"/>
+        </w:rPr>
+      </w:r>
+      <w:r>
+        <w:rPr>
+          <w:sz w:val="36"/>
+          <w:szCs w:val="36"/>
+        </w:rPr>
+        <w:fldChar w:fldCharType="separate"/>
+      </w:r>
+      <w:r>
+        <w:t>Research Hypothesis</w:t>
+      </w:r>
+      <w:r>
+        <w:rPr>
+          <w:sz w:val="36"/>
+          <w:szCs w:val="36"/>
+        </w:rPr>
+        <w:fldChar w:fldCharType="end"/>
+      </w:r>
+    </w:p>
+    <w:p>
+      <w:pPr>
+        <w:pStyle w:val="UOB-ChapterCover"/>
+      </w:pPr>
+    </w:p>
+    <w:p>
+      <w:pPr>
+        <w:pStyle w:val="UOB-ChapterCover"/>
+      </w:pPr>
+    </w:p>
+    <w:p>
+      <w:pPr>
+        <w:pStyle w:val="UOB-ChapterCover"/>
+      </w:pPr>
+    </w:p>
+    <w:p>
+      <w:pPr>
+        <w:pStyle w:val="UOB-ChapterCover"/>
+      </w:pPr>
+    </w:p>
+    <w:p>
+      <w:pPr>
+        <w:pStyle w:val="UOB-ChapterCover"/>
+      </w:pPr>
+    </w:p>
+    <w:p>
+      <w:pPr>
+        <w:pStyle w:val="UOB-ChapterCover"/>
+        <w:jc w:val="left"/>
+      </w:pPr>
+    </w:p>
+    <w:p>
+      <w:pPr>
+        <w:rPr>
+          <w:rFonts w:cs="Times New Roman"/>
+          <w:sz w:val="40"/>
+          <w:szCs w:val="40"/>
+          <w:lang w:val="en-US"/>
+        </w:rPr>
+        <w:sectPr>
+          <w:headerReference w:type="default" r:id="rId15"/>
+          <w:footerReference w:type="default" r:id="rId16"/>
+          <w:pgSz w:w="11906" w:h="16838" w:code="9"/>
+          <w:pgMar w:top="1440" w:right="1800" w:bottom="1440" w:left="1800" w:header="706" w:footer="706" w:gutter="0"/>
+          <w:cols w:space="708"/>
+          <w:docGrid w:linePitch="360"/>
+        </w:sectPr>
+      </w:pPr>
+    </w:p>
+    <w:p>
+      <w:pPr>
+        <w:pStyle w:val="UOB-ChapterCover"/>
+      </w:pPr>
+      <w:r>
+        <w:lastRenderedPageBreak/>
+        <w:t>Chapter Two</w:t>
+      </w:r>
+    </w:p>
+    <w:p>
+      <w:pPr>
+        <w:pStyle w:val="UOB-ChapterCover"/>
+      </w:pPr>
+      <w:r>
+        <w:t>Theoretical Framework and Literature Review</w:t>
+      </w:r>
     </w:p>
     <w:p>
       <w:pPr>
         <w:pStyle w:val="UOB-Headings"/>
         <w:rPr>
-          <w:lang w:val="en-US"/>
-        </w:rPr>
-      </w:pPr>
-      <w:bookmarkStart w:id="14" w:name="_Ref58685835"/>
-      <w:bookmarkStart w:id="15" w:name="_Toc58689254"/>
-      <w:r>
-        <w:rPr>
-          <w:lang w:val="en-US"/>
-        </w:rPr>
-        <w:t>Definition of Terms</w:t>
-      </w:r>
-      <w:bookmarkEnd w:id="14"/>
-      <w:bookmarkEnd w:id="15"/>
+          <w:bCs/>
+          <w:lang w:val="en-US"/>
+        </w:rPr>
+      </w:pPr>
+      <w:bookmarkStart w:id="16" w:name="_Ref58686234"/>
+      <w:bookmarkStart w:id="17" w:name="_Ref58686259"/>
+      <w:bookmarkStart w:id="18" w:name="_Toc58689256"/>
+      <w:r>
+        <w:rPr>
+          <w:lang w:val="en-US"/>
+        </w:rPr>
+        <w:t>Literature Review</w:t>
+      </w:r>
+      <w:bookmarkEnd w:id="16"/>
+      <w:bookmarkEnd w:id="17"/>
+      <w:bookmarkEnd w:id="18"/>
+    </w:p>
+    <w:p>
+      <w:pPr>
+        <w:jc w:val="both"/>
+        <w:rPr>
+          <w:lang w:val="en-US"/>
+        </w:rPr>
+      </w:pPr>
+      <w:bookmarkStart w:id="19" w:name="_Ref58686240"/>
+      <w:bookmarkStart w:id="20" w:name="_Ref58686255"/>
+      <w:bookmarkStart w:id="21" w:name="_Toc58689257"/>
+      <w:r>
+        <w:rPr>
+          <w:lang w:val="en-US"/>
+        </w:rPr>
+        <w:t>This section</w:t>
+      </w:r>
+      <w:r>
+        <w:rPr>
+          <w:lang w:val="en-US"/>
+        </w:rPr>
+        <w:t xml:space="preserve"> goes through similar research topics conducted and compares between previous relevant works related to this research.</w:t>
+      </w:r>
+    </w:p>
+    <w:p>
+      <w:pPr>
+        <w:pStyle w:val="UOB-Headings"/>
+        <w:rPr>
+          <w:bCs/>
+          <w:lang w:val="en-US"/>
+        </w:rPr>
+      </w:pPr>
+      <w:r>
+        <w:rPr>
+          <w:lang w:val="en-US"/>
+        </w:rPr>
+        <w:t>Theoretical Framework</w:t>
+      </w:r>
+      <w:bookmarkEnd w:id="19"/>
+      <w:bookmarkEnd w:id="20"/>
+      <w:bookmarkEnd w:id="21"/>
+    </w:p>
+    <w:p>
+      <w:pPr>
+        <w:jc w:val="both"/>
+        <w:rPr>
+          <w:lang w:val="en-US"/>
+        </w:rPr>
+      </w:pPr>
+      <w:bookmarkStart w:id="22" w:name="_Ref58686244"/>
+      <w:bookmarkStart w:id="23" w:name="_Ref58686252"/>
+      <w:bookmarkStart w:id="24" w:name="_Toc58689258"/>
+      <w:r>
+        <w:rPr>
+          <w:lang w:val="en-US"/>
+        </w:rPr>
+        <w:t xml:space="preserve">This section describes the </w:t>
+      </w:r>
+      <w:r>
+        <w:rPr>
+          <w:lang w:val="en-US"/>
+        </w:rPr>
+        <w:t>how this research will be implemented and carried out.</w:t>
+      </w:r>
+    </w:p>
+    <w:p>
+      <w:pPr>
+        <w:pStyle w:val="UOB-Headings"/>
+        <w:rPr>
+          <w:bCs/>
+          <w:lang w:val="en-US"/>
+        </w:rPr>
+      </w:pPr>
+      <w:r>
+        <w:rPr>
+          <w:lang w:val="en-US"/>
+        </w:rPr>
+        <w:t>Research Hypothesis</w:t>
+      </w:r>
+      <w:bookmarkEnd w:id="22"/>
+      <w:bookmarkEnd w:id="23"/>
+      <w:bookmarkEnd w:id="24"/>
+    </w:p>
+    <w:p>
+      <w:pPr>
+        <w:jc w:val="both"/>
+        <w:rPr>
+          <w:lang w:val="en-US"/>
+        </w:rPr>
+      </w:pPr>
+      <w:r>
+        <w:rPr>
+          <w:lang w:val="en-US"/>
+        </w:rPr>
+        <w:t xml:space="preserve">This section </w:t>
+      </w:r>
+      <w:r>
+        <w:rPr>
+          <w:lang w:val="en-US"/>
+        </w:rPr>
+        <w:t>defines and describes</w:t>
+      </w:r>
+      <w:r>
+        <w:rPr>
+          <w:lang w:val="en-US"/>
+        </w:rPr>
+        <w:t xml:space="preserve"> the </w:t>
+      </w:r>
+      <w:r>
+        <w:rPr>
+          <w:lang w:val="en-US"/>
+        </w:rPr>
+        <w:t>hypothesis assumed by the researchers.</w:t>
+      </w:r>
     </w:p>
     <w:p>
       <w:pPr>
@@ -4567,25 +5346,23 @@
     </w:p>
     <w:p>
       <w:pPr>
+        <w:pStyle w:val="UOB-CoverPageChapter"/>
+      </w:pPr>
+      <w:bookmarkStart w:id="25" w:name="_Toc58689259"/>
+      <w:r>
+        <w:t xml:space="preserve">Chapter </w:t>
+      </w:r>
+      <w:r>
+        <w:t>Three</w:t>
+      </w:r>
+      <w:bookmarkEnd w:id="25"/>
+    </w:p>
+    <w:p>
+      <w:pPr>
         <w:pStyle w:val="UOB-ChapterCover"/>
       </w:pPr>
-    </w:p>
-    <w:p>
-      <w:pPr>
-        <w:pStyle w:val="UOB-CoverPageChapter"/>
-      </w:pPr>
-      <w:bookmarkStart w:id="16" w:name="_Toc58689255"/>
-      <w:r>
-        <w:t>Chapter Two</w:t>
-      </w:r>
-      <w:bookmarkEnd w:id="16"/>
-    </w:p>
-    <w:p>
-      <w:pPr>
-        <w:pStyle w:val="UOB-ChapterCover"/>
-      </w:pPr>
-      <w:r>
-        <w:t>Theoretical Framework and Literature Review</w:t>
+      <w:r>
+        <w:t>Methods and Procedures</w:t>
       </w:r>
     </w:p>
     <w:p>
@@ -4618,20 +5395,13 @@
           <w:sz w:val="36"/>
           <w:szCs w:val="36"/>
         </w:rPr>
-        <w:instrText xml:space="preserve"> REF _Ref58685708 \n \h </w:instrText>
-      </w:r>
-      <w:r>
-        <w:rPr>
-          <w:sz w:val="36"/>
-          <w:szCs w:val="36"/>
-        </w:rPr>
-      </w:r>
-      <w:r>
-        <w:rPr>
-          <w:sz w:val="36"/>
-          <w:szCs w:val="36"/>
-        </w:rPr>
-        <w:instrText xml:space="preserve"> \* MERGEFORMAT </w:instrText>
+        <w:instrText xml:space="preserve"> REF _Ref58687976 \w \h </w:instrText>
+      </w:r>
+      <w:r>
+        <w:rPr>
+          <w:sz w:val="36"/>
+          <w:szCs w:val="36"/>
+        </w:rPr>
       </w:r>
       <w:r>
         <w:rPr>
@@ -4653,6 +5423,13 @@
           <w:sz w:val="36"/>
           <w:szCs w:val="36"/>
         </w:rPr>
+        <w:t>3.1</w:t>
+      </w:r>
+      <w:r>
+        <w:rPr>
+          <w:sz w:val="36"/>
+          <w:szCs w:val="36"/>
+        </w:rPr>
         <w:fldChar w:fldCharType="end"/>
       </w:r>
       <w:r>
@@ -4660,6 +5437,13 @@
           <w:sz w:val="36"/>
           <w:szCs w:val="36"/>
         </w:rPr>
+        <w:tab/>
+      </w:r>
+      <w:r>
+        <w:rPr>
+          <w:sz w:val="36"/>
+          <w:szCs w:val="36"/>
+        </w:rPr>
         <w:fldChar w:fldCharType="begin"/>
       </w:r>
       <w:r>
@@ -4667,20 +5451,13 @@
           <w:sz w:val="36"/>
           <w:szCs w:val="36"/>
         </w:rPr>
-        <w:instrText xml:space="preserve"> REF _Ref58685788 \w \h </w:instrText>
-      </w:r>
-      <w:r>
-        <w:rPr>
-          <w:sz w:val="36"/>
-          <w:szCs w:val="36"/>
-        </w:rPr>
-      </w:r>
-      <w:r>
-        <w:rPr>
-          <w:sz w:val="36"/>
-          <w:szCs w:val="36"/>
-        </w:rPr>
-        <w:instrText xml:space="preserve"> \* MERGEFORMAT </w:instrText>
+        <w:instrText xml:space="preserve"> REF _Ref58688038 \h </w:instrText>
+      </w:r>
+      <w:r>
+        <w:rPr>
+          <w:sz w:val="36"/>
+          <w:szCs w:val="36"/>
+        </w:rPr>
       </w:r>
       <w:r>
         <w:rPr>
@@ -4690,74 +5467,7 @@
         <w:fldChar w:fldCharType="separate"/>
       </w:r>
       <w:r>
-        <w:rPr>
-          <w:sz w:val="36"/>
-          <w:szCs w:val="36"/>
-          <w:cs/>
-        </w:rPr>
-        <w:t>‎</w:t>
-      </w:r>
-      <w:r>
-        <w:rPr>
-          <w:sz w:val="36"/>
-          <w:szCs w:val="36"/>
-        </w:rPr>
-        <w:t>1.1</w:t>
-      </w:r>
-      <w:r>
-        <w:rPr>
-          <w:sz w:val="36"/>
-          <w:szCs w:val="36"/>
-        </w:rPr>
-        <w:fldChar w:fldCharType="end"/>
-      </w:r>
-      <w:r>
-        <w:rPr>
-          <w:sz w:val="36"/>
-          <w:szCs w:val="36"/>
-        </w:rPr>
-        <w:tab/>
-      </w:r>
-      <w:r>
-        <w:rPr>
-          <w:sz w:val="36"/>
-          <w:szCs w:val="36"/>
-        </w:rPr>
-        <w:fldChar w:fldCharType="begin"/>
-      </w:r>
-      <w:r>
-        <w:rPr>
-          <w:sz w:val="36"/>
-          <w:szCs w:val="36"/>
-        </w:rPr>
-        <w:instrText xml:space="preserve"> REF _Ref58685788 \h </w:instrText>
-      </w:r>
-      <w:r>
-        <w:rPr>
-          <w:sz w:val="36"/>
-          <w:szCs w:val="36"/>
-        </w:rPr>
-      </w:r>
-      <w:r>
-        <w:rPr>
-          <w:sz w:val="36"/>
-          <w:szCs w:val="36"/>
-        </w:rPr>
-        <w:instrText xml:space="preserve"> \* MERGEFORMAT </w:instrText>
-      </w:r>
-      <w:r>
-        <w:rPr>
-          <w:sz w:val="36"/>
-          <w:szCs w:val="36"/>
-        </w:rPr>
-        <w:fldChar w:fldCharType="separate"/>
-      </w:r>
-      <w:r>
-        <w:rPr>
-          <w:sz w:val="36"/>
-          <w:szCs w:val="36"/>
-        </w:rPr>
-        <w:t>Introduction</w:t>
+        <w:t>Research Study’s Methodology</w:t>
       </w:r>
       <w:r>
         <w:rPr>
@@ -4788,7 +5498,7 @@
           <w:sz w:val="36"/>
           <w:szCs w:val="36"/>
         </w:rPr>
-        <w:instrText xml:space="preserve"> REF _Ref58686234 \w \h </w:instrText>
+        <w:instrText xml:space="preserve"> REF _Ref58687980 \w \h </w:instrText>
       </w:r>
       <w:r>
         <w:rPr>
@@ -4816,7 +5526,7 @@
           <w:sz w:val="36"/>
           <w:szCs w:val="36"/>
         </w:rPr>
-        <w:t>2.1</w:t>
+        <w:t>3.2</w:t>
       </w:r>
       <w:r>
         <w:rPr>
@@ -4844,7 +5554,7 @@
           <w:sz w:val="36"/>
           <w:szCs w:val="36"/>
         </w:rPr>
-        <w:instrText xml:space="preserve"> REF _Ref58686259 \h </w:instrText>
+        <w:instrText xml:space="preserve"> REF _Ref58688035 \h </w:instrText>
       </w:r>
       <w:r>
         <w:rPr>
@@ -4860,7 +5570,7 @@
         <w:fldChar w:fldCharType="separate"/>
       </w:r>
       <w:r>
-        <w:t>Literature Review</w:t>
+        <w:t>Research Study’s Population and Sample</w:t>
       </w:r>
       <w:r>
         <w:rPr>
@@ -4891,7 +5601,7 @@
           <w:sz w:val="36"/>
           <w:szCs w:val="36"/>
         </w:rPr>
-        <w:instrText xml:space="preserve"> REF _Ref58686240 \w \h </w:instrText>
+        <w:instrText xml:space="preserve"> REF _Ref58687985 \w \h </w:instrText>
       </w:r>
       <w:r>
         <w:rPr>
@@ -4919,7 +5629,7 @@
           <w:sz w:val="36"/>
           <w:szCs w:val="36"/>
         </w:rPr>
-        <w:t>2.2</w:t>
+        <w:t>3.3</w:t>
       </w:r>
       <w:r>
         <w:rPr>
@@ -4947,7 +5657,7 @@
           <w:sz w:val="36"/>
           <w:szCs w:val="36"/>
         </w:rPr>
-        <w:instrText xml:space="preserve"> REF _Ref58686255 \h </w:instrText>
+        <w:instrText xml:space="preserve"> REF _Ref58688033 \h </w:instrText>
       </w:r>
       <w:r>
         <w:rPr>
@@ -4963,7 +5673,7 @@
         <w:fldChar w:fldCharType="separate"/>
       </w:r>
       <w:r>
-        <w:t>Theoretical Framework</w:t>
+        <w:t>Research Study’s Tools</w:t>
       </w:r>
       <w:r>
         <w:rPr>
@@ -4994,7 +5704,7 @@
           <w:sz w:val="36"/>
           <w:szCs w:val="36"/>
         </w:rPr>
-        <w:instrText xml:space="preserve"> REF _Ref58686244 \w \h </w:instrText>
+        <w:instrText xml:space="preserve"> REF _Ref58687988 \w \h </w:instrText>
       </w:r>
       <w:r>
         <w:rPr>
@@ -5022,7 +5732,7 @@
           <w:sz w:val="36"/>
           <w:szCs w:val="36"/>
         </w:rPr>
-        <w:t>2.3</w:t>
+        <w:t>3.4</w:t>
       </w:r>
       <w:r>
         <w:rPr>
@@ -5050,7 +5760,7 @@
           <w:sz w:val="36"/>
           <w:szCs w:val="36"/>
         </w:rPr>
-        <w:instrText xml:space="preserve"> REF _Ref58686252 \h </w:instrText>
+        <w:instrText xml:space="preserve"> REF _Ref58688030 \h </w:instrText>
       </w:r>
       <w:r>
         <w:rPr>
@@ -5066,7 +5776,110 @@
         <w:fldChar w:fldCharType="separate"/>
       </w:r>
       <w:r>
-        <w:t>Research Hypothesis</w:t>
+        <w:t>Data Collection and Procedures</w:t>
+      </w:r>
+      <w:r>
+        <w:rPr>
+          <w:sz w:val="36"/>
+          <w:szCs w:val="36"/>
+        </w:rPr>
+        <w:fldChar w:fldCharType="end"/>
+      </w:r>
+    </w:p>
+    <w:p>
+      <w:pPr>
+        <w:pStyle w:val="UOB-ChapterCover"/>
+        <w:jc w:val="left"/>
+        <w:rPr>
+          <w:sz w:val="36"/>
+          <w:szCs w:val="36"/>
+        </w:rPr>
+      </w:pPr>
+      <w:r>
+        <w:rPr>
+          <w:sz w:val="36"/>
+          <w:szCs w:val="36"/>
+        </w:rPr>
+        <w:fldChar w:fldCharType="begin"/>
+      </w:r>
+      <w:r>
+        <w:rPr>
+          <w:sz w:val="36"/>
+          <w:szCs w:val="36"/>
+        </w:rPr>
+        <w:instrText xml:space="preserve"> REF _Ref58687991 \w \h </w:instrText>
+      </w:r>
+      <w:r>
+        <w:rPr>
+          <w:sz w:val="36"/>
+          <w:szCs w:val="36"/>
+        </w:rPr>
+      </w:r>
+      <w:r>
+        <w:rPr>
+          <w:sz w:val="36"/>
+          <w:szCs w:val="36"/>
+        </w:rPr>
+        <w:fldChar w:fldCharType="separate"/>
+      </w:r>
+      <w:r>
+        <w:rPr>
+          <w:sz w:val="36"/>
+          <w:szCs w:val="36"/>
+          <w:cs/>
+        </w:rPr>
+        <w:t>‎</w:t>
+      </w:r>
+      <w:r>
+        <w:rPr>
+          <w:sz w:val="36"/>
+          <w:szCs w:val="36"/>
+        </w:rPr>
+        <w:t>3.5</w:t>
+      </w:r>
+      <w:r>
+        <w:rPr>
+          <w:sz w:val="36"/>
+          <w:szCs w:val="36"/>
+        </w:rPr>
+        <w:fldChar w:fldCharType="end"/>
+      </w:r>
+      <w:r>
+        <w:rPr>
+          <w:sz w:val="36"/>
+          <w:szCs w:val="36"/>
+        </w:rPr>
+        <w:tab/>
+      </w:r>
+      <w:r>
+        <w:rPr>
+          <w:sz w:val="36"/>
+          <w:szCs w:val="36"/>
+        </w:rPr>
+        <w:fldChar w:fldCharType="begin"/>
+      </w:r>
+      <w:r>
+        <w:rPr>
+          <w:sz w:val="36"/>
+          <w:szCs w:val="36"/>
+        </w:rPr>
+        <w:instrText xml:space="preserve"> REF _Ref58688027 \h </w:instrText>
+      </w:r>
+      <w:r>
+        <w:rPr>
+          <w:sz w:val="36"/>
+          <w:szCs w:val="36"/>
+        </w:rPr>
+      </w:r>
+      <w:r>
+        <w:rPr>
+          <w:sz w:val="36"/>
+          <w:szCs w:val="36"/>
+        </w:rPr>
+        <w:fldChar w:fldCharType="separate"/>
+      </w:r>
+      <w:r>
+        <w:t>Statistical Approaches</w:t>
       </w:r>
       <w:r>
         <w:rPr>
@@ -5134,7 +5947,7 @@
         <w:t xml:space="preserve">Chapter </w:t>
       </w:r>
       <w:r>
-        <w:t>Two</w:t>
+        <w:t>Three</w:t>
       </w:r>
     </w:p>
     <w:p>
@@ -5142,7 +5955,7 @@
         <w:pStyle w:val="UOB-ChapterCover"/>
       </w:pPr>
       <w:r>
-        <w:t>Theoretical Framework and Literature Review</w:t>
+        <w:t>Methods and Procedures</w:t>
       </w:r>
     </w:p>
     <w:p>
@@ -5153,18 +5966,59 @@
           <w:lang w:val="en-US"/>
         </w:rPr>
       </w:pPr>
-      <w:bookmarkStart w:id="17" w:name="_Ref58686234"/>
-      <w:bookmarkStart w:id="18" w:name="_Ref58686259"/>
-      <w:bookmarkStart w:id="19" w:name="_Toc58689256"/>
-      <w:r>
-        <w:rPr>
-          <w:lang w:val="en-US"/>
-        </w:rPr>
-        <w:t>Literature Review</w:t>
-      </w:r>
-      <w:bookmarkEnd w:id="17"/>
-      <w:bookmarkEnd w:id="18"/>
-      <w:bookmarkEnd w:id="19"/>
+      <w:bookmarkStart w:id="26" w:name="_Ref58687976"/>
+      <w:bookmarkStart w:id="27" w:name="_Ref58688038"/>
+      <w:bookmarkStart w:id="28" w:name="_Toc58689260"/>
+      <w:r>
+        <w:rPr>
+          <w:lang w:val="en-US"/>
+        </w:rPr>
+        <w:t>Research Study’s Methodology</w:t>
+      </w:r>
+      <w:bookmarkEnd w:id="26"/>
+      <w:bookmarkEnd w:id="27"/>
+      <w:bookmarkEnd w:id="28"/>
+    </w:p>
+    <w:p>
+      <w:pPr>
+        <w:rPr>
+          <w:lang w:val="en-US"/>
+        </w:rPr>
+      </w:pPr>
+      <w:bookmarkStart w:id="29" w:name="_Ref58687980"/>
+      <w:bookmarkStart w:id="30" w:name="_Ref58688035"/>
+      <w:r>
+        <w:rPr>
+          <w:lang w:val="en-US"/>
+        </w:rPr>
+        <w:t>Text comes here</w:t>
+      </w:r>
+    </w:p>
+    <w:p>
+      <w:pPr>
+        <w:rPr>
+          <w:lang w:val="en-US"/>
+        </w:rPr>
+      </w:pPr>
+      <w:r>
+        <w:rPr>
+          <w:lang w:val="en-US"/>
+        </w:rPr>
+        <w:t>Text comes here</w:t>
+      </w:r>
+    </w:p>
+    <w:p>
+      <w:pPr>
+        <w:rPr>
+          <w:lang w:val="en-US"/>
+        </w:rPr>
+      </w:pPr>
+      <w:r>
+        <w:rPr>
+          <w:lang w:val="en-US"/>
+        </w:rPr>
+        <w:t>Text comes here</w:t>
+      </w:r>
     </w:p>
     <w:p>
       <w:pPr>
@@ -5174,46 +6028,232 @@
           <w:lang w:val="en-US"/>
         </w:rPr>
       </w:pPr>
-      <w:bookmarkStart w:id="20" w:name="_Ref58686240"/>
-      <w:bookmarkStart w:id="21" w:name="_Ref58686255"/>
-      <w:bookmarkStart w:id="22" w:name="_Toc58689257"/>
-      <w:r>
-        <w:rPr>
-          <w:lang w:val="en-US"/>
-        </w:rPr>
-        <w:t>Theoretical Framework</w:t>
-      </w:r>
-      <w:bookmarkEnd w:id="20"/>
-      <w:bookmarkEnd w:id="21"/>
-      <w:bookmarkEnd w:id="22"/>
+      <w:bookmarkStart w:id="31" w:name="_Toc58689261"/>
+      <w:r>
+        <w:rPr>
+          <w:lang w:val="en-US"/>
+        </w:rPr>
+        <w:t>Research Study’s Population and Sample</w:t>
+      </w:r>
+      <w:bookmarkEnd w:id="29"/>
+      <w:bookmarkEnd w:id="30"/>
+      <w:bookmarkEnd w:id="31"/>
+    </w:p>
+    <w:p>
+      <w:pPr>
+        <w:rPr>
+          <w:lang w:val="en-US"/>
+        </w:rPr>
+      </w:pPr>
+      <w:bookmarkStart w:id="32" w:name="_Ref58687985"/>
+      <w:bookmarkStart w:id="33" w:name="_Ref58688033"/>
+      <w:r>
+        <w:rPr>
+          <w:lang w:val="en-US"/>
+        </w:rPr>
+        <w:t>Text comes here</w:t>
+      </w:r>
+    </w:p>
+    <w:p>
+      <w:pPr>
+        <w:rPr>
+          <w:lang w:val="en-US"/>
+        </w:rPr>
+      </w:pPr>
+      <w:r>
+        <w:rPr>
+          <w:lang w:val="en-US"/>
+        </w:rPr>
+        <w:t>Text comes here</w:t>
+      </w:r>
+    </w:p>
+    <w:p>
+      <w:pPr>
+        <w:rPr>
+          <w:lang w:val="en-US"/>
+        </w:rPr>
+      </w:pPr>
+      <w:r>
+        <w:rPr>
+          <w:lang w:val="en-US"/>
+        </w:rPr>
+        <w:t>Text comes here</w:t>
+      </w:r>
     </w:p>
     <w:p>
       <w:pPr>
         <w:pStyle w:val="UOB-Headings"/>
         <w:rPr>
-          <w:bCs/>
-          <w:lang w:val="en-US"/>
-        </w:rPr>
-      </w:pPr>
-      <w:bookmarkStart w:id="23" w:name="_Ref58686244"/>
-      <w:bookmarkStart w:id="24" w:name="_Ref58686252"/>
-      <w:bookmarkStart w:id="25" w:name="_Toc58689258"/>
-      <w:r>
-        <w:rPr>
-          <w:lang w:val="en-US"/>
-        </w:rPr>
-        <w:t>Research Hypothesis</w:t>
-      </w:r>
-      <w:bookmarkEnd w:id="23"/>
-      <w:bookmarkEnd w:id="24"/>
-      <w:bookmarkEnd w:id="25"/>
-    </w:p>
-    <w:p>
-      <w:pPr>
-        <w:rPr>
-          <w:lang w:val="en-US"/>
-        </w:rPr>
-      </w:pPr>
+          <w:lang w:val="en-US"/>
+        </w:rPr>
+      </w:pPr>
+      <w:bookmarkStart w:id="34" w:name="_Toc58689262"/>
+      <w:r>
+        <w:rPr>
+          <w:lang w:val="en-US"/>
+        </w:rPr>
+        <w:t>Research Study’s Tools</w:t>
+      </w:r>
+      <w:bookmarkEnd w:id="32"/>
+      <w:bookmarkEnd w:id="33"/>
+      <w:bookmarkEnd w:id="34"/>
+    </w:p>
+    <w:p>
+      <w:pPr>
+        <w:rPr>
+          <w:lang w:val="en-US"/>
+        </w:rPr>
+      </w:pPr>
+      <w:bookmarkStart w:id="35" w:name="_Ref58687988"/>
+      <w:bookmarkStart w:id="36" w:name="_Ref58688030"/>
+      <w:r>
+        <w:rPr>
+          <w:lang w:val="en-US"/>
+        </w:rPr>
+        <w:t>Text comes here</w:t>
+      </w:r>
+    </w:p>
+    <w:p>
+      <w:pPr>
+        <w:rPr>
+          <w:lang w:val="en-US"/>
+        </w:rPr>
+      </w:pPr>
+      <w:r>
+        <w:rPr>
+          <w:lang w:val="en-US"/>
+        </w:rPr>
+        <w:t>Text comes here</w:t>
+      </w:r>
+    </w:p>
+    <w:p>
+      <w:pPr>
+        <w:rPr>
+          <w:lang w:val="en-US"/>
+        </w:rPr>
+      </w:pPr>
+      <w:r>
+        <w:rPr>
+          <w:lang w:val="en-US"/>
+        </w:rPr>
+        <w:t>Text comes here</w:t>
+      </w:r>
+    </w:p>
+    <w:p>
+      <w:pPr>
+        <w:pStyle w:val="UOB-Headings"/>
+        <w:rPr>
+          <w:lang w:val="en-US"/>
+        </w:rPr>
+      </w:pPr>
+      <w:bookmarkStart w:id="37" w:name="_Toc58689263"/>
+      <w:r>
+        <w:rPr>
+          <w:lang w:val="en-US"/>
+        </w:rPr>
+        <w:t>Data Collection and Procedures</w:t>
+      </w:r>
+      <w:bookmarkEnd w:id="35"/>
+      <w:bookmarkEnd w:id="36"/>
+      <w:bookmarkEnd w:id="37"/>
+    </w:p>
+    <w:p>
+      <w:pPr>
+        <w:rPr>
+          <w:lang w:val="en-US"/>
+        </w:rPr>
+      </w:pPr>
+      <w:bookmarkStart w:id="38" w:name="_Ref58687991"/>
+      <w:bookmarkStart w:id="39" w:name="_Ref58688027"/>
+      <w:r>
+        <w:rPr>
+          <w:lang w:val="en-US"/>
+        </w:rPr>
+        <w:t>Text comes here</w:t>
+      </w:r>
+    </w:p>
+    <w:p>
+      <w:pPr>
+        <w:rPr>
+          <w:lang w:val="en-US"/>
+        </w:rPr>
+      </w:pPr>
+      <w:r>
+        <w:rPr>
+          <w:lang w:val="en-US"/>
+        </w:rPr>
+        <w:t>Text comes here</w:t>
+      </w:r>
+    </w:p>
+    <w:p>
+      <w:pPr>
+        <w:rPr>
+          <w:lang w:val="en-US"/>
+        </w:rPr>
+      </w:pPr>
+      <w:r>
+        <w:rPr>
+          <w:lang w:val="en-US"/>
+        </w:rPr>
+        <w:t>Text comes here</w:t>
+      </w:r>
+    </w:p>
+    <w:p>
+      <w:pPr>
+        <w:pStyle w:val="UOB-Headings"/>
+        <w:rPr>
+          <w:lang w:val="en-US"/>
+        </w:rPr>
+      </w:pPr>
+      <w:bookmarkStart w:id="40" w:name="_Toc58689264"/>
+      <w:r>
+        <w:rPr>
+          <w:lang w:val="en-US"/>
+        </w:rPr>
+        <w:t>Statistical Approaches</w:t>
+      </w:r>
+      <w:bookmarkEnd w:id="38"/>
+      <w:bookmarkEnd w:id="39"/>
+      <w:bookmarkEnd w:id="40"/>
+    </w:p>
+    <w:p>
+      <w:pPr>
+        <w:rPr>
+          <w:lang w:val="en-US"/>
+        </w:rPr>
+      </w:pPr>
+      <w:r>
+        <w:rPr>
+          <w:lang w:val="en-US"/>
+        </w:rPr>
+        <w:t>Text comes here</w:t>
+      </w:r>
+    </w:p>
+    <w:p>
+      <w:pPr>
+        <w:rPr>
+          <w:lang w:val="en-US"/>
+        </w:rPr>
+      </w:pPr>
+      <w:r>
+        <w:rPr>
+          <w:lang w:val="en-US"/>
+        </w:rPr>
+        <w:t>Text comes here</w:t>
+      </w:r>
+    </w:p>
+    <w:p>
+      <w:pPr>
+        <w:rPr>
+          <w:lang w:val="en-US"/>
+        </w:rPr>
+      </w:pPr>
+      <w:r>
+        <w:rPr>
+          <w:lang w:val="en-US"/>
+        </w:rPr>
+        <w:t>Text comes here</w:t>
+      </w:r>
     </w:p>
     <w:p>
       <w:pPr>
@@ -5264,28 +6304,23 @@
     </w:p>
     <w:p>
       <w:pPr>
+        <w:pStyle w:val="UOB-CoverPageChapter"/>
+      </w:pPr>
+      <w:bookmarkStart w:id="41" w:name="_Toc58689265"/>
+      <w:r>
+        <w:t xml:space="preserve">Chapter </w:t>
+      </w:r>
+      <w:r>
+        <w:t>Four</w:t>
+      </w:r>
+      <w:bookmarkEnd w:id="41"/>
+    </w:p>
+    <w:p>
+      <w:pPr>
         <w:pStyle w:val="UOB-ChapterCover"/>
       </w:pPr>
-    </w:p>
-    <w:p>
-      <w:pPr>
-        <w:pStyle w:val="UOB-CoverPageChapter"/>
-      </w:pPr>
-      <w:bookmarkStart w:id="26" w:name="_Toc58689259"/>
-      <w:r>
-        <w:t xml:space="preserve">Chapter </w:t>
-      </w:r>
-      <w:r>
-        <w:t>Three</w:t>
-      </w:r>
-      <w:bookmarkEnd w:id="26"/>
-    </w:p>
-    <w:p>
-      <w:pPr>
-        <w:pStyle w:val="UOB-ChapterCover"/>
-      </w:pPr>
-      <w:r>
-        <w:t>Methods and Procedures</w:t>
+      <w:r>
+        <w:t>Results, Discussion, Conclusion and Recommendations</w:t>
       </w:r>
     </w:p>
     <w:p>
@@ -5318,7 +6353,7 @@
           <w:sz w:val="36"/>
           <w:szCs w:val="36"/>
         </w:rPr>
-        <w:instrText xml:space="preserve"> REF _Ref58687976 \w \h </w:instrText>
+        <w:instrText xml:space="preserve"> REF _Ref58688220 \w \h </w:instrText>
       </w:r>
       <w:r>
         <w:rPr>
@@ -5346,7 +6381,7 @@
           <w:sz w:val="36"/>
           <w:szCs w:val="36"/>
         </w:rPr>
-        <w:t>3.1</w:t>
+        <w:t>4.1</w:t>
       </w:r>
       <w:r>
         <w:rPr>
@@ -5374,7 +6409,7 @@
           <w:sz w:val="36"/>
           <w:szCs w:val="36"/>
         </w:rPr>
-        <w:instrText xml:space="preserve"> REF _Ref58688038 \h </w:instrText>
+        <w:instrText xml:space="preserve"> REF _Ref58688220 \h </w:instrText>
       </w:r>
       <w:r>
         <w:rPr>
@@ -5390,7 +6425,7 @@
         <w:fldChar w:fldCharType="separate"/>
       </w:r>
       <w:r>
-        <w:t>Research Study’s Methodology</w:t>
+        <w:t>Results</w:t>
       </w:r>
       <w:r>
         <w:rPr>
@@ -5421,7 +6456,7 @@
           <w:sz w:val="36"/>
           <w:szCs w:val="36"/>
         </w:rPr>
-        <w:instrText xml:space="preserve"> REF _Ref58687980 \w \h </w:instrText>
+        <w:instrText xml:space="preserve"> REF _Ref58688223 \w \h </w:instrText>
       </w:r>
       <w:r>
         <w:rPr>
@@ -5449,7 +6484,7 @@
           <w:sz w:val="36"/>
           <w:szCs w:val="36"/>
         </w:rPr>
-        <w:t>3.2</w:t>
+        <w:t>4.2</w:t>
       </w:r>
       <w:r>
         <w:rPr>
@@ -5477,7 +6512,7 @@
           <w:sz w:val="36"/>
           <w:szCs w:val="36"/>
         </w:rPr>
-        <w:instrText xml:space="preserve"> REF _Ref58688035 \h </w:instrText>
+        <w:instrText xml:space="preserve"> REF _Ref58688223 \h </w:instrText>
       </w:r>
       <w:r>
         <w:rPr>
@@ -5493,7 +6528,7 @@
         <w:fldChar w:fldCharType="separate"/>
       </w:r>
       <w:r>
-        <w:t>Research Study’s Population and Sample</w:t>
+        <w:t>Discussion</w:t>
       </w:r>
       <w:r>
         <w:rPr>
@@ -5524,7 +6559,7 @@
           <w:sz w:val="36"/>
           <w:szCs w:val="36"/>
         </w:rPr>
-        <w:instrText xml:space="preserve"> REF _Ref58687985 \w \h </w:instrText>
+        <w:instrText xml:space="preserve"> REF _Ref58689204 \n \h </w:instrText>
       </w:r>
       <w:r>
         <w:rPr>
@@ -5552,7 +6587,7 @@
           <w:sz w:val="36"/>
           <w:szCs w:val="36"/>
         </w:rPr>
-        <w:t>3.3</w:t>
+        <w:t>4.3</w:t>
       </w:r>
       <w:r>
         <w:rPr>
@@ -5580,7 +6615,7 @@
           <w:sz w:val="36"/>
           <w:szCs w:val="36"/>
         </w:rPr>
-        <w:instrText xml:space="preserve"> REF _Ref58688033 \h </w:instrText>
+        <w:instrText xml:space="preserve"> REF _Ref58689212 \h </w:instrText>
       </w:r>
       <w:r>
         <w:rPr>
@@ -5596,7 +6631,7 @@
         <w:fldChar w:fldCharType="separate"/>
       </w:r>
       <w:r>
-        <w:t>Research Study’s Tools</w:t>
+        <w:t>Conclusion</w:t>
       </w:r>
       <w:r>
         <w:rPr>
@@ -5627,7 +6662,7 @@
           <w:sz w:val="36"/>
           <w:szCs w:val="36"/>
         </w:rPr>
-        <w:instrText xml:space="preserve"> REF _Ref58687988 \w \h </w:instrText>
+        <w:instrText xml:space="preserve"> REF _Ref58689220 \n \h </w:instrText>
       </w:r>
       <w:r>
         <w:rPr>
@@ -5655,7 +6690,7 @@
           <w:sz w:val="36"/>
           <w:szCs w:val="36"/>
         </w:rPr>
-        <w:t>3.4</w:t>
+        <w:t>4.4</w:t>
       </w:r>
       <w:r>
         <w:rPr>
@@ -5683,7 +6718,7 @@
           <w:sz w:val="36"/>
           <w:szCs w:val="36"/>
         </w:rPr>
-        <w:instrText xml:space="preserve"> REF _Ref58688030 \h </w:instrText>
+        <w:instrText xml:space="preserve"> REF _Ref58689220 \h </w:instrText>
       </w:r>
       <w:r>
         <w:rPr>
@@ -5699,110 +6734,7 @@
         <w:fldChar w:fldCharType="separate"/>
       </w:r>
       <w:r>
-        <w:t>Data Collection and Procedures</w:t>
-      </w:r>
-      <w:r>
-        <w:rPr>
-          <w:sz w:val="36"/>
-          <w:szCs w:val="36"/>
-        </w:rPr>
-        <w:fldChar w:fldCharType="end"/>
-      </w:r>
-    </w:p>
-    <w:p>
-      <w:pPr>
-        <w:pStyle w:val="UOB-ChapterCover"/>
-        <w:jc w:val="left"/>
-        <w:rPr>
-          <w:sz w:val="36"/>
-          <w:szCs w:val="36"/>
-        </w:rPr>
-      </w:pPr>
-      <w:r>
-        <w:rPr>
-          <w:sz w:val="36"/>
-          <w:szCs w:val="36"/>
-        </w:rPr>
-        <w:fldChar w:fldCharType="begin"/>
-      </w:r>
-      <w:r>
-        <w:rPr>
-          <w:sz w:val="36"/>
-          <w:szCs w:val="36"/>
-        </w:rPr>
-        <w:instrText xml:space="preserve"> REF _Ref58687991 \w \h </w:instrText>
-      </w:r>
-      <w:r>
-        <w:rPr>
-          <w:sz w:val="36"/>
-          <w:szCs w:val="36"/>
-        </w:rPr>
-      </w:r>
-      <w:r>
-        <w:rPr>
-          <w:sz w:val="36"/>
-          <w:szCs w:val="36"/>
-        </w:rPr>
-        <w:fldChar w:fldCharType="separate"/>
-      </w:r>
-      <w:r>
-        <w:rPr>
-          <w:sz w:val="36"/>
-          <w:szCs w:val="36"/>
-          <w:cs/>
-        </w:rPr>
-        <w:t>‎</w:t>
-      </w:r>
-      <w:r>
-        <w:rPr>
-          <w:sz w:val="36"/>
-          <w:szCs w:val="36"/>
-        </w:rPr>
-        <w:t>3.5</w:t>
-      </w:r>
-      <w:r>
-        <w:rPr>
-          <w:sz w:val="36"/>
-          <w:szCs w:val="36"/>
-        </w:rPr>
-        <w:fldChar w:fldCharType="end"/>
-      </w:r>
-      <w:r>
-        <w:rPr>
-          <w:sz w:val="36"/>
-          <w:szCs w:val="36"/>
-        </w:rPr>
-        <w:tab/>
-      </w:r>
-      <w:r>
-        <w:rPr>
-          <w:sz w:val="36"/>
-          <w:szCs w:val="36"/>
-        </w:rPr>
-        <w:fldChar w:fldCharType="begin"/>
-      </w:r>
-      <w:r>
-        <w:rPr>
-          <w:sz w:val="36"/>
-          <w:szCs w:val="36"/>
-        </w:rPr>
-        <w:instrText xml:space="preserve"> REF _Ref58688027 \h </w:instrText>
-      </w:r>
-      <w:r>
-        <w:rPr>
-          <w:sz w:val="36"/>
-          <w:szCs w:val="36"/>
-        </w:rPr>
-      </w:r>
-      <w:r>
-        <w:rPr>
-          <w:sz w:val="36"/>
-          <w:szCs w:val="36"/>
-        </w:rPr>
-        <w:fldChar w:fldCharType="separate"/>
-      </w:r>
-      <w:r>
-        <w:t>Statistical Approaches</w:t>
+        <w:t>Recommendations and Limitations</w:t>
       </w:r>
       <w:r>
         <w:rPr>
@@ -5867,10 +6799,7 @@
       </w:pPr>
       <w:r>
         <w:lastRenderedPageBreak/>
-        <w:t xml:space="preserve">Chapter </w:t>
-      </w:r>
-      <w:r>
-        <w:t>Three</w:t>
+        <w:t>Chapter Four</w:t>
       </w:r>
     </w:p>
     <w:p>
@@ -5878,38 +6807,92 @@
         <w:pStyle w:val="UOB-ChapterCover"/>
       </w:pPr>
       <w:r>
-        <w:t>Methods and Procedures</w:t>
+        <w:t>Results, Discussion, Conclusion and Recommendations</w:t>
       </w:r>
     </w:p>
     <w:p>
       <w:pPr>
         <w:pStyle w:val="UOB-Headings"/>
         <w:rPr>
+          <w:lang w:val="en-US"/>
+        </w:rPr>
+      </w:pPr>
+      <w:bookmarkStart w:id="42" w:name="_Ref58688220"/>
+      <w:bookmarkStart w:id="43" w:name="_Toc58689266"/>
+      <w:r>
+        <w:rPr>
+          <w:lang w:val="en-US"/>
+        </w:rPr>
+        <w:t>Results</w:t>
+      </w:r>
+      <w:bookmarkEnd w:id="42"/>
+      <w:bookmarkEnd w:id="43"/>
+    </w:p>
+    <w:p>
+      <w:pPr>
+        <w:rPr>
+          <w:lang w:val="en-US"/>
+        </w:rPr>
+      </w:pPr>
+      <w:r>
+        <w:rPr>
+          <w:lang w:val="en-US"/>
+        </w:rPr>
+        <w:t>Text comes here</w:t>
+      </w:r>
+    </w:p>
+    <w:p>
+      <w:pPr>
+        <w:rPr>
+          <w:lang w:val="en-US"/>
+        </w:rPr>
+      </w:pPr>
+      <w:r>
+        <w:rPr>
+          <w:lang w:val="en-US"/>
+        </w:rPr>
+        <w:t>Text comes here</w:t>
+      </w:r>
+    </w:p>
+    <w:p>
+      <w:pPr>
+        <w:rPr>
+          <w:lang w:val="en-US"/>
+        </w:rPr>
+      </w:pPr>
+      <w:r>
+        <w:rPr>
+          <w:lang w:val="en-US"/>
+        </w:rPr>
+        <w:t>Text comes here</w:t>
+      </w:r>
+    </w:p>
+    <w:p>
+      <w:pPr>
+        <w:pStyle w:val="UOB-Headings"/>
+        <w:rPr>
           <w:bCs/>
           <w:lang w:val="en-US"/>
         </w:rPr>
       </w:pPr>
-      <w:bookmarkStart w:id="27" w:name="_Ref58687976"/>
-      <w:bookmarkStart w:id="28" w:name="_Ref58688038"/>
-      <w:bookmarkStart w:id="29" w:name="_Toc58689260"/>
-      <w:r>
-        <w:rPr>
-          <w:lang w:val="en-US"/>
-        </w:rPr>
-        <w:t>Research Study’s Methodology</w:t>
-      </w:r>
-      <w:bookmarkEnd w:id="27"/>
-      <w:bookmarkEnd w:id="28"/>
-      <w:bookmarkEnd w:id="29"/>
-    </w:p>
-    <w:p>
-      <w:pPr>
-        <w:rPr>
-          <w:lang w:val="en-US"/>
-        </w:rPr>
-      </w:pPr>
-      <w:bookmarkStart w:id="30" w:name="_Ref58687980"/>
-      <w:bookmarkStart w:id="31" w:name="_Ref58688035"/>
+      <w:bookmarkStart w:id="44" w:name="_Ref58688223"/>
+      <w:bookmarkStart w:id="45" w:name="_Toc58689267"/>
+      <w:r>
+        <w:rPr>
+          <w:lang w:val="en-US"/>
+        </w:rPr>
+        <w:t>Discussion</w:t>
+      </w:r>
+      <w:bookmarkEnd w:id="44"/>
+      <w:bookmarkEnd w:id="45"/>
+    </w:p>
+    <w:p>
+      <w:pPr>
+        <w:rPr>
+          <w:lang w:val="en-US"/>
+        </w:rPr>
+      </w:pPr>
+      <w:bookmarkStart w:id="46" w:name="_Ref58688226"/>
       <w:r>
         <w:rPr>
           <w:lang w:val="en-US"/>
@@ -5947,29 +6930,30 @@
       <w:pPr>
         <w:pStyle w:val="UOB-Headings"/>
         <w:rPr>
-          <w:bCs/>
-          <w:lang w:val="en-US"/>
-        </w:rPr>
-      </w:pPr>
-      <w:bookmarkStart w:id="32" w:name="_Toc58689261"/>
-      <w:r>
-        <w:rPr>
-          <w:lang w:val="en-US"/>
-        </w:rPr>
-        <w:t>Research Study’s Population and Sample</w:t>
-      </w:r>
-      <w:bookmarkEnd w:id="30"/>
-      <w:bookmarkEnd w:id="31"/>
-      <w:bookmarkEnd w:id="32"/>
-    </w:p>
-    <w:p>
-      <w:pPr>
-        <w:rPr>
-          <w:lang w:val="en-US"/>
-        </w:rPr>
-      </w:pPr>
-      <w:bookmarkStart w:id="33" w:name="_Ref58687985"/>
-      <w:bookmarkStart w:id="34" w:name="_Ref58688033"/>
+          <w:lang w:val="en-US"/>
+        </w:rPr>
+      </w:pPr>
+      <w:bookmarkStart w:id="47" w:name="_Ref58689204"/>
+      <w:bookmarkStart w:id="48" w:name="_Ref58689212"/>
+      <w:bookmarkStart w:id="49" w:name="_Toc58689268"/>
+      <w:r>
+        <w:rPr>
+          <w:lang w:val="en-US"/>
+        </w:rPr>
+        <w:t>Conclusion</w:t>
+      </w:r>
+      <w:bookmarkEnd w:id="46"/>
+      <w:bookmarkEnd w:id="47"/>
+      <w:bookmarkEnd w:id="48"/>
+      <w:bookmarkEnd w:id="49"/>
+    </w:p>
+    <w:p>
+      <w:pPr>
+        <w:rPr>
+          <w:lang w:val="en-US"/>
+        </w:rPr>
+      </w:pPr>
+      <w:bookmarkStart w:id="50" w:name="_Ref58688229"/>
       <w:r>
         <w:rPr>
           <w:lang w:val="en-US"/>
@@ -6010,25 +6994,30 @@
           <w:lang w:val="en-US"/>
         </w:rPr>
       </w:pPr>
-      <w:bookmarkStart w:id="35" w:name="_Toc58689262"/>
-      <w:r>
-        <w:rPr>
-          <w:lang w:val="en-US"/>
-        </w:rPr>
-        <w:t>Research Study’s Tools</w:t>
-      </w:r>
-      <w:bookmarkEnd w:id="33"/>
-      <w:bookmarkEnd w:id="34"/>
-      <w:bookmarkEnd w:id="35"/>
-    </w:p>
-    <w:p>
-      <w:pPr>
-        <w:rPr>
-          <w:lang w:val="en-US"/>
-        </w:rPr>
-      </w:pPr>
-      <w:bookmarkStart w:id="36" w:name="_Ref58687988"/>
-      <w:bookmarkStart w:id="37" w:name="_Ref58688030"/>
+      <w:bookmarkStart w:id="51" w:name="_Ref58689220"/>
+      <w:bookmarkStart w:id="52" w:name="_Toc58689269"/>
+      <w:r>
+        <w:rPr>
+          <w:lang w:val="en-US"/>
+        </w:rPr>
+        <w:t>Recommendations</w:t>
+      </w:r>
+      <w:bookmarkEnd w:id="50"/>
+      <w:r>
+        <w:rPr>
+          <w:lang w:val="en-US"/>
+        </w:rPr>
+        <w:t xml:space="preserve"> and Limitations</w:t>
+      </w:r>
+      <w:bookmarkEnd w:id="51"/>
+      <w:bookmarkEnd w:id="52"/>
+    </w:p>
+    <w:p>
+      <w:pPr>
+        <w:rPr>
+          <w:lang w:val="en-US"/>
+        </w:rPr>
+      </w:pPr>
       <w:r>
         <w:rPr>
           <w:lang w:val="en-US"/>
@@ -6051,119 +7040,19 @@
     </w:p>
     <w:p>
       <w:pPr>
-        <w:rPr>
-          <w:lang w:val="en-US"/>
-        </w:rPr>
-      </w:pPr>
-      <w:r>
-        <w:rPr>
-          <w:lang w:val="en-US"/>
-        </w:rPr>
-        <w:t>Text comes here</w:t>
-      </w:r>
-    </w:p>
-    <w:p>
-      <w:pPr>
-        <w:pStyle w:val="UOB-Headings"/>
-        <w:rPr>
-          <w:lang w:val="en-US"/>
-        </w:rPr>
-      </w:pPr>
-      <w:bookmarkStart w:id="38" w:name="_Toc58689263"/>
-      <w:r>
-        <w:rPr>
-          <w:lang w:val="en-US"/>
-        </w:rPr>
-        <w:t>Data Collection and Procedures</w:t>
-      </w:r>
-      <w:bookmarkEnd w:id="36"/>
-      <w:bookmarkEnd w:id="37"/>
-      <w:bookmarkEnd w:id="38"/>
-    </w:p>
-    <w:p>
-      <w:pPr>
-        <w:rPr>
-          <w:lang w:val="en-US"/>
-        </w:rPr>
-      </w:pPr>
-      <w:bookmarkStart w:id="39" w:name="_Ref58687991"/>
-      <w:bookmarkStart w:id="40" w:name="_Ref58688027"/>
-      <w:r>
-        <w:rPr>
-          <w:lang w:val="en-US"/>
-        </w:rPr>
-        <w:t>Text comes here</w:t>
-      </w:r>
-    </w:p>
-    <w:p>
-      <w:pPr>
-        <w:rPr>
-          <w:lang w:val="en-US"/>
-        </w:rPr>
-      </w:pPr>
-      <w:r>
-        <w:rPr>
-          <w:lang w:val="en-US"/>
-        </w:rPr>
-        <w:t>Text comes here</w:t>
-      </w:r>
-    </w:p>
-    <w:p>
-      <w:pPr>
-        <w:rPr>
-          <w:lang w:val="en-US"/>
-        </w:rPr>
-      </w:pPr>
-      <w:r>
-        <w:rPr>
-          <w:lang w:val="en-US"/>
-        </w:rPr>
-        <w:t>Text comes here</w:t>
-      </w:r>
-    </w:p>
-    <w:p>
-      <w:pPr>
-        <w:pStyle w:val="UOB-Headings"/>
-        <w:rPr>
-          <w:lang w:val="en-US"/>
-        </w:rPr>
-      </w:pPr>
-      <w:bookmarkStart w:id="41" w:name="_Toc58689264"/>
-      <w:r>
-        <w:rPr>
-          <w:lang w:val="en-US"/>
-        </w:rPr>
-        <w:t>Statistical Approaches</w:t>
-      </w:r>
-      <w:bookmarkEnd w:id="39"/>
-      <w:bookmarkEnd w:id="40"/>
-      <w:bookmarkEnd w:id="41"/>
-    </w:p>
-    <w:p>
-      <w:pPr>
-        <w:rPr>
-          <w:lang w:val="en-US"/>
-        </w:rPr>
-      </w:pPr>
-      <w:r>
-        <w:rPr>
-          <w:lang w:val="en-US"/>
-        </w:rPr>
-        <w:t>Text comes here</w:t>
-      </w:r>
-    </w:p>
-    <w:p>
-      <w:pPr>
-        <w:rPr>
-          <w:lang w:val="en-US"/>
-        </w:rPr>
-      </w:pPr>
-      <w:r>
-        <w:rPr>
-          <w:lang w:val="en-US"/>
-        </w:rPr>
-        <w:t>Text comes here</w:t>
-      </w:r>
+        <w:pStyle w:val="UOB-Subheadings"/>
+        <w:rPr>
+          <w:lang w:val="en-US"/>
+        </w:rPr>
+      </w:pPr>
+      <w:bookmarkStart w:id="53" w:name="_Toc58689270"/>
+      <w:r>
+        <w:rPr>
+          <w:lang w:val="en-US"/>
+        </w:rPr>
+        <w:t>Limitations</w:t>
+      </w:r>
+      <w:bookmarkEnd w:id="53"/>
     </w:p>
     <w:p>
       <w:pPr>
@@ -6203,834 +7092,19 @@
     <w:p>
       <w:pPr>
         <w:pStyle w:val="UOB-ChapterCover"/>
-      </w:pPr>
-    </w:p>
-    <w:p>
-      <w:pPr>
-        <w:pStyle w:val="UOB-ChapterCover"/>
-      </w:pPr>
-    </w:p>
-    <w:p>
-      <w:pPr>
-        <w:pStyle w:val="UOB-ChapterCover"/>
-      </w:pPr>
-    </w:p>
-    <w:p>
-      <w:pPr>
-        <w:pStyle w:val="UOB-ChapterCover"/>
-      </w:pPr>
-    </w:p>
-    <w:p>
-      <w:pPr>
-        <w:pStyle w:val="UOB-ChapterCover"/>
-      </w:pPr>
-    </w:p>
-    <w:p>
-      <w:pPr>
-        <w:pStyle w:val="UOB-CoverPageChapter"/>
-      </w:pPr>
-      <w:bookmarkStart w:id="42" w:name="_Toc58689265"/>
-      <w:r>
-        <w:t xml:space="preserve">Chapter </w:t>
-      </w:r>
-      <w:r>
-        <w:t>Four</w:t>
-      </w:r>
-      <w:bookmarkEnd w:id="42"/>
-    </w:p>
-    <w:p>
-      <w:pPr>
-        <w:pStyle w:val="UOB-ChapterCover"/>
-      </w:pPr>
-      <w:r>
-        <w:t>Results, Discussion, Conclusion and Recommendations</w:t>
-      </w:r>
-    </w:p>
-    <w:p>
-      <w:pPr>
-        <w:rPr>
-          <w:sz w:val="24"/>
-          <w:szCs w:val="20"/>
-          <w:lang w:val="en-US"/>
-        </w:rPr>
-      </w:pPr>
-    </w:p>
-    <w:p>
-      <w:pPr>
-        <w:pStyle w:val="UOB-ChapterCover"/>
-        <w:jc w:val="left"/>
-        <w:rPr>
-          <w:sz w:val="36"/>
-          <w:szCs w:val="36"/>
-        </w:rPr>
-      </w:pPr>
-      <w:r>
-        <w:rPr>
-          <w:sz w:val="36"/>
-          <w:szCs w:val="36"/>
-        </w:rPr>
-        <w:fldChar w:fldCharType="begin"/>
-      </w:r>
-      <w:r>
-        <w:rPr>
-          <w:sz w:val="36"/>
-          <w:szCs w:val="36"/>
-        </w:rPr>
-        <w:instrText xml:space="preserve"> REF _Ref58688220 \w \h </w:instrText>
-      </w:r>
-      <w:r>
-        <w:rPr>
-          <w:sz w:val="36"/>
-          <w:szCs w:val="36"/>
-        </w:rPr>
-      </w:r>
-      <w:r>
-        <w:rPr>
-          <w:sz w:val="36"/>
-          <w:szCs w:val="36"/>
-        </w:rPr>
-        <w:fldChar w:fldCharType="separate"/>
-      </w:r>
-      <w:r>
-        <w:rPr>
-          <w:sz w:val="36"/>
-          <w:szCs w:val="36"/>
-          <w:cs/>
-        </w:rPr>
-        <w:t>‎</w:t>
-      </w:r>
-      <w:r>
-        <w:rPr>
-          <w:sz w:val="36"/>
-          <w:szCs w:val="36"/>
-        </w:rPr>
-        <w:t>4.1</w:t>
-      </w:r>
-      <w:r>
-        <w:rPr>
-          <w:sz w:val="36"/>
-          <w:szCs w:val="36"/>
-        </w:rPr>
-        <w:fldChar w:fldCharType="end"/>
-      </w:r>
-      <w:r>
-        <w:rPr>
-          <w:sz w:val="36"/>
-          <w:szCs w:val="36"/>
-        </w:rPr>
-        <w:tab/>
-      </w:r>
-      <w:r>
-        <w:rPr>
-          <w:sz w:val="36"/>
-          <w:szCs w:val="36"/>
-        </w:rPr>
-        <w:fldChar w:fldCharType="begin"/>
-      </w:r>
-      <w:r>
-        <w:rPr>
-          <w:sz w:val="36"/>
-          <w:szCs w:val="36"/>
-        </w:rPr>
-        <w:instrText xml:space="preserve"> REF _Ref58688220 \h </w:instrText>
-      </w:r>
-      <w:r>
-        <w:rPr>
-          <w:sz w:val="36"/>
-          <w:szCs w:val="36"/>
-        </w:rPr>
-      </w:r>
-      <w:r>
-        <w:rPr>
-          <w:sz w:val="36"/>
-          <w:szCs w:val="36"/>
-        </w:rPr>
-        <w:fldChar w:fldCharType="separate"/>
-      </w:r>
-      <w:r>
-        <w:t>Results</w:t>
-      </w:r>
-      <w:r>
-        <w:rPr>
-          <w:sz w:val="36"/>
-          <w:szCs w:val="36"/>
-        </w:rPr>
-        <w:fldChar w:fldCharType="end"/>
-      </w:r>
-    </w:p>
-    <w:p>
-      <w:pPr>
-        <w:pStyle w:val="UOB-ChapterCover"/>
-        <w:jc w:val="left"/>
-        <w:rPr>
-          <w:sz w:val="36"/>
-          <w:szCs w:val="36"/>
-        </w:rPr>
-      </w:pPr>
-      <w:r>
-        <w:rPr>
-          <w:sz w:val="36"/>
-          <w:szCs w:val="36"/>
-        </w:rPr>
-        <w:fldChar w:fldCharType="begin"/>
-      </w:r>
-      <w:r>
-        <w:rPr>
-          <w:sz w:val="36"/>
-          <w:szCs w:val="36"/>
-        </w:rPr>
-        <w:instrText xml:space="preserve"> REF _Ref58688223 \w \h </w:instrText>
-      </w:r>
-      <w:r>
-        <w:rPr>
-          <w:sz w:val="36"/>
-          <w:szCs w:val="36"/>
-        </w:rPr>
-      </w:r>
-      <w:r>
-        <w:rPr>
-          <w:sz w:val="36"/>
-          <w:szCs w:val="36"/>
-        </w:rPr>
-        <w:fldChar w:fldCharType="separate"/>
-      </w:r>
-      <w:r>
-        <w:rPr>
-          <w:sz w:val="36"/>
-          <w:szCs w:val="36"/>
-          <w:cs/>
-        </w:rPr>
-        <w:t>‎</w:t>
-      </w:r>
-      <w:r>
-        <w:rPr>
-          <w:sz w:val="36"/>
-          <w:szCs w:val="36"/>
-        </w:rPr>
-        <w:t>4.2</w:t>
-      </w:r>
-      <w:r>
-        <w:rPr>
-          <w:sz w:val="36"/>
-          <w:szCs w:val="36"/>
-        </w:rPr>
-        <w:fldChar w:fldCharType="end"/>
-      </w:r>
-      <w:r>
-        <w:rPr>
-          <w:sz w:val="36"/>
-          <w:szCs w:val="36"/>
-        </w:rPr>
-        <w:tab/>
-      </w:r>
-      <w:r>
-        <w:rPr>
-          <w:sz w:val="36"/>
-          <w:szCs w:val="36"/>
-        </w:rPr>
-        <w:fldChar w:fldCharType="begin"/>
-      </w:r>
-      <w:r>
-        <w:rPr>
-          <w:sz w:val="36"/>
-          <w:szCs w:val="36"/>
-        </w:rPr>
-        <w:instrText xml:space="preserve"> REF _Ref58688223 \h </w:instrText>
-      </w:r>
-      <w:r>
-        <w:rPr>
-          <w:sz w:val="36"/>
-          <w:szCs w:val="36"/>
-        </w:rPr>
-      </w:r>
-      <w:r>
-        <w:rPr>
-          <w:sz w:val="36"/>
-          <w:szCs w:val="36"/>
-        </w:rPr>
-        <w:fldChar w:fldCharType="separate"/>
-      </w:r>
-      <w:r>
-        <w:t>Discussion</w:t>
-      </w:r>
-      <w:r>
-        <w:rPr>
-          <w:sz w:val="36"/>
-          <w:szCs w:val="36"/>
-        </w:rPr>
-        <w:fldChar w:fldCharType="end"/>
-      </w:r>
-    </w:p>
-    <w:p>
-      <w:pPr>
-        <w:pStyle w:val="UOB-ChapterCover"/>
-        <w:jc w:val="left"/>
-        <w:rPr>
-          <w:sz w:val="36"/>
-          <w:szCs w:val="36"/>
-        </w:rPr>
-      </w:pPr>
-      <w:r>
-        <w:rPr>
-          <w:sz w:val="36"/>
-          <w:szCs w:val="36"/>
-        </w:rPr>
-        <w:fldChar w:fldCharType="begin"/>
-      </w:r>
-      <w:r>
-        <w:rPr>
-          <w:sz w:val="36"/>
-          <w:szCs w:val="36"/>
-        </w:rPr>
-        <w:instrText xml:space="preserve"> REF _Ref58689204 \n \h </w:instrText>
-      </w:r>
-      <w:r>
-        <w:rPr>
-          <w:sz w:val="36"/>
-          <w:szCs w:val="36"/>
-        </w:rPr>
-      </w:r>
-      <w:r>
-        <w:rPr>
-          <w:sz w:val="36"/>
-          <w:szCs w:val="36"/>
-        </w:rPr>
-        <w:fldChar w:fldCharType="separate"/>
-      </w:r>
-      <w:r>
-        <w:rPr>
-          <w:sz w:val="36"/>
-          <w:szCs w:val="36"/>
-          <w:cs/>
-        </w:rPr>
-        <w:t>‎</w:t>
-      </w:r>
-      <w:r>
-        <w:rPr>
-          <w:sz w:val="36"/>
-          <w:szCs w:val="36"/>
-        </w:rPr>
-        <w:t>4.3</w:t>
-      </w:r>
-      <w:r>
-        <w:rPr>
-          <w:sz w:val="36"/>
-          <w:szCs w:val="36"/>
-        </w:rPr>
-        <w:fldChar w:fldCharType="end"/>
-      </w:r>
-      <w:r>
-        <w:rPr>
-          <w:sz w:val="36"/>
-          <w:szCs w:val="36"/>
-        </w:rPr>
-        <w:tab/>
-      </w:r>
-      <w:r>
-        <w:rPr>
-          <w:sz w:val="36"/>
-          <w:szCs w:val="36"/>
-        </w:rPr>
-        <w:fldChar w:fldCharType="begin"/>
-      </w:r>
-      <w:r>
-        <w:rPr>
-          <w:sz w:val="36"/>
-          <w:szCs w:val="36"/>
-        </w:rPr>
-        <w:instrText xml:space="preserve"> REF _Ref58689212 \h </w:instrText>
-      </w:r>
-      <w:r>
-        <w:rPr>
-          <w:sz w:val="36"/>
-          <w:szCs w:val="36"/>
-        </w:rPr>
-      </w:r>
-      <w:r>
-        <w:rPr>
-          <w:sz w:val="36"/>
-          <w:szCs w:val="36"/>
-        </w:rPr>
-        <w:fldChar w:fldCharType="separate"/>
-      </w:r>
-      <w:r>
-        <w:t>Conclusion</w:t>
-      </w:r>
-      <w:r>
-        <w:rPr>
-          <w:sz w:val="36"/>
-          <w:szCs w:val="36"/>
-        </w:rPr>
-        <w:fldChar w:fldCharType="end"/>
-      </w:r>
-    </w:p>
-    <w:p>
-      <w:pPr>
-        <w:pStyle w:val="UOB-ChapterCover"/>
-        <w:jc w:val="left"/>
-        <w:rPr>
-          <w:sz w:val="36"/>
-          <w:szCs w:val="36"/>
-        </w:rPr>
-      </w:pPr>
-      <w:r>
-        <w:rPr>
-          <w:sz w:val="36"/>
-          <w:szCs w:val="36"/>
-        </w:rPr>
-        <w:fldChar w:fldCharType="begin"/>
-      </w:r>
-      <w:r>
-        <w:rPr>
-          <w:sz w:val="36"/>
-          <w:szCs w:val="36"/>
-        </w:rPr>
-        <w:instrText xml:space="preserve"> REF _Ref58689220 \n \h </w:instrText>
-      </w:r>
-      <w:r>
-        <w:rPr>
-          <w:sz w:val="36"/>
-          <w:szCs w:val="36"/>
-        </w:rPr>
-      </w:r>
-      <w:r>
-        <w:rPr>
-          <w:sz w:val="36"/>
-          <w:szCs w:val="36"/>
-        </w:rPr>
-        <w:fldChar w:fldCharType="separate"/>
-      </w:r>
-      <w:r>
-        <w:rPr>
-          <w:sz w:val="36"/>
-          <w:szCs w:val="36"/>
-          <w:cs/>
-        </w:rPr>
-        <w:t>‎</w:t>
-      </w:r>
-      <w:r>
-        <w:rPr>
-          <w:sz w:val="36"/>
-          <w:szCs w:val="36"/>
-        </w:rPr>
-        <w:t>4.4</w:t>
-      </w:r>
-      <w:r>
-        <w:rPr>
-          <w:sz w:val="36"/>
-          <w:szCs w:val="36"/>
-        </w:rPr>
-        <w:fldChar w:fldCharType="end"/>
-      </w:r>
-      <w:r>
-        <w:rPr>
-          <w:sz w:val="36"/>
-          <w:szCs w:val="36"/>
-        </w:rPr>
-        <w:tab/>
-      </w:r>
-      <w:r>
-        <w:rPr>
-          <w:sz w:val="36"/>
-          <w:szCs w:val="36"/>
-        </w:rPr>
-        <w:fldChar w:fldCharType="begin"/>
-      </w:r>
-      <w:r>
-        <w:rPr>
-          <w:sz w:val="36"/>
-          <w:szCs w:val="36"/>
-        </w:rPr>
-        <w:instrText xml:space="preserve"> REF _Ref58689220 \h </w:instrText>
-      </w:r>
-      <w:r>
-        <w:rPr>
-          <w:sz w:val="36"/>
-          <w:szCs w:val="36"/>
-        </w:rPr>
-      </w:r>
-      <w:r>
-        <w:rPr>
-          <w:sz w:val="36"/>
-          <w:szCs w:val="36"/>
-        </w:rPr>
-        <w:fldChar w:fldCharType="separate"/>
-      </w:r>
-      <w:r>
-        <w:t>Recommendations and Limitations</w:t>
-      </w:r>
-      <w:r>
-        <w:rPr>
-          <w:sz w:val="36"/>
-          <w:szCs w:val="36"/>
-        </w:rPr>
-        <w:fldChar w:fldCharType="end"/>
-      </w:r>
-    </w:p>
-    <w:p>
-      <w:pPr>
-        <w:pStyle w:val="UOB-ChapterCover"/>
-      </w:pPr>
-    </w:p>
-    <w:p>
-      <w:pPr>
-        <w:pStyle w:val="UOB-ChapterCover"/>
-      </w:pPr>
-    </w:p>
-    <w:p>
-      <w:pPr>
-        <w:pStyle w:val="UOB-ChapterCover"/>
-      </w:pPr>
-    </w:p>
-    <w:p>
-      <w:pPr>
-        <w:pStyle w:val="UOB-ChapterCover"/>
-      </w:pPr>
-    </w:p>
-    <w:p>
-      <w:pPr>
-        <w:pStyle w:val="UOB-ChapterCover"/>
-      </w:pPr>
-    </w:p>
-    <w:p>
-      <w:pPr>
-        <w:pStyle w:val="UOB-ChapterCover"/>
-        <w:jc w:val="left"/>
-      </w:pPr>
-    </w:p>
-    <w:p>
-      <w:pPr>
-        <w:rPr>
-          <w:rFonts w:cs="Times New Roman"/>
-          <w:sz w:val="40"/>
-          <w:szCs w:val="40"/>
-          <w:lang w:val="en-US"/>
-        </w:rPr>
-        <w:sectPr>
-          <w:headerReference w:type="default" r:id="rId27"/>
-          <w:footerReference w:type="default" r:id="rId28"/>
-          <w:pgSz w:w="11906" w:h="16838" w:code="9"/>
-          <w:pgMar w:top="1440" w:right="1800" w:bottom="1440" w:left="1800" w:header="706" w:footer="706" w:gutter="0"/>
-          <w:cols w:space="708"/>
-          <w:docGrid w:linePitch="360"/>
-        </w:sectPr>
-      </w:pPr>
-    </w:p>
-    <w:p>
-      <w:pPr>
-        <w:pStyle w:val="UOB-ChapterCover"/>
-      </w:pPr>
-      <w:r>
-        <w:lastRenderedPageBreak/>
-        <w:t xml:space="preserve">Chapter </w:t>
-      </w:r>
-      <w:r>
-        <w:t>Four</w:t>
-      </w:r>
-    </w:p>
-    <w:p>
-      <w:pPr>
-        <w:pStyle w:val="UOB-ChapterCover"/>
-      </w:pPr>
-      <w:r>
-        <w:t>Results, Discussion, Conclusion and Recommendations</w:t>
-      </w:r>
-    </w:p>
-    <w:p>
-      <w:pPr>
-        <w:pStyle w:val="UOB-Headings"/>
-        <w:rPr>
-          <w:lang w:val="en-US"/>
-        </w:rPr>
-      </w:pPr>
-      <w:bookmarkStart w:id="43" w:name="_Ref58688220"/>
-      <w:bookmarkStart w:id="44" w:name="_Toc58689266"/>
-      <w:r>
-        <w:rPr>
-          <w:lang w:val="en-US"/>
-        </w:rPr>
-        <w:t>Results</w:t>
-      </w:r>
-      <w:bookmarkEnd w:id="43"/>
-      <w:bookmarkEnd w:id="44"/>
-    </w:p>
-    <w:p>
-      <w:pPr>
-        <w:rPr>
-          <w:lang w:val="en-US"/>
-        </w:rPr>
-      </w:pPr>
-      <w:r>
-        <w:rPr>
-          <w:lang w:val="en-US"/>
-        </w:rPr>
-        <w:t>Text comes here</w:t>
-      </w:r>
-    </w:p>
-    <w:p>
-      <w:pPr>
-        <w:rPr>
-          <w:lang w:val="en-US"/>
-        </w:rPr>
-      </w:pPr>
-      <w:r>
-        <w:rPr>
-          <w:lang w:val="en-US"/>
-        </w:rPr>
-        <w:t>Text comes here</w:t>
-      </w:r>
-    </w:p>
-    <w:p>
-      <w:pPr>
-        <w:rPr>
-          <w:lang w:val="en-US"/>
-        </w:rPr>
-      </w:pPr>
-      <w:r>
-        <w:rPr>
-          <w:lang w:val="en-US"/>
-        </w:rPr>
-        <w:t>Text comes here</w:t>
-      </w:r>
-    </w:p>
-    <w:p>
-      <w:pPr>
-        <w:pStyle w:val="UOB-Headings"/>
-        <w:rPr>
-          <w:bCs/>
-          <w:lang w:val="en-US"/>
-        </w:rPr>
-      </w:pPr>
-      <w:bookmarkStart w:id="45" w:name="_Ref58688223"/>
-      <w:bookmarkStart w:id="46" w:name="_Toc58689267"/>
-      <w:r>
-        <w:rPr>
-          <w:lang w:val="en-US"/>
-        </w:rPr>
-        <w:t>Discussion</w:t>
-      </w:r>
-      <w:bookmarkEnd w:id="45"/>
-      <w:bookmarkEnd w:id="46"/>
-    </w:p>
-    <w:p>
-      <w:pPr>
-        <w:rPr>
-          <w:lang w:val="en-US"/>
-        </w:rPr>
-      </w:pPr>
-      <w:bookmarkStart w:id="47" w:name="_Ref58688226"/>
-      <w:r>
-        <w:rPr>
-          <w:lang w:val="en-US"/>
-        </w:rPr>
-        <w:t>Text comes here</w:t>
-      </w:r>
-    </w:p>
-    <w:p>
-      <w:pPr>
-        <w:rPr>
-          <w:lang w:val="en-US"/>
-        </w:rPr>
-      </w:pPr>
-      <w:r>
-        <w:rPr>
-          <w:lang w:val="en-US"/>
-        </w:rPr>
-        <w:t>Text comes here</w:t>
-      </w:r>
-    </w:p>
-    <w:p>
-      <w:pPr>
-        <w:rPr>
-          <w:lang w:val="en-US"/>
-        </w:rPr>
-      </w:pPr>
-      <w:r>
-        <w:rPr>
-          <w:lang w:val="en-US"/>
-        </w:rPr>
-        <w:t>Text comes here</w:t>
-      </w:r>
-    </w:p>
-    <w:p>
-      <w:pPr>
-        <w:pStyle w:val="UOB-Headings"/>
-        <w:rPr>
-          <w:lang w:val="en-US"/>
-        </w:rPr>
-      </w:pPr>
-      <w:bookmarkStart w:id="48" w:name="_Ref58689204"/>
-      <w:bookmarkStart w:id="49" w:name="_Ref58689212"/>
-      <w:bookmarkStart w:id="50" w:name="_Toc58689268"/>
-      <w:r>
-        <w:rPr>
-          <w:lang w:val="en-US"/>
-        </w:rPr>
-        <w:t>Conclusion</w:t>
-      </w:r>
-      <w:bookmarkEnd w:id="47"/>
-      <w:bookmarkEnd w:id="48"/>
-      <w:bookmarkEnd w:id="49"/>
-      <w:bookmarkEnd w:id="50"/>
-    </w:p>
-    <w:p>
-      <w:pPr>
-        <w:rPr>
-          <w:lang w:val="en-US"/>
-        </w:rPr>
-      </w:pPr>
-      <w:bookmarkStart w:id="51" w:name="_Ref58688229"/>
-      <w:r>
-        <w:rPr>
-          <w:lang w:val="en-US"/>
-        </w:rPr>
-        <w:t>Text comes here</w:t>
-      </w:r>
-    </w:p>
-    <w:p>
-      <w:pPr>
-        <w:rPr>
-          <w:lang w:val="en-US"/>
-        </w:rPr>
-      </w:pPr>
-      <w:r>
-        <w:rPr>
-          <w:lang w:val="en-US"/>
-        </w:rPr>
-        <w:t>Text comes here</w:t>
-      </w:r>
-    </w:p>
-    <w:p>
-      <w:pPr>
-        <w:rPr>
-          <w:lang w:val="en-US"/>
-        </w:rPr>
-      </w:pPr>
-      <w:r>
-        <w:rPr>
-          <w:lang w:val="en-US"/>
-        </w:rPr>
-        <w:t>Text comes here</w:t>
-      </w:r>
-    </w:p>
-    <w:p>
-      <w:pPr>
-        <w:pStyle w:val="UOB-Headings"/>
-        <w:rPr>
-          <w:lang w:val="en-US"/>
-        </w:rPr>
-      </w:pPr>
-      <w:bookmarkStart w:id="52" w:name="_Ref58689220"/>
-      <w:bookmarkStart w:id="53" w:name="_Toc58689269"/>
-      <w:r>
-        <w:rPr>
-          <w:lang w:val="en-US"/>
-        </w:rPr>
-        <w:t>Recommendations</w:t>
-      </w:r>
-      <w:bookmarkEnd w:id="51"/>
-      <w:r>
-        <w:rPr>
-          <w:lang w:val="en-US"/>
-        </w:rPr>
-        <w:t xml:space="preserve"> and Limitations</w:t>
-      </w:r>
-      <w:bookmarkEnd w:id="52"/>
-      <w:bookmarkEnd w:id="53"/>
-    </w:p>
-    <w:p>
-      <w:pPr>
-        <w:rPr>
-          <w:lang w:val="en-US"/>
-        </w:rPr>
-      </w:pPr>
-      <w:r>
-        <w:rPr>
-          <w:lang w:val="en-US"/>
-        </w:rPr>
-        <w:t>Text comes here</w:t>
-      </w:r>
-    </w:p>
-    <w:p>
-      <w:pPr>
-        <w:rPr>
-          <w:lang w:val="en-US"/>
-        </w:rPr>
-      </w:pPr>
-      <w:r>
-        <w:rPr>
-          <w:lang w:val="en-US"/>
-        </w:rPr>
-        <w:t>Text comes here</w:t>
-      </w:r>
-    </w:p>
-    <w:p>
-      <w:pPr>
-        <w:pStyle w:val="UOB-Subheadings"/>
-        <w:rPr>
-          <w:lang w:val="en-US"/>
-        </w:rPr>
-      </w:pPr>
-      <w:bookmarkStart w:id="54" w:name="_Toc58689270"/>
-      <w:r>
-        <w:rPr>
-          <w:lang w:val="en-US"/>
-        </w:rPr>
-        <w:t>Limitations</w:t>
-      </w:r>
-      <w:bookmarkEnd w:id="54"/>
-    </w:p>
-    <w:p>
-      <w:pPr>
-        <w:rPr>
-          <w:lang w:val="en-US"/>
-        </w:rPr>
-      </w:pPr>
-      <w:r>
-        <w:rPr>
-          <w:lang w:val="en-US"/>
-        </w:rPr>
-        <w:t>Text comes here</w:t>
-      </w:r>
-    </w:p>
-    <w:p>
-      <w:pPr>
-        <w:rPr>
-          <w:lang w:val="en-US"/>
-        </w:rPr>
-      </w:pPr>
-    </w:p>
-    <w:p>
-      <w:pPr>
-        <w:rPr>
-          <w:lang w:val="en-US"/>
-        </w:rPr>
-        <w:sectPr>
-          <w:headerReference w:type="default" r:id="rId29"/>
-          <w:footerReference w:type="default" r:id="rId30"/>
-          <w:pgSz w:w="11906" w:h="16838" w:code="9"/>
-          <w:pgMar w:top="1440" w:right="1800" w:bottom="1440" w:left="1800" w:header="706" w:footer="706" w:gutter="0"/>
-          <w:cols w:space="708"/>
-          <w:docGrid w:linePitch="360"/>
-        </w:sectPr>
-      </w:pPr>
-    </w:p>
-    <w:p>
-      <w:pPr>
-        <w:pStyle w:val="UOB-ChapterCover"/>
         <w:jc w:val="left"/>
         <w:outlineLvl w:val="0"/>
       </w:pPr>
-      <w:bookmarkStart w:id="55" w:name="_Toc58689271"/>
+      <w:bookmarkStart w:id="54" w:name="_Toc58689271"/>
       <w:r>
         <w:lastRenderedPageBreak/>
         <w:t>References</w:t>
       </w:r>
-      <w:bookmarkEnd w:id="55"/>
+      <w:bookmarkEnd w:id="54"/>
     </w:p>
     <w:p/>
     <w:sectPr>
-      <w:headerReference w:type="default" r:id="rId31"/>
+      <w:headerReference w:type="default" r:id="rId27"/>
       <w:pgSz w:w="11906" w:h="16838" w:code="9"/>
       <w:pgMar w:top="1440" w:right="1800" w:bottom="1440" w:left="1800" w:header="706" w:footer="706" w:gutter="0"/>
       <w:cols w:space="708"/>
@@ -7038,45 +7112,6 @@
     </w:sectPr>
   </w:body>
 </w:document>
-</file>
-
-<file path=word/comments.xml><?xml version="1.0" encoding="utf-8"?>
-<w:comments xmlns:wpc="http://schemas.microsoft.com/office/word/2010/wordprocessingCanvas" xmlns:cx="http://schemas.microsoft.com/office/drawing/2014/chartex" xmlns:cx1="http://schemas.microsoft.com/office/drawing/2015/9/8/chartex" xmlns:cx2="http://schemas.microsoft.com/office/drawing/2015/10/21/chartex" xmlns:cx3="http://schemas.microsoft.com/office/drawing/2016/5/9/chartex" xmlns:cx4="http://schemas.microsoft.com/office/drawing/2016/5/10/chartex" xmlns:cx5="http://schemas.microsoft.com/office/drawing/2016/5/11/chartex" xmlns:cx6="http://schemas.microsoft.com/office/drawing/2016/5/12/chartex" xmlns:cx7="http://schemas.microsoft.com/office/drawing/2016/5/13/chartex" xmlns:cx8="http://schemas.microsoft.com/office/drawing/2016/5/14/chartex" xmlns:mc="http://schemas.openxmlformats.org/markup-compatibility/2006" xmlns:aink="http://schemas.microsoft.com/office/drawing/2016/ink" xmlns:am3d="http://schemas.microsoft.com/office/drawing/2017/model3d" xmlns:o="urn:schemas-microsoft-com:office:office" xmlns:r="http://schemas.openxmlformats.org/officeDocument/2006/relationships" xmlns:m="http://schemas.openxmlformats.org/officeDocument/2006/math" xmlns:v="urn:schemas-microsoft-com:vml" xmlns:wp14="http://schemas.microsoft.com/office/word/2010/wordprocessingDrawing" xmlns:wp="http://schemas.openxmlformats.org/drawingml/2006/wordprocessingDrawing" xmlns:w10="urn:schemas-microsoft-com:office:word" xmlns:w="http://schemas.openxmlformats.org/wordprocessingml/2006/main" xmlns:w14="http://schemas.microsoft.com/office/word/2010/wordml" xmlns:w15="http://schemas.microsoft.com/office/word/2012/wordml" xmlns:w16cex="http://schemas.microsoft.com/office/word/2018/wordml/cex" xmlns:w16cid="http://schemas.microsoft.com/office/word/2016/wordml/cid" xmlns:w16="http://schemas.microsoft.com/office/word/2018/wordml" xmlns:w16se="http://schemas.microsoft.com/office/word/2015/wordml/symex" xmlns:wpg="http://schemas.microsoft.com/office/word/2010/wordprocessingGroup" xmlns:wpi="http://schemas.microsoft.com/office/word/2010/wordprocessingInk" xmlns:wne="http://schemas.microsoft.com/office/word/2006/wordml" xmlns:wps="http://schemas.microsoft.com/office/word/2010/wordprocessingShape" mc:Ignorable="w14 w15 w16se w16cid w16 w16cex wp14">
-  <w:comment w:id="0" w:author="Ahmed Ramadan" w:date="2020-12-12T16:30:00Z" w:initials="AR">
-    <w:p>
-      <w:pPr>
-        <w:pStyle w:val="CommentText"/>
-      </w:pPr>
-      <w:r>
-        <w:rPr>
-          <w:rStyle w:val="CommentReference"/>
-        </w:rPr>
-        <w:annotationRef/>
-      </w:r>
-      <w:r>
-        <w:t>Aisha – write this page in Arabic without changing styling</w:t>
-      </w:r>
-    </w:p>
-  </w:comment>
-</w:comments>
-</file>
-
-<file path=word/commentsExtended.xml><?xml version="1.0" encoding="utf-8"?>
-<w15:commentsEx xmlns:wpc="http://schemas.microsoft.com/office/word/2010/wordprocessingCanvas" xmlns:cx="http://schemas.microsoft.com/office/drawing/2014/chartex" xmlns:cx1="http://schemas.microsoft.com/office/drawing/2015/9/8/chartex" xmlns:cx2="http://schemas.microsoft.com/office/drawing/2015/10/21/chartex" xmlns:cx3="http://schemas.microsoft.com/office/drawing/2016/5/9/chartex" xmlns:cx4="http://schemas.microsoft.com/office/drawing/2016/5/10/chartex" xmlns:cx5="http://schemas.microsoft.com/office/drawing/2016/5/11/chartex" xmlns:cx6="http://schemas.microsoft.com/office/drawing/2016/5/12/chartex" xmlns:cx7="http://schemas.microsoft.com/office/drawing/2016/5/13/chartex" xmlns:cx8="http://schemas.microsoft.com/office/drawing/2016/5/14/chartex" xmlns:mc="http://schemas.openxmlformats.org/markup-compatibility/2006" xmlns:aink="http://schemas.microsoft.com/office/drawing/2016/ink" xmlns:am3d="http://schemas.microsoft.com/office/drawing/2017/model3d" xmlns:o="urn:schemas-microsoft-com:office:office" xmlns:r="http://schemas.openxmlformats.org/officeDocument/2006/relationships" xmlns:m="http://schemas.openxmlformats.org/officeDocument/2006/math" xmlns:v="urn:schemas-microsoft-com:vml" xmlns:wp14="http://schemas.microsoft.com/office/word/2010/wordprocessingDrawing" xmlns:wp="http://schemas.openxmlformats.org/drawingml/2006/wordprocessingDrawing" xmlns:w10="urn:schemas-microsoft-com:office:word" xmlns:w="http://schemas.openxmlformats.org/wordprocessingml/2006/main" xmlns:w14="http://schemas.microsoft.com/office/word/2010/wordml" xmlns:w15="http://schemas.microsoft.com/office/word/2012/wordml" xmlns:w16cex="http://schemas.microsoft.com/office/word/2018/wordml/cex" xmlns:w16cid="http://schemas.microsoft.com/office/word/2016/wordml/cid" xmlns:w16="http://schemas.microsoft.com/office/word/2018/wordml" xmlns:w16se="http://schemas.microsoft.com/office/word/2015/wordml/symex" xmlns:wpg="http://schemas.microsoft.com/office/word/2010/wordprocessingGroup" xmlns:wpi="http://schemas.microsoft.com/office/word/2010/wordprocessingInk" xmlns:wne="http://schemas.microsoft.com/office/word/2006/wordml" xmlns:wps="http://schemas.microsoft.com/office/word/2010/wordprocessingShape" mc:Ignorable="w14 w15 w16se w16cid w16 w16cex wp14">
-  <w15:commentEx w15:paraId="2477BA30" w15:done="0"/>
-</w15:commentsEx>
-</file>
-
-<file path=word/commentsExtensible.xml><?xml version="1.0" encoding="utf-8"?>
-<w16cex:commentsExtensible xmlns:wpc="http://schemas.microsoft.com/office/word/2010/wordprocessingCanvas" xmlns:cx="http://schemas.microsoft.com/office/drawing/2014/chartex" xmlns:cx1="http://schemas.microsoft.com/office/drawing/2015/9/8/chartex" xmlns:cx2="http://schemas.microsoft.com/office/drawing/2015/10/21/chartex" xmlns:cx3="http://schemas.microsoft.com/office/drawing/2016/5/9/chartex" xmlns:cx4="http://schemas.microsoft.com/office/drawing/2016/5/10/chartex" xmlns:cx5="http://schemas.microsoft.com/office/drawing/2016/5/11/chartex" xmlns:cx6="http://schemas.microsoft.com/office/drawing/2016/5/12/chartex" xmlns:cx7="http://schemas.microsoft.com/office/drawing/2016/5/13/chartex" xmlns:cx8="http://schemas.microsoft.com/office/drawing/2016/5/14/chartex" xmlns:mc="http://schemas.openxmlformats.org/markup-compatibility/2006" xmlns:aink="http://schemas.microsoft.com/office/drawing/2016/ink" xmlns:am3d="http://schemas.microsoft.com/office/drawing/2017/model3d" xmlns:o="urn:schemas-microsoft-com:office:office" xmlns:r="http://schemas.openxmlformats.org/officeDocument/2006/relationships" xmlns:m="http://schemas.openxmlformats.org/officeDocument/2006/math" xmlns:v="urn:schemas-microsoft-com:vml" xmlns:wp14="http://schemas.microsoft.com/office/word/2010/wordprocessingDrawing" xmlns:wp="http://schemas.openxmlformats.org/drawingml/2006/wordprocessingDrawing" xmlns:w10="urn:schemas-microsoft-com:office:word" xmlns:w="http://schemas.openxmlformats.org/wordprocessingml/2006/main" xmlns:w14="http://schemas.microsoft.com/office/word/2010/wordml" xmlns:w15="http://schemas.microsoft.com/office/word/2012/wordml" xmlns:w16cex="http://schemas.microsoft.com/office/word/2018/wordml/cex" xmlns:w16cid="http://schemas.microsoft.com/office/word/2016/wordml/cid" xmlns:w16="http://schemas.microsoft.com/office/word/2018/wordml" xmlns:w16se="http://schemas.microsoft.com/office/word/2015/wordml/symex" xmlns:wpg="http://schemas.microsoft.com/office/word/2010/wordprocessingGroup" xmlns:wpi="http://schemas.microsoft.com/office/word/2010/wordprocessingInk" xmlns:wne="http://schemas.microsoft.com/office/word/2006/wordml" xmlns:wps="http://schemas.microsoft.com/office/word/2010/wordprocessingShape" mc:Ignorable="w14 w15 w16se w16cid w16 w16cex wp14">
-  <w16cex:commentExtensible w16cex:durableId="237F6E89" w16cex:dateUtc="2020-12-12T13:30:00Z"/>
-</w16cex:commentsExtensible>
-</file>
-
-<file path=word/commentsIds.xml><?xml version="1.0" encoding="utf-8"?>
-<w16cid:commentsIds xmlns:wpc="http://schemas.microsoft.com/office/word/2010/wordprocessingCanvas" xmlns:cx="http://schemas.microsoft.com/office/drawing/2014/chartex" xmlns:cx1="http://schemas.microsoft.com/office/drawing/2015/9/8/chartex" xmlns:cx2="http://schemas.microsoft.com/office/drawing/2015/10/21/chartex" xmlns:cx3="http://schemas.microsoft.com/office/drawing/2016/5/9/chartex" xmlns:cx4="http://schemas.microsoft.com/office/drawing/2016/5/10/chartex" xmlns:cx5="http://schemas.microsoft.com/office/drawing/2016/5/11/chartex" xmlns:cx6="http://schemas.microsoft.com/office/drawing/2016/5/12/chartex" xmlns:cx7="http://schemas.microsoft.com/office/drawing/2016/5/13/chartex" xmlns:cx8="http://schemas.microsoft.com/office/drawing/2016/5/14/chartex" xmlns:mc="http://schemas.openxmlformats.org/markup-compatibility/2006" xmlns:aink="http://schemas.microsoft.com/office/drawing/2016/ink" xmlns:am3d="http://schemas.microsoft.com/office/drawing/2017/model3d" xmlns:o="urn:schemas-microsoft-com:office:office" xmlns:r="http://schemas.openxmlformats.org/officeDocument/2006/relationships" xmlns:m="http://schemas.openxmlformats.org/officeDocument/2006/math" xmlns:v="urn:schemas-microsoft-com:vml" xmlns:wp14="http://schemas.microsoft.com/office/word/2010/wordprocessingDrawing" xmlns:wp="http://schemas.openxmlformats.org/drawingml/2006/wordprocessingDrawing" xmlns:w10="urn:schemas-microsoft-com:office:word" xmlns:w="http://schemas.openxmlformats.org/wordprocessingml/2006/main" xmlns:w14="http://schemas.microsoft.com/office/word/2010/wordml" xmlns:w15="http://schemas.microsoft.com/office/word/2012/wordml" xmlns:w16cex="http://schemas.microsoft.com/office/word/2018/wordml/cex" xmlns:w16cid="http://schemas.microsoft.com/office/word/2016/wordml/cid" xmlns:w16="http://schemas.microsoft.com/office/word/2018/wordml" xmlns:w16se="http://schemas.microsoft.com/office/word/2015/wordml/symex" xmlns:wpg="http://schemas.microsoft.com/office/word/2010/wordprocessingGroup" xmlns:wpi="http://schemas.microsoft.com/office/word/2010/wordprocessingInk" xmlns:wne="http://schemas.microsoft.com/office/word/2006/wordml" xmlns:wps="http://schemas.microsoft.com/office/word/2010/wordprocessingShape" mc:Ignorable="w14 w15 w16se w16cid w16 w16cex wp14">
-  <w16cid:commentId w16cid:paraId="2477BA30" w16cid:durableId="237F6E89"/>
-</w16cid:commentsIds>
 </file>
 
 <file path=word/endnotes.xml><?xml version="1.0" encoding="utf-8"?>
@@ -8098,14 +8133,6 @@
     <w:abstractNumId w:val="4"/>
   </w:num>
 </w:numbering>
-</file>
-
-<file path=word/people.xml><?xml version="1.0" encoding="utf-8"?>
-<w15:people xmlns:wpc="http://schemas.microsoft.com/office/word/2010/wordprocessingCanvas" xmlns:cx="http://schemas.microsoft.com/office/drawing/2014/chartex" xmlns:cx1="http://schemas.microsoft.com/office/drawing/2015/9/8/chartex" xmlns:cx2="http://schemas.microsoft.com/office/drawing/2015/10/21/chartex" xmlns:cx3="http://schemas.microsoft.com/office/drawing/2016/5/9/chartex" xmlns:cx4="http://schemas.microsoft.com/office/drawing/2016/5/10/chartex" xmlns:cx5="http://schemas.microsoft.com/office/drawing/2016/5/11/chartex" xmlns:cx6="http://schemas.microsoft.com/office/drawing/2016/5/12/chartex" xmlns:cx7="http://schemas.microsoft.com/office/drawing/2016/5/13/chartex" xmlns:cx8="http://schemas.microsoft.com/office/drawing/2016/5/14/chartex" xmlns:mc="http://schemas.openxmlformats.org/markup-compatibility/2006" xmlns:aink="http://schemas.microsoft.com/office/drawing/2016/ink" xmlns:am3d="http://schemas.microsoft.com/office/drawing/2017/model3d" xmlns:o="urn:schemas-microsoft-com:office:office" xmlns:r="http://schemas.openxmlformats.org/officeDocument/2006/relationships" xmlns:m="http://schemas.openxmlformats.org/officeDocument/2006/math" xmlns:v="urn:schemas-microsoft-com:vml" xmlns:wp14="http://schemas.microsoft.com/office/word/2010/wordprocessingDrawing" xmlns:wp="http://schemas.openxmlformats.org/drawingml/2006/wordprocessingDrawing" xmlns:w10="urn:schemas-microsoft-com:office:word" xmlns:w="http://schemas.openxmlformats.org/wordprocessingml/2006/main" xmlns:w14="http://schemas.microsoft.com/office/word/2010/wordml" xmlns:w15="http://schemas.microsoft.com/office/word/2012/wordml" xmlns:w16cex="http://schemas.microsoft.com/office/word/2018/wordml/cex" xmlns:w16cid="http://schemas.microsoft.com/office/word/2016/wordml/cid" xmlns:w16="http://schemas.microsoft.com/office/word/2018/wordml" xmlns:w16se="http://schemas.microsoft.com/office/word/2015/wordml/symex" xmlns:wpg="http://schemas.microsoft.com/office/word/2010/wordprocessingGroup" xmlns:wpi="http://schemas.microsoft.com/office/word/2010/wordprocessingInk" xmlns:wne="http://schemas.microsoft.com/office/word/2006/wordml" xmlns:wps="http://schemas.microsoft.com/office/word/2010/wordprocessingShape" mc:Ignorable="w14 w15 w16se w16cid w16 w16cex wp14">
-  <w15:person w15:author="Ahmed Ramadan">
-    <w15:presenceInfo w15:providerId="Windows Live" w15:userId="28ef0458f7b36201"/>
-  </w15:person>
-</w15:people>
 </file>
 
 <file path=word/styles.xml><?xml version="1.0" encoding="utf-8"?>
@@ -8759,6 +8786,7 @@
   <w:style w:type="character" w:default="1" w:styleId="DefaultParagraphFont">
     <w:name w:val="Default Paragraph Font"/>
     <w:uiPriority w:val="1"/>
+    <w:semiHidden/>
     <w:unhideWhenUsed/>
   </w:style>
   <w:style w:type="table" w:default="1" w:styleId="TableNormal">

</xml_diff>

<commit_message>
report update completed methodolgy added table of tables and figs added references
</commit_message>
<xml_diff>
--- a/Report/BDSA601-Assignment3.docx
+++ b/Report/BDSA601-Assignment3.docx
@@ -3310,6 +3310,7 @@
     <w:p>
       <w:pPr>
         <w:pStyle w:val="UOB-ChapterCover"/>
+        <w:jc w:val="left"/>
       </w:pPr>
       <w:r>
         <w:lastRenderedPageBreak/>
@@ -3318,10 +3319,207 @@
     </w:p>
     <w:p>
       <w:pPr>
+        <w:pStyle w:val="TableofFigures"/>
+        <w:tabs>
+          <w:tab w:val="right" w:leader="dot" w:pos="8296"/>
+        </w:tabs>
+        <w:rPr>
+          <w:rFonts w:asciiTheme="minorHAnsi" w:eastAsiaTheme="minorEastAsia" w:hAnsiTheme="minorHAnsi" w:cstheme="minorBidi"/>
+          <w:bCs w:val="0"/>
+          <w:noProof/>
+          <w:color w:val="auto"/>
+          <w:sz w:val="22"/>
+          <w:szCs w:val="22"/>
+          <w:lang w:eastAsia="en-GB"/>
+        </w:rPr>
+      </w:pPr>
+      <w:r>
+        <w:fldChar w:fldCharType="begin"/>
+      </w:r>
+      <w:r>
+        <w:instrText xml:space="preserve"> TOC \h \z \c "Table (" </w:instrText>
+      </w:r>
+      <w:r>
+        <w:fldChar w:fldCharType="separate"/>
+      </w:r>
+      <w:hyperlink w:anchor="_Toc59065102" w:history="1">
+        <w:r>
+          <w:rPr>
+            <w:rStyle w:val="Hyperlink"/>
+            <w:rFonts w:eastAsiaTheme="majorEastAsia"/>
+            <w:noProof/>
+          </w:rPr>
+          <w:t>Table (1</w:t>
+        </w:r>
+        <w:r>
+          <w:rPr>
+            <w:rStyle w:val="Hyperlink"/>
+            <w:rFonts w:eastAsiaTheme="majorEastAsia"/>
+            <w:noProof/>
+            <w:lang w:val="en-US"/>
+          </w:rPr>
+          <w:t>): Adopted Scenario Variables</w:t>
+        </w:r>
+        <w:r>
+          <w:rPr>
+            <w:noProof/>
+            <w:webHidden/>
+          </w:rPr>
+          <w:tab/>
+        </w:r>
+        <w:r>
+          <w:rPr>
+            <w:noProof/>
+            <w:webHidden/>
+          </w:rPr>
+          <w:fldChar w:fldCharType="begin"/>
+        </w:r>
+        <w:r>
+          <w:rPr>
+            <w:noProof/>
+            <w:webHidden/>
+          </w:rPr>
+          <w:instrText xml:space="preserve"> PAGEREF _Toc59065102 \h </w:instrText>
+        </w:r>
+        <w:r>
+          <w:rPr>
+            <w:noProof/>
+            <w:webHidden/>
+          </w:rPr>
+        </w:r>
+        <w:r>
+          <w:rPr>
+            <w:noProof/>
+            <w:webHidden/>
+          </w:rPr>
+          <w:fldChar w:fldCharType="separate"/>
+        </w:r>
+        <w:r>
+          <w:rPr>
+            <w:noProof/>
+            <w:webHidden/>
+          </w:rPr>
+          <w:t>7</w:t>
+        </w:r>
+        <w:r>
+          <w:rPr>
+            <w:noProof/>
+            <w:webHidden/>
+          </w:rPr>
+          <w:fldChar w:fldCharType="end"/>
+        </w:r>
+      </w:hyperlink>
+    </w:p>
+    <w:p>
+      <w:r>
+        <w:fldChar w:fldCharType="end"/>
+      </w:r>
+    </w:p>
+    <w:p>
+      <w:pPr>
         <w:pStyle w:val="UOB-ChapterCover"/>
+        <w:jc w:val="left"/>
       </w:pPr>
       <w:r>
         <w:t>List of Figures</w:t>
+      </w:r>
+    </w:p>
+    <w:p>
+      <w:pPr>
+        <w:pStyle w:val="TableofFigures"/>
+        <w:tabs>
+          <w:tab w:val="right" w:leader="dot" w:pos="8296"/>
+        </w:tabs>
+        <w:rPr>
+          <w:rFonts w:asciiTheme="minorHAnsi" w:eastAsiaTheme="minorEastAsia" w:hAnsiTheme="minorHAnsi" w:cstheme="minorBidi"/>
+          <w:bCs w:val="0"/>
+          <w:noProof/>
+          <w:color w:val="auto"/>
+          <w:sz w:val="22"/>
+          <w:szCs w:val="22"/>
+          <w:lang w:eastAsia="en-GB"/>
+        </w:rPr>
+      </w:pPr>
+      <w:r>
+        <w:fldChar w:fldCharType="begin"/>
+      </w:r>
+      <w:r>
+        <w:instrText xml:space="preserve"> TOC \h \z \c "Fig." </w:instrText>
+      </w:r>
+      <w:r>
+        <w:fldChar w:fldCharType="separate"/>
+      </w:r>
+      <w:hyperlink w:anchor="_Toc59063365" w:history="1">
+        <w:r>
+          <w:rPr>
+            <w:rStyle w:val="Hyperlink"/>
+            <w:rFonts w:eastAsiaTheme="majorEastAsia"/>
+            <w:noProof/>
+          </w:rPr>
+          <w:t>Fig. 1</w:t>
+        </w:r>
+        <w:r>
+          <w:rPr>
+            <w:rStyle w:val="Hyperlink"/>
+            <w:rFonts w:eastAsiaTheme="majorEastAsia"/>
+            <w:noProof/>
+            <w:lang w:val="en-US"/>
+          </w:rPr>
+          <w:t>: Scenario Design Template</w:t>
+        </w:r>
+        <w:r>
+          <w:rPr>
+            <w:noProof/>
+            <w:webHidden/>
+          </w:rPr>
+          <w:tab/>
+        </w:r>
+        <w:r>
+          <w:rPr>
+            <w:noProof/>
+            <w:webHidden/>
+          </w:rPr>
+          <w:fldChar w:fldCharType="begin"/>
+        </w:r>
+        <w:r>
+          <w:rPr>
+            <w:noProof/>
+            <w:webHidden/>
+          </w:rPr>
+          <w:instrText xml:space="preserve"> PAGEREF _Toc59063365 \h </w:instrText>
+        </w:r>
+        <w:r>
+          <w:rPr>
+            <w:noProof/>
+            <w:webHidden/>
+          </w:rPr>
+        </w:r>
+        <w:r>
+          <w:rPr>
+            <w:noProof/>
+            <w:webHidden/>
+          </w:rPr>
+          <w:fldChar w:fldCharType="separate"/>
+        </w:r>
+        <w:r>
+          <w:rPr>
+            <w:noProof/>
+            <w:webHidden/>
+          </w:rPr>
+          <w:t>6</w:t>
+        </w:r>
+        <w:r>
+          <w:rPr>
+            <w:noProof/>
+            <w:webHidden/>
+          </w:rPr>
+          <w:fldChar w:fldCharType="end"/>
+        </w:r>
+      </w:hyperlink>
+    </w:p>
+    <w:p>
+      <w:r>
+        <w:fldChar w:fldCharType="end"/>
       </w:r>
     </w:p>
     <w:p>
@@ -4324,13 +4522,7 @@
         <w:rPr>
           <w:lang w:val="en-US"/>
         </w:rPr>
-        <w:t xml:space="preserve">This section </w:t>
-      </w:r>
-      <w:r>
-        <w:rPr>
-          <w:lang w:val="en-US"/>
-        </w:rPr>
-        <w:t>describes the research problem addressed by this research.</w:t>
+        <w:t>This section describes the research problem addressed by this research.</w:t>
       </w:r>
     </w:p>
     <w:p>
@@ -4364,13 +4556,7 @@
         <w:rPr>
           <w:lang w:val="en-US"/>
         </w:rPr>
-        <w:t xml:space="preserve">This section describes the </w:t>
-      </w:r>
-      <w:r>
-        <w:rPr>
-          <w:lang w:val="en-US"/>
-        </w:rPr>
-        <w:t>questions that this research aimed to answer.</w:t>
+        <w:t>This section describes the questions that this research aimed to answer.</w:t>
       </w:r>
     </w:p>
     <w:p>
@@ -4402,13 +4588,7 @@
         <w:rPr>
           <w:lang w:val="en-US"/>
         </w:rPr>
-        <w:t xml:space="preserve">This section describes the </w:t>
-      </w:r>
-      <w:r>
-        <w:rPr>
-          <w:lang w:val="en-US"/>
-        </w:rPr>
-        <w:t>objectives that this research aimed to achieve.</w:t>
+        <w:t>This section describes the objectives that this research aimed to achieve.</w:t>
       </w:r>
     </w:p>
     <w:p>
@@ -4440,25 +4620,7 @@
         <w:rPr>
           <w:lang w:val="en-US"/>
         </w:rPr>
-        <w:t xml:space="preserve">This section describes the </w:t>
-      </w:r>
-      <w:r>
-        <w:rPr>
-          <w:lang w:val="en-US"/>
-        </w:rPr>
-        <w:t xml:space="preserve">importance of this </w:t>
-      </w:r>
-      <w:r>
-        <w:rPr>
-          <w:lang w:val="en-US"/>
-        </w:rPr>
-        <w:t>research</w:t>
-      </w:r>
-      <w:r>
-        <w:rPr>
-          <w:lang w:val="en-US"/>
-        </w:rPr>
-        <w:t>.</w:t>
+        <w:t>This section describes the importance of this research.</w:t>
       </w:r>
     </w:p>
     <w:p>
@@ -4490,13 +4652,7 @@
         <w:rPr>
           <w:lang w:val="en-US"/>
         </w:rPr>
-        <w:t>This section describes th</w:t>
-      </w:r>
-      <w:r>
-        <w:rPr>
-          <w:lang w:val="en-US"/>
-        </w:rPr>
-        <w:t>e context of how this research was conducted, including scope.</w:t>
+        <w:t>This section describes the context of how this research was conducted, including scope.</w:t>
       </w:r>
     </w:p>
     <w:p>
@@ -4526,13 +4682,7 @@
         <w:rPr>
           <w:lang w:val="en-US"/>
         </w:rPr>
-        <w:t xml:space="preserve">This section </w:t>
-      </w:r>
-      <w:r>
-        <w:rPr>
-          <w:lang w:val="en-US"/>
-        </w:rPr>
-        <w:t>lists all the terms and their abbreviations used within the report.</w:t>
+        <w:t>This section lists all the terms and their abbreviations used within the report.</w:t>
       </w:r>
     </w:p>
     <w:p>
@@ -5973,7 +6123,7 @@
         <w:rPr>
           <w:lang w:val="en-US"/>
         </w:rPr>
-        <w:t>Research Study’s Methodology</w:t>
+        <w:t>Methodology</w:t>
       </w:r>
       <w:bookmarkEnd w:id="26"/>
       <w:bookmarkEnd w:id="27"/>
@@ -5981,6 +6131,8 @@
     </w:p>
     <w:p>
       <w:pPr>
+        <w:ind w:firstLine="576"/>
+        <w:jc w:val="both"/>
         <w:rPr>
           <w:lang w:val="en-US"/>
         </w:rPr>
@@ -5991,34 +6143,1160 @@
         <w:rPr>
           <w:lang w:val="en-US"/>
         </w:rPr>
-        <w:t>Text comes here</w:t>
-      </w:r>
-    </w:p>
-    <w:p>
-      <w:pPr>
-        <w:rPr>
-          <w:lang w:val="en-US"/>
-        </w:rPr>
-      </w:pPr>
-      <w:r>
-        <w:rPr>
-          <w:lang w:val="en-US"/>
-        </w:rPr>
-        <w:t>Text comes here</w:t>
-      </w:r>
-    </w:p>
-    <w:p>
-      <w:pPr>
-        <w:rPr>
-          <w:lang w:val="en-US"/>
-        </w:rPr>
-      </w:pPr>
-      <w:r>
-        <w:rPr>
-          <w:lang w:val="en-US"/>
-        </w:rPr>
-        <w:t>Text comes here</w:t>
-      </w:r>
+        <w:t xml:space="preserve">In this </w:t>
+      </w:r>
+      <w:r>
+        <w:rPr>
+          <w:lang w:val="en-US"/>
+        </w:rPr>
+        <w:t>research</w:t>
+      </w:r>
+      <w:r>
+        <w:rPr>
+          <w:lang w:val="en-US"/>
+        </w:rPr>
+        <w:t xml:space="preserve">, we have adopted an exploratory scenario-based research design in which we </w:t>
+      </w:r>
+      <w:r>
+        <w:rPr>
+          <w:lang w:val="en-US"/>
+        </w:rPr>
+        <w:t xml:space="preserve">will assess </w:t>
+      </w:r>
+      <w:r>
+        <w:rPr>
+          <w:lang w:val="en-US"/>
+        </w:rPr>
+        <w:t xml:space="preserve">the capability of the Kingdom of Bahrain to respond to the sudden increase of COVID-19 cases that </w:t>
+      </w:r>
+      <w:r>
+        <w:rPr>
+          <w:lang w:val="en-US"/>
+        </w:rPr>
+        <w:t xml:space="preserve">will </w:t>
+      </w:r>
+      <w:r>
+        <w:rPr>
+          <w:lang w:val="en-US"/>
+        </w:rPr>
+        <w:t>require hospitalization.</w:t>
+      </w:r>
+      <w:r>
+        <w:rPr>
+          <w:lang w:val="en-US"/>
+        </w:rPr>
+        <w:t xml:space="preserve"> Based on the current rate of infections (for COVID-19), we </w:t>
+      </w:r>
+      <w:r>
+        <w:rPr>
+          <w:lang w:val="en-US"/>
+        </w:rPr>
+        <w:t xml:space="preserve">will use </w:t>
+      </w:r>
+      <w:r>
+        <w:rPr>
+          <w:lang w:val="en-US"/>
+        </w:rPr>
+        <w:t xml:space="preserve">a statistical </w:t>
+      </w:r>
+      <w:r>
+        <w:rPr>
+          <w:lang w:val="en-US"/>
+        </w:rPr>
+        <w:t xml:space="preserve">growth </w:t>
+      </w:r>
+      <w:r>
+        <w:rPr>
+          <w:lang w:val="en-US"/>
+        </w:rPr>
+        <w:t xml:space="preserve">method to project the increase in </w:t>
+      </w:r>
+      <w:r>
+        <w:rPr>
+          <w:lang w:val="en-US"/>
+        </w:rPr>
+        <w:t xml:space="preserve">the number of </w:t>
+      </w:r>
+      <w:r>
+        <w:rPr>
+          <w:lang w:val="en-US"/>
+        </w:rPr>
+        <w:t xml:space="preserve">cases </w:t>
+      </w:r>
+      <w:r>
+        <w:rPr>
+          <w:lang w:val="en-US"/>
+        </w:rPr>
+        <w:t xml:space="preserve">for a </w:t>
+      </w:r>
+      <w:r>
+        <w:rPr>
+          <w:lang w:val="en-US"/>
+        </w:rPr>
+        <w:t xml:space="preserve">pre-defined period of </w:t>
+      </w:r>
+      <w:r>
+        <w:rPr>
+          <w:lang w:val="en-US"/>
+        </w:rPr>
+        <w:t>three months</w:t>
+      </w:r>
+      <w:r>
+        <w:rPr>
+          <w:lang w:val="en-US"/>
+        </w:rPr>
+        <w:t xml:space="preserve">. </w:t>
+      </w:r>
+      <w:r>
+        <w:rPr>
+          <w:lang w:val="en-US"/>
+        </w:rPr>
+        <w:t xml:space="preserve">Thus, with the projected number of hospitalized cases and based on the current capacity of the health system, </w:t>
+      </w:r>
+      <w:r>
+        <w:rPr>
+          <w:lang w:val="en-US"/>
+        </w:rPr>
+        <w:t xml:space="preserve">we </w:t>
+      </w:r>
+      <w:r>
+        <w:rPr>
+          <w:lang w:val="en-US"/>
+        </w:rPr>
+        <w:t xml:space="preserve">will assess </w:t>
+      </w:r>
+      <w:r>
+        <w:rPr>
+          <w:lang w:val="en-US"/>
+        </w:rPr>
+        <w:t>the health system</w:t>
+      </w:r>
+      <w:r>
+        <w:rPr>
+          <w:lang w:val="en-US"/>
+        </w:rPr>
+        <w:t xml:space="preserve">’s ability to </w:t>
+      </w:r>
+      <w:r>
+        <w:rPr>
+          <w:lang w:val="en-US"/>
+        </w:rPr>
+        <w:t>respond to the increase of infections</w:t>
+      </w:r>
+      <w:r>
+        <w:rPr>
+          <w:lang w:val="en-US"/>
+        </w:rPr>
+        <w:t xml:space="preserve"> and </w:t>
+      </w:r>
+      <w:r>
+        <w:rPr>
+          <w:lang w:val="en-US"/>
+        </w:rPr>
+        <w:t xml:space="preserve">avoid </w:t>
+      </w:r>
+      <w:r>
+        <w:rPr>
+          <w:lang w:val="en-US"/>
+        </w:rPr>
+        <w:t>reach</w:t>
+      </w:r>
+      <w:r>
+        <w:rPr>
+          <w:lang w:val="en-US"/>
+        </w:rPr>
+        <w:t>ing</w:t>
+      </w:r>
+      <w:r>
+        <w:rPr>
+          <w:lang w:val="en-US"/>
+        </w:rPr>
+        <w:t xml:space="preserve"> saturation</w:t>
+      </w:r>
+      <w:r>
+        <w:rPr>
+          <w:lang w:val="en-US"/>
+        </w:rPr>
+        <w:t xml:space="preserve"> (i.e., over-exceeded).</w:t>
+      </w:r>
+    </w:p>
+    <w:p>
+      <w:pPr>
+        <w:ind w:firstLine="576"/>
+        <w:jc w:val="both"/>
+        <w:rPr>
+          <w:lang w:val="en-US"/>
+        </w:rPr>
+      </w:pPr>
+      <w:r>
+        <w:rPr>
+          <w:lang w:val="en-US"/>
+        </w:rPr>
+        <w:t xml:space="preserve">The below figure, </w:t>
+      </w:r>
+      <w:r>
+        <w:rPr>
+          <w:lang w:val="en-US"/>
+        </w:rPr>
+        <w:fldChar w:fldCharType="begin"/>
+      </w:r>
+      <w:r>
+        <w:rPr>
+          <w:lang w:val="en-US"/>
+        </w:rPr>
+        <w:instrText xml:space="preserve"> REF _Ref59063313 \h </w:instrText>
+      </w:r>
+      <w:r>
+        <w:rPr>
+          <w:lang w:val="en-US"/>
+        </w:rPr>
+      </w:r>
+      <w:r>
+        <w:rPr>
+          <w:lang w:val="en-US"/>
+        </w:rPr>
+        <w:fldChar w:fldCharType="separate"/>
+      </w:r>
+      <w:r>
+        <w:rPr>
+          <w:b/>
+          <w:bCs w:val="0"/>
+        </w:rPr>
+        <w:t xml:space="preserve">Fig. </w:t>
+      </w:r>
+      <w:r>
+        <w:rPr>
+          <w:b/>
+          <w:bCs w:val="0"/>
+          <w:noProof/>
+        </w:rPr>
+        <w:t>1</w:t>
+      </w:r>
+      <w:r>
+        <w:rPr>
+          <w:lang w:val="en-US"/>
+        </w:rPr>
+        <w:fldChar w:fldCharType="end"/>
+      </w:r>
+      <w:r>
+        <w:rPr>
+          <w:lang w:val="en-US"/>
+        </w:rPr>
+        <w:t xml:space="preserve">, illustrates the scenario </w:t>
+      </w:r>
+      <w:r>
+        <w:rPr>
+          <w:lang w:val="en-US"/>
+        </w:rPr>
+        <w:t xml:space="preserve">design </w:t>
+      </w:r>
+      <w:r>
+        <w:rPr>
+          <w:lang w:val="en-US"/>
+        </w:rPr>
+        <w:t xml:space="preserve">template that </w:t>
+      </w:r>
+      <w:r>
+        <w:rPr>
+          <w:lang w:val="en-US"/>
+        </w:rPr>
+        <w:t xml:space="preserve">we </w:t>
+      </w:r>
+      <w:r>
+        <w:rPr>
+          <w:lang w:val="en-US"/>
+        </w:rPr>
+        <w:t xml:space="preserve">developed </w:t>
+      </w:r>
+      <w:r>
+        <w:rPr>
+          <w:lang w:val="en-US"/>
+        </w:rPr>
+        <w:t xml:space="preserve">for </w:t>
+      </w:r>
+      <w:r>
+        <w:rPr>
+          <w:lang w:val="en-US"/>
+        </w:rPr>
+        <w:t xml:space="preserve">this research, </w:t>
+      </w:r>
+      <w:r>
+        <w:rPr>
+          <w:lang w:val="en-US"/>
+        </w:rPr>
+        <w:t xml:space="preserve">highlighting </w:t>
+      </w:r>
+      <w:r>
+        <w:rPr>
+          <w:lang w:val="en-US"/>
+        </w:rPr>
+        <w:t xml:space="preserve">the variables that can be altered </w:t>
+      </w:r>
+      <w:r>
+        <w:rPr>
+          <w:lang w:val="en-US"/>
+        </w:rPr>
+        <w:t xml:space="preserve">across different </w:t>
+      </w:r>
+      <w:r>
+        <w:rPr>
+          <w:lang w:val="en-US"/>
+        </w:rPr>
+        <w:t>scenarios.</w:t>
+      </w:r>
+    </w:p>
+    <w:p>
+      <w:pPr>
+        <w:keepNext/>
+        <w:spacing w:line="276" w:lineRule="auto"/>
+        <w:jc w:val="center"/>
+      </w:pPr>
+      <w:r>
+        <w:rPr>
+          <w:bCs w:val="0"/>
+          <w:noProof/>
+          <w:lang w:val="en-US"/>
+        </w:rPr>
+        <w:drawing>
+          <wp:inline distT="0" distB="0" distL="0" distR="0" wp14:anchorId="0F537E8D" wp14:editId="694FB72D">
+            <wp:extent cx="5303520" cy="2939093"/>
+            <wp:effectExtent l="19050" t="19050" r="11430" b="13970"/>
+            <wp:docPr id="1" name="Picture 1"/>
+            <wp:cNvGraphicFramePr>
+              <a:graphicFrameLocks xmlns:a="http://schemas.openxmlformats.org/drawingml/2006/main" noChangeAspect="1"/>
+            </wp:cNvGraphicFramePr>
+            <a:graphic xmlns:a="http://schemas.openxmlformats.org/drawingml/2006/main">
+              <a:graphicData uri="http://schemas.openxmlformats.org/drawingml/2006/picture">
+                <pic:pic xmlns:pic="http://schemas.openxmlformats.org/drawingml/2006/picture">
+                  <pic:nvPicPr>
+                    <pic:cNvPr id="0" name="Picture 1"/>
+                    <pic:cNvPicPr>
+                      <a:picLocks noChangeAspect="1" noChangeArrowheads="1"/>
+                    </pic:cNvPicPr>
+                  </pic:nvPicPr>
+                  <pic:blipFill>
+                    <a:blip r:embed="rId21">
+                      <a:extLst>
+                        <a:ext uri="{28A0092B-C50C-407E-A947-70E740481C1C}">
+                          <a14:useLocalDpi xmlns:a14="http://schemas.microsoft.com/office/drawing/2010/main" val="0"/>
+                        </a:ext>
+                      </a:extLst>
+                    </a:blip>
+                    <a:srcRect/>
+                    <a:stretch>
+                      <a:fillRect/>
+                    </a:stretch>
+                  </pic:blipFill>
+                  <pic:spPr bwMode="auto">
+                    <a:xfrm>
+                      <a:off x="0" y="0"/>
+                      <a:ext cx="5303520" cy="2939093"/>
+                    </a:xfrm>
+                    <a:prstGeom prst="rect">
+                      <a:avLst/>
+                    </a:prstGeom>
+                    <a:noFill/>
+                    <a:ln w="12700">
+                      <a:solidFill>
+                        <a:schemeClr val="tx1"/>
+                      </a:solidFill>
+                    </a:ln>
+                  </pic:spPr>
+                </pic:pic>
+              </a:graphicData>
+            </a:graphic>
+          </wp:inline>
+        </w:drawing>
+      </w:r>
+    </w:p>
+    <w:p>
+      <w:pPr>
+        <w:pStyle w:val="UOB-FigStyle"/>
+        <w:rPr>
+          <w:b w:val="0"/>
+          <w:bCs/>
+          <w:lang w:val="en-US"/>
+        </w:rPr>
+      </w:pPr>
+      <w:bookmarkStart w:id="31" w:name="_Ref59063313"/>
+      <w:bookmarkStart w:id="32" w:name="_Toc59063365"/>
+      <w:r>
+        <w:t xml:space="preserve">Fig. </w:t>
+      </w:r>
+      <w:r>
+        <w:fldChar w:fldCharType="begin"/>
+      </w:r>
+      <w:r>
+        <w:instrText xml:space="preserve"> SEQ Fig. \* ARABIC </w:instrText>
+      </w:r>
+      <w:r>
+        <w:fldChar w:fldCharType="separate"/>
+      </w:r>
+      <w:r>
+        <w:rPr>
+          <w:noProof/>
+        </w:rPr>
+        <w:t>1</w:t>
+      </w:r>
+      <w:r>
+        <w:fldChar w:fldCharType="end"/>
+      </w:r>
+      <w:bookmarkEnd w:id="31"/>
+      <w:r>
+        <w:rPr>
+          <w:lang w:val="en-US"/>
+        </w:rPr>
+        <w:t>:</w:t>
+      </w:r>
+      <w:r>
+        <w:rPr>
+          <w:b w:val="0"/>
+          <w:bCs/>
+          <w:lang w:val="en-US"/>
+        </w:rPr>
+        <w:t xml:space="preserve"> Scenario Design Template</w:t>
+      </w:r>
+      <w:bookmarkEnd w:id="32"/>
+    </w:p>
+    <w:p>
+      <w:pPr>
+        <w:ind w:firstLine="576"/>
+        <w:jc w:val="both"/>
+        <w:rPr>
+          <w:lang w:val="en-US"/>
+        </w:rPr>
+      </w:pPr>
+      <w:r>
+        <w:rPr>
+          <w:lang w:val="en-US"/>
+        </w:rPr>
+        <w:lastRenderedPageBreak/>
+        <w:t xml:space="preserve">The table below, </w:t>
+      </w:r>
+      <w:r>
+        <w:rPr>
+          <w:lang w:val="en-US"/>
+        </w:rPr>
+        <w:fldChar w:fldCharType="begin"/>
+      </w:r>
+      <w:r>
+        <w:rPr>
+          <w:lang w:val="en-US"/>
+        </w:rPr>
+        <w:instrText xml:space="preserve"> REF _Ref59065197 \h </w:instrText>
+      </w:r>
+      <w:r>
+        <w:rPr>
+          <w:lang w:val="en-US"/>
+        </w:rPr>
+      </w:r>
+      <w:r>
+        <w:rPr>
+          <w:lang w:val="en-US"/>
+        </w:rPr>
+        <w:fldChar w:fldCharType="separate"/>
+      </w:r>
+      <w:r>
+        <w:t>Table (</w:t>
+      </w:r>
+      <w:r>
+        <w:rPr>
+          <w:noProof/>
+        </w:rPr>
+        <w:t>1</w:t>
+      </w:r>
+      <w:r>
+        <w:rPr>
+          <w:lang w:val="en-US"/>
+        </w:rPr>
+        <w:fldChar w:fldCharType="end"/>
+      </w:r>
+      <w:r>
+        <w:rPr>
+          <w:lang w:val="en-US"/>
+        </w:rPr>
+        <w:t>)</w:t>
+      </w:r>
+      <w:r>
+        <w:rPr>
+          <w:lang w:val="en-US"/>
+        </w:rPr>
+        <w:t xml:space="preserve">, illustrate the assumptions and definitions </w:t>
+      </w:r>
+      <w:r>
+        <w:rPr>
+          <w:lang w:val="en-US"/>
+        </w:rPr>
+        <w:t xml:space="preserve">that we </w:t>
+      </w:r>
+      <w:r>
+        <w:rPr>
+          <w:lang w:val="en-US"/>
+        </w:rPr>
+        <w:t>will</w:t>
+      </w:r>
+      <w:r>
+        <w:rPr>
+          <w:lang w:val="en-US"/>
+        </w:rPr>
+        <w:t xml:space="preserve"> </w:t>
+      </w:r>
+      <w:r>
+        <w:rPr>
+          <w:lang w:val="en-US"/>
+        </w:rPr>
+        <w:t xml:space="preserve">use </w:t>
+      </w:r>
+      <w:r>
+        <w:rPr>
+          <w:lang w:val="en-US"/>
+        </w:rPr>
+        <w:t xml:space="preserve">to define </w:t>
+      </w:r>
+      <w:r>
+        <w:rPr>
+          <w:lang w:val="en-US"/>
+        </w:rPr>
+        <w:t xml:space="preserve">the context of our </w:t>
+      </w:r>
+      <w:r>
+        <w:rPr>
+          <w:lang w:val="en-US"/>
+        </w:rPr>
+        <w:t>scenario</w:t>
+      </w:r>
+      <w:r>
+        <w:rPr>
+          <w:lang w:val="en-US"/>
+        </w:rPr>
+        <w:t xml:space="preserve"> (based on the scenario design template).</w:t>
+      </w:r>
+    </w:p>
+    <w:p>
+      <w:pPr>
+        <w:pStyle w:val="UOB-FigStyle"/>
+        <w:rPr>
+          <w:b w:val="0"/>
+          <w:bCs/>
+          <w:lang w:val="en-US"/>
+        </w:rPr>
+      </w:pPr>
+      <w:bookmarkStart w:id="33" w:name="_Toc59065102"/>
+      <w:bookmarkStart w:id="34" w:name="_Ref59065197"/>
+      <w:r>
+        <w:t>Table (</w:t>
+      </w:r>
+      <w:r>
+        <w:fldChar w:fldCharType="begin"/>
+      </w:r>
+      <w:r>
+        <w:instrText xml:space="preserve"> SEQ Table_( \* ARABIC </w:instrText>
+      </w:r>
+      <w:r>
+        <w:fldChar w:fldCharType="separate"/>
+      </w:r>
+      <w:r>
+        <w:rPr>
+          <w:noProof/>
+        </w:rPr>
+        <w:t>1</w:t>
+      </w:r>
+      <w:r>
+        <w:fldChar w:fldCharType="end"/>
+      </w:r>
+      <w:bookmarkEnd w:id="34"/>
+      <w:r>
+        <w:rPr>
+          <w:lang w:val="en-US"/>
+        </w:rPr>
+        <w:t>)</w:t>
+      </w:r>
+      <w:r>
+        <w:rPr>
+          <w:noProof/>
+          <w:lang w:val="en-US"/>
+        </w:rPr>
+        <w:t>:</w:t>
+      </w:r>
+      <w:r>
+        <w:rPr>
+          <w:b w:val="0"/>
+          <w:bCs/>
+          <w:noProof/>
+          <w:lang w:val="en-US"/>
+        </w:rPr>
+        <w:t xml:space="preserve"> Adopted Scenario Variables</w:t>
+      </w:r>
+      <w:bookmarkEnd w:id="33"/>
+    </w:p>
+    <w:tbl>
+      <w:tblPr>
+        <w:tblStyle w:val="TableGrid"/>
+        <w:tblW w:w="5000" w:type="pct"/>
+        <w:tblLook w:val="04A0" w:firstRow="1" w:lastRow="0" w:firstColumn="1" w:lastColumn="0" w:noHBand="0" w:noVBand="1"/>
+      </w:tblPr>
+      <w:tblGrid>
+        <w:gridCol w:w="3302"/>
+        <w:gridCol w:w="4994"/>
+      </w:tblGrid>
+      <w:tr>
+        <w:tc>
+          <w:tcPr>
+            <w:tcW w:w="1990" w:type="pct"/>
+          </w:tcPr>
+          <w:p>
+            <w:pPr>
+              <w:spacing w:line="276" w:lineRule="auto"/>
+              <w:jc w:val="both"/>
+              <w:rPr>
+                <w:b/>
+                <w:bCs w:val="0"/>
+                <w:lang w:val="en-US"/>
+              </w:rPr>
+            </w:pPr>
+            <w:r>
+              <w:rPr>
+                <w:b/>
+                <w:bCs w:val="0"/>
+                <w:lang w:val="en-US"/>
+              </w:rPr>
+              <w:t>Variable</w:t>
+            </w:r>
+          </w:p>
+        </w:tc>
+        <w:tc>
+          <w:tcPr>
+            <w:tcW w:w="3010" w:type="pct"/>
+          </w:tcPr>
+          <w:p>
+            <w:pPr>
+              <w:spacing w:line="276" w:lineRule="auto"/>
+              <w:jc w:val="both"/>
+              <w:rPr>
+                <w:b/>
+                <w:bCs w:val="0"/>
+                <w:lang w:val="en-US"/>
+              </w:rPr>
+            </w:pPr>
+            <w:r>
+              <w:rPr>
+                <w:b/>
+                <w:bCs w:val="0"/>
+                <w:lang w:val="en-US"/>
+              </w:rPr>
+              <w:t xml:space="preserve">Implementation in </w:t>
+            </w:r>
+            <w:r>
+              <w:rPr>
+                <w:b/>
+                <w:bCs w:val="0"/>
+                <w:lang w:val="en-US"/>
+              </w:rPr>
+              <w:t xml:space="preserve">our </w:t>
+            </w:r>
+            <w:r>
+              <w:rPr>
+                <w:b/>
+                <w:bCs w:val="0"/>
+                <w:lang w:val="en-US"/>
+              </w:rPr>
+              <w:t>s</w:t>
+            </w:r>
+            <w:r>
+              <w:rPr>
+                <w:b/>
+                <w:bCs w:val="0"/>
+                <w:lang w:val="en-US"/>
+              </w:rPr>
+              <w:t>cenario</w:t>
+            </w:r>
+          </w:p>
+        </w:tc>
+      </w:tr>
+      <w:tr>
+        <w:tc>
+          <w:tcPr>
+            <w:tcW w:w="1990" w:type="pct"/>
+            <w:vAlign w:val="center"/>
+          </w:tcPr>
+          <w:p>
+            <w:pPr>
+              <w:spacing w:line="276" w:lineRule="auto"/>
+              <w:jc w:val="center"/>
+              <w:rPr>
+                <w:lang w:val="en-US"/>
+              </w:rPr>
+            </w:pPr>
+            <w:r>
+              <w:rPr>
+                <w:lang w:val="en-US"/>
+              </w:rPr>
+              <w:t>Statistical Growth Model</w:t>
+            </w:r>
+          </w:p>
+        </w:tc>
+        <w:tc>
+          <w:tcPr>
+            <w:tcW w:w="3010" w:type="pct"/>
+          </w:tcPr>
+          <w:p>
+            <w:pPr>
+              <w:spacing w:line="276" w:lineRule="auto"/>
+              <w:jc w:val="both"/>
+              <w:rPr>
+                <w:lang w:val="en-US"/>
+              </w:rPr>
+            </w:pPr>
+            <w:r>
+              <w:rPr>
+                <w:lang w:val="en-US"/>
+              </w:rPr>
+              <w:t xml:space="preserve">For the statistical growth model, we </w:t>
+            </w:r>
+            <w:r>
+              <w:rPr>
+                <w:lang w:val="en-US"/>
+              </w:rPr>
+              <w:t>will</w:t>
+            </w:r>
+            <w:r>
+              <w:rPr>
+                <w:lang w:val="en-US"/>
+              </w:rPr>
+              <w:t xml:space="preserve"> the Logistic Growth Model to project the number of cases in our scenario. A different model would </w:t>
+            </w:r>
+            <w:r>
+              <w:rPr>
+                <w:lang w:val="en-US"/>
+              </w:rPr>
+              <w:t>project</w:t>
+            </w:r>
+            <w:r>
+              <w:rPr>
+                <w:lang w:val="en-US"/>
+              </w:rPr>
+              <w:t xml:space="preserve"> a different number and hence change the scenario.</w:t>
+            </w:r>
+          </w:p>
+        </w:tc>
+      </w:tr>
+      <w:tr>
+        <w:tc>
+          <w:tcPr>
+            <w:tcW w:w="1990" w:type="pct"/>
+            <w:vAlign w:val="center"/>
+          </w:tcPr>
+          <w:p>
+            <w:pPr>
+              <w:spacing w:line="276" w:lineRule="auto"/>
+              <w:jc w:val="center"/>
+              <w:rPr>
+                <w:lang w:val="en-US"/>
+              </w:rPr>
+            </w:pPr>
+            <w:r>
+              <w:rPr>
+                <w:lang w:val="en-US"/>
+              </w:rPr>
+              <w:t>Defined Period of Data Projection</w:t>
+            </w:r>
+          </w:p>
+        </w:tc>
+        <w:tc>
+          <w:tcPr>
+            <w:tcW w:w="3010" w:type="pct"/>
+          </w:tcPr>
+          <w:p>
+            <w:pPr>
+              <w:spacing w:line="276" w:lineRule="auto"/>
+              <w:jc w:val="both"/>
+              <w:rPr>
+                <w:lang w:val="en-US"/>
+              </w:rPr>
+            </w:pPr>
+            <w:r>
+              <w:rPr>
+                <w:lang w:val="en-US"/>
+              </w:rPr>
+              <w:t xml:space="preserve">For the defined period of data projection, we </w:t>
+            </w:r>
+            <w:r>
+              <w:rPr>
+                <w:lang w:val="en-US"/>
+              </w:rPr>
+              <w:t xml:space="preserve">will </w:t>
+            </w:r>
+            <w:r>
+              <w:rPr>
+                <w:lang w:val="en-US"/>
+              </w:rPr>
+              <w:t>project data for three months (90 days) and hence our scenario is limited to this timeframe.</w:t>
+            </w:r>
+          </w:p>
+        </w:tc>
+      </w:tr>
+      <w:tr>
+        <w:trPr>
+          <w:trHeight w:val="1079"/>
+        </w:trPr>
+        <w:tc>
+          <w:tcPr>
+            <w:tcW w:w="1990" w:type="pct"/>
+            <w:vAlign w:val="center"/>
+          </w:tcPr>
+          <w:p>
+            <w:pPr>
+              <w:spacing w:line="276" w:lineRule="auto"/>
+              <w:jc w:val="center"/>
+              <w:rPr>
+                <w:lang w:val="en-US"/>
+              </w:rPr>
+            </w:pPr>
+            <w:r>
+              <w:rPr>
+                <w:lang w:val="en-US"/>
+              </w:rPr>
+              <w:t>Current Total Number of Cases</w:t>
+            </w:r>
+          </w:p>
+        </w:tc>
+        <w:tc>
+          <w:tcPr>
+            <w:tcW w:w="3010" w:type="pct"/>
+            <w:vMerge w:val="restart"/>
+          </w:tcPr>
+          <w:p>
+            <w:pPr>
+              <w:spacing w:line="276" w:lineRule="auto"/>
+              <w:jc w:val="both"/>
+              <w:rPr>
+                <w:lang w:val="en-US"/>
+              </w:rPr>
+            </w:pPr>
+            <w:r>
+              <w:rPr>
+                <w:lang w:val="en-US"/>
+              </w:rPr>
+              <w:t xml:space="preserve">In our scenario, we </w:t>
+            </w:r>
+            <w:r>
+              <w:rPr>
+                <w:lang w:val="en-US"/>
+              </w:rPr>
+              <w:t>will use</w:t>
+            </w:r>
+            <w:r>
+              <w:rPr>
+                <w:lang w:val="en-US"/>
+              </w:rPr>
+              <w:t xml:space="preserve"> the total number of cases and hospitalized cases as published by the Ministry of Health</w:t>
+            </w:r>
+            <w:r>
+              <w:rPr>
+                <w:lang w:val="en-US"/>
+              </w:rPr>
+              <w:t xml:space="preserve"> </w:t>
+            </w:r>
+            <w:r>
+              <w:rPr>
+                <w:lang w:val="en-US"/>
+              </w:rPr>
+              <w:fldChar w:fldCharType="begin" w:fldLock="1"/>
+            </w:r>
+            <w:r>
+              <w:rPr>
+                <w:lang w:val="en-US"/>
+              </w:rPr>
+              <w:instrText>ADDIN CSL_CITATION {"citationItems":[{"id":"ITEM-1","itemData":{"URL":"https://www.moh.gov.bh/?lang=en","accessed":{"date-parts":[["2020","8","1"]]},"author":[{"dropping-particle":"","family":"Ministry of Health","given":"","non-dropping-particle":"","parse-names":false,"suffix":""}],"id":"ITEM-1","issued":{"date-parts":[["2020"]]},"title":"Coronavirus COVID-19 - Summary of Cases","type":"webpage"},"suppress-author":1,"uris":["http://www.mendeley.com/documents/?uuid=fb403653-3307-464e-8879-fd094c7d8d85"]}],"mendeley":{"formattedCitation":"(2020)","plainTextFormattedCitation":"(2020)","previouslyFormattedCitation":"(2020)"},"properties":{"noteIndex":0},"schema":"https://github.com/citation-style-language/schema/raw/master/csl-citation.json"}</w:instrText>
+            </w:r>
+            <w:r>
+              <w:rPr>
+                <w:lang w:val="en-US"/>
+              </w:rPr>
+              <w:fldChar w:fldCharType="separate"/>
+            </w:r>
+            <w:r>
+              <w:rPr>
+                <w:noProof/>
+                <w:lang w:val="en-US"/>
+              </w:rPr>
+              <w:t>(2020)</w:t>
+            </w:r>
+            <w:r>
+              <w:rPr>
+                <w:lang w:val="en-US"/>
+              </w:rPr>
+              <w:fldChar w:fldCharType="end"/>
+            </w:r>
+            <w:r>
+              <w:rPr>
+                <w:lang w:val="en-US"/>
+              </w:rPr>
+              <w:t xml:space="preserve"> on the 1</w:t>
+            </w:r>
+            <w:r>
+              <w:rPr>
+                <w:vertAlign w:val="superscript"/>
+                <w:lang w:val="en-US"/>
+              </w:rPr>
+              <w:t>st</w:t>
+            </w:r>
+            <w:r>
+              <w:rPr>
+                <w:lang w:val="en-US"/>
+              </w:rPr>
+              <w:t xml:space="preserve"> of </w:t>
+            </w:r>
+            <w:r>
+              <w:rPr>
+                <w:lang w:val="en-US"/>
+              </w:rPr>
+              <w:t>August</w:t>
+            </w:r>
+            <w:r>
+              <w:rPr>
+                <w:lang w:val="en-US"/>
+              </w:rPr>
+              <w:t xml:space="preserve"> 2020. Th</w:t>
+            </w:r>
+            <w:r>
+              <w:rPr>
+                <w:lang w:val="en-US"/>
+              </w:rPr>
+              <w:t xml:space="preserve">ese values </w:t>
+            </w:r>
+            <w:r>
+              <w:rPr>
+                <w:lang w:val="en-US"/>
+              </w:rPr>
+              <w:t xml:space="preserve">play an important role as </w:t>
+            </w:r>
+            <w:r>
+              <w:rPr>
+                <w:lang w:val="en-US"/>
+              </w:rPr>
+              <w:t xml:space="preserve">they </w:t>
+            </w:r>
+            <w:r>
+              <w:rPr>
+                <w:lang w:val="en-US"/>
+              </w:rPr>
+              <w:t>determine</w:t>
+            </w:r>
+            <w:r>
+              <w:rPr>
+                <w:lang w:val="en-US"/>
+              </w:rPr>
+              <w:t xml:space="preserve"> the hospitalization rate</w:t>
+            </w:r>
+            <w:r>
+              <w:rPr>
+                <w:lang w:val="en-US"/>
+              </w:rPr>
+              <w:t xml:space="preserve"> for our scenario.</w:t>
+            </w:r>
+          </w:p>
+        </w:tc>
+      </w:tr>
+      <w:tr>
+        <w:tc>
+          <w:tcPr>
+            <w:tcW w:w="1990" w:type="pct"/>
+            <w:vAlign w:val="center"/>
+          </w:tcPr>
+          <w:p>
+            <w:pPr>
+              <w:spacing w:line="276" w:lineRule="auto"/>
+              <w:jc w:val="center"/>
+              <w:rPr>
+                <w:lang w:val="en-US"/>
+              </w:rPr>
+            </w:pPr>
+            <w:r>
+              <w:rPr>
+                <w:lang w:val="en-US"/>
+              </w:rPr>
+              <w:t>Current Number of Hospitalized Cases</w:t>
+            </w:r>
+          </w:p>
+        </w:tc>
+        <w:tc>
+          <w:tcPr>
+            <w:tcW w:w="3010" w:type="pct"/>
+            <w:vMerge/>
+          </w:tcPr>
+          <w:p>
+            <w:pPr>
+              <w:spacing w:line="276" w:lineRule="auto"/>
+              <w:jc w:val="both"/>
+              <w:rPr>
+                <w:lang w:val="en-US"/>
+              </w:rPr>
+            </w:pPr>
+          </w:p>
+        </w:tc>
+      </w:tr>
+      <w:tr>
+        <w:tc>
+          <w:tcPr>
+            <w:tcW w:w="1990" w:type="pct"/>
+            <w:vAlign w:val="center"/>
+          </w:tcPr>
+          <w:p>
+            <w:pPr>
+              <w:spacing w:line="276" w:lineRule="auto"/>
+              <w:jc w:val="center"/>
+              <w:rPr>
+                <w:lang w:val="en-US"/>
+              </w:rPr>
+            </w:pPr>
+            <w:r>
+              <w:rPr>
+                <w:lang w:val="en-US"/>
+              </w:rPr>
+              <w:t>Current Bed Occupancy Rate</w:t>
+            </w:r>
+            <w:r>
+              <w:rPr>
+                <w:lang w:val="en-US"/>
+              </w:rPr>
+              <w:t xml:space="preserve"> (BOR)</w:t>
+            </w:r>
+          </w:p>
+        </w:tc>
+        <w:tc>
+          <w:tcPr>
+            <w:tcW w:w="3010" w:type="pct"/>
+          </w:tcPr>
+          <w:p>
+            <w:pPr>
+              <w:spacing w:line="276" w:lineRule="auto"/>
+              <w:jc w:val="both"/>
+              <w:rPr>
+                <w:lang w:val="en-US"/>
+              </w:rPr>
+            </w:pPr>
+            <w:r>
+              <w:rPr>
+                <w:lang w:val="en-US"/>
+              </w:rPr>
+              <w:t>The current hospital BOR was assumed at 80%</w:t>
+            </w:r>
+            <w:r>
+              <w:rPr>
+                <w:lang w:val="en-US"/>
+              </w:rPr>
+              <w:t xml:space="preserve"> as per conversation with a health worker in the Kingdom of Bahrain </w:t>
+            </w:r>
+            <w:r>
+              <w:rPr>
+                <w:lang w:val="en-US"/>
+              </w:rPr>
+              <w:fldChar w:fldCharType="begin" w:fldLock="1"/>
+            </w:r>
+            <w:r>
+              <w:rPr>
+                <w:lang w:val="en-US"/>
+              </w:rPr>
+              <w:instrText>ADDIN CSL_CITATION {"citationItems":[{"id":"ITEM-1","itemData":{"author":[{"dropping-particle":"","family":"Hilal","given":"Dr. Sawsan","non-dropping-particle":"","parse-names":false,"suffix":""}],"id":"ITEM-1","issued":{"date-parts":[["2020"]]},"title":"Conversation with Dr. Sawsan Hilal","type":"speech"},"uris":["http://www.mendeley.com/documents/?uuid=9884346c-c2b8-4a95-8cdf-b7e93a66c9f9"]}],"mendeley":{"formattedCitation":"(Hilal, 2020)","plainTextFormattedCitation":"(Hilal, 2020)","previouslyFormattedCitation":"(Hilal, 2020)"},"properties":{"noteIndex":0},"schema":"https://github.com/citation-style-language/schema/raw/master/csl-citation.json"}</w:instrText>
+            </w:r>
+            <w:r>
+              <w:rPr>
+                <w:lang w:val="en-US"/>
+              </w:rPr>
+              <w:fldChar w:fldCharType="separate"/>
+            </w:r>
+            <w:r>
+              <w:rPr>
+                <w:noProof/>
+                <w:lang w:val="en-US"/>
+              </w:rPr>
+              <w:t>(Hilal, 2020)</w:t>
+            </w:r>
+            <w:r>
+              <w:rPr>
+                <w:lang w:val="en-US"/>
+              </w:rPr>
+              <w:fldChar w:fldCharType="end"/>
+            </w:r>
+            <w:r>
+              <w:rPr>
+                <w:lang w:val="en-US"/>
+              </w:rPr>
+              <w:t xml:space="preserve"> </w:t>
+            </w:r>
+            <w:r>
+              <w:rPr>
+                <w:lang w:val="en-US"/>
+              </w:rPr>
+              <w:t xml:space="preserve">and the FICU BOR was obtained from </w:t>
+            </w:r>
+            <w:r>
+              <w:rPr>
+                <w:lang w:val="en-US"/>
+              </w:rPr>
+              <w:t xml:space="preserve">publicly </w:t>
+            </w:r>
+            <w:r>
+              <w:rPr>
+                <w:lang w:val="en-US"/>
+              </w:rPr>
+              <w:t>reported figures</w:t>
+            </w:r>
+            <w:r>
+              <w:rPr>
+                <w:lang w:val="en-US"/>
+              </w:rPr>
+              <w:t xml:space="preserve"> by Naar </w:t>
+            </w:r>
+            <w:r>
+              <w:rPr>
+                <w:lang w:val="en-US"/>
+              </w:rPr>
+              <w:fldChar w:fldCharType="begin" w:fldLock="1"/>
+            </w:r>
+            <w:r>
+              <w:rPr>
+                <w:lang w:val="en-US"/>
+              </w:rPr>
+              <w:instrText>ADDIN CSL_CITATION {"citationItems":[{"id":"ITEM-1","itemData":{"URL":"https://english.alarabiya.net/en/coronavirus/2020/05/13/Coronavirus-Bahrain-expands-bed-capacity-at-its-isolation-quarantine-centers","author":[{"dropping-particle":"","family":"Naar","given":"Ismaeel","non-dropping-particle":"","parse-names":false,"suffix":""}],"container-title":"Al Arabiya English","id":"ITEM-1","issued":{"date-parts":[["2020"]]},"title":"Coronavirus: Bahrain expands bed capacity at its isolation, quarantine centers","type":"webpage"},"suppress-author":1,"uris":["http://www.mendeley.com/documents/?uuid=ca03f20d-ada5-495f-97a5-5330697161ec"]}],"mendeley":{"formattedCitation":"(2020)","plainTextFormattedCitation":"(2020)","previouslyFormattedCitation":"(2020)"},"properties":{"noteIndex":0},"schema":"https://github.com/citation-style-language/schema/raw/master/csl-citation.json"}</w:instrText>
+            </w:r>
+            <w:r>
+              <w:rPr>
+                <w:lang w:val="en-US"/>
+              </w:rPr>
+              <w:fldChar w:fldCharType="separate"/>
+            </w:r>
+            <w:r>
+              <w:rPr>
+                <w:noProof/>
+                <w:lang w:val="en-US"/>
+              </w:rPr>
+              <w:t>(2020)</w:t>
+            </w:r>
+            <w:r>
+              <w:rPr>
+                <w:lang w:val="en-US"/>
+              </w:rPr>
+              <w:fldChar w:fldCharType="end"/>
+            </w:r>
+            <w:r>
+              <w:rPr>
+                <w:lang w:val="en-US"/>
+              </w:rPr>
+              <w:t>.</w:t>
+            </w:r>
+          </w:p>
+        </w:tc>
+      </w:tr>
+    </w:tbl>
+    <w:p>
+      <w:pPr>
+        <w:rPr>
+          <w:lang w:val="en-US"/>
+        </w:rPr>
+      </w:pPr>
+      <w:bookmarkStart w:id="35" w:name="_Toc58689261"/>
     </w:p>
     <w:p>
       <w:pPr>
@@ -6028,25 +7306,24 @@
           <w:lang w:val="en-US"/>
         </w:rPr>
       </w:pPr>
-      <w:bookmarkStart w:id="31" w:name="_Toc58689261"/>
-      <w:r>
-        <w:rPr>
-          <w:lang w:val="en-US"/>
-        </w:rPr>
-        <w:t>Research Study’s Population and Sample</w:t>
+      <w:r>
+        <w:rPr>
+          <w:lang w:val="en-US"/>
+        </w:rPr>
+        <w:t>Population</w:t>
       </w:r>
       <w:bookmarkEnd w:id="29"/>
       <w:bookmarkEnd w:id="30"/>
-      <w:bookmarkEnd w:id="31"/>
-    </w:p>
-    <w:p>
-      <w:pPr>
-        <w:rPr>
-          <w:lang w:val="en-US"/>
-        </w:rPr>
-      </w:pPr>
-      <w:bookmarkStart w:id="32" w:name="_Ref58687985"/>
-      <w:bookmarkStart w:id="33" w:name="_Ref58688033"/>
+      <w:bookmarkEnd w:id="35"/>
+    </w:p>
+    <w:p>
+      <w:pPr>
+        <w:rPr>
+          <w:lang w:val="en-US"/>
+        </w:rPr>
+      </w:pPr>
+      <w:bookmarkStart w:id="36" w:name="_Ref58687985"/>
+      <w:bookmarkStart w:id="37" w:name="_Ref58688033"/>
       <w:r>
         <w:rPr>
           <w:lang w:val="en-US"/>
@@ -6087,88 +7364,43 @@
           <w:lang w:val="en-US"/>
         </w:rPr>
       </w:pPr>
-      <w:bookmarkStart w:id="34" w:name="_Toc58689262"/>
+      <w:bookmarkStart w:id="38" w:name="_Toc58689262"/>
       <w:r>
         <w:rPr>
           <w:lang w:val="en-US"/>
         </w:rPr>
         <w:t>Research Study’s Tools</w:t>
       </w:r>
-      <w:bookmarkEnd w:id="32"/>
-      <w:bookmarkEnd w:id="33"/>
-      <w:bookmarkEnd w:id="34"/>
-    </w:p>
-    <w:p>
-      <w:pPr>
-        <w:rPr>
-          <w:lang w:val="en-US"/>
-        </w:rPr>
-      </w:pPr>
-      <w:bookmarkStart w:id="35" w:name="_Ref58687988"/>
-      <w:bookmarkStart w:id="36" w:name="_Ref58688030"/>
-      <w:r>
-        <w:rPr>
-          <w:lang w:val="en-US"/>
-        </w:rPr>
-        <w:t>Text comes here</w:t>
-      </w:r>
-    </w:p>
-    <w:p>
-      <w:pPr>
-        <w:rPr>
-          <w:lang w:val="en-US"/>
-        </w:rPr>
-      </w:pPr>
-      <w:r>
-        <w:rPr>
-          <w:lang w:val="en-US"/>
-        </w:rPr>
-        <w:t>Text comes here</w:t>
-      </w:r>
-    </w:p>
-    <w:p>
-      <w:pPr>
-        <w:rPr>
-          <w:lang w:val="en-US"/>
-        </w:rPr>
-      </w:pPr>
-      <w:r>
-        <w:rPr>
-          <w:lang w:val="en-US"/>
-        </w:rPr>
-        <w:t>Text comes here</w:t>
-      </w:r>
-    </w:p>
-    <w:p>
-      <w:pPr>
-        <w:pStyle w:val="UOB-Headings"/>
-        <w:rPr>
-          <w:lang w:val="en-US"/>
-        </w:rPr>
-      </w:pPr>
-      <w:bookmarkStart w:id="37" w:name="_Toc58689263"/>
-      <w:r>
-        <w:rPr>
-          <w:lang w:val="en-US"/>
-        </w:rPr>
-        <w:t>Data Collection and Procedures</w:t>
-      </w:r>
-      <w:bookmarkEnd w:id="35"/>
       <w:bookmarkEnd w:id="36"/>
       <w:bookmarkEnd w:id="37"/>
-    </w:p>
-    <w:p>
-      <w:pPr>
-        <w:rPr>
-          <w:lang w:val="en-US"/>
-        </w:rPr>
-      </w:pPr>
-      <w:bookmarkStart w:id="38" w:name="_Ref58687991"/>
-      <w:bookmarkStart w:id="39" w:name="_Ref58688027"/>
-      <w:r>
-        <w:rPr>
-          <w:lang w:val="en-US"/>
-        </w:rPr>
+      <w:bookmarkEnd w:id="38"/>
+    </w:p>
+    <w:p>
+      <w:pPr>
+        <w:rPr>
+          <w:lang w:val="en-US"/>
+        </w:rPr>
+      </w:pPr>
+      <w:bookmarkStart w:id="39" w:name="_Ref58687988"/>
+      <w:bookmarkStart w:id="40" w:name="_Ref58688030"/>
+      <w:r>
+        <w:rPr>
+          <w:lang w:val="en-US"/>
+        </w:rPr>
+        <w:t xml:space="preserve"> How we extracted the data </w:t>
+      </w:r>
+    </w:p>
+    <w:p>
+      <w:pPr>
+        <w:rPr>
+          <w:lang w:val="en-US"/>
+        </w:rPr>
+      </w:pPr>
+      <w:r>
+        <w:rPr>
+          <w:lang w:val="en-US"/>
+        </w:rPr>
+        <w:lastRenderedPageBreak/>
         <w:t>Text comes here</w:t>
       </w:r>
     </w:p>
@@ -6187,41 +7419,30 @@
     </w:p>
     <w:p>
       <w:pPr>
-        <w:rPr>
-          <w:lang w:val="en-US"/>
-        </w:rPr>
-      </w:pPr>
-      <w:r>
-        <w:rPr>
-          <w:lang w:val="en-US"/>
-        </w:rPr>
-        <w:t>Text comes here</w:t>
-      </w:r>
-    </w:p>
-    <w:p>
-      <w:pPr>
         <w:pStyle w:val="UOB-Headings"/>
         <w:rPr>
           <w:lang w:val="en-US"/>
         </w:rPr>
       </w:pPr>
-      <w:bookmarkStart w:id="40" w:name="_Toc58689264"/>
-      <w:r>
-        <w:rPr>
-          <w:lang w:val="en-US"/>
-        </w:rPr>
-        <w:t>Statistical Approaches</w:t>
-      </w:r>
-      <w:bookmarkEnd w:id="38"/>
+      <w:bookmarkStart w:id="41" w:name="_Toc58689263"/>
+      <w:r>
+        <w:rPr>
+          <w:lang w:val="en-US"/>
+        </w:rPr>
+        <w:t>Data Collection and Procedures</w:t>
+      </w:r>
       <w:bookmarkEnd w:id="39"/>
       <w:bookmarkEnd w:id="40"/>
-    </w:p>
-    <w:p>
-      <w:pPr>
-        <w:rPr>
-          <w:lang w:val="en-US"/>
-        </w:rPr>
-      </w:pPr>
+      <w:bookmarkEnd w:id="41"/>
+    </w:p>
+    <w:p>
+      <w:pPr>
+        <w:rPr>
+          <w:lang w:val="en-US"/>
+        </w:rPr>
+      </w:pPr>
+      <w:bookmarkStart w:id="42" w:name="_Ref58687991"/>
+      <w:bookmarkStart w:id="43" w:name="_Ref58688027"/>
       <w:r>
         <w:rPr>
           <w:lang w:val="en-US"/>
@@ -6257,6 +7478,63 @@
     </w:p>
     <w:p>
       <w:pPr>
+        <w:pStyle w:val="UOB-Headings"/>
+        <w:rPr>
+          <w:lang w:val="en-US"/>
+        </w:rPr>
+      </w:pPr>
+      <w:bookmarkStart w:id="44" w:name="_Toc58689264"/>
+      <w:r>
+        <w:rPr>
+          <w:lang w:val="en-US"/>
+        </w:rPr>
+        <w:t>Statistical Approaches</w:t>
+      </w:r>
+      <w:bookmarkEnd w:id="42"/>
+      <w:bookmarkEnd w:id="43"/>
+      <w:bookmarkEnd w:id="44"/>
+    </w:p>
+    <w:p>
+      <w:pPr>
+        <w:rPr>
+          <w:lang w:val="en-US"/>
+        </w:rPr>
+      </w:pPr>
+      <w:r>
+        <w:rPr>
+          <w:lang w:val="en-US"/>
+        </w:rPr>
+        <w:t>Text comes here</w:t>
+      </w:r>
+    </w:p>
+    <w:p>
+      <w:pPr>
+        <w:rPr>
+          <w:lang w:val="en-US"/>
+        </w:rPr>
+      </w:pPr>
+      <w:r>
+        <w:rPr>
+          <w:lang w:val="en-US"/>
+        </w:rPr>
+        <w:t>Text comes here</w:t>
+      </w:r>
+    </w:p>
+    <w:p>
+      <w:pPr>
+        <w:rPr>
+          <w:lang w:val="en-US"/>
+        </w:rPr>
+      </w:pPr>
+      <w:r>
+        <w:rPr>
+          <w:lang w:val="en-US"/>
+        </w:rPr>
+        <w:t>Text comes here</w:t>
+      </w:r>
+    </w:p>
+    <w:p>
+      <w:pPr>
         <w:rPr>
           <w:lang w:val="en-US"/>
         </w:rPr>
@@ -6268,8 +7546,8 @@
           <w:lang w:val="en-US"/>
         </w:rPr>
         <w:sectPr>
-          <w:headerReference w:type="default" r:id="rId21"/>
-          <w:footerReference w:type="default" r:id="rId22"/>
+          <w:headerReference w:type="default" r:id="rId22"/>
+          <w:footerReference w:type="default" r:id="rId23"/>
           <w:pgSz w:w="11906" w:h="16838" w:code="9"/>
           <w:pgMar w:top="1440" w:right="1800" w:bottom="1440" w:left="1800" w:header="706" w:footer="706" w:gutter="0"/>
           <w:cols w:space="708"/>
@@ -6306,14 +7584,14 @@
       <w:pPr>
         <w:pStyle w:val="UOB-CoverPageChapter"/>
       </w:pPr>
-      <w:bookmarkStart w:id="41" w:name="_Toc58689265"/>
+      <w:bookmarkStart w:id="45" w:name="_Toc58689265"/>
       <w:r>
         <w:t xml:space="preserve">Chapter </w:t>
       </w:r>
       <w:r>
         <w:t>Four</w:t>
       </w:r>
-      <w:bookmarkEnd w:id="41"/>
+      <w:bookmarkEnd w:id="45"/>
     </w:p>
     <w:p>
       <w:pPr>
@@ -6784,8 +8062,8 @@
           <w:lang w:val="en-US"/>
         </w:rPr>
         <w:sectPr>
-          <w:headerReference w:type="default" r:id="rId23"/>
-          <w:footerReference w:type="default" r:id="rId24"/>
+          <w:headerReference w:type="default" r:id="rId24"/>
+          <w:footerReference w:type="default" r:id="rId25"/>
           <w:pgSz w:w="11906" w:h="16838" w:code="9"/>
           <w:pgMar w:top="1440" w:right="1800" w:bottom="1440" w:left="1800" w:header="706" w:footer="706" w:gutter="0"/>
           <w:cols w:space="708"/>
@@ -6817,133 +8095,72 @@
           <w:lang w:val="en-US"/>
         </w:rPr>
       </w:pPr>
-      <w:bookmarkStart w:id="42" w:name="_Ref58688220"/>
-      <w:bookmarkStart w:id="43" w:name="_Toc58689266"/>
+      <w:bookmarkStart w:id="46" w:name="_Ref58688220"/>
+      <w:bookmarkStart w:id="47" w:name="_Toc58689266"/>
       <w:r>
         <w:rPr>
           <w:lang w:val="en-US"/>
         </w:rPr>
         <w:t>Results</w:t>
-      </w:r>
-      <w:bookmarkEnd w:id="42"/>
-      <w:bookmarkEnd w:id="43"/>
-    </w:p>
-    <w:p>
-      <w:pPr>
-        <w:rPr>
-          <w:lang w:val="en-US"/>
-        </w:rPr>
-      </w:pPr>
-      <w:r>
-        <w:rPr>
-          <w:lang w:val="en-US"/>
-        </w:rPr>
-        <w:t>Text comes here</w:t>
-      </w:r>
-    </w:p>
-    <w:p>
-      <w:pPr>
-        <w:rPr>
-          <w:lang w:val="en-US"/>
-        </w:rPr>
-      </w:pPr>
-      <w:r>
-        <w:rPr>
-          <w:lang w:val="en-US"/>
-        </w:rPr>
-        <w:t>Text comes here</w:t>
-      </w:r>
-    </w:p>
-    <w:p>
-      <w:pPr>
-        <w:rPr>
-          <w:lang w:val="en-US"/>
-        </w:rPr>
-      </w:pPr>
-      <w:r>
-        <w:rPr>
-          <w:lang w:val="en-US"/>
-        </w:rPr>
-        <w:t>Text comes here</w:t>
-      </w:r>
-    </w:p>
-    <w:p>
-      <w:pPr>
-        <w:pStyle w:val="UOB-Headings"/>
-        <w:rPr>
-          <w:bCs/>
-          <w:lang w:val="en-US"/>
-        </w:rPr>
-      </w:pPr>
-      <w:bookmarkStart w:id="44" w:name="_Ref58688223"/>
-      <w:bookmarkStart w:id="45" w:name="_Toc58689267"/>
-      <w:r>
-        <w:rPr>
-          <w:lang w:val="en-US"/>
-        </w:rPr>
-        <w:t>Discussion</w:t>
-      </w:r>
-      <w:bookmarkEnd w:id="44"/>
-      <w:bookmarkEnd w:id="45"/>
-    </w:p>
-    <w:p>
-      <w:pPr>
-        <w:rPr>
-          <w:lang w:val="en-US"/>
-        </w:rPr>
-      </w:pPr>
-      <w:bookmarkStart w:id="46" w:name="_Ref58688226"/>
-      <w:r>
-        <w:rPr>
-          <w:lang w:val="en-US"/>
-        </w:rPr>
-        <w:t>Text comes here</w:t>
-      </w:r>
-    </w:p>
-    <w:p>
-      <w:pPr>
-        <w:rPr>
-          <w:lang w:val="en-US"/>
-        </w:rPr>
-      </w:pPr>
-      <w:r>
-        <w:rPr>
-          <w:lang w:val="en-US"/>
-        </w:rPr>
-        <w:t>Text comes here</w:t>
-      </w:r>
-    </w:p>
-    <w:p>
-      <w:pPr>
-        <w:rPr>
-          <w:lang w:val="en-US"/>
-        </w:rPr>
-      </w:pPr>
-      <w:r>
-        <w:rPr>
-          <w:lang w:val="en-US"/>
-        </w:rPr>
-        <w:t>Text comes here</w:t>
-      </w:r>
-    </w:p>
-    <w:p>
-      <w:pPr>
-        <w:pStyle w:val="UOB-Headings"/>
-        <w:rPr>
-          <w:lang w:val="en-US"/>
-        </w:rPr>
-      </w:pPr>
-      <w:bookmarkStart w:id="47" w:name="_Ref58689204"/>
-      <w:bookmarkStart w:id="48" w:name="_Ref58689212"/>
-      <w:bookmarkStart w:id="49" w:name="_Toc58689268"/>
-      <w:r>
-        <w:rPr>
-          <w:lang w:val="en-US"/>
-        </w:rPr>
-        <w:t>Conclusion</w:t>
       </w:r>
       <w:bookmarkEnd w:id="46"/>
       <w:bookmarkEnd w:id="47"/>
+    </w:p>
+    <w:p>
+      <w:pPr>
+        <w:rPr>
+          <w:lang w:val="en-US"/>
+        </w:rPr>
+      </w:pPr>
+      <w:r>
+        <w:rPr>
+          <w:lang w:val="en-US"/>
+        </w:rPr>
+        <w:t>Text comes here</w:t>
+      </w:r>
+    </w:p>
+    <w:p>
+      <w:pPr>
+        <w:rPr>
+          <w:lang w:val="en-US"/>
+        </w:rPr>
+      </w:pPr>
+      <w:r>
+        <w:rPr>
+          <w:lang w:val="en-US"/>
+        </w:rPr>
+        <w:t>Text comes here</w:t>
+      </w:r>
+    </w:p>
+    <w:p>
+      <w:pPr>
+        <w:rPr>
+          <w:lang w:val="en-US"/>
+        </w:rPr>
+      </w:pPr>
+      <w:r>
+        <w:rPr>
+          <w:lang w:val="en-US"/>
+        </w:rPr>
+        <w:t>Text comes here</w:t>
+      </w:r>
+    </w:p>
+    <w:p>
+      <w:pPr>
+        <w:pStyle w:val="UOB-Headings"/>
+        <w:rPr>
+          <w:bCs/>
+          <w:lang w:val="en-US"/>
+        </w:rPr>
+      </w:pPr>
+      <w:bookmarkStart w:id="48" w:name="_Ref58688223"/>
+      <w:bookmarkStart w:id="49" w:name="_Toc58689267"/>
+      <w:r>
+        <w:rPr>
+          <w:lang w:val="en-US"/>
+        </w:rPr>
+        <w:t>Discussion</w:t>
+      </w:r>
       <w:bookmarkEnd w:id="48"/>
       <w:bookmarkEnd w:id="49"/>
     </w:p>
@@ -6953,7 +8170,7 @@
           <w:lang w:val="en-US"/>
         </w:rPr>
       </w:pPr>
-      <w:bookmarkStart w:id="50" w:name="_Ref58688229"/>
+      <w:bookmarkStart w:id="50" w:name="_Ref58688226"/>
       <w:r>
         <w:rPr>
           <w:lang w:val="en-US"/>
@@ -6994,30 +8211,27 @@
           <w:lang w:val="en-US"/>
         </w:rPr>
       </w:pPr>
-      <w:bookmarkStart w:id="51" w:name="_Ref58689220"/>
-      <w:bookmarkStart w:id="52" w:name="_Toc58689269"/>
-      <w:r>
-        <w:rPr>
-          <w:lang w:val="en-US"/>
-        </w:rPr>
-        <w:t>Recommendations</w:t>
+      <w:bookmarkStart w:id="51" w:name="_Ref58689204"/>
+      <w:bookmarkStart w:id="52" w:name="_Ref58689212"/>
+      <w:bookmarkStart w:id="53" w:name="_Toc58689268"/>
+      <w:r>
+        <w:rPr>
+          <w:lang w:val="en-US"/>
+        </w:rPr>
+        <w:t>Conclusion</w:t>
       </w:r>
       <w:bookmarkEnd w:id="50"/>
-      <w:r>
-        <w:rPr>
-          <w:lang w:val="en-US"/>
-        </w:rPr>
-        <w:t xml:space="preserve"> and Limitations</w:t>
-      </w:r>
       <w:bookmarkEnd w:id="51"/>
       <w:bookmarkEnd w:id="52"/>
-    </w:p>
-    <w:p>
-      <w:pPr>
-        <w:rPr>
-          <w:lang w:val="en-US"/>
-        </w:rPr>
-      </w:pPr>
+      <w:bookmarkEnd w:id="53"/>
+    </w:p>
+    <w:p>
+      <w:pPr>
+        <w:rPr>
+          <w:lang w:val="en-US"/>
+        </w:rPr>
+      </w:pPr>
+      <w:bookmarkStart w:id="54" w:name="_Ref58688229"/>
       <w:r>
         <w:rPr>
           <w:lang w:val="en-US"/>
@@ -7040,19 +8254,83 @@
     </w:p>
     <w:p>
       <w:pPr>
+        <w:rPr>
+          <w:lang w:val="en-US"/>
+        </w:rPr>
+      </w:pPr>
+      <w:r>
+        <w:rPr>
+          <w:lang w:val="en-US"/>
+        </w:rPr>
+        <w:t>Text comes here</w:t>
+      </w:r>
+    </w:p>
+    <w:p>
+      <w:pPr>
+        <w:pStyle w:val="UOB-Headings"/>
+        <w:rPr>
+          <w:lang w:val="en-US"/>
+        </w:rPr>
+      </w:pPr>
+      <w:bookmarkStart w:id="55" w:name="_Ref58689220"/>
+      <w:bookmarkStart w:id="56" w:name="_Toc58689269"/>
+      <w:r>
+        <w:rPr>
+          <w:lang w:val="en-US"/>
+        </w:rPr>
+        <w:t>Recommendations</w:t>
+      </w:r>
+      <w:bookmarkEnd w:id="54"/>
+      <w:r>
+        <w:rPr>
+          <w:lang w:val="en-US"/>
+        </w:rPr>
+        <w:t xml:space="preserve"> and Limitations</w:t>
+      </w:r>
+      <w:bookmarkEnd w:id="55"/>
+      <w:bookmarkEnd w:id="56"/>
+    </w:p>
+    <w:p>
+      <w:pPr>
+        <w:rPr>
+          <w:lang w:val="en-US"/>
+        </w:rPr>
+      </w:pPr>
+      <w:r>
+        <w:rPr>
+          <w:lang w:val="en-US"/>
+        </w:rPr>
+        <w:t>Text comes here</w:t>
+      </w:r>
+    </w:p>
+    <w:p>
+      <w:pPr>
+        <w:rPr>
+          <w:lang w:val="en-US"/>
+        </w:rPr>
+      </w:pPr>
+      <w:r>
+        <w:rPr>
+          <w:lang w:val="en-US"/>
+        </w:rPr>
+        <w:t>Text comes here</w:t>
+      </w:r>
+    </w:p>
+    <w:p>
+      <w:pPr>
         <w:pStyle w:val="UOB-Subheadings"/>
         <w:rPr>
           <w:lang w:val="en-US"/>
         </w:rPr>
       </w:pPr>
-      <w:bookmarkStart w:id="53" w:name="_Toc58689270"/>
+      <w:bookmarkStart w:id="57" w:name="_Toc58689270"/>
       <w:r>
         <w:rPr>
           <w:lang w:val="en-US"/>
         </w:rPr>
         <w:t>Limitations</w:t>
       </w:r>
-      <w:bookmarkEnd w:id="53"/>
+      <w:bookmarkEnd w:id="57"/>
     </w:p>
     <w:p>
       <w:pPr>
@@ -7080,8 +8358,8 @@
           <w:lang w:val="en-US"/>
         </w:rPr>
         <w:sectPr>
-          <w:headerReference w:type="default" r:id="rId25"/>
-          <w:footerReference w:type="default" r:id="rId26"/>
+          <w:headerReference w:type="default" r:id="rId26"/>
+          <w:footerReference w:type="default" r:id="rId27"/>
           <w:pgSz w:w="11906" w:h="16838" w:code="9"/>
           <w:pgMar w:top="1440" w:right="1800" w:bottom="1440" w:left="1800" w:header="706" w:footer="706" w:gutter="0"/>
           <w:cols w:space="708"/>
@@ -7095,16 +8373,143 @@
         <w:jc w:val="left"/>
         <w:outlineLvl w:val="0"/>
       </w:pPr>
-      <w:bookmarkStart w:id="54" w:name="_Toc58689271"/>
+      <w:bookmarkStart w:id="58" w:name="_Toc58689271"/>
       <w:r>
         <w:lastRenderedPageBreak/>
         <w:t>References</w:t>
       </w:r>
-      <w:bookmarkEnd w:id="54"/>
-    </w:p>
-    <w:p/>
+      <w:bookmarkEnd w:id="58"/>
+    </w:p>
+    <w:p>
+      <w:pPr>
+        <w:widowControl w:val="0"/>
+        <w:autoSpaceDE w:val="0"/>
+        <w:autoSpaceDN w:val="0"/>
+        <w:adjustRightInd w:val="0"/>
+        <w:ind w:left="480" w:hanging="480"/>
+        <w:jc w:val="both"/>
+        <w:rPr>
+          <w:rFonts w:cs="Times New Roman"/>
+          <w:noProof/>
+        </w:rPr>
+      </w:pPr>
+      <w:r>
+        <w:fldChar w:fldCharType="begin" w:fldLock="1"/>
+      </w:r>
+      <w:r>
+        <w:instrText xml:space="preserve">ADDIN Mendeley Bibliography CSL_BIBLIOGRAPHY </w:instrText>
+      </w:r>
+      <w:r>
+        <w:fldChar w:fldCharType="separate"/>
+      </w:r>
+      <w:r>
+        <w:rPr>
+          <w:rFonts w:cs="Times New Roman"/>
+          <w:noProof/>
+        </w:rPr>
+        <w:t xml:space="preserve">Hilal, D. S. (2020). </w:t>
+      </w:r>
+      <w:r>
+        <w:rPr>
+          <w:rFonts w:cs="Times New Roman"/>
+          <w:i/>
+          <w:iCs/>
+          <w:noProof/>
+        </w:rPr>
+        <w:t>Conversation with Dr. Sawsan Hilal</w:t>
+      </w:r>
+      <w:r>
+        <w:rPr>
+          <w:rFonts w:cs="Times New Roman"/>
+          <w:noProof/>
+        </w:rPr>
+        <w:t>.</w:t>
+      </w:r>
+    </w:p>
+    <w:p>
+      <w:pPr>
+        <w:widowControl w:val="0"/>
+        <w:autoSpaceDE w:val="0"/>
+        <w:autoSpaceDN w:val="0"/>
+        <w:adjustRightInd w:val="0"/>
+        <w:ind w:left="480" w:hanging="480"/>
+        <w:jc w:val="both"/>
+        <w:rPr>
+          <w:rFonts w:cs="Times New Roman"/>
+          <w:noProof/>
+        </w:rPr>
+      </w:pPr>
+      <w:r>
+        <w:rPr>
+          <w:rFonts w:cs="Times New Roman"/>
+          <w:noProof/>
+        </w:rPr>
+        <w:t xml:space="preserve">Ministry of Health. (2020). </w:t>
+      </w:r>
+      <w:r>
+        <w:rPr>
+          <w:rFonts w:cs="Times New Roman"/>
+          <w:i/>
+          <w:iCs/>
+          <w:noProof/>
+        </w:rPr>
+        <w:t>Coronavirus COVID-19 - Summary of Cases</w:t>
+      </w:r>
+      <w:r>
+        <w:rPr>
+          <w:rFonts w:cs="Times New Roman"/>
+          <w:noProof/>
+        </w:rPr>
+        <w:t>. https://www.moh.gov.bh/?lang=en</w:t>
+      </w:r>
+    </w:p>
+    <w:p>
+      <w:pPr>
+        <w:widowControl w:val="0"/>
+        <w:autoSpaceDE w:val="0"/>
+        <w:autoSpaceDN w:val="0"/>
+        <w:adjustRightInd w:val="0"/>
+        <w:ind w:left="480" w:hanging="480"/>
+        <w:jc w:val="both"/>
+        <w:rPr>
+          <w:rFonts w:cs="Times New Roman"/>
+          <w:noProof/>
+        </w:rPr>
+      </w:pPr>
+      <w:r>
+        <w:rPr>
+          <w:rFonts w:cs="Times New Roman"/>
+          <w:noProof/>
+        </w:rPr>
+        <w:t xml:space="preserve">Naar, I. (2020). </w:t>
+      </w:r>
+      <w:r>
+        <w:rPr>
+          <w:rFonts w:cs="Times New Roman"/>
+          <w:i/>
+          <w:iCs/>
+          <w:noProof/>
+        </w:rPr>
+        <w:t>Coronavirus: Bahrain expands bed capacity at its isolation, quarantine centers</w:t>
+      </w:r>
+      <w:r>
+        <w:rPr>
+          <w:rFonts w:cs="Times New Roman"/>
+          <w:noProof/>
+        </w:rPr>
+        <w:t>. Al Arabiya English. https://english.alarabiya.net/en/coronavirus/2020/05/13/Coronavirus-Bahrain-expands-bed-capacity-at-its-isolation-quarantine-centers</w:t>
+      </w:r>
+    </w:p>
+    <w:p>
+      <w:pPr>
+        <w:jc w:val="both"/>
+      </w:pPr>
+      <w:r>
+        <w:fldChar w:fldCharType="end"/>
+      </w:r>
+    </w:p>
     <w:sectPr>
-      <w:headerReference w:type="default" r:id="rId27"/>
+      <w:headerReference w:type="default" r:id="rId28"/>
       <w:pgSz w:w="11906" w:h="16838" w:code="9"/>
       <w:pgMar w:top="1440" w:right="1800" w:bottom="1440" w:left="1800" w:header="706" w:footer="706" w:gutter="0"/>
       <w:cols w:space="708"/>
@@ -9203,6 +10608,7 @@
     <w:name w:val="caption"/>
     <w:basedOn w:val="Normal"/>
     <w:next w:val="Normal"/>
+    <w:link w:val="CaptionChar"/>
     <w:uiPriority w:val="35"/>
     <w:unhideWhenUsed/>
     <w:qFormat/>
@@ -9482,6 +10888,57 @@
       <w:spacing w:after="100"/>
       <w:ind w:left="560"/>
     </w:pPr>
+  </w:style>
+  <w:style w:type="paragraph" w:customStyle="1" w:styleId="UOB-FigStyle">
+    <w:name w:val="UOB-FigStyle"/>
+    <w:basedOn w:val="Caption"/>
+    <w:link w:val="UOB-FigStyleChar"/>
+    <w:qFormat/>
+    <w:rsid w:val="00F2354F"/>
+    <w:pPr>
+      <w:jc w:val="center"/>
+    </w:pPr>
+    <w:rPr>
+      <w:b/>
+      <w:bCs w:val="0"/>
+      <w:i w:val="0"/>
+      <w:iCs w:val="0"/>
+      <w:color w:val="auto"/>
+      <w:sz w:val="20"/>
+      <w:szCs w:val="20"/>
+    </w:rPr>
+  </w:style>
+  <w:style w:type="character" w:customStyle="1" w:styleId="CaptionChar">
+    <w:name w:val="Caption Char"/>
+    <w:basedOn w:val="DefaultParagraphFont"/>
+    <w:link w:val="Caption"/>
+    <w:uiPriority w:val="35"/>
+    <w:rsid w:val="00F2354F"/>
+    <w:rPr>
+      <w:rFonts w:ascii="Times New Roman" w:hAnsi="Times New Roman" w:cs="Book Antiqua"/>
+      <w:bCs/>
+      <w:i/>
+      <w:iCs/>
+      <w:color w:val="44546A" w:themeColor="text2"/>
+      <w:sz w:val="18"/>
+      <w:szCs w:val="18"/>
+    </w:rPr>
+  </w:style>
+  <w:style w:type="character" w:customStyle="1" w:styleId="UOB-FigStyleChar">
+    <w:name w:val="UOB-FigStyle Char"/>
+    <w:basedOn w:val="CaptionChar"/>
+    <w:link w:val="UOB-FigStyle"/>
+    <w:rsid w:val="00F2354F"/>
+    <w:rPr>
+      <w:rFonts w:ascii="Times New Roman" w:hAnsi="Times New Roman" w:cs="Book Antiqua"/>
+      <w:b/>
+      <w:bCs w:val="0"/>
+      <w:i w:val="0"/>
+      <w:iCs w:val="0"/>
+      <w:color w:val="44546A" w:themeColor="text2"/>
+      <w:sz w:val="20"/>
+      <w:szCs w:val="20"/>
+    </w:rPr>
   </w:style>
 </w:styles>
 </file>

</xml_diff>

<commit_message>
minor changes in ch4
</commit_message>
<xml_diff>
--- a/Report/BDSA601-Assignment3.docx
+++ b/Report/BDSA601-Assignment3.docx
@@ -8507,27 +8507,14 @@
       <w:r>
         <w:t xml:space="preserve">Fig. </w:t>
       </w:r>
-      <w:r>
-        <w:fldChar w:fldCharType="begin"/>
-      </w:r>
-      <w:r>
-        <w:instrText xml:space="preserve"> SEQ Fig. \* ARABIC </w:instrText>
-      </w:r>
-      <w:r>
-        <w:fldChar w:fldCharType="separate"/>
-      </w:r>
-      <w:r>
-        <w:rPr>
-          <w:noProof/>
-        </w:rPr>
-        <w:t>1</w:t>
-      </w:r>
-      <w:r>
-        <w:rPr>
-          <w:noProof/>
-        </w:rPr>
-        <w:fldChar w:fldCharType="end"/>
-      </w:r>
+      <w:fldSimple w:instr=" SEQ Fig. \* ARABIC ">
+        <w:r>
+          <w:rPr>
+            <w:noProof/>
+          </w:rPr>
+          <w:t>1</w:t>
+        </w:r>
+      </w:fldSimple>
       <w:bookmarkEnd w:id="31"/>
       <w:r>
         <w:rPr>
@@ -8716,27 +8703,14 @@
       <w:r>
         <w:t>Table (</w:t>
       </w:r>
-      <w:r>
-        <w:fldChar w:fldCharType="begin"/>
-      </w:r>
-      <w:r>
-        <w:instrText xml:space="preserve"> SEQ Table_( \* ARABIC </w:instrText>
-      </w:r>
-      <w:r>
-        <w:fldChar w:fldCharType="separate"/>
-      </w:r>
-      <w:r>
-        <w:rPr>
-          <w:noProof/>
-        </w:rPr>
-        <w:t>1</w:t>
-      </w:r>
-      <w:r>
-        <w:rPr>
-          <w:noProof/>
-        </w:rPr>
-        <w:fldChar w:fldCharType="end"/>
-      </w:r>
+      <w:fldSimple w:instr=" SEQ Table_( \* ARABIC ">
+        <w:r>
+          <w:rPr>
+            <w:noProof/>
+          </w:rPr>
+          <w:t>1</w:t>
+        </w:r>
+      </w:fldSimple>
       <w:bookmarkEnd w:id="33"/>
       <w:r>
         <w:rPr>
@@ -10459,27 +10433,14 @@
       <w:r>
         <w:t>Table (</w:t>
       </w:r>
-      <w:r>
-        <w:fldChar w:fldCharType="begin"/>
-      </w:r>
-      <w:r>
-        <w:instrText xml:space="preserve"> SEQ Table_( \* ARABIC </w:instrText>
-      </w:r>
-      <w:r>
-        <w:fldChar w:fldCharType="separate"/>
-      </w:r>
-      <w:r>
-        <w:rPr>
-          <w:noProof/>
-        </w:rPr>
-        <w:t>2</w:t>
-      </w:r>
-      <w:r>
-        <w:rPr>
-          <w:noProof/>
-        </w:rPr>
-        <w:fldChar w:fldCharType="end"/>
-      </w:r>
+      <w:fldSimple w:instr=" SEQ Table_( \* ARABIC ">
+        <w:r>
+          <w:rPr>
+            <w:noProof/>
+          </w:rPr>
+          <w:t>2</w:t>
+        </w:r>
+      </w:fldSimple>
       <w:bookmarkEnd w:id="42"/>
       <w:r>
         <w:rPr>
@@ -11269,27 +11230,14 @@
       <w:r>
         <w:t xml:space="preserve">Fig. </w:t>
       </w:r>
-      <w:r>
-        <w:fldChar w:fldCharType="begin"/>
-      </w:r>
-      <w:r>
-        <w:instrText xml:space="preserve"> SEQ Fig. \* ARABIC </w:instrText>
-      </w:r>
-      <w:r>
-        <w:fldChar w:fldCharType="separate"/>
-      </w:r>
-      <w:r>
-        <w:rPr>
-          <w:noProof/>
-        </w:rPr>
-        <w:t>2</w:t>
-      </w:r>
-      <w:r>
-        <w:rPr>
-          <w:noProof/>
-        </w:rPr>
-        <w:fldChar w:fldCharType="end"/>
-      </w:r>
+      <w:fldSimple w:instr=" SEQ Fig. \* ARABIC ">
+        <w:r>
+          <w:rPr>
+            <w:noProof/>
+          </w:rPr>
+          <w:t>2</w:t>
+        </w:r>
+      </w:fldSimple>
       <w:bookmarkEnd w:id="49"/>
       <w:r>
         <w:rPr>
@@ -12361,21 +12309,7 @@
               <w:rFonts w:ascii="Cambria Math" w:hAnsi="Cambria Math"/>
               <w:lang w:val="en-US"/>
             </w:rPr>
-            <m:t>Y</m:t>
-          </m:r>
-          <m:r>
-            <w:rPr>
-              <w:rFonts w:ascii="Cambria Math" w:hAnsi="Cambria Math"/>
-              <w:lang w:val="en-US"/>
-            </w:rPr>
-            <m:t>=f(t)</m:t>
-          </m:r>
-          <m:r>
-            <w:rPr>
-              <w:rFonts w:ascii="Cambria Math" w:hAnsi="Cambria Math"/>
-              <w:lang w:val="en-US"/>
-            </w:rPr>
-            <m:t>=</m:t>
+            <m:t>Y=f(t)=</m:t>
           </m:r>
           <m:f>
             <m:fPr>
@@ -12574,27 +12508,14 @@
       <w:r>
         <w:t xml:space="preserve">Equation </w:t>
       </w:r>
-      <w:r>
-        <w:fldChar w:fldCharType="begin"/>
-      </w:r>
-      <w:r>
-        <w:instrText xml:space="preserve"> SEQ Equation \* ARABIC </w:instrText>
-      </w:r>
-      <w:r>
-        <w:fldChar w:fldCharType="separate"/>
-      </w:r>
-      <w:r>
-        <w:rPr>
-          <w:noProof/>
-        </w:rPr>
-        <w:t>1</w:t>
-      </w:r>
-      <w:r>
-        <w:rPr>
-          <w:noProof/>
-        </w:rPr>
-        <w:fldChar w:fldCharType="end"/>
-      </w:r>
+      <w:fldSimple w:instr=" SEQ Equation \* ARABIC ">
+        <w:r>
+          <w:rPr>
+            <w:noProof/>
+          </w:rPr>
+          <w:t>1</w:t>
+        </w:r>
+      </w:fldSimple>
       <w:bookmarkEnd w:id="54"/>
       <w:r>
         <w:rPr>
@@ -13053,27 +12974,14 @@
       <w:r>
         <w:t xml:space="preserve">Equation </w:t>
       </w:r>
-      <w:r>
-        <w:fldChar w:fldCharType="begin"/>
-      </w:r>
-      <w:r>
-        <w:instrText xml:space="preserve"> SEQ Equation \* ARABIC </w:instrText>
-      </w:r>
-      <w:r>
-        <w:fldChar w:fldCharType="separate"/>
-      </w:r>
-      <w:r>
-        <w:rPr>
-          <w:noProof/>
-        </w:rPr>
-        <w:t>2</w:t>
-      </w:r>
-      <w:r>
-        <w:rPr>
-          <w:noProof/>
-        </w:rPr>
-        <w:fldChar w:fldCharType="end"/>
-      </w:r>
+      <w:fldSimple w:instr=" SEQ Equation \* ARABIC ">
+        <w:r>
+          <w:rPr>
+            <w:noProof/>
+          </w:rPr>
+          <w:t>2</w:t>
+        </w:r>
+      </w:fldSimple>
       <w:bookmarkEnd w:id="57"/>
       <w:r>
         <w:t>:</w:t>
@@ -13469,27 +13377,14 @@
       <w:r>
         <w:t xml:space="preserve">Equation </w:t>
       </w:r>
-      <w:r>
-        <w:fldChar w:fldCharType="begin"/>
-      </w:r>
-      <w:r>
-        <w:instrText xml:space="preserve"> SEQ Equation \* ARABIC </w:instrText>
-      </w:r>
-      <w:r>
-        <w:fldChar w:fldCharType="separate"/>
-      </w:r>
-      <w:r>
-        <w:rPr>
-          <w:noProof/>
-        </w:rPr>
-        <w:t>3</w:t>
-      </w:r>
-      <w:r>
-        <w:rPr>
-          <w:noProof/>
-        </w:rPr>
-        <w:fldChar w:fldCharType="end"/>
-      </w:r>
+      <w:fldSimple w:instr=" SEQ Equation \* ARABIC ">
+        <w:r>
+          <w:rPr>
+            <w:noProof/>
+          </w:rPr>
+          <w:t>3</w:t>
+        </w:r>
+      </w:fldSimple>
       <w:bookmarkEnd w:id="59"/>
       <w:r>
         <w:t>:</w:t>
@@ -14048,27 +13943,14 @@
       <w:r>
         <w:t xml:space="preserve">Equation </w:t>
       </w:r>
-      <w:r>
-        <w:fldChar w:fldCharType="begin"/>
-      </w:r>
-      <w:r>
-        <w:instrText xml:space="preserve"> SEQ Equation \* ARABIC </w:instrText>
-      </w:r>
-      <w:r>
-        <w:fldChar w:fldCharType="separate"/>
-      </w:r>
-      <w:r>
-        <w:rPr>
-          <w:noProof/>
-        </w:rPr>
-        <w:t>4</w:t>
-      </w:r>
-      <w:r>
-        <w:rPr>
-          <w:noProof/>
-        </w:rPr>
-        <w:fldChar w:fldCharType="end"/>
-      </w:r>
+      <w:fldSimple w:instr=" SEQ Equation \* ARABIC ">
+        <w:r>
+          <w:rPr>
+            <w:noProof/>
+          </w:rPr>
+          <w:t>4</w:t>
+        </w:r>
+      </w:fldSimple>
       <w:bookmarkEnd w:id="61"/>
       <w:r>
         <w:t>:</w:t>
@@ -14498,27 +14380,14 @@
       <w:r>
         <w:t xml:space="preserve">Equation </w:t>
       </w:r>
-      <w:r>
-        <w:fldChar w:fldCharType="begin"/>
-      </w:r>
-      <w:r>
-        <w:instrText xml:space="preserve"> SEQ Equation \* ARABIC </w:instrText>
-      </w:r>
-      <w:r>
-        <w:fldChar w:fldCharType="separate"/>
-      </w:r>
-      <w:r>
-        <w:rPr>
-          <w:noProof/>
-        </w:rPr>
-        <w:t>5</w:t>
-      </w:r>
-      <w:r>
-        <w:rPr>
-          <w:noProof/>
-        </w:rPr>
-        <w:fldChar w:fldCharType="end"/>
-      </w:r>
+      <w:fldSimple w:instr=" SEQ Equation \* ARABIC ">
+        <w:r>
+          <w:rPr>
+            <w:noProof/>
+          </w:rPr>
+          <w:t>5</w:t>
+        </w:r>
+      </w:fldSimple>
       <w:bookmarkEnd w:id="63"/>
       <w:r>
         <w:t>:</w:t>
@@ -14844,27 +14713,14 @@
       <w:r>
         <w:t xml:space="preserve">Equation </w:t>
       </w:r>
-      <w:r>
-        <w:fldChar w:fldCharType="begin"/>
-      </w:r>
-      <w:r>
-        <w:instrText xml:space="preserve"> SEQ Equation \* ARABIC </w:instrText>
-      </w:r>
-      <w:r>
-        <w:fldChar w:fldCharType="separate"/>
-      </w:r>
-      <w:r>
-        <w:rPr>
-          <w:noProof/>
-        </w:rPr>
-        <w:t>6</w:t>
-      </w:r>
-      <w:r>
-        <w:rPr>
-          <w:noProof/>
-        </w:rPr>
-        <w:fldChar w:fldCharType="end"/>
-      </w:r>
+      <w:fldSimple w:instr=" SEQ Equation \* ARABIC ">
+        <w:r>
+          <w:rPr>
+            <w:noProof/>
+          </w:rPr>
+          <w:t>6</w:t>
+        </w:r>
+      </w:fldSimple>
       <w:bookmarkEnd w:id="65"/>
       <w:r>
         <w:t>:</w:t>
@@ -15192,27 +15048,14 @@
       <w:r>
         <w:t xml:space="preserve">Equation </w:t>
       </w:r>
-      <w:r>
-        <w:fldChar w:fldCharType="begin"/>
-      </w:r>
-      <w:r>
-        <w:instrText xml:space="preserve"> SEQ Equation \* ARABIC </w:instrText>
-      </w:r>
-      <w:r>
-        <w:fldChar w:fldCharType="separate"/>
-      </w:r>
-      <w:r>
-        <w:rPr>
-          <w:noProof/>
-        </w:rPr>
-        <w:t>7</w:t>
-      </w:r>
-      <w:r>
-        <w:rPr>
-          <w:noProof/>
-        </w:rPr>
-        <w:fldChar w:fldCharType="end"/>
-      </w:r>
+      <w:fldSimple w:instr=" SEQ Equation \* ARABIC ">
+        <w:r>
+          <w:rPr>
+            <w:noProof/>
+          </w:rPr>
+          <w:t>7</w:t>
+        </w:r>
+      </w:fldSimple>
       <w:bookmarkEnd w:id="67"/>
       <w:r>
         <w:t>:</w:t>
@@ -15624,27 +15467,14 @@
       <w:r>
         <w:t xml:space="preserve">Equation </w:t>
       </w:r>
-      <w:r>
-        <w:fldChar w:fldCharType="begin"/>
-      </w:r>
-      <w:r>
-        <w:instrText xml:space="preserve"> SEQ Equation \* ARABIC </w:instrText>
-      </w:r>
-      <w:r>
-        <w:fldChar w:fldCharType="separate"/>
-      </w:r>
-      <w:r>
-        <w:rPr>
-          <w:noProof/>
-        </w:rPr>
-        <w:t>8</w:t>
-      </w:r>
-      <w:r>
-        <w:rPr>
-          <w:noProof/>
-        </w:rPr>
-        <w:fldChar w:fldCharType="end"/>
-      </w:r>
+      <w:fldSimple w:instr=" SEQ Equation \* ARABIC ">
+        <w:r>
+          <w:rPr>
+            <w:noProof/>
+          </w:rPr>
+          <w:t>8</w:t>
+        </w:r>
+      </w:fldSimple>
       <w:bookmarkEnd w:id="69"/>
       <w:r>
         <w:t>:</w:t>
@@ -15936,27 +15766,14 @@
       <w:r>
         <w:t xml:space="preserve">Equation </w:t>
       </w:r>
-      <w:r>
-        <w:fldChar w:fldCharType="begin"/>
-      </w:r>
-      <w:r>
-        <w:instrText xml:space="preserve"> SEQ Equation \* ARABIC </w:instrText>
-      </w:r>
-      <w:r>
-        <w:fldChar w:fldCharType="separate"/>
-      </w:r>
-      <w:r>
-        <w:rPr>
-          <w:noProof/>
-        </w:rPr>
-        <w:t>9</w:t>
-      </w:r>
-      <w:r>
-        <w:rPr>
-          <w:noProof/>
-        </w:rPr>
-        <w:fldChar w:fldCharType="end"/>
-      </w:r>
+      <w:fldSimple w:instr=" SEQ Equation \* ARABIC ">
+        <w:r>
+          <w:rPr>
+            <w:noProof/>
+          </w:rPr>
+          <w:t>9</w:t>
+        </w:r>
+      </w:fldSimple>
       <w:bookmarkEnd w:id="71"/>
       <w:r>
         <w:t>:</w:t>
@@ -16154,27 +15971,14 @@
       <w:r>
         <w:t xml:space="preserve">Fig. </w:t>
       </w:r>
-      <w:r>
-        <w:fldChar w:fldCharType="begin"/>
-      </w:r>
-      <w:r>
-        <w:instrText xml:space="preserve"> SEQ Fig. \* ARABIC </w:instrText>
-      </w:r>
-      <w:r>
-        <w:fldChar w:fldCharType="separate"/>
-      </w:r>
-      <w:r>
-        <w:rPr>
-          <w:noProof/>
-        </w:rPr>
-        <w:t>3</w:t>
-      </w:r>
-      <w:r>
-        <w:rPr>
-          <w:noProof/>
-        </w:rPr>
-        <w:fldChar w:fldCharType="end"/>
-      </w:r>
+      <w:fldSimple w:instr=" SEQ Fig. \* ARABIC ">
+        <w:r>
+          <w:rPr>
+            <w:noProof/>
+          </w:rPr>
+          <w:t>3</w:t>
+        </w:r>
+      </w:fldSimple>
       <w:bookmarkEnd w:id="73"/>
       <w:r>
         <w:t>:</w:t>
@@ -17348,27 +17152,14 @@
       <w:r>
         <w:t xml:space="preserve">Fig. </w:t>
       </w:r>
-      <w:r>
-        <w:fldChar w:fldCharType="begin"/>
-      </w:r>
-      <w:r>
-        <w:instrText xml:space="preserve"> SEQ Fig. \* ARABIC </w:instrText>
-      </w:r>
-      <w:r>
-        <w:fldChar w:fldCharType="separate"/>
-      </w:r>
-      <w:r>
-        <w:rPr>
-          <w:noProof/>
-        </w:rPr>
-        <w:t>4</w:t>
-      </w:r>
-      <w:r>
-        <w:rPr>
-          <w:noProof/>
-        </w:rPr>
-        <w:fldChar w:fldCharType="end"/>
-      </w:r>
+      <w:fldSimple w:instr=" SEQ Fig. \* ARABIC ">
+        <w:r>
+          <w:rPr>
+            <w:noProof/>
+          </w:rPr>
+          <w:t>4</w:t>
+        </w:r>
+      </w:fldSimple>
       <w:bookmarkEnd w:id="79"/>
       <w:r>
         <w:t>:</w:t>
@@ -17424,6 +17215,1588 @@
         <w:t>Predictions</w:t>
       </w:r>
       <w:bookmarkEnd w:id="81"/>
+    </w:p>
+    <w:p>
+      <w:pPr>
+        <w:ind w:firstLine="576"/>
+        <w:jc w:val="both"/>
+        <w:rPr>
+          <w:rFonts w:asciiTheme="majorBidi" w:hAnsiTheme="majorBidi" w:cstheme="majorBidi"/>
+          <w:lang w:val="en-US"/>
+        </w:rPr>
+      </w:pPr>
+      <w:r>
+        <w:rPr>
+          <w:rFonts w:asciiTheme="majorBidi" w:hAnsiTheme="majorBidi" w:cstheme="majorBidi"/>
+          <w:lang w:val="en-US"/>
+        </w:rPr>
+        <w:t>Based on the provided training data of total cases over the study timeframe (156 days)</w:t>
+      </w:r>
+      <w:r>
+        <w:rPr>
+          <w:rFonts w:asciiTheme="majorBidi" w:hAnsiTheme="majorBidi" w:cstheme="majorBidi"/>
+          <w:lang w:val="en-US"/>
+        </w:rPr>
+        <w:t xml:space="preserve">, the best model generated by R can be presented by the substituting the estimated values </w:t>
+      </w:r>
+      <m:oMath>
+        <m:d>
+          <m:dPr>
+            <m:ctrlPr>
+              <w:rPr>
+                <w:rFonts w:ascii="Cambria Math" w:hAnsi="Cambria Math"/>
+                <w:i/>
+                <w:lang w:val="en-US"/>
+              </w:rPr>
+            </m:ctrlPr>
+          </m:dPr>
+          <m:e>
+            <m:sSub>
+              <m:sSubPr>
+                <m:ctrlPr>
+                  <w:rPr>
+                    <w:rFonts w:ascii="Cambria Math" w:hAnsi="Cambria Math"/>
+                    <w:b/>
+                    <w:bCs w:val="0"/>
+                    <w:i/>
+                    <w:lang w:val="en-US"/>
+                  </w:rPr>
+                </m:ctrlPr>
+              </m:sSubPr>
+              <m:e>
+                <m:r>
+                  <m:rPr>
+                    <m:sty m:val="bi"/>
+                  </m:rPr>
+                  <w:rPr>
+                    <w:rFonts w:ascii="Cambria Math" w:hAnsi="Cambria Math"/>
+                    <w:lang w:val="en-US"/>
+                  </w:rPr>
+                  <m:t>φ</m:t>
+                </m:r>
+              </m:e>
+              <m:sub>
+                <m:r>
+                  <m:rPr>
+                    <m:sty m:val="bi"/>
+                  </m:rPr>
+                  <w:rPr>
+                    <w:rFonts w:ascii="Cambria Math" w:hAnsi="Cambria Math"/>
+                    <w:lang w:val="en-US"/>
+                  </w:rPr>
+                  <m:t>1</m:t>
+                </m:r>
+              </m:sub>
+            </m:sSub>
+            <m:r>
+              <m:rPr>
+                <m:sty m:val="bi"/>
+              </m:rPr>
+              <w:rPr>
+                <w:rFonts w:ascii="Cambria Math" w:hAnsi="Cambria Math"/>
+                <w:lang w:val="en-US"/>
+              </w:rPr>
+              <m:t>=47,407</m:t>
+            </m:r>
+            <m:r>
+              <m:rPr>
+                <m:sty m:val="bi"/>
+              </m:rPr>
+              <w:rPr>
+                <w:rFonts w:ascii="Cambria Math" w:hAnsi="Cambria Math"/>
+                <w:lang w:val="en-US"/>
+              </w:rPr>
+              <m:t>,</m:t>
+            </m:r>
+            <m:r>
+              <m:rPr>
+                <m:sty m:val="bi"/>
+              </m:rPr>
+              <w:rPr>
+                <w:rFonts w:ascii="Cambria Math" w:hAnsi="Cambria Math"/>
+                <w:lang w:val="en-US"/>
+              </w:rPr>
+              <m:t xml:space="preserve"> </m:t>
+            </m:r>
+            <m:sSub>
+              <m:sSubPr>
+                <m:ctrlPr>
+                  <w:rPr>
+                    <w:rFonts w:ascii="Cambria Math" w:hAnsi="Cambria Math"/>
+                    <w:b/>
+                    <w:bCs w:val="0"/>
+                    <w:i/>
+                    <w:lang w:val="en-US"/>
+                  </w:rPr>
+                </m:ctrlPr>
+              </m:sSubPr>
+              <m:e>
+                <m:r>
+                  <m:rPr>
+                    <m:sty m:val="bi"/>
+                  </m:rPr>
+                  <w:rPr>
+                    <w:rFonts w:ascii="Cambria Math" w:hAnsi="Cambria Math"/>
+                    <w:lang w:val="en-US"/>
+                  </w:rPr>
+                  <m:t>φ</m:t>
+                </m:r>
+              </m:e>
+              <m:sub>
+                <m:r>
+                  <m:rPr>
+                    <m:sty m:val="bi"/>
+                  </m:rPr>
+                  <w:rPr>
+                    <w:rFonts w:ascii="Cambria Math" w:hAnsi="Cambria Math"/>
+                    <w:lang w:val="en-US"/>
+                  </w:rPr>
+                  <m:t>2</m:t>
+                </m:r>
+              </m:sub>
+            </m:sSub>
+            <m:r>
+              <m:rPr>
+                <m:sty m:val="bi"/>
+              </m:rPr>
+              <w:rPr>
+                <w:rFonts w:ascii="Cambria Math" w:hAnsi="Cambria Math"/>
+                <w:lang w:val="en-US"/>
+              </w:rPr>
+              <m:t>=122</m:t>
+            </m:r>
+            <m:r>
+              <m:rPr>
+                <m:sty m:val="bi"/>
+              </m:rPr>
+              <w:rPr>
+                <w:rFonts w:ascii="Cambria Math" w:hAnsi="Cambria Math"/>
+                <w:lang w:val="en-US"/>
+              </w:rPr>
+              <m:t>,</m:t>
+            </m:r>
+            <m:sSub>
+              <m:sSubPr>
+                <m:ctrlPr>
+                  <w:rPr>
+                    <w:rFonts w:ascii="Cambria Math" w:hAnsi="Cambria Math"/>
+                    <w:b/>
+                    <w:bCs w:val="0"/>
+                    <w:i/>
+                    <w:lang w:val="en-US"/>
+                  </w:rPr>
+                </m:ctrlPr>
+              </m:sSubPr>
+              <m:e>
+                <m:r>
+                  <m:rPr>
+                    <m:sty m:val="bi"/>
+                  </m:rPr>
+                  <w:rPr>
+                    <w:rFonts w:ascii="Cambria Math" w:hAnsi="Cambria Math"/>
+                    <w:lang w:val="en-US"/>
+                  </w:rPr>
+                  <m:t>φ</m:t>
+                </m:r>
+              </m:e>
+              <m:sub>
+                <m:r>
+                  <m:rPr>
+                    <m:sty m:val="bi"/>
+                  </m:rPr>
+                  <w:rPr>
+                    <w:rFonts w:ascii="Cambria Math" w:hAnsi="Cambria Math"/>
+                    <w:lang w:val="en-US"/>
+                  </w:rPr>
+                  <m:t>3</m:t>
+                </m:r>
+              </m:sub>
+            </m:sSub>
+            <m:r>
+              <m:rPr>
+                <m:sty m:val="bi"/>
+              </m:rPr>
+              <w:rPr>
+                <w:rFonts w:ascii="Cambria Math" w:hAnsi="Cambria Math"/>
+                <w:lang w:val="en-US"/>
+              </w:rPr>
+              <m:t>=21</m:t>
+            </m:r>
+          </m:e>
+        </m:d>
+      </m:oMath>
+      <w:r>
+        <w:rPr>
+          <w:rFonts w:asciiTheme="majorBidi" w:hAnsiTheme="majorBidi" w:cstheme="majorBidi"/>
+          <w:lang w:val="en-US"/>
+        </w:rPr>
+        <w:t xml:space="preserve"> in the following equation</w:t>
+      </w:r>
+      <w:r>
+        <w:rPr>
+          <w:rFonts w:asciiTheme="majorBidi" w:hAnsiTheme="majorBidi" w:cstheme="majorBidi"/>
+          <w:lang w:val="en-US"/>
+        </w:rPr>
+        <w:t>,</w:t>
+      </w:r>
+      <w:r>
+        <w:rPr>
+          <w:rFonts w:asciiTheme="majorBidi" w:hAnsiTheme="majorBidi" w:cstheme="majorBidi"/>
+          <w:b/>
+          <w:bCs w:val="0"/>
+          <w:lang w:val="en-US"/>
+        </w:rPr>
+        <w:t xml:space="preserve"> </w:t>
+      </w:r>
+      <w:r>
+        <w:rPr>
+          <w:rFonts w:asciiTheme="majorBidi" w:hAnsiTheme="majorBidi" w:cstheme="majorBidi"/>
+          <w:b/>
+          <w:bCs w:val="0"/>
+          <w:lang w:val="en-US"/>
+        </w:rPr>
+        <w:fldChar w:fldCharType="begin"/>
+      </w:r>
+      <w:r>
+        <w:rPr>
+          <w:rFonts w:asciiTheme="majorBidi" w:hAnsiTheme="majorBidi" w:cstheme="majorBidi"/>
+          <w:b/>
+          <w:bCs w:val="0"/>
+          <w:lang w:val="en-US"/>
+        </w:rPr>
+        <w:instrText xml:space="preserve"> REF _Ref59139290 \h </w:instrText>
+      </w:r>
+      <w:r>
+        <w:rPr>
+          <w:rFonts w:asciiTheme="majorBidi" w:hAnsiTheme="majorBidi" w:cstheme="majorBidi"/>
+          <w:b/>
+          <w:bCs w:val="0"/>
+          <w:lang w:val="en-US"/>
+        </w:rPr>
+      </w:r>
+      <w:r>
+        <w:rPr>
+          <w:rFonts w:asciiTheme="majorBidi" w:hAnsiTheme="majorBidi" w:cstheme="majorBidi"/>
+          <w:b/>
+          <w:bCs w:val="0"/>
+          <w:lang w:val="en-US"/>
+        </w:rPr>
+        <w:instrText xml:space="preserve"> \* MERGEFORMAT </w:instrText>
+      </w:r>
+      <w:r>
+        <w:rPr>
+          <w:rFonts w:asciiTheme="majorBidi" w:hAnsiTheme="majorBidi" w:cstheme="majorBidi"/>
+          <w:b/>
+          <w:bCs w:val="0"/>
+          <w:lang w:val="en-US"/>
+        </w:rPr>
+        <w:fldChar w:fldCharType="separate"/>
+      </w:r>
+      <w:r>
+        <w:rPr>
+          <w:b/>
+          <w:bCs w:val="0"/>
+        </w:rPr>
+        <w:t xml:space="preserve">Equation </w:t>
+      </w:r>
+      <w:r>
+        <w:rPr>
+          <w:b/>
+          <w:bCs w:val="0"/>
+          <w:noProof/>
+        </w:rPr>
+        <w:t>10</w:t>
+      </w:r>
+      <w:r>
+        <w:rPr>
+          <w:rFonts w:asciiTheme="majorBidi" w:hAnsiTheme="majorBidi" w:cstheme="majorBidi"/>
+          <w:b/>
+          <w:bCs w:val="0"/>
+          <w:lang w:val="en-US"/>
+        </w:rPr>
+        <w:fldChar w:fldCharType="end"/>
+      </w:r>
+      <w:r>
+        <w:rPr>
+          <w:rFonts w:asciiTheme="majorBidi" w:hAnsiTheme="majorBidi" w:cstheme="majorBidi"/>
+          <w:lang w:val="en-US"/>
+        </w:rPr>
+        <w:t>:</w:t>
+      </w:r>
+    </w:p>
+    <w:p>
+      <w:pPr>
+        <w:jc w:val="both"/>
+        <w:rPr>
+          <w:rFonts w:asciiTheme="majorBidi" w:hAnsiTheme="majorBidi" w:cstheme="majorBidi"/>
+          <w:lang w:val="en-US"/>
+        </w:rPr>
+      </w:pPr>
+      <m:oMathPara>
+        <m:oMath>
+          <m:r>
+            <w:rPr>
+              <w:rFonts w:ascii="Cambria Math" w:hAnsi="Cambria Math"/>
+              <w:lang w:val="en-US"/>
+            </w:rPr>
+            <m:t>Y=f(t)=</m:t>
+          </m:r>
+          <m:f>
+            <m:fPr>
+              <m:ctrlPr>
+                <w:rPr>
+                  <w:rFonts w:ascii="Cambria Math" w:hAnsi="Cambria Math"/>
+                  <w:i/>
+                  <w:lang w:val="en-US"/>
+                </w:rPr>
+              </m:ctrlPr>
+            </m:fPr>
+            <m:num>
+              <m:r>
+                <w:rPr>
+                  <w:rFonts w:ascii="Cambria Math" w:hAnsi="Cambria Math"/>
+                  <w:lang w:val="en-US"/>
+                </w:rPr>
+                <m:t>47</m:t>
+              </m:r>
+              <m:r>
+                <w:rPr>
+                  <w:rFonts w:ascii="Cambria Math" w:hAnsi="Cambria Math"/>
+                  <w:lang w:val="en-US"/>
+                </w:rPr>
+                <m:t>,</m:t>
+              </m:r>
+              <m:r>
+                <w:rPr>
+                  <w:rFonts w:ascii="Cambria Math" w:hAnsi="Cambria Math"/>
+                  <w:lang w:val="en-US"/>
+                </w:rPr>
+                <m:t>407</m:t>
+              </m:r>
+            </m:num>
+            <m:den>
+              <m:r>
+                <w:rPr>
+                  <w:rFonts w:ascii="Cambria Math" w:hAnsi="Cambria Math"/>
+                  <w:lang w:val="en-US"/>
+                </w:rPr>
+                <m:t>1+</m:t>
+              </m:r>
+              <m:sSup>
+                <m:sSupPr>
+                  <m:ctrlPr>
+                    <w:rPr>
+                      <w:rFonts w:ascii="Cambria Math" w:hAnsi="Cambria Math"/>
+                      <w:i/>
+                      <w:lang w:val="en-US"/>
+                    </w:rPr>
+                  </m:ctrlPr>
+                </m:sSupPr>
+                <m:e>
+                  <m:r>
+                    <w:rPr>
+                      <w:rFonts w:ascii="Cambria Math" w:hAnsi="Cambria Math"/>
+                      <w:lang w:val="en-US"/>
+                    </w:rPr>
+                    <m:t>e</m:t>
+                  </m:r>
+                </m:e>
+                <m:sup>
+                  <m:r>
+                    <w:rPr>
+                      <w:rFonts w:ascii="Cambria Math" w:hAnsi="Cambria Math"/>
+                      <w:lang w:val="en-US"/>
+                    </w:rPr>
+                    <m:t>-</m:t>
+                  </m:r>
+                  <m:d>
+                    <m:dPr>
+                      <m:ctrlPr>
+                        <w:rPr>
+                          <w:rFonts w:ascii="Cambria Math" w:hAnsi="Cambria Math"/>
+                          <w:i/>
+                          <w:lang w:val="en-US"/>
+                        </w:rPr>
+                      </m:ctrlPr>
+                    </m:dPr>
+                    <m:e>
+                      <m:f>
+                        <m:fPr>
+                          <m:ctrlPr>
+                            <w:rPr>
+                              <w:rFonts w:ascii="Cambria Math" w:hAnsi="Cambria Math"/>
+                              <w:i/>
+                              <w:lang w:val="en-US"/>
+                            </w:rPr>
+                          </m:ctrlPr>
+                        </m:fPr>
+                        <m:num>
+                          <m:r>
+                            <w:rPr>
+                              <w:rFonts w:ascii="Cambria Math" w:hAnsi="Cambria Math"/>
+                              <w:lang w:val="en-US"/>
+                            </w:rPr>
+                            <m:t>t-</m:t>
+                          </m:r>
+                          <m:r>
+                            <w:rPr>
+                              <w:rFonts w:ascii="Cambria Math" w:hAnsi="Cambria Math"/>
+                              <w:lang w:val="en-US"/>
+                            </w:rPr>
+                            <m:t>122</m:t>
+                          </m:r>
+                        </m:num>
+                        <m:den>
+                          <m:r>
+                            <w:rPr>
+                              <w:rFonts w:ascii="Cambria Math" w:hAnsi="Cambria Math"/>
+                              <w:lang w:val="en-US"/>
+                            </w:rPr>
+                            <m:t>21</m:t>
+                          </m:r>
+                        </m:den>
+                      </m:f>
+                    </m:e>
+                  </m:d>
+                </m:sup>
+              </m:sSup>
+            </m:den>
+          </m:f>
+          <m:r>
+            <w:rPr>
+              <w:rFonts w:ascii="Cambria Math" w:hAnsi="Cambria Math"/>
+              <w:lang w:val="en-US"/>
+            </w:rPr>
+            <m:t xml:space="preserve"> ,</m:t>
+          </m:r>
+        </m:oMath>
+      </m:oMathPara>
+    </w:p>
+    <w:p>
+      <w:pPr>
+        <w:pStyle w:val="UOB-FigStyle"/>
+        <w:rPr>
+          <w:rFonts w:asciiTheme="majorBidi" w:hAnsiTheme="majorBidi" w:cstheme="majorBidi"/>
+          <w:b w:val="0"/>
+          <w:bCs/>
+          <w:lang w:val="en-US"/>
+        </w:rPr>
+      </w:pPr>
+      <w:bookmarkStart w:id="82" w:name="_Ref59139290"/>
+      <w:r>
+        <w:t xml:space="preserve">Equation </w:t>
+      </w:r>
+      <w:fldSimple w:instr=" SEQ Equation \* ARABIC ">
+        <w:r>
+          <w:rPr>
+            <w:noProof/>
+          </w:rPr>
+          <w:t>10</w:t>
+        </w:r>
+      </w:fldSimple>
+      <w:bookmarkEnd w:id="82"/>
+      <w:r>
+        <w:rPr>
+          <w:lang w:val="en-US"/>
+        </w:rPr>
+        <w:t>:</w:t>
+      </w:r>
+      <w:r>
+        <w:rPr>
+          <w:b w:val="0"/>
+          <w:bCs/>
+          <w:lang w:val="en-US"/>
+        </w:rPr>
+        <w:t xml:space="preserve"> Logistic Growth Model - Fitted Model</w:t>
+      </w:r>
+    </w:p>
+    <w:p>
+      <w:pPr>
+        <w:ind w:firstLine="720"/>
+        <w:jc w:val="both"/>
+        <w:rPr>
+          <w:rFonts w:asciiTheme="majorBidi" w:hAnsiTheme="majorBidi" w:cstheme="majorBidi"/>
+          <w:lang w:val="en-US"/>
+        </w:rPr>
+      </w:pPr>
+      <w:r>
+        <w:rPr>
+          <w:rFonts w:asciiTheme="majorBidi" w:hAnsiTheme="majorBidi" w:cstheme="majorBidi"/>
+          <w:lang w:val="en-US"/>
+        </w:rPr>
+        <w:t xml:space="preserve">Based on the fitted model, the Daily Growth Rate for our study timeframe was calculated as </w:t>
+      </w:r>
+      <m:oMath>
+        <m:d>
+          <m:dPr>
+            <m:ctrlPr>
+              <w:rPr>
+                <w:rFonts w:ascii="Cambria Math" w:hAnsi="Cambria Math" w:cstheme="majorBidi"/>
+                <w:i/>
+                <w:lang w:val="en-US"/>
+              </w:rPr>
+            </m:ctrlPr>
+          </m:dPr>
+          <m:e>
+            <m:f>
+              <m:fPr>
+                <m:ctrlPr>
+                  <w:rPr>
+                    <w:rFonts w:ascii="Cambria Math" w:hAnsi="Cambria Math" w:cstheme="majorBidi"/>
+                    <w:i/>
+                    <w:lang w:val="en-US"/>
+                  </w:rPr>
+                </m:ctrlPr>
+              </m:fPr>
+              <m:num>
+                <m:r>
+                  <w:rPr>
+                    <w:rFonts w:ascii="Cambria Math" w:hAnsi="Cambria Math" w:cstheme="majorBidi"/>
+                    <w:lang w:val="en-US"/>
+                  </w:rPr>
+                  <m:t>1</m:t>
+                </m:r>
+              </m:num>
+              <m:den>
+                <m:sSub>
+                  <m:sSubPr>
+                    <m:ctrlPr>
+                      <w:rPr>
+                        <w:rFonts w:ascii="Cambria Math" w:hAnsi="Cambria Math"/>
+                        <w:b/>
+                        <w:bCs w:val="0"/>
+                        <w:i/>
+                        <w:lang w:val="en-US"/>
+                      </w:rPr>
+                    </m:ctrlPr>
+                  </m:sSubPr>
+                  <m:e>
+                    <m:r>
+                      <m:rPr>
+                        <m:sty m:val="bi"/>
+                      </m:rPr>
+                      <w:rPr>
+                        <w:rFonts w:ascii="Cambria Math" w:hAnsi="Cambria Math"/>
+                        <w:lang w:val="en-US"/>
+                      </w:rPr>
+                      <m:t>φ</m:t>
+                    </m:r>
+                  </m:e>
+                  <m:sub>
+                    <m:r>
+                      <m:rPr>
+                        <m:sty m:val="bi"/>
+                      </m:rPr>
+                      <w:rPr>
+                        <w:rFonts w:ascii="Cambria Math" w:hAnsi="Cambria Math"/>
+                        <w:lang w:val="en-US"/>
+                      </w:rPr>
+                      <m:t>3</m:t>
+                    </m:r>
+                  </m:sub>
+                </m:sSub>
+              </m:den>
+            </m:f>
+          </m:e>
+        </m:d>
+        <m:r>
+          <w:rPr>
+            <w:rFonts w:ascii="Cambria Math" w:hAnsi="Cambria Math" w:cstheme="majorBidi"/>
+            <w:lang w:val="en-US"/>
+          </w:rPr>
+          <m:t>=</m:t>
+        </m:r>
+        <m:d>
+          <m:dPr>
+            <m:ctrlPr>
+              <w:rPr>
+                <w:rFonts w:ascii="Cambria Math" w:hAnsi="Cambria Math" w:cstheme="majorBidi"/>
+                <w:i/>
+                <w:lang w:val="en-US"/>
+              </w:rPr>
+            </m:ctrlPr>
+          </m:dPr>
+          <m:e>
+            <m:f>
+              <m:fPr>
+                <m:ctrlPr>
+                  <w:rPr>
+                    <w:rFonts w:ascii="Cambria Math" w:hAnsi="Cambria Math" w:cstheme="majorBidi"/>
+                    <w:i/>
+                    <w:lang w:val="en-US"/>
+                  </w:rPr>
+                </m:ctrlPr>
+              </m:fPr>
+              <m:num>
+                <m:r>
+                  <w:rPr>
+                    <w:rFonts w:ascii="Cambria Math" w:hAnsi="Cambria Math" w:cstheme="majorBidi"/>
+                    <w:lang w:val="en-US"/>
+                  </w:rPr>
+                  <m:t>1</m:t>
+                </m:r>
+              </m:num>
+              <m:den>
+                <m:r>
+                  <w:rPr>
+                    <w:rFonts w:ascii="Cambria Math" w:hAnsi="Cambria Math" w:cstheme="majorBidi"/>
+                    <w:lang w:val="en-US"/>
+                  </w:rPr>
+                  <m:t>21</m:t>
+                </m:r>
+              </m:den>
+            </m:f>
+          </m:e>
+        </m:d>
+        <m:r>
+          <w:rPr>
+            <w:rFonts w:ascii="Cambria Math" w:hAnsi="Cambria Math" w:cstheme="majorBidi"/>
+            <w:lang w:val="en-US"/>
+          </w:rPr>
+          <m:t>=0.047%</m:t>
+        </m:r>
+      </m:oMath>
+      <w:r>
+        <w:rPr>
+          <w:rFonts w:asciiTheme="majorBidi" w:hAnsiTheme="majorBidi" w:cstheme="majorBidi"/>
+          <w:lang w:val="en-US"/>
+        </w:rPr>
+        <w:t>.</w:t>
+      </w:r>
+    </w:p>
+    <w:p>
+      <w:pPr>
+        <w:ind w:firstLine="720"/>
+        <w:jc w:val="both"/>
+        <w:rPr>
+          <w:rFonts w:asciiTheme="majorBidi" w:hAnsiTheme="majorBidi" w:cstheme="majorBidi"/>
+          <w:lang w:val="en-US"/>
+        </w:rPr>
+      </w:pPr>
+    </w:p>
+    <w:p>
+      <w:pPr>
+        <w:jc w:val="both"/>
+        <w:rPr>
+          <w:rFonts w:asciiTheme="majorBidi" w:hAnsiTheme="majorBidi" w:cstheme="majorBidi"/>
+          <w:lang w:val="en-US"/>
+        </w:rPr>
+      </w:pPr>
+      <w:r>
+        <w:rPr>
+          <w:rFonts w:asciiTheme="majorBidi" w:hAnsiTheme="majorBidi" w:cstheme="majorBidi"/>
+          <w:lang w:val="en-US"/>
+        </w:rPr>
+        <w:t xml:space="preserve">Based on the model obtained, the total projected cases are approximately </w:t>
+      </w:r>
+      <w:r>
+        <w:rPr>
+          <w:rFonts w:asciiTheme="majorBidi" w:hAnsiTheme="majorBidi" w:cstheme="majorBidi"/>
+          <w:lang w:val="en-US"/>
+        </w:rPr>
+        <w:t>47277</w:t>
+      </w:r>
+      <w:r>
+        <w:rPr>
+          <w:rFonts w:asciiTheme="majorBidi" w:hAnsiTheme="majorBidi" w:cstheme="majorBidi"/>
+          <w:lang w:val="en-US"/>
+        </w:rPr>
+        <w:t xml:space="preserve"> on October 27, 2020. This result has been achieved by the calculated daily growth rate (0.038) b</w:t>
+      </w:r>
+      <w:r>
+        <w:rPr>
+          <w:rFonts w:asciiTheme="majorBidi" w:hAnsiTheme="majorBidi" w:cstheme="majorBidi"/>
+          <w:lang w:val="en-US"/>
+        </w:rPr>
+        <w:t>ased on the generated logistic growth model</w:t>
+      </w:r>
+      <w:r>
+        <w:rPr>
+          <w:rFonts w:asciiTheme="majorBidi" w:hAnsiTheme="majorBidi" w:cstheme="majorBidi"/>
+          <w:lang w:val="en-US"/>
+        </w:rPr>
+        <w:t>:</w:t>
+      </w:r>
+    </w:p>
+    <w:p>
+      <w:pPr>
+        <w:jc w:val="center"/>
+        <w:rPr>
+          <w:rFonts w:asciiTheme="majorBidi" w:hAnsiTheme="majorBidi" w:cstheme="majorBidi"/>
+          <w:i/>
+          <w:iCs/>
+          <w:lang w:val="en-US"/>
+        </w:rPr>
+      </w:pPr>
+      <w:r>
+        <w:rPr>
+          <w:rFonts w:asciiTheme="majorBidi" w:hAnsiTheme="majorBidi" w:cstheme="majorBidi"/>
+          <w:i/>
+          <w:iCs/>
+          <w:highlight w:val="yellow"/>
+          <w:lang w:val="en-US"/>
+        </w:rPr>
+        <w:t>Showing the formula</w:t>
+      </w:r>
+    </w:p>
+    <w:tbl>
+      <w:tblPr>
+        <w:tblStyle w:val="TableGrid"/>
+        <w:tblW w:w="0" w:type="auto"/>
+        <w:tblLook w:val="04A0" w:firstRow="1" w:lastRow="0" w:firstColumn="1" w:lastColumn="0" w:noHBand="0" w:noVBand="1"/>
+      </w:tblPr>
+      <w:tblGrid>
+        <w:gridCol w:w="8296"/>
+      </w:tblGrid>
+      <w:tr>
+        <w:tc>
+          <w:tcPr>
+            <w:tcW w:w="8296" w:type="dxa"/>
+          </w:tcPr>
+          <w:p>
+            <w:pPr>
+              <w:jc w:val="both"/>
+              <w:rPr>
+                <w:rFonts w:ascii="Courier New" w:hAnsi="Courier New" w:cs="Courier New"/>
+                <w:sz w:val="18"/>
+                <w:szCs w:val="16"/>
+                <w:lang w:val="en-US"/>
+              </w:rPr>
+            </w:pPr>
+            <w:r>
+              <w:rPr>
+                <w:rFonts w:ascii="Courier New" w:hAnsi="Courier New" w:cs="Courier New"/>
+                <w:sz w:val="18"/>
+                <w:szCs w:val="16"/>
+                <w:lang w:val="en-US"/>
+              </w:rPr>
+              <w:t># Extract Model Coefficients</w:t>
+            </w:r>
+          </w:p>
+          <w:p>
+            <w:pPr>
+              <w:jc w:val="both"/>
+              <w:rPr>
+                <w:rFonts w:ascii="Courier New" w:hAnsi="Courier New" w:cs="Courier New"/>
+                <w:sz w:val="18"/>
+                <w:szCs w:val="16"/>
+                <w:lang w:val="en-US"/>
+              </w:rPr>
+            </w:pPr>
+            <w:proofErr w:type="spellStart"/>
+            <w:r>
+              <w:rPr>
+                <w:rFonts w:ascii="Courier New" w:hAnsi="Courier New" w:cs="Courier New"/>
+                <w:sz w:val="18"/>
+                <w:szCs w:val="16"/>
+                <w:lang w:val="en-US"/>
+              </w:rPr>
+              <w:t>LogisticGrowthModel.CoEf</w:t>
+            </w:r>
+            <w:proofErr w:type="spellEnd"/>
+            <w:r>
+              <w:rPr>
+                <w:rFonts w:ascii="Courier New" w:hAnsi="Courier New" w:cs="Courier New"/>
+                <w:sz w:val="18"/>
+                <w:szCs w:val="16"/>
+                <w:lang w:val="en-US"/>
+              </w:rPr>
+              <w:t xml:space="preserve"> = </w:t>
+            </w:r>
+            <w:proofErr w:type="spellStart"/>
+            <w:proofErr w:type="gramStart"/>
+            <w:r>
+              <w:rPr>
+                <w:rFonts w:ascii="Courier New" w:hAnsi="Courier New" w:cs="Courier New"/>
+                <w:sz w:val="18"/>
+                <w:szCs w:val="16"/>
+                <w:lang w:val="en-US"/>
+              </w:rPr>
+              <w:t>coef</w:t>
+            </w:r>
+            <w:proofErr w:type="spellEnd"/>
+            <w:r>
+              <w:rPr>
+                <w:rFonts w:ascii="Courier New" w:hAnsi="Courier New" w:cs="Courier New"/>
+                <w:sz w:val="18"/>
+                <w:szCs w:val="16"/>
+                <w:lang w:val="en-US"/>
+              </w:rPr>
+              <w:t>(</w:t>
+            </w:r>
+            <w:proofErr w:type="spellStart"/>
+            <w:proofErr w:type="gramEnd"/>
+            <w:r>
+              <w:rPr>
+                <w:rFonts w:ascii="Courier New" w:hAnsi="Courier New" w:cs="Courier New"/>
+                <w:sz w:val="18"/>
+                <w:szCs w:val="16"/>
+                <w:lang w:val="en-US"/>
+              </w:rPr>
+              <w:t>LogisticGrowthModel</w:t>
+            </w:r>
+            <w:proofErr w:type="spellEnd"/>
+            <w:r>
+              <w:rPr>
+                <w:rFonts w:ascii="Courier New" w:hAnsi="Courier New" w:cs="Courier New"/>
+                <w:sz w:val="18"/>
+                <w:szCs w:val="16"/>
+                <w:lang w:val="en-US"/>
+              </w:rPr>
+              <w:t>)</w:t>
+            </w:r>
+          </w:p>
+          <w:p>
+            <w:pPr>
+              <w:jc w:val="both"/>
+              <w:rPr>
+                <w:rFonts w:ascii="Courier New" w:hAnsi="Courier New" w:cs="Courier New"/>
+                <w:sz w:val="18"/>
+                <w:szCs w:val="16"/>
+                <w:lang w:val="en-US"/>
+              </w:rPr>
+            </w:pPr>
+          </w:p>
+          <w:p>
+            <w:pPr>
+              <w:jc w:val="both"/>
+              <w:rPr>
+                <w:rFonts w:ascii="Courier New" w:hAnsi="Courier New" w:cs="Courier New"/>
+                <w:sz w:val="18"/>
+                <w:szCs w:val="16"/>
+                <w:lang w:val="en-US"/>
+              </w:rPr>
+            </w:pPr>
+            <w:r>
+              <w:rPr>
+                <w:rFonts w:ascii="Courier New" w:hAnsi="Courier New" w:cs="Courier New"/>
+                <w:sz w:val="18"/>
+                <w:szCs w:val="16"/>
+                <w:lang w:val="en-US"/>
+              </w:rPr>
+              <w:t># Display Model Coefficients</w:t>
+            </w:r>
+          </w:p>
+          <w:p>
+            <w:pPr>
+              <w:jc w:val="both"/>
+              <w:rPr>
+                <w:rFonts w:ascii="Courier New" w:hAnsi="Courier New" w:cs="Courier New"/>
+                <w:sz w:val="18"/>
+                <w:szCs w:val="16"/>
+                <w:lang w:val="en-US"/>
+              </w:rPr>
+            </w:pPr>
+            <w:r>
+              <w:rPr>
+                <w:rFonts w:ascii="Courier New" w:hAnsi="Courier New" w:cs="Courier New"/>
+                <w:sz w:val="18"/>
+                <w:szCs w:val="16"/>
+                <w:lang w:val="en-US"/>
+              </w:rPr>
+              <w:lastRenderedPageBreak/>
+              <w:t>for (</w:t>
+            </w:r>
+            <w:proofErr w:type="spellStart"/>
+            <w:r>
+              <w:rPr>
+                <w:rFonts w:ascii="Courier New" w:hAnsi="Courier New" w:cs="Courier New"/>
+                <w:sz w:val="18"/>
+                <w:szCs w:val="16"/>
+                <w:lang w:val="en-US"/>
+              </w:rPr>
+              <w:t>CoefficientName</w:t>
+            </w:r>
+            <w:proofErr w:type="spellEnd"/>
+            <w:r>
+              <w:rPr>
+                <w:rFonts w:ascii="Courier New" w:hAnsi="Courier New" w:cs="Courier New"/>
+                <w:sz w:val="18"/>
+                <w:szCs w:val="16"/>
+                <w:lang w:val="en-US"/>
+              </w:rPr>
+              <w:t xml:space="preserve"> in </w:t>
+            </w:r>
+            <w:proofErr w:type="gramStart"/>
+            <w:r>
+              <w:rPr>
+                <w:rFonts w:ascii="Courier New" w:hAnsi="Courier New" w:cs="Courier New"/>
+                <w:sz w:val="18"/>
+                <w:szCs w:val="16"/>
+                <w:lang w:val="en-US"/>
+              </w:rPr>
+              <w:t>names(</w:t>
+            </w:r>
+            <w:proofErr w:type="spellStart"/>
+            <w:proofErr w:type="gramEnd"/>
+            <w:r>
+              <w:rPr>
+                <w:rFonts w:ascii="Courier New" w:hAnsi="Courier New" w:cs="Courier New"/>
+                <w:sz w:val="18"/>
+                <w:szCs w:val="16"/>
+                <w:lang w:val="en-US"/>
+              </w:rPr>
+              <w:t>LogisticGrowthModel.CoEf</w:t>
+            </w:r>
+            <w:proofErr w:type="spellEnd"/>
+            <w:r>
+              <w:rPr>
+                <w:rFonts w:ascii="Courier New" w:hAnsi="Courier New" w:cs="Courier New"/>
+                <w:sz w:val="18"/>
+                <w:szCs w:val="16"/>
+                <w:lang w:val="en-US"/>
+              </w:rPr>
+              <w:t>)) {</w:t>
+            </w:r>
+          </w:p>
+          <w:p>
+            <w:pPr>
+              <w:jc w:val="both"/>
+              <w:rPr>
+                <w:rFonts w:ascii="Courier New" w:hAnsi="Courier New" w:cs="Courier New"/>
+                <w:sz w:val="18"/>
+                <w:szCs w:val="16"/>
+                <w:lang w:val="en-US"/>
+              </w:rPr>
+            </w:pPr>
+            <w:r>
+              <w:rPr>
+                <w:rFonts w:ascii="Courier New" w:hAnsi="Courier New" w:cs="Courier New"/>
+                <w:sz w:val="18"/>
+                <w:szCs w:val="16"/>
+                <w:lang w:val="en-US"/>
+              </w:rPr>
+              <w:t xml:space="preserve">  </w:t>
+            </w:r>
+            <w:proofErr w:type="gramStart"/>
+            <w:r>
+              <w:rPr>
+                <w:rFonts w:ascii="Courier New" w:hAnsi="Courier New" w:cs="Courier New"/>
+                <w:sz w:val="18"/>
+                <w:szCs w:val="16"/>
+                <w:lang w:val="en-US"/>
+              </w:rPr>
+              <w:t>print(</w:t>
+            </w:r>
+            <w:proofErr w:type="gramEnd"/>
+            <w:r>
+              <w:rPr>
+                <w:rFonts w:ascii="Courier New" w:hAnsi="Courier New" w:cs="Courier New"/>
+                <w:sz w:val="18"/>
+                <w:szCs w:val="16"/>
+                <w:lang w:val="en-US"/>
+              </w:rPr>
+              <w:t xml:space="preserve">paste("The coefficient of", </w:t>
+            </w:r>
+            <w:proofErr w:type="spellStart"/>
+            <w:r>
+              <w:rPr>
+                <w:rFonts w:ascii="Courier New" w:hAnsi="Courier New" w:cs="Courier New"/>
+                <w:sz w:val="18"/>
+                <w:szCs w:val="16"/>
+                <w:lang w:val="en-US"/>
+              </w:rPr>
+              <w:t>CoefficientName</w:t>
+            </w:r>
+            <w:proofErr w:type="spellEnd"/>
+            <w:r>
+              <w:rPr>
+                <w:rFonts w:ascii="Courier New" w:hAnsi="Courier New" w:cs="Courier New"/>
+                <w:sz w:val="18"/>
+                <w:szCs w:val="16"/>
+                <w:lang w:val="en-US"/>
+              </w:rPr>
+              <w:t>, "is equal to =", round(</w:t>
+            </w:r>
+            <w:proofErr w:type="spellStart"/>
+            <w:r>
+              <w:rPr>
+                <w:rFonts w:ascii="Courier New" w:hAnsi="Courier New" w:cs="Courier New"/>
+                <w:sz w:val="18"/>
+                <w:szCs w:val="16"/>
+                <w:lang w:val="en-US"/>
+              </w:rPr>
+              <w:t>LogisticGrowthModel.CoEf</w:t>
+            </w:r>
+            <w:proofErr w:type="spellEnd"/>
+            <w:r>
+              <w:rPr>
+                <w:rFonts w:ascii="Courier New" w:hAnsi="Courier New" w:cs="Courier New"/>
+                <w:sz w:val="18"/>
+                <w:szCs w:val="16"/>
+                <w:lang w:val="en-US"/>
+              </w:rPr>
+              <w:t>[</w:t>
+            </w:r>
+            <w:proofErr w:type="spellStart"/>
+            <w:r>
+              <w:rPr>
+                <w:rFonts w:ascii="Courier New" w:hAnsi="Courier New" w:cs="Courier New"/>
+                <w:sz w:val="18"/>
+                <w:szCs w:val="16"/>
+                <w:lang w:val="en-US"/>
+              </w:rPr>
+              <w:t>CoefficientName</w:t>
+            </w:r>
+            <w:proofErr w:type="spellEnd"/>
+            <w:r>
+              <w:rPr>
+                <w:rFonts w:ascii="Courier New" w:hAnsi="Courier New" w:cs="Courier New"/>
+                <w:sz w:val="18"/>
+                <w:szCs w:val="16"/>
+                <w:lang w:val="en-US"/>
+              </w:rPr>
+              <w:t>], 3)))</w:t>
+            </w:r>
+          </w:p>
+          <w:p>
+            <w:pPr>
+              <w:jc w:val="both"/>
+              <w:rPr>
+                <w:rFonts w:ascii="Courier New" w:hAnsi="Courier New" w:cs="Courier New"/>
+                <w:sz w:val="18"/>
+                <w:szCs w:val="16"/>
+                <w:lang w:val="en-US"/>
+              </w:rPr>
+            </w:pPr>
+            <w:r>
+              <w:rPr>
+                <w:rFonts w:ascii="Courier New" w:hAnsi="Courier New" w:cs="Courier New"/>
+                <w:sz w:val="18"/>
+                <w:szCs w:val="16"/>
+                <w:lang w:val="en-US"/>
+              </w:rPr>
+              <w:t>}</w:t>
+            </w:r>
+          </w:p>
+          <w:p>
+            <w:pPr>
+              <w:jc w:val="both"/>
+              <w:rPr>
+                <w:rFonts w:ascii="Courier New" w:hAnsi="Courier New" w:cs="Courier New"/>
+                <w:sz w:val="18"/>
+                <w:szCs w:val="16"/>
+                <w:lang w:val="en-US"/>
+              </w:rPr>
+            </w:pPr>
+          </w:p>
+          <w:p>
+            <w:pPr>
+              <w:jc w:val="both"/>
+              <w:rPr>
+                <w:rFonts w:ascii="Courier New" w:hAnsi="Courier New" w:cs="Courier New"/>
+                <w:sz w:val="18"/>
+                <w:szCs w:val="16"/>
+                <w:lang w:val="en-US"/>
+              </w:rPr>
+            </w:pPr>
+            <w:r>
+              <w:rPr>
+                <w:rFonts w:ascii="Courier New" w:hAnsi="Courier New" w:cs="Courier New"/>
+                <w:sz w:val="18"/>
+                <w:szCs w:val="16"/>
+                <w:lang w:val="en-US"/>
+              </w:rPr>
+              <w:t># Calculate Daily Growth Rate</w:t>
+            </w:r>
+          </w:p>
+          <w:p>
+            <w:pPr>
+              <w:jc w:val="both"/>
+              <w:rPr>
+                <w:rFonts w:ascii="Courier New" w:hAnsi="Courier New" w:cs="Courier New"/>
+                <w:sz w:val="18"/>
+                <w:szCs w:val="16"/>
+                <w:lang w:val="en-US"/>
+              </w:rPr>
+            </w:pPr>
+            <w:proofErr w:type="spellStart"/>
+            <w:r>
+              <w:rPr>
+                <w:rFonts w:ascii="Courier New" w:hAnsi="Courier New" w:cs="Courier New"/>
+                <w:sz w:val="18"/>
+                <w:szCs w:val="16"/>
+                <w:lang w:val="en-US"/>
+              </w:rPr>
+              <w:t>DailyGrowthRate</w:t>
+            </w:r>
+            <w:proofErr w:type="spellEnd"/>
+            <w:r>
+              <w:rPr>
+                <w:rFonts w:ascii="Courier New" w:hAnsi="Courier New" w:cs="Courier New"/>
+                <w:sz w:val="18"/>
+                <w:szCs w:val="16"/>
+                <w:lang w:val="en-US"/>
+              </w:rPr>
+              <w:t xml:space="preserve"> = (1/</w:t>
+            </w:r>
+            <w:proofErr w:type="spellStart"/>
+            <w:r>
+              <w:rPr>
+                <w:rFonts w:ascii="Courier New" w:hAnsi="Courier New" w:cs="Courier New"/>
+                <w:sz w:val="18"/>
+                <w:szCs w:val="16"/>
+                <w:lang w:val="en-US"/>
+              </w:rPr>
+              <w:t>LogisticGrowthModel.CoEf</w:t>
+            </w:r>
+            <w:proofErr w:type="spellEnd"/>
+            <w:r>
+              <w:rPr>
+                <w:rFonts w:ascii="Courier New" w:hAnsi="Courier New" w:cs="Courier New"/>
+                <w:sz w:val="18"/>
+                <w:szCs w:val="16"/>
+                <w:lang w:val="en-US"/>
+              </w:rPr>
+              <w:t>[3])</w:t>
+            </w:r>
+          </w:p>
+          <w:p>
+            <w:pPr>
+              <w:jc w:val="both"/>
+              <w:rPr>
+                <w:rFonts w:ascii="Courier New" w:hAnsi="Courier New" w:cs="Courier New"/>
+                <w:sz w:val="18"/>
+                <w:szCs w:val="16"/>
+                <w:lang w:val="en-US"/>
+              </w:rPr>
+            </w:pPr>
+            <w:proofErr w:type="spellStart"/>
+            <w:r>
+              <w:rPr>
+                <w:rFonts w:ascii="Courier New" w:hAnsi="Courier New" w:cs="Courier New"/>
+                <w:sz w:val="18"/>
+                <w:szCs w:val="16"/>
+                <w:lang w:val="en-US"/>
+              </w:rPr>
+              <w:t>DailyGrowthRate.Rounded</w:t>
+            </w:r>
+            <w:proofErr w:type="spellEnd"/>
+            <w:r>
+              <w:rPr>
+                <w:rFonts w:ascii="Courier New" w:hAnsi="Courier New" w:cs="Courier New"/>
+                <w:sz w:val="18"/>
+                <w:szCs w:val="16"/>
+                <w:lang w:val="en-US"/>
+              </w:rPr>
+              <w:t xml:space="preserve"> = </w:t>
+            </w:r>
+            <w:proofErr w:type="gramStart"/>
+            <w:r>
+              <w:rPr>
+                <w:rFonts w:ascii="Courier New" w:hAnsi="Courier New" w:cs="Courier New"/>
+                <w:sz w:val="18"/>
+                <w:szCs w:val="16"/>
+                <w:lang w:val="en-US"/>
+              </w:rPr>
+              <w:t>round(</w:t>
+            </w:r>
+            <w:proofErr w:type="spellStart"/>
+            <w:proofErr w:type="gramEnd"/>
+            <w:r>
+              <w:rPr>
+                <w:rFonts w:ascii="Courier New" w:hAnsi="Courier New" w:cs="Courier New"/>
+                <w:sz w:val="18"/>
+                <w:szCs w:val="16"/>
+                <w:lang w:val="en-US"/>
+              </w:rPr>
+              <w:t>DailyGrowthRate</w:t>
+            </w:r>
+            <w:proofErr w:type="spellEnd"/>
+            <w:r>
+              <w:rPr>
+                <w:rFonts w:ascii="Courier New" w:hAnsi="Courier New" w:cs="Courier New"/>
+                <w:sz w:val="18"/>
+                <w:szCs w:val="16"/>
+                <w:lang w:val="en-US"/>
+              </w:rPr>
+              <w:t>, 3)</w:t>
+            </w:r>
+          </w:p>
+          <w:p>
+            <w:pPr>
+              <w:jc w:val="both"/>
+              <w:rPr>
+                <w:rFonts w:asciiTheme="majorBidi" w:hAnsiTheme="majorBidi" w:cstheme="majorBidi"/>
+                <w:lang w:val="en-US"/>
+              </w:rPr>
+            </w:pPr>
+            <w:proofErr w:type="gramStart"/>
+            <w:r>
+              <w:rPr>
+                <w:rFonts w:ascii="Courier New" w:hAnsi="Courier New" w:cs="Courier New"/>
+                <w:sz w:val="18"/>
+                <w:szCs w:val="16"/>
+                <w:lang w:val="en-US"/>
+              </w:rPr>
+              <w:t>print(</w:t>
+            </w:r>
+            <w:proofErr w:type="gramEnd"/>
+            <w:r>
+              <w:rPr>
+                <w:rFonts w:ascii="Courier New" w:hAnsi="Courier New" w:cs="Courier New"/>
+                <w:sz w:val="18"/>
+                <w:szCs w:val="16"/>
+                <w:lang w:val="en-US"/>
+              </w:rPr>
+              <w:t xml:space="preserve">paste("Based on the generated logistic growth model, the Daily Growth Rate of cases is", </w:t>
+            </w:r>
+            <w:proofErr w:type="spellStart"/>
+            <w:r>
+              <w:rPr>
+                <w:rFonts w:ascii="Courier New" w:hAnsi="Courier New" w:cs="Courier New"/>
+                <w:sz w:val="18"/>
+                <w:szCs w:val="16"/>
+                <w:lang w:val="en-US"/>
+              </w:rPr>
+              <w:t>DailyGrowthRate.Rounded</w:t>
+            </w:r>
+            <w:proofErr w:type="spellEnd"/>
+            <w:r>
+              <w:rPr>
+                <w:rFonts w:ascii="Courier New" w:hAnsi="Courier New" w:cs="Courier New"/>
+                <w:sz w:val="18"/>
+                <w:szCs w:val="16"/>
+                <w:lang w:val="en-US"/>
+              </w:rPr>
+              <w:t>))</w:t>
+            </w:r>
+          </w:p>
+        </w:tc>
+      </w:tr>
+    </w:tbl>
+    <w:p>
+      <w:pPr>
+        <w:jc w:val="both"/>
+        <w:rPr>
+          <w:rFonts w:asciiTheme="majorBidi" w:hAnsiTheme="majorBidi" w:cstheme="majorBidi"/>
+          <w:lang w:val="en-US"/>
+        </w:rPr>
+      </w:pPr>
+    </w:p>
+    <w:p>
+      <w:pPr>
+        <w:pStyle w:val="UOB-Subheadings"/>
+        <w:rPr>
+          <w:lang w:val="en-US"/>
+        </w:rPr>
+      </w:pPr>
+      <w:bookmarkStart w:id="83" w:name="_Toc59134592"/>
+      <w:r>
+        <w:rPr>
+          <w:lang w:val="en-US"/>
+        </w:rPr>
+        <w:t>Consideration Other Factors Affecting Bed Capacity</w:t>
+      </w:r>
+      <w:bookmarkEnd w:id="83"/>
+    </w:p>
+    <w:p>
+      <w:pPr>
+        <w:pStyle w:val="UOB-Body"/>
+        <w:ind w:firstLine="720"/>
+      </w:pPr>
+      <w:bookmarkStart w:id="84" w:name="_Toc59134600"/>
+      <w:r>
+        <w:rPr>
+          <w:rFonts w:eastAsiaTheme="majorEastAsia"/>
+        </w:rPr>
+        <w:t xml:space="preserve">In this study, there are more than one factor to consider as explained in </w:t>
+      </w:r>
+      <w:r>
+        <w:t>Table (</w:t>
+      </w:r>
+      <w:r>
+        <w:fldChar w:fldCharType="begin"/>
+      </w:r>
+      <w:r>
+        <w:instrText xml:space="preserve"> SEQ Table_( \* ARABIC </w:instrText>
+      </w:r>
+      <w:r>
+        <w:fldChar w:fldCharType="separate"/>
+      </w:r>
+      <w:r>
+        <w:rPr>
+          <w:noProof/>
+        </w:rPr>
+        <w:t>1</w:t>
+      </w:r>
+      <w:r>
+        <w:rPr>
+          <w:noProof/>
+        </w:rPr>
+        <w:fldChar w:fldCharType="end"/>
+      </w:r>
+      <w:r>
+        <w:t>)</w:t>
+      </w:r>
+      <w:r>
+        <w:rPr>
+          <w:rFonts w:eastAsiaTheme="majorEastAsia"/>
+        </w:rPr>
+        <w:t xml:space="preserve">. The factors are </w:t>
+      </w:r>
+      <w:r>
+        <w:t>number of hospitalized cases, total number of beds and total number of available beds which are detailed here.</w:t>
+      </w:r>
+      <w:bookmarkEnd w:id="84"/>
+    </w:p>
+    <w:p>
+      <w:pPr>
+        <w:rPr>
+          <w:lang w:val="en-US"/>
+        </w:rPr>
+      </w:pPr>
+    </w:p>
+    <w:p>
+      <w:pPr>
+        <w:pStyle w:val="UOB-Sub-subheadings"/>
+        <w:rPr>
+          <w:lang w:val="en-US"/>
+        </w:rPr>
+      </w:pPr>
+      <w:r>
+        <w:rPr>
+          <w:lang w:val="en-US"/>
+        </w:rPr>
+        <w:t>Total Number of Beds, Hospitalized Bed and Available Beds Calculation</w:t>
+      </w:r>
+    </w:p>
+    <w:p>
+      <w:pPr>
+        <w:pStyle w:val="UOB-Body"/>
+        <w:ind w:firstLine="720"/>
+      </w:pPr>
+      <w:r>
+        <w:t xml:space="preserve">The total number of hospital beds is </w:t>
+      </w:r>
+      <w:r>
+        <w:t xml:space="preserve">3403 </w:t>
+      </w:r>
+      <w:r>
+        <w:t xml:space="preserve">where calculated based on </w:t>
+      </w:r>
+      <w:r>
+        <w:rPr>
+          <w:b/>
+        </w:rPr>
+        <w:t>Equation</w:t>
+      </w:r>
+      <w:r>
+        <w:t xml:space="preserve"> no# and substituting the values of the Beds per Thousand People (BPTP) and population and the as reported  in Our World in Data </w:t>
+      </w:r>
+      <w:r>
+        <w:fldChar w:fldCharType="begin" w:fldLock="1"/>
+      </w:r>
+      <w:r>
+        <w:instrText>ADDIN CSL_CITATION {"citationItems":[{"id":"ITEM-1","itemData":{"URL":"https://ourworldindata.org/coronavirus","author":[{"dropping-particle":"","family":"Roser","given":"Max","non-dropping-particle":"","parse-names":false,"suffix":""},{"dropping-particle":"","family":"Ritchie","given":"Hannah","non-dropping-particle":"","parse-names":false,"suffix":""},{"dropping-particle":"","family":"Ortiz-Ospina","given":"Esteban","non-dropping-particle":"","parse-names":false,"suffix":""},{"dropping-particle":"","family":"Hasell","given":"Joe","non-dropping-particle":"","parse-names":false,"suffix":""}],"container-title":"OurWorldInData.org","id":"ITEM-1","issued":{"date-parts":[["2020"]]},"title":"Coronavirus Pandemic (COVID-19)","type":"webpage"},"uris":["http://www.mendeley.com/documents/?uuid=04cab1f4-57ed-4f52-bbd0-259da9478ad8"]}],"mendeley":{"formattedCitation":"(Roser et al., 2020)","plainTextFormattedCitation":"(Roser et al., 2020)","previouslyFormattedCitation":"(Roser et al., 2020)"},"properties":{"noteIndex":0},"schema":"https://github.com/citation-style-language/schema/raw/master/csl-citation.json"}</w:instrText>
+      </w:r>
+      <w:r>
+        <w:fldChar w:fldCharType="separate"/>
+      </w:r>
+      <w:r>
+        <w:rPr>
+          <w:noProof/>
+        </w:rPr>
+        <w:t>(Roser et al., 2020)</w:t>
+      </w:r>
+      <w:r>
+        <w:fldChar w:fldCharType="end"/>
+      </w:r>
+      <w:r>
+        <w:t xml:space="preserve"> where </w:t>
+      </w:r>
+      <m:oMath>
+        <m:r>
+          <w:rPr>
+            <w:rFonts w:ascii="Cambria Math" w:hAnsi="Cambria Math"/>
+          </w:rPr>
+          <m:t>BPTP=2</m:t>
+        </m:r>
+      </m:oMath>
+      <w:r>
+        <w:t xml:space="preserve"> and </w:t>
+      </w:r>
+      <m:oMath>
+        <m:r>
+          <w:rPr>
+            <w:rFonts w:ascii="Cambria Math" w:hAnsi="Cambria Math"/>
+          </w:rPr>
+          <m:t>Population=1,701,583</m:t>
+        </m:r>
+      </m:oMath>
+      <w:r>
+        <w:t xml:space="preserve">. While the total number of both Isolation Centers and Quarantine Centers (IQC) is calculated by </w:t>
+      </w:r>
+      <w:r>
+        <w:rPr>
+          <w:b/>
+        </w:rPr>
+        <w:t>Equation</w:t>
+      </w:r>
+      <w:r>
+        <w:t xml:space="preserve"> no# which is </w:t>
+      </w:r>
+      <w:r>
+        <w:t>9746</w:t>
+      </w:r>
+      <w:r>
+        <w:t>. By this number and the reported number of occupied beds in IQC</w:t>
+      </w:r>
+      <w:r>
+        <w:t xml:space="preserve"> </w:t>
+      </w:r>
+      <w:r>
+        <w:t xml:space="preserve">figures by Naar </w:t>
+      </w:r>
+      <w:r>
+        <w:fldChar w:fldCharType="begin" w:fldLock="1"/>
+      </w:r>
+      <w:r>
+        <w:instrText>ADDIN CSL_CITATION {"citationItems":[{"id":"ITEM-1","itemData":{"URL":"https://english.alarabiya.net/en/coronavirus/2020/05/13/Coronavirus-Bahrain-expands-bed-capacity-at-its-isolation-quarantine-centers","author":[{"dropping-particle":"","family":"Naar","given":"Ismaeel","non-dropping-particle":"","parse-names":false,"suffix":""}],"container-title":"Al Arabiya English","id":"ITEM-1","issued":{"date-parts":[["2020"]]},"title":"Coronavirus: Bahrain expands bed capacity at its isolation, quarantine centers","type":"webpage"},"suppress-author":1,"uris":["http://www.mendeley.com/documents/?uuid=ca03f20d-ada5-495f-97a5-5330697161ec"]}],"mendeley":{"formattedCitation":"(2020)","plainTextFormattedCitation":"(2020)","previouslyFormattedCitation":"(2020)"},"properties":{"noteIndex":0},"schema":"https://github.com/citation-style-language/schema/raw/master/csl-citation.json"}</w:instrText>
+      </w:r>
+      <w:r>
+        <w:fldChar w:fldCharType="separate"/>
+      </w:r>
+      <w:r>
+        <w:rPr>
+          <w:noProof/>
+        </w:rPr>
+        <w:t>(2020)</w:t>
+      </w:r>
+      <w:r>
+        <w:fldChar w:fldCharType="end"/>
+      </w:r>
+      <w:r>
+        <w:t xml:space="preserve">, the bed occupancy rate (BOR) in isolation and quarantine centers is </w:t>
+      </w:r>
+      <w:r>
+        <w:t>0.38</w:t>
+      </w:r>
+      <w:r>
+        <w:t xml:space="preserve"> by substituting the </w:t>
+      </w:r>
+      <w:r>
+        <w:rPr>
+          <w:b/>
+        </w:rPr>
+        <w:t>Equation</w:t>
+      </w:r>
+      <w:r>
+        <w:t xml:space="preserve"> no#. Finally, the current hospitalization rate is 0.8 obtained by using </w:t>
+      </w:r>
+      <w:r>
+        <w:rPr>
+          <w:b/>
+        </w:rPr>
+        <w:t>Equation</w:t>
+      </w:r>
+      <w:r>
+        <w:t xml:space="preserve"> no#.</w:t>
+      </w:r>
+    </w:p>
+    <w:p>
+      <w:pPr>
+        <w:rPr>
+          <w:lang w:val="en-US"/>
+        </w:rPr>
+      </w:pPr>
+    </w:p>
+    <w:p>
+      <w:pPr>
+        <w:pStyle w:val="UOB-Sub-subheadings"/>
+        <w:rPr>
+          <w:lang w:val="en-US"/>
+        </w:rPr>
+      </w:pPr>
+      <w:r>
+        <w:rPr>
+          <w:lang w:val="en-US"/>
+        </w:rPr>
+        <w:lastRenderedPageBreak/>
+        <w:t>Hospitalized Cases Calculation</w:t>
+      </w:r>
+    </w:p>
+    <w:p>
+      <w:pPr>
+        <w:pStyle w:val="UOB-Body"/>
+        <w:ind w:firstLine="720"/>
+      </w:pPr>
+      <w:r>
+        <w:t xml:space="preserve">The hospitalized cases are calculated based on </w:t>
+      </w:r>
+      <w:r>
+        <w:rPr>
+          <w:b/>
+          <w:bCs w:val="0"/>
+        </w:rPr>
+        <w:t>Equation</w:t>
+      </w:r>
+      <w:r>
+        <w:t xml:space="preserve"> no# and substituting the values of …</w:t>
+      </w:r>
+    </w:p>
+    <w:p>
+      <w:pPr>
+        <w:rPr>
+          <w:lang w:val="en-US"/>
+        </w:rPr>
+      </w:pPr>
+    </w:p>
+    <w:p>
+      <w:pPr>
+        <w:rPr>
+          <w:lang w:val="en-US"/>
+        </w:rPr>
+      </w:pPr>
+    </w:p>
+    <w:p>
+      <w:pPr>
+        <w:jc w:val="both"/>
+        <w:rPr>
+          <w:lang w:val="en-US"/>
+        </w:rPr>
+      </w:pPr>
+    </w:p>
+    <w:p>
+      <w:pPr>
+        <w:jc w:val="both"/>
+        <w:rPr>
+          <w:lang w:val="en-US"/>
+        </w:rPr>
+      </w:pPr>
+    </w:p>
+    <w:p>
+      <w:pPr>
+        <w:pStyle w:val="UOB-Headings"/>
+        <w:rPr>
+          <w:bCs/>
+          <w:lang w:val="en-US"/>
+        </w:rPr>
+      </w:pPr>
+      <w:bookmarkStart w:id="85" w:name="_Ref58688223"/>
+      <w:bookmarkStart w:id="86" w:name="_Toc59134593"/>
+      <w:r>
+        <w:rPr>
+          <w:lang w:val="en-US"/>
+        </w:rPr>
+        <w:t>Discussion</w:t>
+      </w:r>
+      <w:bookmarkEnd w:id="85"/>
+      <w:bookmarkEnd w:id="86"/>
+    </w:p>
+    <w:p>
+      <w:pPr>
+        <w:rPr>
+          <w:lang w:val="en-US"/>
+        </w:rPr>
+      </w:pPr>
+      <w:bookmarkStart w:id="87" w:name="_Ref58688226"/>
+      <w:r>
+        <w:rPr>
+          <w:lang w:val="en-US"/>
+        </w:rPr>
+        <w:t>Text comes here</w:t>
+      </w:r>
     </w:p>
     <w:p>
       <w:pPr>
@@ -17455,9 +18828,8 @@
           <w:noProof/>
           <w:lang w:val="en-US" w:bidi="ar-BH"/>
         </w:rPr>
-        <w:lastRenderedPageBreak/>
         <w:drawing>
-          <wp:inline distT="0" distB="0" distL="0" distR="0" wp14:anchorId="024C0811" wp14:editId="39DE385C">
+          <wp:inline distT="0" distB="0" distL="0" distR="0" wp14:anchorId="73BFC5BA" wp14:editId="1F1176EB">
             <wp:extent cx="5270500" cy="2901950"/>
             <wp:effectExtent l="0" t="0" r="6350" b="0"/>
             <wp:docPr id="2" name="Picture 2"/>
@@ -17537,991 +18909,65 @@
     </w:p>
     <w:p>
       <w:pPr>
-        <w:jc w:val="both"/>
-        <w:rPr>
-          <w:rFonts w:asciiTheme="majorBidi" w:hAnsiTheme="majorBidi" w:cstheme="majorBidi"/>
-          <w:lang w:val="en-US"/>
-        </w:rPr>
-      </w:pPr>
-    </w:p>
-    <w:p>
-      <w:pPr>
-        <w:jc w:val="both"/>
-        <w:rPr>
-          <w:rFonts w:asciiTheme="majorBidi" w:hAnsiTheme="majorBidi" w:cstheme="majorBidi"/>
-          <w:lang w:val="en-US"/>
-        </w:rPr>
-      </w:pPr>
-      <w:r>
-        <w:rPr>
-          <w:rFonts w:asciiTheme="majorBidi" w:hAnsiTheme="majorBidi" w:cstheme="majorBidi"/>
-          <w:lang w:val="en-US"/>
-        </w:rPr>
-        <w:t xml:space="preserve">Based on the model obtained, the total projected cases are approximately </w:t>
-      </w:r>
-      <w:r>
-        <w:rPr>
-          <w:rFonts w:asciiTheme="majorBidi" w:hAnsiTheme="majorBidi" w:cstheme="majorBidi"/>
-          <w:lang w:val="en-US"/>
-        </w:rPr>
-        <w:t>47277</w:t>
-      </w:r>
-      <w:r>
-        <w:rPr>
-          <w:rFonts w:asciiTheme="majorBidi" w:hAnsiTheme="majorBidi" w:cstheme="majorBidi"/>
-          <w:lang w:val="en-US"/>
-        </w:rPr>
-        <w:t xml:space="preserve"> on October 27, 2020. This result has been achieved by the calculated daily growth rate (0.038) b</w:t>
-      </w:r>
-      <w:r>
-        <w:rPr>
-          <w:rFonts w:asciiTheme="majorBidi" w:hAnsiTheme="majorBidi" w:cstheme="majorBidi"/>
-          <w:lang w:val="en-US"/>
-        </w:rPr>
-        <w:t>ased on the generated logistic growth model</w:t>
-      </w:r>
-      <w:r>
-        <w:rPr>
-          <w:rFonts w:asciiTheme="majorBidi" w:hAnsiTheme="majorBidi" w:cstheme="majorBidi"/>
-          <w:lang w:val="en-US"/>
-        </w:rPr>
-        <w:t>:</w:t>
-      </w:r>
-    </w:p>
-    <w:p>
-      <w:pPr>
-        <w:jc w:val="center"/>
-        <w:rPr>
-          <w:rFonts w:asciiTheme="majorBidi" w:hAnsiTheme="majorBidi" w:cstheme="majorBidi"/>
-          <w:i/>
-          <w:iCs/>
-          <w:lang w:val="en-US"/>
-        </w:rPr>
-      </w:pPr>
-      <w:r>
-        <w:rPr>
-          <w:rFonts w:asciiTheme="majorBidi" w:hAnsiTheme="majorBidi" w:cstheme="majorBidi"/>
-          <w:i/>
-          <w:iCs/>
-          <w:highlight w:val="yellow"/>
-          <w:lang w:val="en-US"/>
-        </w:rPr>
-        <w:t>Showing the formula</w:t>
-      </w:r>
-    </w:p>
-    <w:tbl>
-      <w:tblPr>
-        <w:tblStyle w:val="TableGrid"/>
-        <w:tblW w:w="0" w:type="auto"/>
-        <w:tblLook w:val="04A0" w:firstRow="1" w:lastRow="0" w:firstColumn="1" w:lastColumn="0" w:noHBand="0" w:noVBand="1"/>
-      </w:tblPr>
-      <w:tblGrid>
-        <w:gridCol w:w="8296"/>
-      </w:tblGrid>
-      <w:tr>
-        <w:tc>
-          <w:tcPr>
-            <w:tcW w:w="8296" w:type="dxa"/>
-          </w:tcPr>
-          <w:p>
-            <w:pPr>
-              <w:jc w:val="both"/>
-              <w:rPr>
-                <w:rFonts w:ascii="Courier New" w:hAnsi="Courier New" w:cs="Courier New"/>
-                <w:sz w:val="18"/>
-                <w:szCs w:val="16"/>
-                <w:lang w:val="en-US"/>
-              </w:rPr>
-            </w:pPr>
-            <w:r>
-              <w:rPr>
-                <w:rFonts w:ascii="Courier New" w:hAnsi="Courier New" w:cs="Courier New"/>
-                <w:sz w:val="18"/>
-                <w:szCs w:val="16"/>
-                <w:lang w:val="en-US"/>
-              </w:rPr>
-              <w:t># Extract Model Coefficients</w:t>
-            </w:r>
-          </w:p>
-          <w:p>
-            <w:pPr>
-              <w:jc w:val="both"/>
-              <w:rPr>
-                <w:rFonts w:ascii="Courier New" w:hAnsi="Courier New" w:cs="Courier New"/>
-                <w:sz w:val="18"/>
-                <w:szCs w:val="16"/>
-                <w:lang w:val="en-US"/>
-              </w:rPr>
-            </w:pPr>
-            <w:proofErr w:type="spellStart"/>
-            <w:r>
-              <w:rPr>
-                <w:rFonts w:ascii="Courier New" w:hAnsi="Courier New" w:cs="Courier New"/>
-                <w:sz w:val="18"/>
-                <w:szCs w:val="16"/>
-                <w:lang w:val="en-US"/>
-              </w:rPr>
-              <w:t>LogisticGrowthModel.CoEf</w:t>
-            </w:r>
-            <w:proofErr w:type="spellEnd"/>
-            <w:r>
-              <w:rPr>
-                <w:rFonts w:ascii="Courier New" w:hAnsi="Courier New" w:cs="Courier New"/>
-                <w:sz w:val="18"/>
-                <w:szCs w:val="16"/>
-                <w:lang w:val="en-US"/>
-              </w:rPr>
-              <w:t xml:space="preserve"> = </w:t>
-            </w:r>
-            <w:proofErr w:type="spellStart"/>
-            <w:proofErr w:type="gramStart"/>
-            <w:r>
-              <w:rPr>
-                <w:rFonts w:ascii="Courier New" w:hAnsi="Courier New" w:cs="Courier New"/>
-                <w:sz w:val="18"/>
-                <w:szCs w:val="16"/>
-                <w:lang w:val="en-US"/>
-              </w:rPr>
-              <w:t>coef</w:t>
-            </w:r>
-            <w:proofErr w:type="spellEnd"/>
-            <w:r>
-              <w:rPr>
-                <w:rFonts w:ascii="Courier New" w:hAnsi="Courier New" w:cs="Courier New"/>
-                <w:sz w:val="18"/>
-                <w:szCs w:val="16"/>
-                <w:lang w:val="en-US"/>
-              </w:rPr>
-              <w:t>(</w:t>
-            </w:r>
-            <w:proofErr w:type="spellStart"/>
-            <w:proofErr w:type="gramEnd"/>
-            <w:r>
-              <w:rPr>
-                <w:rFonts w:ascii="Courier New" w:hAnsi="Courier New" w:cs="Courier New"/>
-                <w:sz w:val="18"/>
-                <w:szCs w:val="16"/>
-                <w:lang w:val="en-US"/>
-              </w:rPr>
-              <w:t>LogisticGrowthModel</w:t>
-            </w:r>
-            <w:proofErr w:type="spellEnd"/>
-            <w:r>
-              <w:rPr>
-                <w:rFonts w:ascii="Courier New" w:hAnsi="Courier New" w:cs="Courier New"/>
-                <w:sz w:val="18"/>
-                <w:szCs w:val="16"/>
-                <w:lang w:val="en-US"/>
-              </w:rPr>
-              <w:t>)</w:t>
-            </w:r>
-          </w:p>
-          <w:p>
-            <w:pPr>
-              <w:jc w:val="both"/>
-              <w:rPr>
-                <w:rFonts w:ascii="Courier New" w:hAnsi="Courier New" w:cs="Courier New"/>
-                <w:sz w:val="18"/>
-                <w:szCs w:val="16"/>
-                <w:lang w:val="en-US"/>
-              </w:rPr>
-            </w:pPr>
-          </w:p>
-          <w:p>
-            <w:pPr>
-              <w:jc w:val="both"/>
-              <w:rPr>
-                <w:rFonts w:ascii="Courier New" w:hAnsi="Courier New" w:cs="Courier New"/>
-                <w:sz w:val="18"/>
-                <w:szCs w:val="16"/>
-                <w:lang w:val="en-US"/>
-              </w:rPr>
-            </w:pPr>
-            <w:r>
-              <w:rPr>
-                <w:rFonts w:ascii="Courier New" w:hAnsi="Courier New" w:cs="Courier New"/>
-                <w:sz w:val="18"/>
-                <w:szCs w:val="16"/>
-                <w:lang w:val="en-US"/>
-              </w:rPr>
-              <w:t># Display Model Coefficients</w:t>
-            </w:r>
-          </w:p>
-          <w:p>
-            <w:pPr>
-              <w:jc w:val="both"/>
-              <w:rPr>
-                <w:rFonts w:ascii="Courier New" w:hAnsi="Courier New" w:cs="Courier New"/>
-                <w:sz w:val="18"/>
-                <w:szCs w:val="16"/>
-                <w:lang w:val="en-US"/>
-              </w:rPr>
-            </w:pPr>
-            <w:r>
-              <w:rPr>
-                <w:rFonts w:ascii="Courier New" w:hAnsi="Courier New" w:cs="Courier New"/>
-                <w:sz w:val="18"/>
-                <w:szCs w:val="16"/>
-                <w:lang w:val="en-US"/>
-              </w:rPr>
-              <w:t>for (</w:t>
-            </w:r>
-            <w:proofErr w:type="spellStart"/>
-            <w:r>
-              <w:rPr>
-                <w:rFonts w:ascii="Courier New" w:hAnsi="Courier New" w:cs="Courier New"/>
-                <w:sz w:val="18"/>
-                <w:szCs w:val="16"/>
-                <w:lang w:val="en-US"/>
-              </w:rPr>
-              <w:t>CoefficientName</w:t>
-            </w:r>
-            <w:proofErr w:type="spellEnd"/>
-            <w:r>
-              <w:rPr>
-                <w:rFonts w:ascii="Courier New" w:hAnsi="Courier New" w:cs="Courier New"/>
-                <w:sz w:val="18"/>
-                <w:szCs w:val="16"/>
-                <w:lang w:val="en-US"/>
-              </w:rPr>
-              <w:t xml:space="preserve"> in </w:t>
-            </w:r>
-            <w:proofErr w:type="gramStart"/>
-            <w:r>
-              <w:rPr>
-                <w:rFonts w:ascii="Courier New" w:hAnsi="Courier New" w:cs="Courier New"/>
-                <w:sz w:val="18"/>
-                <w:szCs w:val="16"/>
-                <w:lang w:val="en-US"/>
-              </w:rPr>
-              <w:t>names(</w:t>
-            </w:r>
-            <w:proofErr w:type="spellStart"/>
-            <w:proofErr w:type="gramEnd"/>
-            <w:r>
-              <w:rPr>
-                <w:rFonts w:ascii="Courier New" w:hAnsi="Courier New" w:cs="Courier New"/>
-                <w:sz w:val="18"/>
-                <w:szCs w:val="16"/>
-                <w:lang w:val="en-US"/>
-              </w:rPr>
-              <w:t>LogisticGrowthModel.CoEf</w:t>
-            </w:r>
-            <w:proofErr w:type="spellEnd"/>
-            <w:r>
-              <w:rPr>
-                <w:rFonts w:ascii="Courier New" w:hAnsi="Courier New" w:cs="Courier New"/>
-                <w:sz w:val="18"/>
-                <w:szCs w:val="16"/>
-                <w:lang w:val="en-US"/>
-              </w:rPr>
-              <w:t>)) {</w:t>
-            </w:r>
-          </w:p>
-          <w:p>
-            <w:pPr>
-              <w:jc w:val="both"/>
-              <w:rPr>
-                <w:rFonts w:ascii="Courier New" w:hAnsi="Courier New" w:cs="Courier New"/>
-                <w:sz w:val="18"/>
-                <w:szCs w:val="16"/>
-                <w:lang w:val="en-US"/>
-              </w:rPr>
-            </w:pPr>
-            <w:r>
-              <w:rPr>
-                <w:rFonts w:ascii="Courier New" w:hAnsi="Courier New" w:cs="Courier New"/>
-                <w:sz w:val="18"/>
-                <w:szCs w:val="16"/>
-                <w:lang w:val="en-US"/>
-              </w:rPr>
-              <w:t xml:space="preserve">  </w:t>
-            </w:r>
-            <w:proofErr w:type="gramStart"/>
-            <w:r>
-              <w:rPr>
-                <w:rFonts w:ascii="Courier New" w:hAnsi="Courier New" w:cs="Courier New"/>
-                <w:sz w:val="18"/>
-                <w:szCs w:val="16"/>
-                <w:lang w:val="en-US"/>
-              </w:rPr>
-              <w:t>print(</w:t>
-            </w:r>
-            <w:proofErr w:type="gramEnd"/>
-            <w:r>
-              <w:rPr>
-                <w:rFonts w:ascii="Courier New" w:hAnsi="Courier New" w:cs="Courier New"/>
-                <w:sz w:val="18"/>
-                <w:szCs w:val="16"/>
-                <w:lang w:val="en-US"/>
-              </w:rPr>
-              <w:t xml:space="preserve">paste("The coefficient of", </w:t>
-            </w:r>
-            <w:proofErr w:type="spellStart"/>
-            <w:r>
-              <w:rPr>
-                <w:rFonts w:ascii="Courier New" w:hAnsi="Courier New" w:cs="Courier New"/>
-                <w:sz w:val="18"/>
-                <w:szCs w:val="16"/>
-                <w:lang w:val="en-US"/>
-              </w:rPr>
-              <w:t>CoefficientName</w:t>
-            </w:r>
-            <w:proofErr w:type="spellEnd"/>
-            <w:r>
-              <w:rPr>
-                <w:rFonts w:ascii="Courier New" w:hAnsi="Courier New" w:cs="Courier New"/>
-                <w:sz w:val="18"/>
-                <w:szCs w:val="16"/>
-                <w:lang w:val="en-US"/>
-              </w:rPr>
-              <w:t>, "is equal to =", round(</w:t>
-            </w:r>
-            <w:proofErr w:type="spellStart"/>
-            <w:r>
-              <w:rPr>
-                <w:rFonts w:ascii="Courier New" w:hAnsi="Courier New" w:cs="Courier New"/>
-                <w:sz w:val="18"/>
-                <w:szCs w:val="16"/>
-                <w:lang w:val="en-US"/>
-              </w:rPr>
-              <w:t>LogisticGrowthModel.CoEf</w:t>
-            </w:r>
-            <w:proofErr w:type="spellEnd"/>
-            <w:r>
-              <w:rPr>
-                <w:rFonts w:ascii="Courier New" w:hAnsi="Courier New" w:cs="Courier New"/>
-                <w:sz w:val="18"/>
-                <w:szCs w:val="16"/>
-                <w:lang w:val="en-US"/>
-              </w:rPr>
-              <w:t>[</w:t>
-            </w:r>
-            <w:proofErr w:type="spellStart"/>
-            <w:r>
-              <w:rPr>
-                <w:rFonts w:ascii="Courier New" w:hAnsi="Courier New" w:cs="Courier New"/>
-                <w:sz w:val="18"/>
-                <w:szCs w:val="16"/>
-                <w:lang w:val="en-US"/>
-              </w:rPr>
-              <w:t>CoefficientName</w:t>
-            </w:r>
-            <w:proofErr w:type="spellEnd"/>
-            <w:r>
-              <w:rPr>
-                <w:rFonts w:ascii="Courier New" w:hAnsi="Courier New" w:cs="Courier New"/>
-                <w:sz w:val="18"/>
-                <w:szCs w:val="16"/>
-                <w:lang w:val="en-US"/>
-              </w:rPr>
-              <w:t>], 3)))</w:t>
-            </w:r>
-          </w:p>
-          <w:p>
-            <w:pPr>
-              <w:jc w:val="both"/>
-              <w:rPr>
-                <w:rFonts w:ascii="Courier New" w:hAnsi="Courier New" w:cs="Courier New"/>
-                <w:sz w:val="18"/>
-                <w:szCs w:val="16"/>
-                <w:lang w:val="en-US"/>
-              </w:rPr>
-            </w:pPr>
-            <w:r>
-              <w:rPr>
-                <w:rFonts w:ascii="Courier New" w:hAnsi="Courier New" w:cs="Courier New"/>
-                <w:sz w:val="18"/>
-                <w:szCs w:val="16"/>
-                <w:lang w:val="en-US"/>
-              </w:rPr>
-              <w:t>}</w:t>
-            </w:r>
-          </w:p>
-          <w:p>
-            <w:pPr>
-              <w:jc w:val="both"/>
-              <w:rPr>
-                <w:rFonts w:ascii="Courier New" w:hAnsi="Courier New" w:cs="Courier New"/>
-                <w:sz w:val="18"/>
-                <w:szCs w:val="16"/>
-                <w:lang w:val="en-US"/>
-              </w:rPr>
-            </w:pPr>
-          </w:p>
-          <w:p>
-            <w:pPr>
-              <w:jc w:val="both"/>
-              <w:rPr>
-                <w:rFonts w:ascii="Courier New" w:hAnsi="Courier New" w:cs="Courier New"/>
-                <w:sz w:val="18"/>
-                <w:szCs w:val="16"/>
-                <w:lang w:val="en-US"/>
-              </w:rPr>
-            </w:pPr>
-            <w:r>
-              <w:rPr>
-                <w:rFonts w:ascii="Courier New" w:hAnsi="Courier New" w:cs="Courier New"/>
-                <w:sz w:val="18"/>
-                <w:szCs w:val="16"/>
-                <w:lang w:val="en-US"/>
-              </w:rPr>
-              <w:t># Calculate Daily Growth Rate</w:t>
-            </w:r>
-          </w:p>
-          <w:p>
-            <w:pPr>
-              <w:jc w:val="both"/>
-              <w:rPr>
-                <w:rFonts w:ascii="Courier New" w:hAnsi="Courier New" w:cs="Courier New"/>
-                <w:sz w:val="18"/>
-                <w:szCs w:val="16"/>
-                <w:lang w:val="en-US"/>
-              </w:rPr>
-            </w:pPr>
-            <w:proofErr w:type="spellStart"/>
-            <w:r>
-              <w:rPr>
-                <w:rFonts w:ascii="Courier New" w:hAnsi="Courier New" w:cs="Courier New"/>
-                <w:sz w:val="18"/>
-                <w:szCs w:val="16"/>
-                <w:lang w:val="en-US"/>
-              </w:rPr>
-              <w:t>DailyGrowthRate</w:t>
-            </w:r>
-            <w:proofErr w:type="spellEnd"/>
-            <w:r>
-              <w:rPr>
-                <w:rFonts w:ascii="Courier New" w:hAnsi="Courier New" w:cs="Courier New"/>
-                <w:sz w:val="18"/>
-                <w:szCs w:val="16"/>
-                <w:lang w:val="en-US"/>
-              </w:rPr>
-              <w:t xml:space="preserve"> = (1/</w:t>
-            </w:r>
-            <w:proofErr w:type="spellStart"/>
-            <w:r>
-              <w:rPr>
-                <w:rFonts w:ascii="Courier New" w:hAnsi="Courier New" w:cs="Courier New"/>
-                <w:sz w:val="18"/>
-                <w:szCs w:val="16"/>
-                <w:lang w:val="en-US"/>
-              </w:rPr>
-              <w:t>LogisticGrowthModel.CoEf</w:t>
-            </w:r>
-            <w:proofErr w:type="spellEnd"/>
-            <w:r>
-              <w:rPr>
-                <w:rFonts w:ascii="Courier New" w:hAnsi="Courier New" w:cs="Courier New"/>
-                <w:sz w:val="18"/>
-                <w:szCs w:val="16"/>
-                <w:lang w:val="en-US"/>
-              </w:rPr>
-              <w:t>[3])</w:t>
-            </w:r>
-          </w:p>
-          <w:p>
-            <w:pPr>
-              <w:jc w:val="both"/>
-              <w:rPr>
-                <w:rFonts w:ascii="Courier New" w:hAnsi="Courier New" w:cs="Courier New"/>
-                <w:sz w:val="18"/>
-                <w:szCs w:val="16"/>
-                <w:lang w:val="en-US"/>
-              </w:rPr>
-            </w:pPr>
-            <w:proofErr w:type="spellStart"/>
-            <w:r>
-              <w:rPr>
-                <w:rFonts w:ascii="Courier New" w:hAnsi="Courier New" w:cs="Courier New"/>
-                <w:sz w:val="18"/>
-                <w:szCs w:val="16"/>
-                <w:lang w:val="en-US"/>
-              </w:rPr>
-              <w:t>DailyGrowthRate.Rounded</w:t>
-            </w:r>
-            <w:proofErr w:type="spellEnd"/>
-            <w:r>
-              <w:rPr>
-                <w:rFonts w:ascii="Courier New" w:hAnsi="Courier New" w:cs="Courier New"/>
-                <w:sz w:val="18"/>
-                <w:szCs w:val="16"/>
-                <w:lang w:val="en-US"/>
-              </w:rPr>
-              <w:t xml:space="preserve"> = </w:t>
-            </w:r>
-            <w:proofErr w:type="gramStart"/>
-            <w:r>
-              <w:rPr>
-                <w:rFonts w:ascii="Courier New" w:hAnsi="Courier New" w:cs="Courier New"/>
-                <w:sz w:val="18"/>
-                <w:szCs w:val="16"/>
-                <w:lang w:val="en-US"/>
-              </w:rPr>
-              <w:t>round(</w:t>
-            </w:r>
-            <w:proofErr w:type="spellStart"/>
-            <w:proofErr w:type="gramEnd"/>
-            <w:r>
-              <w:rPr>
-                <w:rFonts w:ascii="Courier New" w:hAnsi="Courier New" w:cs="Courier New"/>
-                <w:sz w:val="18"/>
-                <w:szCs w:val="16"/>
-                <w:lang w:val="en-US"/>
-              </w:rPr>
-              <w:t>DailyGrowthRate</w:t>
-            </w:r>
-            <w:proofErr w:type="spellEnd"/>
-            <w:r>
-              <w:rPr>
-                <w:rFonts w:ascii="Courier New" w:hAnsi="Courier New" w:cs="Courier New"/>
-                <w:sz w:val="18"/>
-                <w:szCs w:val="16"/>
-                <w:lang w:val="en-US"/>
-              </w:rPr>
-              <w:t>, 3)</w:t>
-            </w:r>
-          </w:p>
-          <w:p>
-            <w:pPr>
-              <w:jc w:val="both"/>
-              <w:rPr>
-                <w:rFonts w:asciiTheme="majorBidi" w:hAnsiTheme="majorBidi" w:cstheme="majorBidi"/>
-                <w:lang w:val="en-US"/>
-              </w:rPr>
-            </w:pPr>
-            <w:proofErr w:type="gramStart"/>
-            <w:r>
-              <w:rPr>
-                <w:rFonts w:ascii="Courier New" w:hAnsi="Courier New" w:cs="Courier New"/>
-                <w:sz w:val="18"/>
-                <w:szCs w:val="16"/>
-                <w:lang w:val="en-US"/>
-              </w:rPr>
-              <w:t>print(</w:t>
-            </w:r>
-            <w:proofErr w:type="gramEnd"/>
-            <w:r>
-              <w:rPr>
-                <w:rFonts w:ascii="Courier New" w:hAnsi="Courier New" w:cs="Courier New"/>
-                <w:sz w:val="18"/>
-                <w:szCs w:val="16"/>
-                <w:lang w:val="en-US"/>
-              </w:rPr>
-              <w:t xml:space="preserve">paste("Based on the generated logistic growth model, the Daily Growth Rate of cases is", </w:t>
-            </w:r>
-            <w:proofErr w:type="spellStart"/>
-            <w:r>
-              <w:rPr>
-                <w:rFonts w:ascii="Courier New" w:hAnsi="Courier New" w:cs="Courier New"/>
-                <w:sz w:val="18"/>
-                <w:szCs w:val="16"/>
-                <w:lang w:val="en-US"/>
-              </w:rPr>
-              <w:t>DailyGrowthRate.Rounded</w:t>
-            </w:r>
-            <w:proofErr w:type="spellEnd"/>
-            <w:r>
-              <w:rPr>
-                <w:rFonts w:ascii="Courier New" w:hAnsi="Courier New" w:cs="Courier New"/>
-                <w:sz w:val="18"/>
-                <w:szCs w:val="16"/>
-                <w:lang w:val="en-US"/>
-              </w:rPr>
-              <w:t>))</w:t>
-            </w:r>
-          </w:p>
-        </w:tc>
-      </w:tr>
-    </w:tbl>
-    <w:p>
-      <w:pPr>
-        <w:jc w:val="both"/>
-        <w:rPr>
-          <w:rFonts w:asciiTheme="majorBidi" w:hAnsiTheme="majorBidi" w:cstheme="majorBidi"/>
-          <w:lang w:val="en-US"/>
-        </w:rPr>
-      </w:pPr>
-    </w:p>
-    <w:p>
-      <w:pPr>
-        <w:pStyle w:val="UOB-Subheadings"/>
-        <w:rPr>
-          <w:lang w:val="en-US"/>
-        </w:rPr>
-      </w:pPr>
-      <w:bookmarkStart w:id="82" w:name="_Toc59134592"/>
-      <w:r>
-        <w:rPr>
-          <w:lang w:val="en-US"/>
-        </w:rPr>
-        <w:lastRenderedPageBreak/>
-        <w:t>Consideration Other Factors Affecting Bed Capacity</w:t>
-      </w:r>
-      <w:bookmarkEnd w:id="82"/>
-    </w:p>
-    <w:p>
-      <w:pPr>
-        <w:pStyle w:val="UOB-Body"/>
-        <w:ind w:firstLine="720"/>
-      </w:pPr>
-      <w:bookmarkStart w:id="83" w:name="_Toc59134600"/>
-      <w:r>
-        <w:rPr>
-          <w:rFonts w:eastAsiaTheme="majorEastAsia"/>
-        </w:rPr>
-        <w:t xml:space="preserve">In this study, there are more than one factor to consider as explained in </w:t>
-      </w:r>
-      <w:r>
-        <w:t>Table (</w:t>
-      </w:r>
-      <w:r>
-        <w:fldChar w:fldCharType="begin"/>
-      </w:r>
-      <w:r>
-        <w:instrText xml:space="preserve"> SEQ Table_( \* ARABIC </w:instrText>
-      </w:r>
-      <w:r>
-        <w:fldChar w:fldCharType="separate"/>
-      </w:r>
-      <w:r>
-        <w:rPr>
-          <w:noProof/>
-        </w:rPr>
-        <w:t>1</w:t>
-      </w:r>
-      <w:r>
-        <w:rPr>
-          <w:noProof/>
-        </w:rPr>
-        <w:fldChar w:fldCharType="end"/>
-      </w:r>
-      <w:r>
-        <w:t>)</w:t>
-      </w:r>
-      <w:r>
-        <w:rPr>
-          <w:rFonts w:eastAsiaTheme="majorEastAsia"/>
-        </w:rPr>
-        <w:t xml:space="preserve">. The factors are </w:t>
-      </w:r>
-      <w:r>
-        <w:t>number of hospitalized cases, total number of beds and total number of available beds which are detailed here.</w:t>
-      </w:r>
-      <w:bookmarkEnd w:id="83"/>
-    </w:p>
-    <w:p>
-      <w:pPr>
-        <w:rPr>
-          <w:lang w:val="en-US"/>
-        </w:rPr>
-      </w:pPr>
-    </w:p>
-    <w:p>
-      <w:pPr>
-        <w:pStyle w:val="UOB-Sub-subheadings"/>
-        <w:rPr>
-          <w:lang w:val="en-US"/>
-        </w:rPr>
-      </w:pPr>
-      <w:r>
-        <w:rPr>
-          <w:lang w:val="en-US"/>
-        </w:rPr>
-        <w:t>Total Number of Beds, Hospitalized Bed and Available Beds Calculation</w:t>
-      </w:r>
-    </w:p>
-    <w:p>
-      <w:pPr>
-        <w:pStyle w:val="UOB-Body"/>
-        <w:ind w:firstLine="720"/>
-      </w:pPr>
-      <w:r>
-        <w:t xml:space="preserve">The total number of hospital beds is </w:t>
-      </w:r>
-      <w:r>
-        <w:t xml:space="preserve">3403 </w:t>
-      </w:r>
-      <w:r>
-        <w:t xml:space="preserve">where calculated based on </w:t>
-      </w:r>
-      <w:r>
-        <w:rPr>
-          <w:b/>
-        </w:rPr>
-        <w:t>Equation</w:t>
-      </w:r>
-      <w:r>
-        <w:t xml:space="preserve"> no# and substituting the values of the Beds per Thousand People (BPTP) and population and the as reported  in Our World in Data </w:t>
-      </w:r>
-      <w:r>
-        <w:fldChar w:fldCharType="begin" w:fldLock="1"/>
-      </w:r>
-      <w:r>
-        <w:instrText>ADDIN CSL_CITATION {"citationItems":[{"id":"ITEM-1","itemData":{"URL":"https://ourworldindata.org/coronavirus","author":[{"dropping-particle":"","family":"Roser","given":"Max","non-dropping-particle":"","parse-names":false,"suffix":""},{"dropping-particle":"","family":"Ritchie","given":"Hannah","non-dropping-particle":"","parse-names":false,"suffix":""},{"dropping-particle":"","family":"Ortiz-Ospina","given":"Esteban","non-dropping-particle":"","parse-names":false,"suffix":""},{"dropping-particle":"","family":"Hasell","given":"Joe","non-dropping-particle":"","parse-names":false,"suffix":""}],"container-title":"OurWorldInData.org","id":"ITEM-1","issued":{"date-parts":[["2020"]]},"title":"Coronavirus Pandemic (COVID-19)","type":"webpage"},"uris":["http://www.mendeley.com/documents/?uuid=04cab1f4-57ed-4f52-bbd0-259da9478ad8"]}],"mendeley":{"formattedCitation":"(Roser et al., 2020)","plainTextFormattedCitation":"(Roser et al., 2020)","previouslyFormattedCitation":"(Roser et al., 2020)"},"properties":{"noteIndex":0},"schema":"https://github.com/citation-style-language/schema/raw/master/csl-citation.json"}</w:instrText>
-      </w:r>
-      <w:r>
-        <w:fldChar w:fldCharType="separate"/>
-      </w:r>
-      <w:r>
-        <w:rPr>
-          <w:noProof/>
-        </w:rPr>
-        <w:t>(Roser et al., 2020)</w:t>
-      </w:r>
-      <w:r>
-        <w:fldChar w:fldCharType="end"/>
-      </w:r>
-      <w:r>
-        <w:t xml:space="preserve"> where </w:t>
-      </w:r>
-      <m:oMath>
-        <m:r>
-          <w:rPr>
-            <w:rFonts w:ascii="Cambria Math" w:hAnsi="Cambria Math"/>
-          </w:rPr>
-          <m:t>BPTP=2</m:t>
-        </m:r>
-      </m:oMath>
-      <w:r>
-        <w:t xml:space="preserve"> and </w:t>
-      </w:r>
-      <m:oMath>
-        <m:r>
-          <w:rPr>
-            <w:rFonts w:ascii="Cambria Math" w:hAnsi="Cambria Math"/>
-          </w:rPr>
-          <m:t>Population=1,701,583</m:t>
-        </m:r>
-      </m:oMath>
-      <w:r>
-        <w:t xml:space="preserve">. While the total number of both Isolation Centers and Quarantine Centers (IQC) is calculated by </w:t>
-      </w:r>
-      <w:r>
-        <w:rPr>
-          <w:b/>
-        </w:rPr>
-        <w:t>Equation</w:t>
-      </w:r>
-      <w:r>
-        <w:t xml:space="preserve"> no# which is </w:t>
-      </w:r>
-      <w:r>
-        <w:t>9746</w:t>
-      </w:r>
-      <w:r>
-        <w:t>. By this number and the reported number of occupied beds in IQC</w:t>
-      </w:r>
-      <w:r>
-        <w:t xml:space="preserve"> </w:t>
-      </w:r>
-      <w:r>
-        <w:t xml:space="preserve">figures by Naar </w:t>
-      </w:r>
-      <w:r>
-        <w:fldChar w:fldCharType="begin" w:fldLock="1"/>
-      </w:r>
-      <w:r>
-        <w:instrText>ADDIN CSL_CITATION {"citationItems":[{"id":"ITEM-1","itemData":{"URL":"https://english.alarabiya.net/en/coronavirus/2020/05/13/Coronavirus-Bahrain-expands-bed-capacity-at-its-isolation-quarantine-centers","author":[{"dropping-particle":"","family":"Naar","given":"Ismaeel","non-dropping-particle":"","parse-names":false,"suffix":""}],"container-title":"Al Arabiya English","id":"ITEM-1","issued":{"date-parts":[["2020"]]},"title":"Coronavirus: Bahrain expands bed capacity at its isolation, quarantine centers","type":"webpage"},"suppress-author":1,"uris":["http://www.mendeley.com/documents/?uuid=ca03f20d-ada5-495f-97a5-5330697161ec"]}],"mendeley":{"formattedCitation":"(2020)","plainTextFormattedCitation":"(2020)","previouslyFormattedCitation":"(2020)"},"properties":{"noteIndex":0},"schema":"https://github.com/citation-style-language/schema/raw/master/csl-citation.json"}</w:instrText>
-      </w:r>
-      <w:r>
-        <w:fldChar w:fldCharType="separate"/>
-      </w:r>
-      <w:r>
-        <w:rPr>
-          <w:noProof/>
-        </w:rPr>
-        <w:t>(2020)</w:t>
-      </w:r>
-      <w:r>
-        <w:fldChar w:fldCharType="end"/>
-      </w:r>
-      <w:r>
-        <w:t xml:space="preserve">, the bed occupancy rate (BOR) in isolation and quarantine centers is </w:t>
-      </w:r>
-      <w:r>
-        <w:t>0.38</w:t>
-      </w:r>
-      <w:r>
-        <w:t xml:space="preserve"> by substituting the </w:t>
-      </w:r>
-      <w:r>
-        <w:rPr>
-          <w:b/>
-        </w:rPr>
-        <w:t>Equation</w:t>
-      </w:r>
-      <w:r>
-        <w:t xml:space="preserve"> no#. Finally, the current hospitalization rate is 0.8 obtained by using </w:t>
-      </w:r>
-      <w:r>
-        <w:rPr>
-          <w:b/>
-        </w:rPr>
-        <w:t>Equation</w:t>
-      </w:r>
-      <w:r>
-        <w:t xml:space="preserve"> no#.</w:t>
-      </w:r>
-    </w:p>
-    <w:p>
-      <w:pPr>
-        <w:rPr>
-          <w:lang w:val="en-US"/>
-        </w:rPr>
-      </w:pPr>
-    </w:p>
-    <w:p>
-      <w:pPr>
-        <w:pStyle w:val="UOB-Sub-subheadings"/>
-        <w:rPr>
-          <w:lang w:val="en-US"/>
-        </w:rPr>
-      </w:pPr>
-      <w:r>
-        <w:rPr>
-          <w:lang w:val="en-US"/>
-        </w:rPr>
-        <w:t>Hospitalized Cases Calculation</w:t>
-      </w:r>
-    </w:p>
-    <w:p>
-      <w:pPr>
-        <w:pStyle w:val="UOB-Body"/>
-        <w:ind w:firstLine="720"/>
-      </w:pPr>
-      <w:r>
-        <w:t xml:space="preserve">The hospitalized cases are calculated based on </w:t>
-      </w:r>
-      <w:r>
-        <w:rPr>
-          <w:b/>
-          <w:bCs w:val="0"/>
-        </w:rPr>
-        <w:t>Equation</w:t>
-      </w:r>
-      <w:r>
-        <w:t xml:space="preserve"> no# and substituting the values of …</w:t>
-      </w:r>
-    </w:p>
-    <w:p>
-      <w:pPr>
-        <w:rPr>
-          <w:lang w:val="en-US"/>
-        </w:rPr>
-      </w:pPr>
-    </w:p>
-    <w:p>
-      <w:pPr>
-        <w:rPr>
-          <w:lang w:val="en-US"/>
-        </w:rPr>
-      </w:pPr>
-    </w:p>
-    <w:p>
-      <w:pPr>
-        <w:jc w:val="both"/>
-        <w:rPr>
-          <w:lang w:val="en-US"/>
-        </w:rPr>
-      </w:pPr>
-    </w:p>
-    <w:p>
-      <w:pPr>
-        <w:jc w:val="both"/>
-        <w:rPr>
-          <w:lang w:val="en-US"/>
-        </w:rPr>
-      </w:pPr>
+        <w:rPr>
+          <w:lang w:val="en-US"/>
+        </w:rPr>
+      </w:pPr>
+    </w:p>
+    <w:p>
+      <w:pPr>
+        <w:rPr>
+          <w:lang w:val="en-US"/>
+        </w:rPr>
+      </w:pPr>
+      <w:r>
+        <w:rPr>
+          <w:lang w:val="en-US"/>
+        </w:rPr>
+        <w:t>Text comes here</w:t>
+      </w:r>
+    </w:p>
+    <w:p>
+      <w:pPr>
+        <w:rPr>
+          <w:lang w:val="en-US"/>
+        </w:rPr>
+      </w:pPr>
+      <w:r>
+        <w:rPr>
+          <w:lang w:val="en-US"/>
+        </w:rPr>
+        <w:t>Text comes here</w:t>
+      </w:r>
     </w:p>
     <w:p>
       <w:pPr>
         <w:pStyle w:val="UOB-Headings"/>
         <w:rPr>
-          <w:bCs/>
-          <w:lang w:val="en-US"/>
-        </w:rPr>
-      </w:pPr>
-      <w:bookmarkStart w:id="84" w:name="_Ref58688223"/>
-      <w:bookmarkStart w:id="85" w:name="_Toc59134593"/>
-      <w:r>
-        <w:rPr>
-          <w:lang w:val="en-US"/>
-        </w:rPr>
-        <w:t>Discussion</w:t>
-      </w:r>
-      <w:bookmarkEnd w:id="84"/>
-      <w:bookmarkEnd w:id="85"/>
-    </w:p>
-    <w:p>
-      <w:pPr>
-        <w:rPr>
-          <w:lang w:val="en-US"/>
-        </w:rPr>
-      </w:pPr>
-      <w:bookmarkStart w:id="86" w:name="_Ref58688226"/>
-      <w:r>
-        <w:rPr>
-          <w:lang w:val="en-US"/>
-        </w:rPr>
-        <w:t>Text comes here</w:t>
-      </w:r>
-    </w:p>
-    <w:p>
-      <w:pPr>
-        <w:rPr>
-          <w:lang w:val="en-US"/>
-        </w:rPr>
-      </w:pPr>
-      <w:r>
-        <w:rPr>
-          <w:lang w:val="en-US"/>
-        </w:rPr>
-        <w:t>Text comes here</w:t>
-      </w:r>
-    </w:p>
-    <w:p>
-      <w:pPr>
-        <w:rPr>
-          <w:lang w:val="en-US"/>
-        </w:rPr>
-      </w:pPr>
-      <w:r>
-        <w:rPr>
-          <w:lang w:val="en-US"/>
-        </w:rPr>
-        <w:lastRenderedPageBreak/>
-        <w:t>Text comes here</w:t>
-      </w:r>
-    </w:p>
-    <w:p>
-      <w:pPr>
-        <w:pStyle w:val="UOB-Headings"/>
-        <w:rPr>
-          <w:lang w:val="en-US"/>
-        </w:rPr>
-      </w:pPr>
-      <w:bookmarkStart w:id="87" w:name="_Ref58689204"/>
-      <w:bookmarkStart w:id="88" w:name="_Ref58689212"/>
-      <w:bookmarkStart w:id="89" w:name="_Toc59134594"/>
+          <w:lang w:val="en-US"/>
+        </w:rPr>
+      </w:pPr>
+      <w:bookmarkStart w:id="88" w:name="_Ref58689204"/>
+      <w:bookmarkStart w:id="89" w:name="_Ref58689212"/>
+      <w:bookmarkStart w:id="90" w:name="_Toc59134594"/>
       <w:r>
         <w:rPr>
           <w:lang w:val="en-US"/>
         </w:rPr>
         <w:t>Conclusion</w:t>
       </w:r>
-      <w:bookmarkEnd w:id="86"/>
       <w:bookmarkEnd w:id="87"/>
       <w:bookmarkEnd w:id="88"/>
       <w:bookmarkEnd w:id="89"/>
-    </w:p>
-    <w:p>
-      <w:pPr>
-        <w:rPr>
-          <w:lang w:val="en-US"/>
-        </w:rPr>
-      </w:pPr>
-      <w:bookmarkStart w:id="90" w:name="_Ref58688229"/>
+      <w:bookmarkEnd w:id="90"/>
+    </w:p>
+    <w:p>
+      <w:pPr>
+        <w:rPr>
+          <w:lang w:val="en-US"/>
+        </w:rPr>
+      </w:pPr>
+      <w:bookmarkStart w:id="91" w:name="_Ref58688229"/>
       <w:r>
         <w:rPr>
           <w:lang w:val="en-US"/>
@@ -18569,23 +19015,23 @@
           <w:lang w:val="en-US"/>
         </w:rPr>
       </w:pPr>
-      <w:bookmarkStart w:id="91" w:name="_Ref58689220"/>
-      <w:bookmarkStart w:id="92" w:name="_Toc59134595"/>
+      <w:bookmarkStart w:id="92" w:name="_Ref58689220"/>
+      <w:bookmarkStart w:id="93" w:name="_Toc59134595"/>
       <w:r>
         <w:rPr>
           <w:lang w:val="en-US"/>
         </w:rPr>
         <w:t>Recommendations</w:t>
       </w:r>
-      <w:bookmarkEnd w:id="90"/>
+      <w:bookmarkEnd w:id="91"/>
       <w:r>
         <w:rPr>
           <w:lang w:val="en-US"/>
         </w:rPr>
         <w:t xml:space="preserve"> and Limitations</w:t>
       </w:r>
-      <w:bookmarkEnd w:id="91"/>
       <w:bookmarkEnd w:id="92"/>
+      <w:bookmarkEnd w:id="93"/>
     </w:p>
     <w:p>
       <w:pPr>
@@ -18620,14 +19066,14 @@
           <w:lang w:val="en-US"/>
         </w:rPr>
       </w:pPr>
-      <w:bookmarkStart w:id="93" w:name="_Toc59134596"/>
+      <w:bookmarkStart w:id="94" w:name="_Toc59134596"/>
       <w:r>
         <w:rPr>
           <w:lang w:val="en-US"/>
         </w:rPr>
         <w:t>Limitations</w:t>
       </w:r>
-      <w:bookmarkEnd w:id="93"/>
+      <w:bookmarkEnd w:id="94"/>
     </w:p>
     <w:p>
       <w:pPr>
@@ -18670,12 +19116,12 @@
         <w:jc w:val="left"/>
         <w:outlineLvl w:val="0"/>
       </w:pPr>
-      <w:bookmarkStart w:id="94" w:name="_Toc59134597"/>
+      <w:bookmarkStart w:id="95" w:name="_Toc59134597"/>
       <w:r>
         <w:lastRenderedPageBreak/>
         <w:t>References</w:t>
       </w:r>
-      <w:bookmarkEnd w:id="94"/>
+      <w:bookmarkEnd w:id="95"/>
     </w:p>
     <w:p>
       <w:pPr>

</xml_diff>

<commit_message>
more fun graphs recommend and limits done
</commit_message>
<xml_diff>
--- a/Report/BDSA601-Assignment3.docx
+++ b/Report/BDSA601-Assignment3.docx
@@ -712,7 +712,6 @@
         </w:rPr>
         <w:t xml:space="preserve">  </w:t>
       </w:r>
-      <w:proofErr w:type="gramStart"/>
       <w:r>
         <w:rPr>
           <w:rFonts w:asciiTheme="majorBidi" w:hAnsiTheme="majorBidi" w:cstheme="majorBidi" w:hint="cs"/>
@@ -725,7 +724,7 @@
           <w:rFonts w:asciiTheme="majorBidi" w:hAnsiTheme="majorBidi" w:cstheme="majorBidi"/>
           <w:rtl/>
         </w:rPr>
-        <w:t xml:space="preserve">  </w:t>
+        <w:t xml:space="preserve"> </w:t>
       </w:r>
       <w:r>
         <w:rPr>
@@ -733,7 +732,6 @@
         </w:rPr>
         <w:t>20113798</w:t>
       </w:r>
-      <w:proofErr w:type="gramEnd"/>
       <w:r>
         <w:rPr>
           <w:rFonts w:asciiTheme="majorBidi" w:hAnsiTheme="majorBidi" w:cstheme="majorBidi"/>
@@ -8393,7 +8391,13 @@
         <w:rPr>
           <w:lang w:val="en-US"/>
         </w:rPr>
-        <w:t xml:space="preserve">template </w:t>
+        <w:t>template,</w:t>
+      </w:r>
+      <w:r>
+        <w:rPr>
+          <w:lang w:val="en-US"/>
+        </w:rPr>
+        <w:t xml:space="preserve"> </w:t>
       </w:r>
       <w:r>
         <w:rPr>
@@ -15543,18 +15547,22 @@
         <w:rPr>
           <w:lang w:val="en-US"/>
         </w:rPr>
-        <w:t xml:space="preserve">As of the </w:t>
-      </w:r>
-      <w:r>
-        <w:rPr>
-          <w:highlight w:val="yellow"/>
+        <w:t xml:space="preserve">As of </w:t>
+      </w:r>
+      <w:r>
+        <w:rPr>
+          <w:lang w:val="en-US"/>
+        </w:rPr>
+        <w:t xml:space="preserve">the </w:t>
+      </w:r>
+      <w:r>
+        <w:rPr>
           <w:lang w:val="en-US"/>
         </w:rPr>
         <w:t>1</w:t>
       </w:r>
       <w:r>
         <w:rPr>
-          <w:highlight w:val="yellow"/>
           <w:vertAlign w:val="superscript"/>
           <w:lang w:val="en-US"/>
         </w:rPr>
@@ -15562,16 +15570,9 @@
       </w:r>
       <w:r>
         <w:rPr>
-          <w:highlight w:val="yellow"/>
-          <w:lang w:val="en-US"/>
-        </w:rPr>
-        <w:t xml:space="preserve"> of August 2020</w:t>
-      </w:r>
-      <w:r>
-        <w:rPr>
-          <w:lang w:val="en-US"/>
-        </w:rPr>
-        <w:t>,</w:t>
+          <w:lang w:val="en-US"/>
+        </w:rPr>
+        <w:t xml:space="preserve"> of August 2020,</w:t>
       </w:r>
       <w:r>
         <w:rPr>
@@ -18676,7 +18677,6 @@
               <w:t xml:space="preserve"> = </w:t>
             </w:r>
             <w:proofErr w:type="spellStart"/>
-            <w:proofErr w:type="gramStart"/>
             <w:r>
               <w:rPr>
                 <w:rFonts w:ascii="Courier New" w:hAnsi="Courier New" w:cs="Courier New"/>
@@ -18697,7 +18697,6 @@
               <w:t>(</w:t>
             </w:r>
             <w:proofErr w:type="spellStart"/>
-            <w:proofErr w:type="gramEnd"/>
             <w:r>
               <w:rPr>
                 <w:rFonts w:ascii="Courier New" w:hAnsi="Courier New" w:cs="Courier New"/>
@@ -18786,20 +18785,9 @@
                 <w:szCs w:val="16"/>
                 <w:lang w:val="en-US"/>
               </w:rPr>
-              <w:t xml:space="preserve"> in </w:t>
-            </w:r>
-            <w:proofErr w:type="gramStart"/>
-            <w:r>
-              <w:rPr>
-                <w:rFonts w:ascii="Courier New" w:hAnsi="Courier New" w:cs="Courier New"/>
-                <w:sz w:val="18"/>
-                <w:szCs w:val="16"/>
-                <w:lang w:val="en-US"/>
-              </w:rPr>
-              <w:t>names(</w:t>
+              <w:t xml:space="preserve"> in names(</w:t>
             </w:r>
             <w:proofErr w:type="spellStart"/>
-            <w:proofErr w:type="gramEnd"/>
             <w:r>
               <w:rPr>
                 <w:rFonts w:ascii="Courier New" w:hAnsi="Courier New" w:cs="Courier New"/>
@@ -18837,27 +18825,7 @@
                 <w:szCs w:val="16"/>
                 <w:lang w:val="en-US"/>
               </w:rPr>
-              <w:t xml:space="preserve">  </w:t>
-            </w:r>
-            <w:proofErr w:type="gramStart"/>
-            <w:r>
-              <w:rPr>
-                <w:rFonts w:ascii="Courier New" w:hAnsi="Courier New" w:cs="Courier New"/>
-                <w:sz w:val="18"/>
-                <w:szCs w:val="16"/>
-                <w:lang w:val="en-US"/>
-              </w:rPr>
-              <w:t>print(</w:t>
-            </w:r>
-            <w:proofErr w:type="gramEnd"/>
-            <w:r>
-              <w:rPr>
-                <w:rFonts w:ascii="Courier New" w:hAnsi="Courier New" w:cs="Courier New"/>
-                <w:sz w:val="18"/>
-                <w:szCs w:val="16"/>
-                <w:lang w:val="en-US"/>
-              </w:rPr>
-              <w:t xml:space="preserve">paste("The coefficient of", </w:t>
+              <w:t xml:space="preserve">  print(paste("The coefficient of", </w:t>
             </w:r>
             <w:proofErr w:type="spellStart"/>
             <w:r>
@@ -19050,20 +19018,9 @@
                 <w:szCs w:val="16"/>
                 <w:lang w:val="en-US"/>
               </w:rPr>
-              <w:t xml:space="preserve"> = </w:t>
-            </w:r>
-            <w:proofErr w:type="gramStart"/>
-            <w:r>
-              <w:rPr>
-                <w:rFonts w:ascii="Courier New" w:hAnsi="Courier New" w:cs="Courier New"/>
-                <w:sz w:val="18"/>
-                <w:szCs w:val="16"/>
-                <w:lang w:val="en-US"/>
-              </w:rPr>
-              <w:t>round(</w:t>
+              <w:t xml:space="preserve"> = round(</w:t>
             </w:r>
             <w:proofErr w:type="spellStart"/>
-            <w:proofErr w:type="gramEnd"/>
             <w:r>
               <w:rPr>
                 <w:rFonts w:ascii="Courier New" w:hAnsi="Courier New" w:cs="Courier New"/>
@@ -19092,7 +19049,6 @@
                 <w:lang w:val="en-US"/>
               </w:rPr>
             </w:pPr>
-            <w:proofErr w:type="gramStart"/>
             <w:r>
               <w:rPr>
                 <w:rFonts w:ascii="Courier New" w:hAnsi="Courier New" w:cs="Courier New"/>
@@ -19100,17 +19056,7 @@
                 <w:szCs w:val="16"/>
                 <w:lang w:val="en-US"/>
               </w:rPr>
-              <w:t>print(</w:t>
-            </w:r>
-            <w:proofErr w:type="gramEnd"/>
-            <w:r>
-              <w:rPr>
-                <w:rFonts w:ascii="Courier New" w:hAnsi="Courier New" w:cs="Courier New"/>
-                <w:sz w:val="18"/>
-                <w:szCs w:val="16"/>
-                <w:lang w:val="en-US"/>
-              </w:rPr>
-              <w:t xml:space="preserve">paste("Based on the generated logistic growth model, the Daily Growth Rate of cases is", </w:t>
+              <w:t xml:space="preserve">print(paste("Based on the generated logistic growth model, the Daily Growth Rate of cases is", </w:t>
             </w:r>
             <w:proofErr w:type="spellStart"/>
             <w:r>
@@ -19519,6 +19465,8 @@
     </w:p>
     <w:p>
       <w:pPr>
+        <w:ind w:firstLine="576"/>
+        <w:jc w:val="both"/>
         <w:rPr>
           <w:lang w:val="en-US"/>
         </w:rPr>
@@ -19528,40 +19476,7 @@
         <w:rPr>
           <w:lang w:val="en-US"/>
         </w:rPr>
-        <w:t>Text comes here</w:t>
-      </w:r>
-    </w:p>
-    <w:p>
-      <w:pPr>
-        <w:rPr>
-          <w:lang w:val="en-US"/>
-        </w:rPr>
-      </w:pPr>
-      <w:r>
-        <w:rPr>
-          <w:lang w:val="en-US"/>
-        </w:rPr>
-        <w:t>Text comes here</w:t>
-      </w:r>
-    </w:p>
-    <w:p>
-      <w:pPr>
-        <w:rPr>
-          <w:lang w:val="en-US"/>
-        </w:rPr>
-      </w:pPr>
-    </w:p>
-    <w:p>
-      <w:pPr>
-        <w:rPr>
-          <w:lang w:val="en-US"/>
-        </w:rPr>
-      </w:pPr>
-      <w:r>
-        <w:rPr>
-          <w:lang w:val="en-US"/>
-        </w:rPr>
-        <w:t>Text comes here</w:t>
+        <w:t xml:space="preserve">In conclusion, the Logistic Growth Model had a good fit with the data related to the COVID-19 total cases, and </w:t>
       </w:r>
     </w:p>
     <w:p>
@@ -19591,28 +19506,629 @@
     </w:p>
     <w:p>
       <w:pPr>
-        <w:rPr>
-          <w:lang w:val="en-US"/>
-        </w:rPr>
-      </w:pPr>
-      <w:r>
-        <w:rPr>
-          <w:lang w:val="en-US"/>
-        </w:rPr>
-        <w:t>Text comes here</w:t>
-      </w:r>
-    </w:p>
-    <w:p>
-      <w:pPr>
-        <w:rPr>
-          <w:lang w:val="en-US"/>
-        </w:rPr>
-      </w:pPr>
-      <w:r>
-        <w:rPr>
-          <w:lang w:val="en-US"/>
-        </w:rPr>
-        <w:t>Text comes here</w:t>
+        <w:ind w:firstLine="576"/>
+        <w:jc w:val="both"/>
+        <w:rPr>
+          <w:lang w:val="en-US"/>
+        </w:rPr>
+      </w:pPr>
+      <w:r>
+        <w:rPr>
+          <w:lang w:val="en-US"/>
+        </w:rPr>
+        <w:t xml:space="preserve">This research was conducted to forecast the number of </w:t>
+      </w:r>
+      <w:r>
+        <w:rPr>
+          <w:lang w:val="en-US"/>
+        </w:rPr>
+        <w:t xml:space="preserve">COVID-19 </w:t>
+      </w:r>
+      <w:r>
+        <w:rPr>
+          <w:lang w:val="en-US"/>
+        </w:rPr>
+        <w:t xml:space="preserve">cases in the Kingdom of Bahrain </w:t>
+      </w:r>
+      <w:r>
+        <w:rPr>
+          <w:lang w:val="en-US"/>
+        </w:rPr>
+        <w:t>over a three months (90 days) time</w:t>
+      </w:r>
+      <w:r>
+        <w:rPr>
+          <w:lang w:val="en-US"/>
+        </w:rPr>
+        <w:t>-</w:t>
+      </w:r>
+      <w:r>
+        <w:rPr>
+          <w:lang w:val="en-US"/>
+        </w:rPr>
+        <w:t xml:space="preserve">period. </w:t>
+      </w:r>
+      <w:r>
+        <w:rPr>
+          <w:lang w:val="en-US"/>
+        </w:rPr>
+        <w:t xml:space="preserve">Though it has implemented a commonly used population growth model, Logistic Growth Model, it is always recommended to run multiple simulations and predictions using multiple models, such as the several </w:t>
+      </w:r>
+      <w:r>
+        <w:rPr>
+          <w:lang w:val="en-US"/>
+        </w:rPr>
+        <w:t>variations</w:t>
+      </w:r>
+      <w:r>
+        <w:rPr>
+          <w:lang w:val="en-US"/>
+        </w:rPr>
+        <w:t xml:space="preserve"> of the Susceptible, Infected, Removed or Recovered (SIR) model</w:t>
+      </w:r>
+      <w:r>
+        <w:rPr>
+          <w:lang w:val="en-US"/>
+        </w:rPr>
+        <w:t xml:space="preserve">, to compare </w:t>
+      </w:r>
+      <w:r>
+        <w:rPr>
+          <w:lang w:val="en-US"/>
+        </w:rPr>
+        <w:t xml:space="preserve">between </w:t>
+      </w:r>
+      <w:r>
+        <w:rPr>
+          <w:lang w:val="en-US"/>
+        </w:rPr>
+        <w:t xml:space="preserve">model outcomes and </w:t>
+      </w:r>
+      <w:r>
+        <w:rPr>
+          <w:lang w:val="en-US"/>
+        </w:rPr>
+        <w:t>a decide on which is most accurate.</w:t>
+      </w:r>
+    </w:p>
+    <w:p>
+      <w:pPr>
+        <w:ind w:firstLine="576"/>
+        <w:jc w:val="both"/>
+        <w:rPr>
+          <w:lang w:val="en-US"/>
+        </w:rPr>
+      </w:pPr>
+      <w:r>
+        <w:rPr>
+          <w:lang w:val="en-US"/>
+        </w:rPr>
+        <w:t xml:space="preserve">It is highly recommended that </w:t>
+      </w:r>
+      <w:r>
+        <w:rPr>
+          <w:lang w:val="en-US"/>
+        </w:rPr>
+        <w:t xml:space="preserve">further research </w:t>
+      </w:r>
+      <w:r>
+        <w:rPr>
+          <w:lang w:val="en-US"/>
+        </w:rPr>
+        <w:t xml:space="preserve">is </w:t>
+      </w:r>
+      <w:r>
+        <w:rPr>
+          <w:lang w:val="en-US"/>
+        </w:rPr>
+        <w:t xml:space="preserve">conducted to </w:t>
+      </w:r>
+      <w:r>
+        <w:rPr>
+          <w:lang w:val="en-US"/>
+        </w:rPr>
+        <w:t>public</w:t>
+      </w:r>
+      <w:r>
+        <w:rPr>
+          <w:lang w:val="en-US"/>
+        </w:rPr>
+        <w:t>ly avail</w:t>
+      </w:r>
+      <w:r>
+        <w:rPr>
+          <w:lang w:val="en-US"/>
+        </w:rPr>
+        <w:t xml:space="preserve"> </w:t>
+      </w:r>
+      <w:r>
+        <w:rPr>
+          <w:lang w:val="en-US"/>
+        </w:rPr>
+        <w:t xml:space="preserve">and maintain records with regards to the </w:t>
+      </w:r>
+      <w:r>
+        <w:rPr>
+          <w:lang w:val="en-US"/>
+        </w:rPr>
+        <w:t xml:space="preserve">overall health system </w:t>
+      </w:r>
+      <w:r>
+        <w:rPr>
+          <w:lang w:val="en-US"/>
+        </w:rPr>
+        <w:t xml:space="preserve">capacity </w:t>
+      </w:r>
+      <w:r>
+        <w:rPr>
+          <w:lang w:val="en-US"/>
+        </w:rPr>
+        <w:t xml:space="preserve">in Bahrain (including but not limited to the inventory and </w:t>
+      </w:r>
+      <w:r>
+        <w:rPr>
+          <w:lang w:val="en-US"/>
+        </w:rPr>
+        <w:t>classification of general beds</w:t>
+      </w:r>
+      <w:r>
+        <w:rPr>
+          <w:lang w:val="en-US"/>
+        </w:rPr>
+        <w:t xml:space="preserve">, </w:t>
+      </w:r>
+      <w:r>
+        <w:rPr>
+          <w:lang w:val="en-US"/>
+        </w:rPr>
+        <w:t>ICU beds</w:t>
+      </w:r>
+      <w:r>
+        <w:rPr>
+          <w:lang w:val="en-US"/>
+        </w:rPr>
+        <w:t>,</w:t>
+      </w:r>
+      <w:r>
+        <w:rPr>
+          <w:lang w:val="en-US"/>
+        </w:rPr>
+        <w:t xml:space="preserve"> and ventilators</w:t>
+      </w:r>
+      <w:r>
+        <w:rPr>
+          <w:lang w:val="en-US"/>
+        </w:rPr>
+        <w:t>)</w:t>
+      </w:r>
+      <w:r>
+        <w:rPr>
+          <w:lang w:val="en-US"/>
+        </w:rPr>
+        <w:t>.</w:t>
+      </w:r>
+      <w:r>
+        <w:rPr>
+          <w:lang w:val="en-US"/>
+        </w:rPr>
+        <w:t xml:space="preserve"> </w:t>
+      </w:r>
+      <w:r>
+        <w:rPr>
+          <w:lang w:val="en-US"/>
+        </w:rPr>
+        <w:t>S</w:t>
+      </w:r>
+      <w:r>
+        <w:rPr>
+          <w:lang w:val="en-US"/>
+        </w:rPr>
+        <w:t xml:space="preserve">uch metrics are vital in understanding the overall preparedness of the health system to respond to the COVID-19 epidemic </w:t>
+      </w:r>
+      <w:r>
+        <w:rPr>
+          <w:lang w:val="en-US"/>
+        </w:rPr>
+        <w:fldChar w:fldCharType="begin" w:fldLock="1"/>
+      </w:r>
+      <w:r>
+        <w:rPr>
+          <w:lang w:val="en-US"/>
+        </w:rPr>
+        <w:instrText>ADDIN CSL_CITATION {"citationItems":[{"id":"ITEM-1","itemData":{"DOI":"10.1371/journal.pone.0236308","ISSN":"1932-6203","author":[{"dropping-particle":"","family":"Barasa","given":"Edwine W.","non-dropping-particle":"","parse-names":false,"suffix":""},{"dropping-particle":"","family":"Ouma","given":"Paul O.","non-dropping-particle":"","parse-names":false,"suffix":""},{"dropping-particle":"","family":"Okiro","given":"Emelda A.","non-dropping-particle":"","parse-names":false,"suffix":""}],"container-title":"PLOS ONE","editor":[{"dropping-particle":"","family":"Oladimeji","given":"Olanrewaju","non-dropping-particle":"","parse-names":false,"suffix":""}],"id":"ITEM-1","issue":"7","issued":{"date-parts":[["2020","7","20"]]},"page":"e0236308","title":"Assessing the hospital surge capacity of the Kenyan health system in the face of the COVID-19 pandemic","type":"article-journal","volume":"15"},"uris":["http://www.mendeley.com/documents/?uuid=1a510558-db8b-4300-9cea-22fa2c080dfc"]}],"mendeley":{"formattedCitation":"(Barasa et al., 2020)","plainTextFormattedCitation":"(Barasa et al., 2020)"},"properties":{"noteIndex":0},"schema":"https://github.com/citation-style-language/schema/raw/master/csl-citation.json"}</w:instrText>
+      </w:r>
+      <w:r>
+        <w:rPr>
+          <w:lang w:val="en-US"/>
+        </w:rPr>
+        <w:fldChar w:fldCharType="separate"/>
+      </w:r>
+      <w:r>
+        <w:rPr>
+          <w:noProof/>
+          <w:lang w:val="en-US"/>
+        </w:rPr>
+        <w:t>(Barasa et al., 2020)</w:t>
+      </w:r>
+      <w:r>
+        <w:rPr>
+          <w:lang w:val="en-US"/>
+        </w:rPr>
+        <w:fldChar w:fldCharType="end"/>
+      </w:r>
+      <w:r>
+        <w:rPr>
+          <w:lang w:val="en-US"/>
+        </w:rPr>
+        <w:t>.</w:t>
+      </w:r>
+      <w:r>
+        <w:rPr>
+          <w:lang w:val="en-US"/>
+        </w:rPr>
+        <w:t xml:space="preserve"> As implemented in Kenya, </w:t>
+      </w:r>
+      <w:r>
+        <w:rPr>
+          <w:lang w:val="en-US"/>
+        </w:rPr>
+        <w:t xml:space="preserve">maintenance of </w:t>
+      </w:r>
+      <w:r>
+        <w:rPr>
+          <w:lang w:val="en-US"/>
+        </w:rPr>
+        <w:t>a</w:t>
+      </w:r>
+      <w:r>
+        <w:rPr>
+          <w:lang w:val="en-US"/>
+        </w:rPr>
+        <w:t xml:space="preserve"> </w:t>
+      </w:r>
+      <w:r>
+        <w:rPr>
+          <w:lang w:val="en-US"/>
+        </w:rPr>
+        <w:t xml:space="preserve">nation-wide </w:t>
+      </w:r>
+      <w:r>
+        <w:rPr>
+          <w:lang w:val="en-US"/>
+        </w:rPr>
+        <w:t xml:space="preserve">assets </w:t>
+      </w:r>
+      <w:r>
+        <w:rPr>
+          <w:lang w:val="en-US"/>
+        </w:rPr>
+        <w:t>inventory list</w:t>
+      </w:r>
+      <w:r>
+        <w:rPr>
+          <w:lang w:val="en-US"/>
+        </w:rPr>
+        <w:t xml:space="preserve"> and regular nation-wide surveys</w:t>
+      </w:r>
+      <w:r>
+        <w:rPr>
+          <w:lang w:val="en-US"/>
+        </w:rPr>
+        <w:t xml:space="preserve"> to </w:t>
+      </w:r>
+      <w:r>
+        <w:rPr>
+          <w:lang w:val="en-US"/>
+        </w:rPr>
+        <w:t xml:space="preserve">document and </w:t>
+      </w:r>
+      <w:r>
+        <w:rPr>
+          <w:lang w:val="en-US"/>
+        </w:rPr>
+        <w:t xml:space="preserve">obtain these </w:t>
+      </w:r>
+      <w:r>
+        <w:rPr>
+          <w:lang w:val="en-US"/>
+        </w:rPr>
+        <w:t>metrics,</w:t>
+      </w:r>
+      <w:r>
+        <w:rPr>
+          <w:lang w:val="en-US"/>
+        </w:rPr>
+        <w:t xml:space="preserve"> could prove helpful</w:t>
+      </w:r>
+      <w:r>
+        <w:rPr>
+          <w:lang w:val="en-US"/>
+        </w:rPr>
+        <w:t xml:space="preserve"> in the planning </w:t>
+      </w:r>
+      <w:r>
+        <w:rPr>
+          <w:lang w:val="en-US"/>
+        </w:rPr>
+        <w:t xml:space="preserve">and execution of the </w:t>
+      </w:r>
+      <w:r>
+        <w:rPr>
+          <w:lang w:val="en-US"/>
+        </w:rPr>
+        <w:t xml:space="preserve">response to </w:t>
+      </w:r>
+      <w:r>
+        <w:rPr>
+          <w:lang w:val="en-US"/>
+        </w:rPr>
+        <w:t xml:space="preserve">the </w:t>
+      </w:r>
+      <w:r>
+        <w:rPr>
+          <w:lang w:val="en-US"/>
+        </w:rPr>
+        <w:t>COVID-19</w:t>
+      </w:r>
+      <w:r>
+        <w:rPr>
+          <w:lang w:val="en-US"/>
+        </w:rPr>
+        <w:t xml:space="preserve"> epidemic</w:t>
+      </w:r>
+      <w:r>
+        <w:rPr>
+          <w:lang w:val="en-US"/>
+        </w:rPr>
+        <w:t>.</w:t>
+      </w:r>
+    </w:p>
+    <w:p>
+      <w:pPr>
+        <w:ind w:firstLine="576"/>
+        <w:jc w:val="both"/>
+        <w:rPr>
+          <w:lang w:val="en-US"/>
+        </w:rPr>
+      </w:pPr>
+      <w:r>
+        <w:rPr>
+          <w:lang w:val="en-US"/>
+        </w:rPr>
+        <w:t>Furthermore, as COVID-19 is relatively novel and with limited, though growing, information on the disease and how it spreads</w:t>
+      </w:r>
+      <w:r>
+        <w:rPr>
+          <w:lang w:val="en-US"/>
+        </w:rPr>
+        <w:t xml:space="preserve">, </w:t>
+      </w:r>
+      <w:r>
+        <w:rPr>
+          <w:lang w:val="en-US"/>
+        </w:rPr>
+        <w:t>further investigations can be conducted to assess the impact of governmental restriction</w:t>
+      </w:r>
+      <w:r>
+        <w:rPr>
+          <w:lang w:val="en-US"/>
+        </w:rPr>
+        <w:t>s</w:t>
+      </w:r>
+      <w:r>
+        <w:rPr>
+          <w:lang w:val="en-US"/>
+        </w:rPr>
+        <w:t xml:space="preserve"> on the spread of </w:t>
+      </w:r>
+      <w:r>
+        <w:rPr>
+          <w:lang w:val="en-US"/>
+        </w:rPr>
+        <w:t>the disease</w:t>
+      </w:r>
+      <w:r>
+        <w:rPr>
+          <w:lang w:val="en-US"/>
+        </w:rPr>
+        <w:t xml:space="preserve">. Such </w:t>
+      </w:r>
+      <w:r>
+        <w:rPr>
+          <w:lang w:val="en-US"/>
+        </w:rPr>
+        <w:t>government</w:t>
+      </w:r>
+      <w:r>
+        <w:rPr>
+          <w:lang w:val="en-US"/>
+        </w:rPr>
+        <w:t>al</w:t>
+      </w:r>
+      <w:r>
+        <w:rPr>
+          <w:lang w:val="en-US"/>
+        </w:rPr>
+        <w:t xml:space="preserve"> </w:t>
+      </w:r>
+      <w:r>
+        <w:rPr>
+          <w:lang w:val="en-US"/>
+        </w:rPr>
+        <w:t xml:space="preserve">policies and restrictions are not taken into </w:t>
+      </w:r>
+      <w:r>
+        <w:rPr>
+          <w:lang w:val="en-US"/>
+        </w:rPr>
+        <w:t xml:space="preserve">consideration </w:t>
+      </w:r>
+      <w:r>
+        <w:rPr>
+          <w:lang w:val="en-US"/>
+        </w:rPr>
+        <w:t xml:space="preserve">with models such as the </w:t>
+      </w:r>
+      <w:r>
+        <w:rPr>
+          <w:lang w:val="en-US"/>
+        </w:rPr>
+        <w:lastRenderedPageBreak/>
+        <w:t>Logistic Growth Model</w:t>
+      </w:r>
+      <w:r>
+        <w:rPr>
+          <w:lang w:val="en-US"/>
+        </w:rPr>
+        <w:t xml:space="preserve">, which for a country such as Bahrain, </w:t>
+      </w:r>
+      <w:r>
+        <w:rPr>
+          <w:lang w:val="en-US"/>
+        </w:rPr>
+        <w:t xml:space="preserve">could </w:t>
+      </w:r>
+      <w:r>
+        <w:rPr>
+          <w:lang w:val="en-US"/>
+        </w:rPr>
+        <w:t>have played an important role in controlling and reducing the spread of the diseases.</w:t>
+      </w:r>
+    </w:p>
+    <w:p>
+      <w:pPr>
+        <w:ind w:firstLine="576"/>
+        <w:jc w:val="both"/>
+        <w:rPr>
+          <w:lang w:val="en-US"/>
+        </w:rPr>
+      </w:pPr>
+      <w:r>
+        <w:rPr>
+          <w:lang w:val="en-US"/>
+        </w:rPr>
+        <w:t xml:space="preserve">Holidays and occasions can also be considered as variables of interest </w:t>
+      </w:r>
+      <w:r>
+        <w:rPr>
+          <w:lang w:val="en-US"/>
+        </w:rPr>
+        <w:t xml:space="preserve">in the modeling of </w:t>
+      </w:r>
+      <w:r>
+        <w:rPr>
+          <w:lang w:val="en-US"/>
+        </w:rPr>
+        <w:t>infection spread</w:t>
+      </w:r>
+      <w:r>
+        <w:rPr>
+          <w:lang w:val="en-US"/>
+        </w:rPr>
+        <w:t xml:space="preserve">, </w:t>
+      </w:r>
+      <w:r>
+        <w:rPr>
+          <w:lang w:val="en-US"/>
+        </w:rPr>
+        <w:t xml:space="preserve">as </w:t>
+      </w:r>
+      <w:r>
+        <w:rPr>
+          <w:lang w:val="en-US"/>
+        </w:rPr>
+        <w:t xml:space="preserve">it has been observed </w:t>
+      </w:r>
+      <w:r>
+        <w:rPr>
+          <w:lang w:val="en-US"/>
+        </w:rPr>
+        <w:t>with latest data that there seems to a spike in infections surrounding these occasions</w:t>
+      </w:r>
+      <w:r>
+        <w:rPr>
+          <w:lang w:val="en-US"/>
+        </w:rPr>
+        <w:t xml:space="preserve"> </w:t>
+      </w:r>
+      <w:r>
+        <w:rPr>
+          <w:lang w:val="en-US"/>
+        </w:rPr>
+        <w:fldChar w:fldCharType="begin" w:fldLock="1"/>
+      </w:r>
+      <w:r>
+        <w:rPr>
+          <w:lang w:val="en-US"/>
+        </w:rPr>
+        <w:instrText>ADDIN CSL_CITATION {"citationItems":[{"id":"ITEM-1","itemData":{"URL":"https://english.alarabiya.net/en/coronavirus/2020/05/12/Coronavirus-Bahrain-reports-173-new-cases-mostly-detected-in-workers-.html","author":[{"dropping-particle":"","family":"Abueish","given":"Tamara","non-dropping-particle":"","parse-names":false,"suffix":""}],"container-title":"Al Arabiya English","id":"ITEM-1","issued":{"date-parts":[["2020"]]},"title":"Coronavirus: Bahrain reports 173 new cases, mostly detected in workers","type":"webpage"},"uris":["http://www.mendeley.com/documents/?uuid=9ce4756d-feb0-43c0-bf0c-5451eaf1dfba"]}],"mendeley":{"formattedCitation":"(Abueish, 2020)","plainTextFormattedCitation":"(Abueish, 2020)","previouslyFormattedCitation":"(Abueish, 2020)"},"properties":{"noteIndex":0},"schema":"https://github.com/citation-style-language/schema/raw/master/csl-citation.json"}</w:instrText>
+      </w:r>
+      <w:r>
+        <w:rPr>
+          <w:lang w:val="en-US"/>
+        </w:rPr>
+        <w:fldChar w:fldCharType="separate"/>
+      </w:r>
+      <w:r>
+        <w:rPr>
+          <w:noProof/>
+          <w:lang w:val="en-US"/>
+        </w:rPr>
+        <w:t>(Abueish, 2020)</w:t>
+      </w:r>
+      <w:r>
+        <w:rPr>
+          <w:lang w:val="en-US"/>
+        </w:rPr>
+        <w:fldChar w:fldCharType="end"/>
+      </w:r>
+      <w:r>
+        <w:rPr>
+          <w:lang w:val="en-US"/>
+        </w:rPr>
+        <w:t xml:space="preserve">. Such spikes would mean that the curve (a line that represents the number of infections on a give day) will be fluctuating rapidly around </w:t>
+      </w:r>
+      <w:r>
+        <w:rPr>
+          <w:lang w:val="en-US"/>
+        </w:rPr>
+        <w:t xml:space="preserve">those </w:t>
+      </w:r>
+      <w:r>
+        <w:rPr>
+          <w:lang w:val="en-US"/>
+        </w:rPr>
+        <w:t xml:space="preserve">occasions (i.e., a sudden increase </w:t>
+      </w:r>
+      <w:r>
+        <w:rPr>
+          <w:lang w:val="en-US"/>
+        </w:rPr>
+        <w:t>while</w:t>
+      </w:r>
+      <w:r>
+        <w:rPr>
+          <w:lang w:val="en-US"/>
+        </w:rPr>
+        <w:t xml:space="preserve"> the trend would be </w:t>
+      </w:r>
+      <w:r>
+        <w:rPr>
+          <w:lang w:val="en-US"/>
+        </w:rPr>
+        <w:t>decreasing)</w:t>
+      </w:r>
+      <w:r>
+        <w:rPr>
+          <w:lang w:val="en-US"/>
+        </w:rPr>
+        <w:t xml:space="preserve"> and hence a model such as the Logistic Growth Model would not accurately capture the</w:t>
+      </w:r>
+      <w:r>
+        <w:rPr>
+          <w:lang w:val="en-US"/>
+        </w:rPr>
+        <w:t>se fluctuations as it deals with the total cumulative number of cases instead.</w:t>
       </w:r>
     </w:p>
     <w:p>
@@ -19633,15 +20149,243 @@
     </w:p>
     <w:p>
       <w:pPr>
-        <w:rPr>
-          <w:lang w:val="en-US"/>
-        </w:rPr>
-      </w:pPr>
-      <w:r>
-        <w:rPr>
-          <w:lang w:val="en-US"/>
-        </w:rPr>
-        <w:t>Text comes here</w:t>
+        <w:ind w:firstLine="720"/>
+        <w:jc w:val="both"/>
+        <w:rPr>
+          <w:lang w:val="en-US"/>
+        </w:rPr>
+      </w:pPr>
+      <w:r>
+        <w:rPr>
+          <w:lang w:val="en-US"/>
+        </w:rPr>
+        <w:t xml:space="preserve">Though this research intended to implement a simplified forecast model and assessment, due to the </w:t>
+      </w:r>
+      <w:r>
+        <w:rPr>
+          <w:lang w:val="en-US"/>
+        </w:rPr>
+        <w:t xml:space="preserve">limited </w:t>
+      </w:r>
+      <w:r>
+        <w:rPr>
+          <w:lang w:val="en-US"/>
+        </w:rPr>
+        <w:t xml:space="preserve">time </w:t>
+      </w:r>
+      <w:r>
+        <w:rPr>
+          <w:lang w:val="en-US"/>
+        </w:rPr>
+        <w:t xml:space="preserve">frame available </w:t>
+      </w:r>
+      <w:r>
+        <w:rPr>
+          <w:lang w:val="en-US"/>
+        </w:rPr>
+        <w:t xml:space="preserve">to conduct this research, the authors had to </w:t>
+      </w:r>
+      <w:r>
+        <w:rPr>
+          <w:lang w:val="en-US"/>
+        </w:rPr>
+        <w:t>over</w:t>
+      </w:r>
+      <w:r>
+        <w:rPr>
+          <w:lang w:val="en-US"/>
+        </w:rPr>
+        <w:t>simplify the research which resulted with several limitations and drawbacks.</w:t>
+      </w:r>
+    </w:p>
+    <w:p>
+      <w:pPr>
+        <w:ind w:firstLine="720"/>
+        <w:jc w:val="both"/>
+        <w:rPr>
+          <w:lang w:val="en-US"/>
+        </w:rPr>
+      </w:pPr>
+      <w:r>
+        <w:rPr>
+          <w:lang w:val="en-US"/>
+        </w:rPr>
+        <w:t xml:space="preserve">The most prominent limitation was the exclusion of the Average Length of Stay (ALOS) research factor, which indicates the number of days that a patient will occupy a bed once hospitalized due to COVID-19. This measure is important because it accurately reflects and adjusts the available beds that can be utilized to respond to COVID-19 cases that require hospitalization. With its absence, the </w:t>
+      </w:r>
+      <w:r>
+        <w:rPr>
+          <w:lang w:val="en-US"/>
+        </w:rPr>
+        <w:t xml:space="preserve">available </w:t>
+      </w:r>
+      <w:r>
+        <w:rPr>
+          <w:lang w:val="en-US"/>
+        </w:rPr>
+        <w:t xml:space="preserve">bed capacity is overestimated which means that there </w:t>
+      </w:r>
+      <w:r>
+        <w:rPr>
+          <w:lang w:val="en-US"/>
+        </w:rPr>
+        <w:t xml:space="preserve">might be an </w:t>
+      </w:r>
+      <w:r>
+        <w:rPr>
+          <w:lang w:val="en-US"/>
+        </w:rPr>
+        <w:t xml:space="preserve">occurrence where the bed capacity might </w:t>
+      </w:r>
+      <w:r>
+        <w:rPr>
+          <w:lang w:val="en-US"/>
+        </w:rPr>
+        <w:t>reach</w:t>
+      </w:r>
+      <w:r>
+        <w:rPr>
+          <w:lang w:val="en-US"/>
+        </w:rPr>
+        <w:t xml:space="preserve"> saturation. </w:t>
+      </w:r>
+      <w:r>
+        <w:rPr>
+          <w:lang w:val="en-US"/>
+        </w:rPr>
+        <w:t xml:space="preserve">For example, if the ALOS is defined at 7 days, then once the hospitalized cases increase by 1 unit (person) this means that the available beds will decrease by 1 unit (bed) and remain out of service for 7 days until it is re-usable to serve </w:t>
+      </w:r>
+      <w:r>
+        <w:rPr>
+          <w:lang w:val="en-US"/>
+        </w:rPr>
+        <w:t>an</w:t>
+      </w:r>
+      <w:r>
+        <w:rPr>
+          <w:lang w:val="en-US"/>
+        </w:rPr>
+        <w:t xml:space="preserve">other patient. In this </w:t>
+      </w:r>
+      <w:r>
+        <w:rPr>
+          <w:lang w:val="en-US"/>
+        </w:rPr>
+        <w:lastRenderedPageBreak/>
+        <w:t>research, since ALOS is excluded, this means the patient is admitted and released on the same day, and the bed is available to serve new cases immediately the next day – which</w:t>
+      </w:r>
+      <w:r>
+        <w:rPr>
+          <w:lang w:val="en-US"/>
+        </w:rPr>
+        <w:t xml:space="preserve"> is</w:t>
+      </w:r>
+      <w:r>
+        <w:rPr>
+          <w:lang w:val="en-US"/>
+        </w:rPr>
+        <w:t xml:space="preserve"> not the case</w:t>
+      </w:r>
+      <w:r>
+        <w:rPr>
+          <w:lang w:val="en-US"/>
+        </w:rPr>
+        <w:t>.</w:t>
+      </w:r>
+    </w:p>
+    <w:p>
+      <w:pPr>
+        <w:ind w:firstLine="720"/>
+        <w:jc w:val="both"/>
+        <w:rPr>
+          <w:lang w:val="en-US"/>
+        </w:rPr>
+      </w:pPr>
+      <w:r>
+        <w:rPr>
+          <w:lang w:val="en-US"/>
+        </w:rPr>
+        <w:t xml:space="preserve">Due to the lack of publicly available data related to the Bahraini health system, such as the total number of beds in the </w:t>
+      </w:r>
+      <w:r>
+        <w:rPr>
+          <w:lang w:val="en-US"/>
+        </w:rPr>
+        <w:t>K</w:t>
+      </w:r>
+      <w:r>
+        <w:rPr>
+          <w:lang w:val="en-US"/>
+        </w:rPr>
+        <w:t xml:space="preserve">ingdom or a real-time indicator on the bed occupancy rate, </w:t>
+      </w:r>
+      <w:r>
+        <w:rPr>
+          <w:lang w:val="en-US"/>
+        </w:rPr>
+        <w:t>such variables were assumed or calculated from other sources which may not resemble the reality of the situation</w:t>
+      </w:r>
+      <w:r>
+        <w:rPr>
+          <w:lang w:val="en-US"/>
+        </w:rPr>
+        <w:t>.</w:t>
+      </w:r>
+    </w:p>
+    <w:p>
+      <w:pPr>
+        <w:ind w:firstLine="720"/>
+        <w:jc w:val="both"/>
+        <w:rPr>
+          <w:lang w:val="en-US"/>
+        </w:rPr>
+      </w:pPr>
+      <w:r>
+        <w:rPr>
+          <w:lang w:val="en-US"/>
+        </w:rPr>
+        <w:t xml:space="preserve">Furthermore, </w:t>
+      </w:r>
+      <w:r>
+        <w:rPr>
+          <w:lang w:val="en-US"/>
+        </w:rPr>
+        <w:t xml:space="preserve">due to </w:t>
+      </w:r>
+      <w:r>
+        <w:rPr>
+          <w:lang w:val="en-US"/>
+        </w:rPr>
+        <w:t>not implement</w:t>
+      </w:r>
+      <w:r>
+        <w:rPr>
+          <w:lang w:val="en-US"/>
+        </w:rPr>
+        <w:t>ing</w:t>
+      </w:r>
+      <w:r>
+        <w:rPr>
+          <w:lang w:val="en-US"/>
+        </w:rPr>
+        <w:t xml:space="preserve"> different growth prediction models, drawing conclusions on the accuracy of the selected model cannot be done</w:t>
+      </w:r>
+      <w:r>
+        <w:rPr>
+          <w:lang w:val="en-US"/>
+        </w:rPr>
+        <w:t xml:space="preserve"> and hence the findings</w:t>
+      </w:r>
+      <w:r>
+        <w:rPr>
+          <w:lang w:val="en-US"/>
+        </w:rPr>
+        <w:t xml:space="preserve"> (number of cases) </w:t>
+      </w:r>
+      <w:r>
+        <w:rPr>
+          <w:lang w:val="en-US"/>
+        </w:rPr>
+        <w:t>maybe be underestimated.</w:t>
       </w:r>
     </w:p>
     <w:p>
@@ -19705,7 +20449,7 @@
           <w:rFonts w:cs="Times New Roman"/>
           <w:noProof/>
         </w:rPr>
-        <w:t xml:space="preserve">Alboaneen, D., Pranggono, B., Alshammari, D., Alqahtani, N., &amp; Alyaffer, R. (2020). Predicting the Epidemiological Outbreak of the Coronavirus Disease 2019 (COVID-19) in Saudi Arabia. </w:t>
+        <w:t xml:space="preserve">Abueish, T. (2020). </w:t>
       </w:r>
       <w:r>
         <w:rPr>
@@ -19714,30 +20458,14 @@
           <w:iCs/>
           <w:noProof/>
         </w:rPr>
-        <w:t>International Journal of Environmental Research and Public Health</w:t>
+        <w:t>Coronavirus: Bahrain reports 173 new cases, mostly detected in workers</w:t>
       </w:r>
       <w:r>
         <w:rPr>
           <w:rFonts w:cs="Times New Roman"/>
           <w:noProof/>
         </w:rPr>
-        <w:t xml:space="preserve">, </w:t>
-      </w:r>
-      <w:r>
-        <w:rPr>
-          <w:rFonts w:cs="Times New Roman"/>
-          <w:i/>
-          <w:iCs/>
-          <w:noProof/>
-        </w:rPr>
-        <w:t>17</w:t>
-      </w:r>
-      <w:r>
-        <w:rPr>
-          <w:rFonts w:cs="Times New Roman"/>
-          <w:noProof/>
-        </w:rPr>
-        <w:t>(12), 4568. https://doi.org/10.3390/ijerph17124568</w:t>
+        <w:t>. Al Arabiya English. https://english.alarabiya.net/en/coronavirus/2020/05/12/Coronavirus-Bahrain-reports-173-new-cases-mostly-detected-in-workers-.html</w:t>
       </w:r>
     </w:p>
     <w:p>
@@ -19757,7 +20485,7 @@
           <w:rFonts w:cs="Times New Roman"/>
           <w:noProof/>
         </w:rPr>
-        <w:t xml:space="preserve">Chowell, G., Simonsen, L., Viboud, C., &amp; Kuang, Y. (2014). Is West Africa Approaching a Catastrophic Phase or is the 2014 Ebola Epidemic Slowing Down? Different Models Yield Different Answers for Liberia. </w:t>
+        <w:t xml:space="preserve">Alboaneen, D., Pranggono, B., Alshammari, D., Alqahtani, N., &amp; Alyaffer, R. (2020). Predicting the Epidemiological Outbreak of the Coronavirus Disease 2019 (COVID-19) in Saudi Arabia. </w:t>
       </w:r>
       <w:r>
         <w:rPr>
@@ -19766,14 +20494,30 @@
           <w:iCs/>
           <w:noProof/>
         </w:rPr>
-        <w:t>PLoS Currents</w:t>
+        <w:t>International Journal of Environmental Research and Public Health</w:t>
       </w:r>
       <w:r>
         <w:rPr>
           <w:rFonts w:cs="Times New Roman"/>
           <w:noProof/>
         </w:rPr>
-        <w:t>. https://doi.org/10.1371/currents.outbreaks.b4690859d91684da963dc40e00f3da81</w:t>
+        <w:t xml:space="preserve">, </w:t>
+      </w:r>
+      <w:r>
+        <w:rPr>
+          <w:rFonts w:cs="Times New Roman"/>
+          <w:i/>
+          <w:iCs/>
+          <w:noProof/>
+        </w:rPr>
+        <w:t>17</w:t>
+      </w:r>
+      <w:r>
+        <w:rPr>
+          <w:rFonts w:cs="Times New Roman"/>
+          <w:noProof/>
+        </w:rPr>
+        <w:t>(12), 4568. https://doi.org/10.3390/ijerph17124568</w:t>
       </w:r>
     </w:p>
     <w:p>
@@ -19793,7 +20537,7 @@
           <w:rFonts w:cs="Times New Roman"/>
           <w:noProof/>
         </w:rPr>
-        <w:t xml:space="preserve">Hilal, D. S. (2020). </w:t>
+        <w:t xml:space="preserve">Barasa, E. W., Ouma, P. O., &amp; Okiro, E. A. (2020). Assessing the hospital surge capacity of the Kenyan health system in the face of the COVID-19 pandemic. </w:t>
       </w:r>
       <w:r>
         <w:rPr>
@@ -19802,14 +20546,30 @@
           <w:iCs/>
           <w:noProof/>
         </w:rPr>
-        <w:t>Conversation with Dr. Sawsan Hilal</w:t>
+        <w:t>PLOS ONE</w:t>
       </w:r>
       <w:r>
         <w:rPr>
           <w:rFonts w:cs="Times New Roman"/>
           <w:noProof/>
         </w:rPr>
-        <w:t>.</w:t>
+        <w:t xml:space="preserve">, </w:t>
+      </w:r>
+      <w:r>
+        <w:rPr>
+          <w:rFonts w:cs="Times New Roman"/>
+          <w:i/>
+          <w:iCs/>
+          <w:noProof/>
+        </w:rPr>
+        <w:t>15</w:t>
+      </w:r>
+      <w:r>
+        <w:rPr>
+          <w:rFonts w:cs="Times New Roman"/>
+          <w:noProof/>
+        </w:rPr>
+        <w:t>(7), e0236308. https://doi.org/10.1371/journal.pone.0236308</w:t>
       </w:r>
     </w:p>
     <w:p>
@@ -19829,7 +20589,7 @@
           <w:rFonts w:cs="Times New Roman"/>
           <w:noProof/>
         </w:rPr>
-        <w:t xml:space="preserve">Ministry of Health. (2020). </w:t>
+        <w:t xml:space="preserve">Chowell, G., Simonsen, L., Viboud, C., &amp; Kuang, Y. (2014). Is West Africa Approaching a Catastrophic Phase or is the 2014 Ebola Epidemic Slowing Down? Different Models Yield Different Answers for Liberia. </w:t>
       </w:r>
       <w:r>
         <w:rPr>
@@ -19838,14 +20598,14 @@
           <w:iCs/>
           <w:noProof/>
         </w:rPr>
-        <w:t>Coronavirus COVID-19 - Summary of Cases</w:t>
+        <w:t>PLoS Currents</w:t>
       </w:r>
       <w:r>
         <w:rPr>
           <w:rFonts w:cs="Times New Roman"/>
           <w:noProof/>
         </w:rPr>
-        <w:t>. https://www.moh.gov.bh/?lang=en</w:t>
+        <w:t>. https://doi.org/10.1371/currents.outbreaks.b4690859d91684da963dc40e00f3da81</w:t>
       </w:r>
     </w:p>
     <w:p>
@@ -19865,7 +20625,7 @@
           <w:rFonts w:cs="Times New Roman"/>
           <w:noProof/>
         </w:rPr>
-        <w:t xml:space="preserve">Naar, I. (2020). </w:t>
+        <w:t xml:space="preserve">Hilal, D. S. (2020). </w:t>
       </w:r>
       <w:r>
         <w:rPr>
@@ -19874,14 +20634,14 @@
           <w:iCs/>
           <w:noProof/>
         </w:rPr>
-        <w:t>Coronavirus: Bahrain expands bed capacity at its isolation, quarantine centers</w:t>
+        <w:t>Conversation with Dr. Sawsan Hilal</w:t>
       </w:r>
       <w:r>
         <w:rPr>
           <w:rFonts w:cs="Times New Roman"/>
           <w:noProof/>
         </w:rPr>
-        <w:t>. Al Arabiya English. https://english.alarabiya.net/en/coronavirus/2020/05/13/Coronavirus-Bahrain-expands-bed-capacity-at-its-isolation-quarantine-centers</w:t>
+        <w:t>.</w:t>
       </w:r>
     </w:p>
     <w:p>
@@ -19901,7 +20661,87 @@
           <w:rFonts w:cs="Times New Roman"/>
           <w:noProof/>
         </w:rPr>
-        <w:t xml:space="preserve">Pell, B., Kuang, Y., Viboud, C., &amp; Chowell, G. (2018). Using phenomenological models for forecasting the 2015 Ebola challenge. </w:t>
+        <w:t xml:space="preserve">Ministry of Health. (2020). </w:t>
+      </w:r>
+      <w:r>
+        <w:rPr>
+          <w:rFonts w:cs="Times New Roman"/>
+          <w:i/>
+          <w:iCs/>
+          <w:noProof/>
+        </w:rPr>
+        <w:t>Coronavirus COVID-19 - Summary of Cases</w:t>
+      </w:r>
+      <w:r>
+        <w:rPr>
+          <w:rFonts w:cs="Times New Roman"/>
+          <w:noProof/>
+        </w:rPr>
+        <w:t>. https://www.moh.gov.bh/?lang=en</w:t>
+      </w:r>
+    </w:p>
+    <w:p>
+      <w:pPr>
+        <w:widowControl w:val="0"/>
+        <w:autoSpaceDE w:val="0"/>
+        <w:autoSpaceDN w:val="0"/>
+        <w:adjustRightInd w:val="0"/>
+        <w:ind w:left="480" w:hanging="480"/>
+        <w:rPr>
+          <w:rFonts w:cs="Times New Roman"/>
+          <w:noProof/>
+        </w:rPr>
+      </w:pPr>
+      <w:r>
+        <w:rPr>
+          <w:rFonts w:cs="Times New Roman"/>
+          <w:noProof/>
+        </w:rPr>
+        <w:t xml:space="preserve">Naar, I. (2020). </w:t>
+      </w:r>
+      <w:r>
+        <w:rPr>
+          <w:rFonts w:cs="Times New Roman"/>
+          <w:i/>
+          <w:iCs/>
+          <w:noProof/>
+        </w:rPr>
+        <w:t>Coronavirus: Bahrain expands bed capacity at its isolation, quarantine centers</w:t>
+      </w:r>
+      <w:r>
+        <w:rPr>
+          <w:rFonts w:cs="Times New Roman"/>
+          <w:noProof/>
+        </w:rPr>
+        <w:t>. Al Arabiya English. https://english.alarabiya.net/en/coronavirus/2020/05/13/Coronavirus-Bahrain-expands-bed-capacity-at-its-isolation-quarantine-centers</w:t>
+      </w:r>
+    </w:p>
+    <w:p>
+      <w:pPr>
+        <w:widowControl w:val="0"/>
+        <w:autoSpaceDE w:val="0"/>
+        <w:autoSpaceDN w:val="0"/>
+        <w:adjustRightInd w:val="0"/>
+        <w:ind w:left="480" w:hanging="480"/>
+        <w:rPr>
+          <w:rFonts w:cs="Times New Roman"/>
+          <w:noProof/>
+        </w:rPr>
+      </w:pPr>
+      <w:r>
+        <w:rPr>
+          <w:rFonts w:cs="Times New Roman"/>
+          <w:noProof/>
+        </w:rPr>
+        <w:t xml:space="preserve">Pell, B., Kuang, Y., Viboud, C., &amp; Chowell, G. (2018). Using </w:t>
+      </w:r>
+      <w:r>
+        <w:rPr>
+          <w:rFonts w:cs="Times New Roman"/>
+          <w:noProof/>
+        </w:rPr>
+        <w:lastRenderedPageBreak/>
+        <w:t xml:space="preserve">phenomenological models for forecasting the 2015 Ebola challenge. </w:t>
       </w:r>
       <w:r>
         <w:rPr>

</xml_diff>

<commit_message>
more changes - closer to finalize
</commit_message>
<xml_diff>
--- a/Report/BDSA601-Assignment3.docx
+++ b/Report/BDSA601-Assignment3.docx
@@ -923,6 +923,23 @@
     <w:p>
       <w:pPr>
         <w:spacing w:after="160" w:line="259" w:lineRule="auto"/>
+      </w:pPr>
+      <w:r>
+        <w:t>&lt;</w:t>
+      </w:r>
+      <w:r>
+        <w:rPr>
+          <w:highlight w:val="green"/>
+        </w:rPr>
+        <w:t>write abstract</w:t>
+      </w:r>
+      <w:r>
+        <w:t>&gt;</w:t>
+      </w:r>
+    </w:p>
+    <w:p>
+      <w:pPr>
+        <w:spacing w:after="160" w:line="259" w:lineRule="auto"/>
         <w:rPr>
           <w:rFonts w:eastAsiaTheme="majorEastAsia" w:cs="Times New Roman"/>
           <w:b/>
@@ -975,6 +992,25 @@
           <w:lang w:val="en-US"/>
         </w:rPr>
       </w:pPr>
+      <w:r>
+        <w:rPr>
+          <w:lang w:val="en-US"/>
+        </w:rPr>
+        <w:t>&lt;</w:t>
+      </w:r>
+      <w:r>
+        <w:rPr>
+          <w:highlight w:val="green"/>
+          <w:lang w:val="en-US"/>
+        </w:rPr>
+        <w:t>double check if we missed anyone</w:t>
+      </w:r>
+      <w:r>
+        <w:rPr>
+          <w:lang w:val="en-US"/>
+        </w:rPr>
+        <w:t>&gt;</w:t>
+      </w:r>
     </w:p>
     <w:p>
       <w:pPr>
@@ -1052,7 +1088,7 @@
           <w:r>
             <w:fldChar w:fldCharType="separate"/>
           </w:r>
-          <w:hyperlink w:anchor="_Toc59167546" w:history="1">
+          <w:hyperlink w:anchor="_Toc59172900" w:history="1">
             <w:r>
               <w:rPr>
                 <w:rStyle w:val="Hyperlink"/>
@@ -1100,7 +1136,7 @@
                 <w:noProof/>
                 <w:webHidden/>
               </w:rPr>
-              <w:instrText xml:space="preserve"> PAGEREF _Toc59167546 \h </w:instrText>
+              <w:instrText xml:space="preserve"> PAGEREF _Toc59172900 \h </w:instrText>
             </w:r>
             <w:r>
               <w:rPr>
@@ -1148,7 +1184,7 @@
               <w:lang w:eastAsia="en-GB"/>
             </w:rPr>
           </w:pPr>
-          <w:hyperlink w:anchor="_Toc59167547" w:history="1">
+          <w:hyperlink w:anchor="_Toc59172901" w:history="1">
             <w:r>
               <w:rPr>
                 <w:rStyle w:val="Hyperlink"/>
@@ -1198,7 +1234,7 @@
                 <w:noProof/>
                 <w:webHidden/>
               </w:rPr>
-              <w:instrText xml:space="preserve"> PAGEREF _Toc59167547 \h </w:instrText>
+              <w:instrText xml:space="preserve"> PAGEREF _Toc59172901 \h </w:instrText>
             </w:r>
             <w:r>
               <w:rPr>
@@ -1246,7 +1282,7 @@
               <w:lang w:eastAsia="en-GB"/>
             </w:rPr>
           </w:pPr>
-          <w:hyperlink w:anchor="_Toc59167548" w:history="1">
+          <w:hyperlink w:anchor="_Toc59172902" w:history="1">
             <w:r>
               <w:rPr>
                 <w:rStyle w:val="Hyperlink"/>
@@ -1296,7 +1332,7 @@
                 <w:noProof/>
                 <w:webHidden/>
               </w:rPr>
-              <w:instrText xml:space="preserve"> PAGEREF _Toc59167548 \h </w:instrText>
+              <w:instrText xml:space="preserve"> PAGEREF _Toc59172902 \h </w:instrText>
             </w:r>
             <w:r>
               <w:rPr>
@@ -1344,7 +1380,7 @@
               <w:lang w:eastAsia="en-GB"/>
             </w:rPr>
           </w:pPr>
-          <w:hyperlink w:anchor="_Toc59167549" w:history="1">
+          <w:hyperlink w:anchor="_Toc59172903" w:history="1">
             <w:r>
               <w:rPr>
                 <w:rStyle w:val="Hyperlink"/>
@@ -1394,7 +1430,7 @@
                 <w:noProof/>
                 <w:webHidden/>
               </w:rPr>
-              <w:instrText xml:space="preserve"> PAGEREF _Toc59167549 \h </w:instrText>
+              <w:instrText xml:space="preserve"> PAGEREF _Toc59172903 \h </w:instrText>
             </w:r>
             <w:r>
               <w:rPr>
@@ -1442,7 +1478,7 @@
               <w:lang w:eastAsia="en-GB"/>
             </w:rPr>
           </w:pPr>
-          <w:hyperlink w:anchor="_Toc59167550" w:history="1">
+          <w:hyperlink w:anchor="_Toc59172904" w:history="1">
             <w:r>
               <w:rPr>
                 <w:rStyle w:val="Hyperlink"/>
@@ -1492,7 +1528,7 @@
                 <w:noProof/>
                 <w:webHidden/>
               </w:rPr>
-              <w:instrText xml:space="preserve"> PAGEREF _Toc59167550 \h </w:instrText>
+              <w:instrText xml:space="preserve"> PAGEREF _Toc59172904 \h </w:instrText>
             </w:r>
             <w:r>
               <w:rPr>
@@ -1540,7 +1576,7 @@
               <w:lang w:eastAsia="en-GB"/>
             </w:rPr>
           </w:pPr>
-          <w:hyperlink w:anchor="_Toc59167551" w:history="1">
+          <w:hyperlink w:anchor="_Toc59172905" w:history="1">
             <w:r>
               <w:rPr>
                 <w:rStyle w:val="Hyperlink"/>
@@ -1590,7 +1626,7 @@
                 <w:noProof/>
                 <w:webHidden/>
               </w:rPr>
-              <w:instrText xml:space="preserve"> PAGEREF _Toc59167551 \h </w:instrText>
+              <w:instrText xml:space="preserve"> PAGEREF _Toc59172905 \h </w:instrText>
             </w:r>
             <w:r>
               <w:rPr>
@@ -1638,7 +1674,7 @@
               <w:lang w:eastAsia="en-GB"/>
             </w:rPr>
           </w:pPr>
-          <w:hyperlink w:anchor="_Toc59167552" w:history="1">
+          <w:hyperlink w:anchor="_Toc59172906" w:history="1">
             <w:r>
               <w:rPr>
                 <w:rStyle w:val="Hyperlink"/>
@@ -1688,7 +1724,7 @@
                 <w:noProof/>
                 <w:webHidden/>
               </w:rPr>
-              <w:instrText xml:space="preserve"> PAGEREF _Toc59167552 \h </w:instrText>
+              <w:instrText xml:space="preserve"> PAGEREF _Toc59172906 \h </w:instrText>
             </w:r>
             <w:r>
               <w:rPr>
@@ -1736,7 +1772,7 @@
               <w:lang w:eastAsia="en-GB"/>
             </w:rPr>
           </w:pPr>
-          <w:hyperlink w:anchor="_Toc59167553" w:history="1">
+          <w:hyperlink w:anchor="_Toc59172907" w:history="1">
             <w:r>
               <w:rPr>
                 <w:rStyle w:val="Hyperlink"/>
@@ -1786,7 +1822,7 @@
                 <w:noProof/>
                 <w:webHidden/>
               </w:rPr>
-              <w:instrText xml:space="preserve"> PAGEREF _Toc59167553 \h </w:instrText>
+              <w:instrText xml:space="preserve"> PAGEREF _Toc59172907 \h </w:instrText>
             </w:r>
             <w:r>
               <w:rPr>
@@ -1834,7 +1870,7 @@
               <w:lang w:eastAsia="en-GB"/>
             </w:rPr>
           </w:pPr>
-          <w:hyperlink w:anchor="_Toc59167554" w:history="1">
+          <w:hyperlink w:anchor="_Toc59172908" w:history="1">
             <w:r>
               <w:rPr>
                 <w:rStyle w:val="Hyperlink"/>
@@ -1882,7 +1918,7 @@
                 <w:noProof/>
                 <w:webHidden/>
               </w:rPr>
-              <w:instrText xml:space="preserve"> PAGEREF _Toc59167554 \h </w:instrText>
+              <w:instrText xml:space="preserve"> PAGEREF _Toc59172908 \h </w:instrText>
             </w:r>
             <w:r>
               <w:rPr>
@@ -1930,7 +1966,7 @@
               <w:lang w:eastAsia="en-GB"/>
             </w:rPr>
           </w:pPr>
-          <w:hyperlink w:anchor="_Toc59167555" w:history="1">
+          <w:hyperlink w:anchor="_Toc59172909" w:history="1">
             <w:r>
               <w:rPr>
                 <w:rStyle w:val="Hyperlink"/>
@@ -1980,7 +2016,7 @@
                 <w:noProof/>
                 <w:webHidden/>
               </w:rPr>
-              <w:instrText xml:space="preserve"> PAGEREF _Toc59167555 \h </w:instrText>
+              <w:instrText xml:space="preserve"> PAGEREF _Toc59172909 \h </w:instrText>
             </w:r>
             <w:r>
               <w:rPr>
@@ -2028,7 +2064,7 @@
               <w:lang w:eastAsia="en-GB"/>
             </w:rPr>
           </w:pPr>
-          <w:hyperlink w:anchor="_Toc59167556" w:history="1">
+          <w:hyperlink w:anchor="_Toc59172910" w:history="1">
             <w:r>
               <w:rPr>
                 <w:rStyle w:val="Hyperlink"/>
@@ -2078,7 +2114,7 @@
                 <w:noProof/>
                 <w:webHidden/>
               </w:rPr>
-              <w:instrText xml:space="preserve"> PAGEREF _Toc59167556 \h </w:instrText>
+              <w:instrText xml:space="preserve"> PAGEREF _Toc59172910 \h </w:instrText>
             </w:r>
             <w:r>
               <w:rPr>
@@ -2126,7 +2162,7 @@
               <w:lang w:eastAsia="en-GB"/>
             </w:rPr>
           </w:pPr>
-          <w:hyperlink w:anchor="_Toc59167557" w:history="1">
+          <w:hyperlink w:anchor="_Toc59172911" w:history="1">
             <w:r>
               <w:rPr>
                 <w:rStyle w:val="Hyperlink"/>
@@ -2176,7 +2212,7 @@
                 <w:noProof/>
                 <w:webHidden/>
               </w:rPr>
-              <w:instrText xml:space="preserve"> PAGEREF _Toc59167557 \h </w:instrText>
+              <w:instrText xml:space="preserve"> PAGEREF _Toc59172911 \h </w:instrText>
             </w:r>
             <w:r>
               <w:rPr>
@@ -2224,7 +2260,7 @@
               <w:lang w:eastAsia="en-GB"/>
             </w:rPr>
           </w:pPr>
-          <w:hyperlink w:anchor="_Toc59167558" w:history="1">
+          <w:hyperlink w:anchor="_Toc59172912" w:history="1">
             <w:r>
               <w:rPr>
                 <w:rStyle w:val="Hyperlink"/>
@@ -2272,7 +2308,7 @@
                 <w:noProof/>
                 <w:webHidden/>
               </w:rPr>
-              <w:instrText xml:space="preserve"> PAGEREF _Toc59167558 \h </w:instrText>
+              <w:instrText xml:space="preserve"> PAGEREF _Toc59172912 \h </w:instrText>
             </w:r>
             <w:r>
               <w:rPr>
@@ -2320,7 +2356,7 @@
               <w:lang w:eastAsia="en-GB"/>
             </w:rPr>
           </w:pPr>
-          <w:hyperlink w:anchor="_Toc59167559" w:history="1">
+          <w:hyperlink w:anchor="_Toc59172913" w:history="1">
             <w:r>
               <w:rPr>
                 <w:rStyle w:val="Hyperlink"/>
@@ -2370,7 +2406,7 @@
                 <w:noProof/>
                 <w:webHidden/>
               </w:rPr>
-              <w:instrText xml:space="preserve"> PAGEREF _Toc59167559 \h </w:instrText>
+              <w:instrText xml:space="preserve"> PAGEREF _Toc59172913 \h </w:instrText>
             </w:r>
             <w:r>
               <w:rPr>
@@ -2418,7 +2454,7 @@
               <w:lang w:eastAsia="en-GB"/>
             </w:rPr>
           </w:pPr>
-          <w:hyperlink w:anchor="_Toc59167560" w:history="1">
+          <w:hyperlink w:anchor="_Toc59172914" w:history="1">
             <w:r>
               <w:rPr>
                 <w:rStyle w:val="Hyperlink"/>
@@ -2468,7 +2504,7 @@
                 <w:noProof/>
                 <w:webHidden/>
               </w:rPr>
-              <w:instrText xml:space="preserve"> PAGEREF _Toc59167560 \h </w:instrText>
+              <w:instrText xml:space="preserve"> PAGEREF _Toc59172914 \h </w:instrText>
             </w:r>
             <w:r>
               <w:rPr>
@@ -2516,7 +2552,7 @@
               <w:lang w:eastAsia="en-GB"/>
             </w:rPr>
           </w:pPr>
-          <w:hyperlink w:anchor="_Toc59167561" w:history="1">
+          <w:hyperlink w:anchor="_Toc59172915" w:history="1">
             <w:r>
               <w:rPr>
                 <w:rStyle w:val="Hyperlink"/>
@@ -2566,7 +2602,7 @@
                 <w:noProof/>
                 <w:webHidden/>
               </w:rPr>
-              <w:instrText xml:space="preserve"> PAGEREF _Toc59167561 \h </w:instrText>
+              <w:instrText xml:space="preserve"> PAGEREF _Toc59172915 \h </w:instrText>
             </w:r>
             <w:r>
               <w:rPr>
@@ -2614,7 +2650,7 @@
               <w:lang w:eastAsia="en-GB"/>
             </w:rPr>
           </w:pPr>
-          <w:hyperlink w:anchor="_Toc59167562" w:history="1">
+          <w:hyperlink w:anchor="_Toc59172916" w:history="1">
             <w:r>
               <w:rPr>
                 <w:rStyle w:val="Hyperlink"/>
@@ -2664,7 +2700,7 @@
                 <w:noProof/>
                 <w:webHidden/>
               </w:rPr>
-              <w:instrText xml:space="preserve"> PAGEREF _Toc59167562 \h </w:instrText>
+              <w:instrText xml:space="preserve"> PAGEREF _Toc59172916 \h </w:instrText>
             </w:r>
             <w:r>
               <w:rPr>
@@ -2712,7 +2748,7 @@
               <w:lang w:eastAsia="en-GB"/>
             </w:rPr>
           </w:pPr>
-          <w:hyperlink w:anchor="_Toc59167563" w:history="1">
+          <w:hyperlink w:anchor="_Toc59172917" w:history="1">
             <w:r>
               <w:rPr>
                 <w:rStyle w:val="Hyperlink"/>
@@ -2762,7 +2798,7 @@
                 <w:noProof/>
                 <w:webHidden/>
               </w:rPr>
-              <w:instrText xml:space="preserve"> PAGEREF _Toc59167563 \h </w:instrText>
+              <w:instrText xml:space="preserve"> PAGEREF _Toc59172917 \h </w:instrText>
             </w:r>
             <w:r>
               <w:rPr>
@@ -2810,7 +2846,7 @@
               <w:lang w:eastAsia="en-GB"/>
             </w:rPr>
           </w:pPr>
-          <w:hyperlink w:anchor="_Toc59167564" w:history="1">
+          <w:hyperlink w:anchor="_Toc59172918" w:history="1">
             <w:r>
               <w:rPr>
                 <w:rStyle w:val="Hyperlink"/>
@@ -2860,7 +2896,7 @@
                 <w:noProof/>
                 <w:webHidden/>
               </w:rPr>
-              <w:instrText xml:space="preserve"> PAGEREF _Toc59167564 \h </w:instrText>
+              <w:instrText xml:space="preserve"> PAGEREF _Toc59172918 \h </w:instrText>
             </w:r>
             <w:r>
               <w:rPr>
@@ -2908,7 +2944,7 @@
               <w:lang w:eastAsia="en-GB"/>
             </w:rPr>
           </w:pPr>
-          <w:hyperlink w:anchor="_Toc59167565" w:history="1">
+          <w:hyperlink w:anchor="_Toc59172919" w:history="1">
             <w:r>
               <w:rPr>
                 <w:rStyle w:val="Hyperlink"/>
@@ -2958,7 +2994,7 @@
                 <w:noProof/>
                 <w:webHidden/>
               </w:rPr>
-              <w:instrText xml:space="preserve"> PAGEREF _Toc59167565 \h </w:instrText>
+              <w:instrText xml:space="preserve"> PAGEREF _Toc59172919 \h </w:instrText>
             </w:r>
             <w:r>
               <w:rPr>
@@ -3006,7 +3042,7 @@
               <w:lang w:eastAsia="en-GB"/>
             </w:rPr>
           </w:pPr>
-          <w:hyperlink w:anchor="_Toc59167566" w:history="1">
+          <w:hyperlink w:anchor="_Toc59172920" w:history="1">
             <w:r>
               <w:rPr>
                 <w:rStyle w:val="Hyperlink"/>
@@ -3056,7 +3092,7 @@
                 <w:noProof/>
                 <w:webHidden/>
               </w:rPr>
-              <w:instrText xml:space="preserve"> PAGEREF _Toc59167566 \h </w:instrText>
+              <w:instrText xml:space="preserve"> PAGEREF _Toc59172920 \h </w:instrText>
             </w:r>
             <w:r>
               <w:rPr>
@@ -3104,7 +3140,7 @@
               <w:lang w:eastAsia="en-GB"/>
             </w:rPr>
           </w:pPr>
-          <w:hyperlink w:anchor="_Toc59167567" w:history="1">
+          <w:hyperlink w:anchor="_Toc59172921" w:history="1">
             <w:r>
               <w:rPr>
                 <w:rStyle w:val="Hyperlink"/>
@@ -3154,7 +3190,7 @@
                 <w:noProof/>
                 <w:webHidden/>
               </w:rPr>
-              <w:instrText xml:space="preserve"> PAGEREF _Toc59167567 \h </w:instrText>
+              <w:instrText xml:space="preserve"> PAGEREF _Toc59172921 \h </w:instrText>
             </w:r>
             <w:r>
               <w:rPr>
@@ -3202,7 +3238,7 @@
               <w:lang w:eastAsia="en-GB"/>
             </w:rPr>
           </w:pPr>
-          <w:hyperlink w:anchor="_Toc59167568" w:history="1">
+          <w:hyperlink w:anchor="_Toc59172922" w:history="1">
             <w:r>
               <w:rPr>
                 <w:rStyle w:val="Hyperlink"/>
@@ -3250,7 +3286,7 @@
                 <w:noProof/>
                 <w:webHidden/>
               </w:rPr>
-              <w:instrText xml:space="preserve"> PAGEREF _Toc59167568 \h </w:instrText>
+              <w:instrText xml:space="preserve"> PAGEREF _Toc59172922 \h </w:instrText>
             </w:r>
             <w:r>
               <w:rPr>
@@ -3298,7 +3334,7 @@
               <w:lang w:eastAsia="en-GB"/>
             </w:rPr>
           </w:pPr>
-          <w:hyperlink w:anchor="_Toc59167569" w:history="1">
+          <w:hyperlink w:anchor="_Toc59172923" w:history="1">
             <w:r>
               <w:rPr>
                 <w:rStyle w:val="Hyperlink"/>
@@ -3348,7 +3384,7 @@
                 <w:noProof/>
                 <w:webHidden/>
               </w:rPr>
-              <w:instrText xml:space="preserve"> PAGEREF _Toc59167569 \h </w:instrText>
+              <w:instrText xml:space="preserve"> PAGEREF _Toc59172923 \h </w:instrText>
             </w:r>
             <w:r>
               <w:rPr>
@@ -3396,7 +3432,7 @@
               <w:lang w:eastAsia="en-GB"/>
             </w:rPr>
           </w:pPr>
-          <w:hyperlink w:anchor="_Toc59167570" w:history="1">
+          <w:hyperlink w:anchor="_Toc59172924" w:history="1">
             <w:r>
               <w:rPr>
                 <w:rStyle w:val="Hyperlink"/>
@@ -3446,7 +3482,7 @@
                 <w:noProof/>
                 <w:webHidden/>
               </w:rPr>
-              <w:instrText xml:space="preserve"> PAGEREF _Toc59167570 \h </w:instrText>
+              <w:instrText xml:space="preserve"> PAGEREF _Toc59172924 \h </w:instrText>
             </w:r>
             <w:r>
               <w:rPr>
@@ -3494,7 +3530,7 @@
               <w:lang w:eastAsia="en-GB"/>
             </w:rPr>
           </w:pPr>
-          <w:hyperlink w:anchor="_Toc59167571" w:history="1">
+          <w:hyperlink w:anchor="_Toc59172925" w:history="1">
             <w:r>
               <w:rPr>
                 <w:rStyle w:val="Hyperlink"/>
@@ -3544,7 +3580,7 @@
                 <w:noProof/>
                 <w:webHidden/>
               </w:rPr>
-              <w:instrText xml:space="preserve"> PAGEREF _Toc59167571 \h </w:instrText>
+              <w:instrText xml:space="preserve"> PAGEREF _Toc59172925 \h </w:instrText>
             </w:r>
             <w:r>
               <w:rPr>
@@ -3592,7 +3628,7 @@
               <w:lang w:eastAsia="en-GB"/>
             </w:rPr>
           </w:pPr>
-          <w:hyperlink w:anchor="_Toc59167572" w:history="1">
+          <w:hyperlink w:anchor="_Toc59172926" w:history="1">
             <w:r>
               <w:rPr>
                 <w:rStyle w:val="Hyperlink"/>
@@ -3642,7 +3678,7 @@
                 <w:noProof/>
                 <w:webHidden/>
               </w:rPr>
-              <w:instrText xml:space="preserve"> PAGEREF _Toc59167572 \h </w:instrText>
+              <w:instrText xml:space="preserve"> PAGEREF _Toc59172926 \h </w:instrText>
             </w:r>
             <w:r>
               <w:rPr>
@@ -3690,7 +3726,7 @@
               <w:lang w:eastAsia="en-GB"/>
             </w:rPr>
           </w:pPr>
-          <w:hyperlink w:anchor="_Toc59167573" w:history="1">
+          <w:hyperlink w:anchor="_Toc59172927" w:history="1">
             <w:r>
               <w:rPr>
                 <w:rStyle w:val="Hyperlink"/>
@@ -3740,7 +3776,7 @@
                 <w:noProof/>
                 <w:webHidden/>
               </w:rPr>
-              <w:instrText xml:space="preserve"> PAGEREF _Toc59167573 \h </w:instrText>
+              <w:instrText xml:space="preserve"> PAGEREF _Toc59172927 \h </w:instrText>
             </w:r>
             <w:r>
               <w:rPr>
@@ -3788,7 +3824,7 @@
               <w:lang w:eastAsia="en-GB"/>
             </w:rPr>
           </w:pPr>
-          <w:hyperlink w:anchor="_Toc59167574" w:history="1">
+          <w:hyperlink w:anchor="_Toc59172928" w:history="1">
             <w:r>
               <w:rPr>
                 <w:rStyle w:val="Hyperlink"/>
@@ -3838,7 +3874,7 @@
                 <w:noProof/>
                 <w:webHidden/>
               </w:rPr>
-              <w:instrText xml:space="preserve"> PAGEREF _Toc59167574 \h </w:instrText>
+              <w:instrText xml:space="preserve"> PAGEREF _Toc59172928 \h </w:instrText>
             </w:r>
             <w:r>
               <w:rPr>
@@ -3886,7 +3922,7 @@
               <w:lang w:eastAsia="en-GB"/>
             </w:rPr>
           </w:pPr>
-          <w:hyperlink w:anchor="_Toc59167575" w:history="1">
+          <w:hyperlink w:anchor="_Toc59172929" w:history="1">
             <w:r>
               <w:rPr>
                 <w:rStyle w:val="Hyperlink"/>
@@ -3936,7 +3972,7 @@
                 <w:noProof/>
                 <w:webHidden/>
               </w:rPr>
-              <w:instrText xml:space="preserve"> PAGEREF _Toc59167575 \h </w:instrText>
+              <w:instrText xml:space="preserve"> PAGEREF _Toc59172929 \h </w:instrText>
             </w:r>
             <w:r>
               <w:rPr>
@@ -3956,7 +3992,7 @@
                 <w:noProof/>
                 <w:webHidden/>
               </w:rPr>
-              <w:t>26</w:t>
+              <w:t>27</w:t>
             </w:r>
             <w:r>
               <w:rPr>
@@ -3984,7 +4020,7 @@
               <w:lang w:eastAsia="en-GB"/>
             </w:rPr>
           </w:pPr>
-          <w:hyperlink w:anchor="_Toc59167576" w:history="1">
+          <w:hyperlink w:anchor="_Toc59172930" w:history="1">
             <w:r>
               <w:rPr>
                 <w:rStyle w:val="Hyperlink"/>
@@ -4034,7 +4070,7 @@
                 <w:noProof/>
                 <w:webHidden/>
               </w:rPr>
-              <w:instrText xml:space="preserve"> PAGEREF _Toc59167576 \h </w:instrText>
+              <w:instrText xml:space="preserve"> PAGEREF _Toc59172930 \h </w:instrText>
             </w:r>
             <w:r>
               <w:rPr>
@@ -4054,7 +4090,7 @@
                 <w:noProof/>
                 <w:webHidden/>
               </w:rPr>
-              <w:t>26</w:t>
+              <w:t>27</w:t>
             </w:r>
             <w:r>
               <w:rPr>
@@ -4082,7 +4118,7 @@
               <w:lang w:eastAsia="en-GB"/>
             </w:rPr>
           </w:pPr>
-          <w:hyperlink w:anchor="_Toc59167577" w:history="1">
+          <w:hyperlink w:anchor="_Toc59172931" w:history="1">
             <w:r>
               <w:rPr>
                 <w:rStyle w:val="Hyperlink"/>
@@ -4132,7 +4168,7 @@
                 <w:noProof/>
                 <w:webHidden/>
               </w:rPr>
-              <w:instrText xml:space="preserve"> PAGEREF _Toc59167577 \h </w:instrText>
+              <w:instrText xml:space="preserve"> PAGEREF _Toc59172931 \h </w:instrText>
             </w:r>
             <w:r>
               <w:rPr>
@@ -4152,7 +4188,7 @@
                 <w:noProof/>
                 <w:webHidden/>
               </w:rPr>
-              <w:t>27</w:t>
+              <w:t>28</w:t>
             </w:r>
             <w:r>
               <w:rPr>
@@ -4179,7 +4215,7 @@
               <w:lang w:eastAsia="en-GB"/>
             </w:rPr>
           </w:pPr>
-          <w:hyperlink w:anchor="_Toc59167578" w:history="1">
+          <w:hyperlink w:anchor="_Toc59172932" w:history="1">
             <w:r>
               <w:rPr>
                 <w:rStyle w:val="Hyperlink"/>
@@ -4207,7 +4243,7 @@
                 <w:noProof/>
                 <w:webHidden/>
               </w:rPr>
-              <w:instrText xml:space="preserve"> PAGEREF _Toc59167578 \h </w:instrText>
+              <w:instrText xml:space="preserve"> PAGEREF _Toc59172932 \h </w:instrText>
             </w:r>
             <w:r>
               <w:rPr>
@@ -4227,7 +4263,7 @@
                 <w:noProof/>
                 <w:webHidden/>
               </w:rPr>
-              <w:t>29</w:t>
+              <w:t>30</w:t>
             </w:r>
             <w:r>
               <w:rPr>
@@ -4254,7 +4290,7 @@
               <w:lang w:eastAsia="en-GB"/>
             </w:rPr>
           </w:pPr>
-          <w:hyperlink w:anchor="_Toc59167579" w:history="1">
+          <w:hyperlink w:anchor="_Toc59172933" w:history="1">
             <w:r>
               <w:rPr>
                 <w:rStyle w:val="Hyperlink"/>
@@ -4282,7 +4318,7 @@
                 <w:noProof/>
                 <w:webHidden/>
               </w:rPr>
-              <w:instrText xml:space="preserve"> PAGEREF _Toc59167579 \h </w:instrText>
+              <w:instrText xml:space="preserve"> PAGEREF _Toc59172933 \h </w:instrText>
             </w:r>
             <w:r>
               <w:rPr>
@@ -4302,7 +4338,7 @@
                 <w:noProof/>
                 <w:webHidden/>
               </w:rPr>
-              <w:t>32</w:t>
+              <w:t>33</w:t>
             </w:r>
             <w:r>
               <w:rPr>
@@ -4378,7 +4414,7 @@
       <w:r>
         <w:fldChar w:fldCharType="separate"/>
       </w:r>
-      <w:hyperlink w:anchor="_Toc59167580" w:history="1">
+      <w:hyperlink w:anchor="_Toc59172934" w:history="1">
         <w:r>
           <w:rPr>
             <w:rStyle w:val="Hyperlink"/>
@@ -4415,7 +4451,7 @@
             <w:noProof/>
             <w:webHidden/>
           </w:rPr>
-          <w:instrText xml:space="preserve"> PAGEREF _Toc59167580 \h </w:instrText>
+          <w:instrText xml:space="preserve"> PAGEREF _Toc59172934 \h </w:instrText>
         </w:r>
         <w:r>
           <w:rPr>
@@ -4462,7 +4498,7 @@
           <w:lang w:eastAsia="en-GB"/>
         </w:rPr>
       </w:pPr>
-      <w:hyperlink w:anchor="_Toc59167581" w:history="1">
+      <w:hyperlink w:anchor="_Toc59172935" w:history="1">
         <w:r>
           <w:rPr>
             <w:rStyle w:val="Hyperlink"/>
@@ -4499,7 +4535,7 @@
             <w:noProof/>
             <w:webHidden/>
           </w:rPr>
-          <w:instrText xml:space="preserve"> PAGEREF _Toc59167581 \h </w:instrText>
+          <w:instrText xml:space="preserve"> PAGEREF _Toc59172935 \h </w:instrText>
         </w:r>
         <w:r>
           <w:rPr>
@@ -4546,7 +4582,7 @@
           <w:lang w:eastAsia="en-GB"/>
         </w:rPr>
       </w:pPr>
-      <w:hyperlink w:anchor="_Toc59167582" w:history="1">
+      <w:hyperlink w:anchor="_Toc59172936" w:history="1">
         <w:r>
           <w:rPr>
             <w:rStyle w:val="Hyperlink"/>
@@ -4583,7 +4619,7 @@
             <w:noProof/>
             <w:webHidden/>
           </w:rPr>
-          <w:instrText xml:space="preserve"> PAGEREF _Toc59167582 \h </w:instrText>
+          <w:instrText xml:space="preserve"> PAGEREF _Toc59172936 \h </w:instrText>
         </w:r>
         <w:r>
           <w:rPr>
@@ -4673,7 +4709,7 @@
       <w:r>
         <w:fldChar w:fldCharType="separate"/>
       </w:r>
-      <w:hyperlink w:anchor="_Toc59167583" w:history="1">
+      <w:hyperlink w:anchor="_Toc59172937" w:history="1">
         <w:r>
           <w:rPr>
             <w:rStyle w:val="Hyperlink"/>
@@ -4710,7 +4746,7 @@
             <w:noProof/>
             <w:webHidden/>
           </w:rPr>
-          <w:instrText xml:space="preserve"> PAGEREF _Toc59167583 \h </w:instrText>
+          <w:instrText xml:space="preserve"> PAGEREF _Toc59172937 \h </w:instrText>
         </w:r>
         <w:r>
           <w:rPr>
@@ -4757,7 +4793,7 @@
           <w:lang w:eastAsia="en-GB"/>
         </w:rPr>
       </w:pPr>
-      <w:hyperlink w:anchor="_Toc59167584" w:history="1">
+      <w:hyperlink w:anchor="_Toc59172938" w:history="1">
         <w:r>
           <w:rPr>
             <w:rStyle w:val="Hyperlink"/>
@@ -4794,7 +4830,7 @@
             <w:noProof/>
             <w:webHidden/>
           </w:rPr>
-          <w:instrText xml:space="preserve"> PAGEREF _Toc59167584 \h </w:instrText>
+          <w:instrText xml:space="preserve"> PAGEREF _Toc59172938 \h </w:instrText>
         </w:r>
         <w:r>
           <w:rPr>
@@ -4841,7 +4877,7 @@
           <w:lang w:eastAsia="en-GB"/>
         </w:rPr>
       </w:pPr>
-      <w:hyperlink w:anchor="_Toc59167585" w:history="1">
+      <w:hyperlink w:anchor="_Toc59172939" w:history="1">
         <w:r>
           <w:rPr>
             <w:rStyle w:val="Hyperlink"/>
@@ -4869,7 +4905,7 @@
             <w:noProof/>
             <w:webHidden/>
           </w:rPr>
-          <w:instrText xml:space="preserve"> PAGEREF _Toc59167585 \h </w:instrText>
+          <w:instrText xml:space="preserve"> PAGEREF _Toc59172939 \h </w:instrText>
         </w:r>
         <w:r>
           <w:rPr>
@@ -4916,7 +4952,7 @@
           <w:lang w:eastAsia="en-GB"/>
         </w:rPr>
       </w:pPr>
-      <w:hyperlink w:anchor="_Toc59167586" w:history="1">
+      <w:hyperlink w:anchor="_Toc59172940" w:history="1">
         <w:r>
           <w:rPr>
             <w:rStyle w:val="Hyperlink"/>
@@ -4944,7 +4980,7 @@
             <w:noProof/>
             <w:webHidden/>
           </w:rPr>
-          <w:instrText xml:space="preserve"> PAGEREF _Toc59167586 \h </w:instrText>
+          <w:instrText xml:space="preserve"> PAGEREF _Toc59172940 \h </w:instrText>
         </w:r>
         <w:r>
           <w:rPr>
@@ -4991,7 +5027,7 @@
           <w:lang w:eastAsia="en-GB"/>
         </w:rPr>
       </w:pPr>
-      <w:hyperlink w:anchor="_Toc59167587" w:history="1">
+      <w:hyperlink w:anchor="_Toc59172941" w:history="1">
         <w:r>
           <w:rPr>
             <w:rStyle w:val="Hyperlink"/>
@@ -5028,7 +5064,7 @@
             <w:noProof/>
             <w:webHidden/>
           </w:rPr>
-          <w:instrText xml:space="preserve"> PAGEREF _Toc59167587 \h </w:instrText>
+          <w:instrText xml:space="preserve"> PAGEREF _Toc59172941 \h </w:instrText>
         </w:r>
         <w:r>
           <w:rPr>
@@ -5075,7 +5111,7 @@
           <w:lang w:eastAsia="en-GB"/>
         </w:rPr>
       </w:pPr>
-      <w:hyperlink w:anchor="_Toc59167588" w:history="1">
+      <w:hyperlink w:anchor="_Toc59172942" w:history="1">
         <w:r>
           <w:rPr>
             <w:rStyle w:val="Hyperlink"/>
@@ -5112,7 +5148,7 @@
             <w:noProof/>
             <w:webHidden/>
           </w:rPr>
-          <w:instrText xml:space="preserve"> PAGEREF _Toc59167588 \h </w:instrText>
+          <w:instrText xml:space="preserve"> PAGEREF _Toc59172942 \h </w:instrText>
         </w:r>
         <w:r>
           <w:rPr>
@@ -5159,7 +5195,7 @@
           <w:lang w:eastAsia="en-GB"/>
         </w:rPr>
       </w:pPr>
-      <w:hyperlink w:anchor="_Toc59167589" w:history="1">
+      <w:hyperlink w:anchor="_Toc59172943" w:history="1">
         <w:r>
           <w:rPr>
             <w:rStyle w:val="Hyperlink"/>
@@ -5196,7 +5232,7 @@
             <w:noProof/>
             <w:webHidden/>
           </w:rPr>
-          <w:instrText xml:space="preserve"> PAGEREF _Toc59167589 \h </w:instrText>
+          <w:instrText xml:space="preserve"> PAGEREF _Toc59172943 \h </w:instrText>
         </w:r>
         <w:r>
           <w:rPr>
@@ -5243,7 +5279,7 @@
           <w:lang w:eastAsia="en-GB"/>
         </w:rPr>
       </w:pPr>
-      <w:hyperlink w:anchor="_Toc59167590" w:history="1">
+      <w:hyperlink w:anchor="_Toc59172944" w:history="1">
         <w:r>
           <w:rPr>
             <w:rStyle w:val="Hyperlink"/>
@@ -5280,7 +5316,7 @@
             <w:noProof/>
             <w:webHidden/>
           </w:rPr>
-          <w:instrText xml:space="preserve"> PAGEREF _Toc59167590 \h </w:instrText>
+          <w:instrText xml:space="preserve"> PAGEREF _Toc59172944 \h </w:instrText>
         </w:r>
         <w:r>
           <w:rPr>
@@ -5327,7 +5363,7 @@
           <w:lang w:eastAsia="en-GB"/>
         </w:rPr>
       </w:pPr>
-      <w:hyperlink w:anchor="_Toc59167591" w:history="1">
+      <w:hyperlink w:anchor="_Toc59172945" w:history="1">
         <w:r>
           <w:rPr>
             <w:rStyle w:val="Hyperlink"/>
@@ -5364,7 +5400,7 @@
             <w:noProof/>
             <w:webHidden/>
           </w:rPr>
-          <w:instrText xml:space="preserve"> PAGEREF _Toc59167591 \h </w:instrText>
+          <w:instrText xml:space="preserve"> PAGEREF _Toc59172945 \h </w:instrText>
         </w:r>
         <w:r>
           <w:rPr>
@@ -5411,7 +5447,7 @@
           <w:lang w:eastAsia="en-GB"/>
         </w:rPr>
       </w:pPr>
-      <w:hyperlink w:anchor="_Toc59167592" w:history="1">
+      <w:hyperlink w:anchor="_Toc59172946" w:history="1">
         <w:r>
           <w:rPr>
             <w:rStyle w:val="Hyperlink"/>
@@ -5448,7 +5484,7 @@
             <w:noProof/>
             <w:webHidden/>
           </w:rPr>
-          <w:instrText xml:space="preserve"> PAGEREF _Toc59167592 \h </w:instrText>
+          <w:instrText xml:space="preserve"> PAGEREF _Toc59172946 \h </w:instrText>
         </w:r>
         <w:r>
           <w:rPr>
@@ -5538,7 +5574,7 @@
       <w:r>
         <w:fldChar w:fldCharType="separate"/>
       </w:r>
-      <w:hyperlink w:anchor="_Toc59167593" w:history="1">
+      <w:hyperlink w:anchor="_Toc59172947" w:history="1">
         <w:r>
           <w:rPr>
             <w:rStyle w:val="Hyperlink"/>
@@ -5575,7 +5611,7 @@
             <w:noProof/>
             <w:webHidden/>
           </w:rPr>
-          <w:instrText xml:space="preserve"> PAGEREF _Toc59167593 \h </w:instrText>
+          <w:instrText xml:space="preserve"> PAGEREF _Toc59172947 \h </w:instrText>
         </w:r>
         <w:r>
           <w:rPr>
@@ -5622,7 +5658,7 @@
           <w:lang w:eastAsia="en-GB"/>
         </w:rPr>
       </w:pPr>
-      <w:hyperlink w:anchor="_Toc59167594" w:history="1">
+      <w:hyperlink w:anchor="_Toc59172948" w:history="1">
         <w:r>
           <w:rPr>
             <w:rStyle w:val="Hyperlink"/>
@@ -5650,7 +5686,7 @@
             <w:noProof/>
             <w:webHidden/>
           </w:rPr>
-          <w:instrText xml:space="preserve"> PAGEREF _Toc59167594 \h </w:instrText>
+          <w:instrText xml:space="preserve"> PAGEREF _Toc59172948 \h </w:instrText>
         </w:r>
         <w:r>
           <w:rPr>
@@ -5697,7 +5733,7 @@
           <w:lang w:eastAsia="en-GB"/>
         </w:rPr>
       </w:pPr>
-      <w:hyperlink w:anchor="_Toc59167595" w:history="1">
+      <w:hyperlink w:anchor="_Toc59172949" w:history="1">
         <w:r>
           <w:rPr>
             <w:rStyle w:val="Hyperlink"/>
@@ -5725,7 +5761,7 @@
             <w:noProof/>
             <w:webHidden/>
           </w:rPr>
-          <w:instrText xml:space="preserve"> PAGEREF _Toc59167595 \h </w:instrText>
+          <w:instrText xml:space="preserve"> PAGEREF _Toc59172949 \h </w:instrText>
         </w:r>
         <w:r>
           <w:rPr>
@@ -5772,7 +5808,7 @@
           <w:lang w:eastAsia="en-GB"/>
         </w:rPr>
       </w:pPr>
-      <w:hyperlink w:anchor="_Toc59167596" w:history="1">
+      <w:hyperlink w:anchor="_Toc59172950" w:history="1">
         <w:r>
           <w:rPr>
             <w:rStyle w:val="Hyperlink"/>
@@ -5800,7 +5836,7 @@
             <w:noProof/>
             <w:webHidden/>
           </w:rPr>
-          <w:instrText xml:space="preserve"> PAGEREF _Toc59167596 \h </w:instrText>
+          <w:instrText xml:space="preserve"> PAGEREF _Toc59172950 \h </w:instrText>
         </w:r>
         <w:r>
           <w:rPr>
@@ -5847,7 +5883,7 @@
           <w:lang w:eastAsia="en-GB"/>
         </w:rPr>
       </w:pPr>
-      <w:hyperlink w:anchor="_Toc59167597" w:history="1">
+      <w:hyperlink w:anchor="_Toc59172951" w:history="1">
         <w:r>
           <w:rPr>
             <w:rStyle w:val="Hyperlink"/>
@@ -5875,7 +5911,7 @@
             <w:noProof/>
             <w:webHidden/>
           </w:rPr>
-          <w:instrText xml:space="preserve"> PAGEREF _Toc59167597 \h </w:instrText>
+          <w:instrText xml:space="preserve"> PAGEREF _Toc59172951 \h </w:instrText>
         </w:r>
         <w:r>
           <w:rPr>
@@ -5922,7 +5958,7 @@
           <w:lang w:eastAsia="en-GB"/>
         </w:rPr>
       </w:pPr>
-      <w:hyperlink w:anchor="_Toc59167598" w:history="1">
+      <w:hyperlink w:anchor="_Toc59172952" w:history="1">
         <w:r>
           <w:rPr>
             <w:rStyle w:val="Hyperlink"/>
@@ -5950,7 +5986,7 @@
             <w:noProof/>
             <w:webHidden/>
           </w:rPr>
-          <w:instrText xml:space="preserve"> PAGEREF _Toc59167598 \h </w:instrText>
+          <w:instrText xml:space="preserve"> PAGEREF _Toc59172952 \h </w:instrText>
         </w:r>
         <w:r>
           <w:rPr>
@@ -5997,7 +6033,7 @@
           <w:lang w:eastAsia="en-GB"/>
         </w:rPr>
       </w:pPr>
-      <w:hyperlink w:anchor="_Toc59167599" w:history="1">
+      <w:hyperlink w:anchor="_Toc59172953" w:history="1">
         <w:r>
           <w:rPr>
             <w:rStyle w:val="Hyperlink"/>
@@ -6025,7 +6061,7 @@
             <w:noProof/>
             <w:webHidden/>
           </w:rPr>
-          <w:instrText xml:space="preserve"> PAGEREF _Toc59167599 \h </w:instrText>
+          <w:instrText xml:space="preserve"> PAGEREF _Toc59172953 \h </w:instrText>
         </w:r>
         <w:r>
           <w:rPr>
@@ -6072,7 +6108,7 @@
           <w:lang w:eastAsia="en-GB"/>
         </w:rPr>
       </w:pPr>
-      <w:hyperlink w:anchor="_Toc59167600" w:history="1">
+      <w:hyperlink w:anchor="_Toc59172954" w:history="1">
         <w:r>
           <w:rPr>
             <w:rStyle w:val="Hyperlink"/>
@@ -6100,7 +6136,7 @@
             <w:noProof/>
             <w:webHidden/>
           </w:rPr>
-          <w:instrText xml:space="preserve"> PAGEREF _Toc59167600 \h </w:instrText>
+          <w:instrText xml:space="preserve"> PAGEREF _Toc59172954 \h </w:instrText>
         </w:r>
         <w:r>
           <w:rPr>
@@ -6147,7 +6183,7 @@
           <w:lang w:eastAsia="en-GB"/>
         </w:rPr>
       </w:pPr>
-      <w:hyperlink w:anchor="_Toc59167601" w:history="1">
+      <w:hyperlink w:anchor="_Toc59172955" w:history="1">
         <w:r>
           <w:rPr>
             <w:rStyle w:val="Hyperlink"/>
@@ -6175,7 +6211,7 @@
             <w:noProof/>
             <w:webHidden/>
           </w:rPr>
-          <w:instrText xml:space="preserve"> PAGEREF _Toc59167601 \h </w:instrText>
+          <w:instrText xml:space="preserve"> PAGEREF _Toc59172955 \h </w:instrText>
         </w:r>
         <w:r>
           <w:rPr>
@@ -6222,7 +6258,7 @@
           <w:lang w:eastAsia="en-GB"/>
         </w:rPr>
       </w:pPr>
-      <w:hyperlink w:anchor="_Toc59167602" w:history="1">
+      <w:hyperlink w:anchor="_Toc59172956" w:history="1">
         <w:r>
           <w:rPr>
             <w:rStyle w:val="Hyperlink"/>
@@ -6259,7 +6295,7 @@
             <w:noProof/>
             <w:webHidden/>
           </w:rPr>
-          <w:instrText xml:space="preserve"> PAGEREF _Toc59167602 \h </w:instrText>
+          <w:instrText xml:space="preserve"> PAGEREF _Toc59172956 \h </w:instrText>
         </w:r>
         <w:r>
           <w:rPr>
@@ -6350,7 +6386,7 @@
       <w:pPr>
         <w:pStyle w:val="UOB-CoverPageChapter"/>
       </w:pPr>
-      <w:bookmarkStart w:id="0" w:name="_Toc59167546"/>
+      <w:bookmarkStart w:id="0" w:name="_Toc59172900"/>
       <w:r>
         <w:t>Chapter One</w:t>
       </w:r>
@@ -7237,7 +7273,7 @@
           <w:lang w:val="en-US"/>
         </w:rPr>
       </w:pPr>
-      <w:bookmarkStart w:id="2" w:name="_Toc59167547"/>
+      <w:bookmarkStart w:id="2" w:name="_Toc59172901"/>
       <w:r>
         <w:rPr>
           <w:lang w:val="en-US"/>
@@ -7269,7 +7305,7 @@
         </w:rPr>
       </w:pPr>
       <w:bookmarkStart w:id="3" w:name="_Ref58685825"/>
-      <w:bookmarkStart w:id="4" w:name="_Toc59167548"/>
+      <w:bookmarkStart w:id="4" w:name="_Toc59172902"/>
       <w:r>
         <w:rPr>
           <w:lang w:val="en-US"/>
@@ -7301,7 +7337,7 @@
         </w:rPr>
       </w:pPr>
       <w:bookmarkStart w:id="5" w:name="_Ref58685830"/>
-      <w:bookmarkStart w:id="6" w:name="_Toc59167549"/>
+      <w:bookmarkStart w:id="6" w:name="_Toc59172903"/>
       <w:r>
         <w:rPr>
           <w:lang w:val="en-US"/>
@@ -7333,7 +7369,7 @@
           <w:lang w:val="en-US"/>
         </w:rPr>
       </w:pPr>
-      <w:bookmarkStart w:id="8" w:name="_Toc59167550"/>
+      <w:bookmarkStart w:id="8" w:name="_Toc59172904"/>
       <w:r>
         <w:rPr>
           <w:lang w:val="en-US"/>
@@ -7365,7 +7401,7 @@
           <w:lang w:val="en-US"/>
         </w:rPr>
       </w:pPr>
-      <w:bookmarkStart w:id="10" w:name="_Toc59167551"/>
+      <w:bookmarkStart w:id="10" w:name="_Toc59172905"/>
       <w:r>
         <w:rPr>
           <w:lang w:val="en-US"/>
@@ -7397,7 +7433,7 @@
           <w:lang w:val="en-US"/>
         </w:rPr>
       </w:pPr>
-      <w:bookmarkStart w:id="12" w:name="_Toc59167552"/>
+      <w:bookmarkStart w:id="12" w:name="_Toc59172906"/>
       <w:r>
         <w:rPr>
           <w:lang w:val="en-US"/>
@@ -7429,7 +7465,7 @@
           <w:lang w:val="en-US"/>
         </w:rPr>
       </w:pPr>
-      <w:bookmarkStart w:id="14" w:name="_Toc59167553"/>
+      <w:bookmarkStart w:id="14" w:name="_Toc59172907"/>
       <w:r>
         <w:rPr>
           <w:lang w:val="en-US"/>
@@ -7521,7 +7557,7 @@
       <w:pPr>
         <w:pStyle w:val="UOB-CoverPageChapter"/>
       </w:pPr>
-      <w:bookmarkStart w:id="15" w:name="_Toc59167554"/>
+      <w:bookmarkStart w:id="15" w:name="_Toc59172908"/>
       <w:r>
         <w:t>Chapter Two</w:t>
       </w:r>
@@ -8078,7 +8114,7 @@
       </w:pPr>
       <w:bookmarkStart w:id="16" w:name="_Ref58686234"/>
       <w:bookmarkStart w:id="17" w:name="_Ref58686259"/>
-      <w:bookmarkStart w:id="18" w:name="_Toc59167555"/>
+      <w:bookmarkStart w:id="18" w:name="_Toc59172909"/>
       <w:r>
         <w:rPr>
           <w:lang w:val="en-US"/>
@@ -8119,7 +8155,7 @@
           <w:lang w:val="en-US"/>
         </w:rPr>
       </w:pPr>
-      <w:bookmarkStart w:id="21" w:name="_Toc59167556"/>
+      <w:bookmarkStart w:id="21" w:name="_Toc59172910"/>
       <w:r>
         <w:rPr>
           <w:lang w:val="en-US"/>
@@ -8160,7 +8196,7 @@
           <w:lang w:val="en-US"/>
         </w:rPr>
       </w:pPr>
-      <w:bookmarkStart w:id="24" w:name="_Toc59167557"/>
+      <w:bookmarkStart w:id="24" w:name="_Toc59172911"/>
       <w:r>
         <w:rPr>
           <w:lang w:val="en-US"/>
@@ -8266,7 +8302,7 @@
       <w:pPr>
         <w:pStyle w:val="UOB-CoverPageChapter"/>
       </w:pPr>
-      <w:bookmarkStart w:id="25" w:name="_Toc59167558"/>
+      <w:bookmarkStart w:id="25" w:name="_Toc59172912"/>
       <w:r>
         <w:t xml:space="preserve">Chapter </w:t>
       </w:r>
@@ -8886,7 +8922,7 @@
       </w:pPr>
       <w:bookmarkStart w:id="26" w:name="_Ref58687976"/>
       <w:bookmarkStart w:id="27" w:name="_Ref58688038"/>
-      <w:bookmarkStart w:id="28" w:name="_Toc59167559"/>
+      <w:bookmarkStart w:id="28" w:name="_Toc59172913"/>
       <w:r>
         <w:rPr>
           <w:lang w:val="en-US"/>
@@ -9376,7 +9412,7 @@
         </w:rPr>
       </w:pPr>
       <w:bookmarkStart w:id="31" w:name="_Ref59063313"/>
-      <w:bookmarkStart w:id="32" w:name="_Toc59167583"/>
+      <w:bookmarkStart w:id="32" w:name="_Toc59172937"/>
       <w:r>
         <w:t xml:space="preserve">Fig. </w:t>
       </w:r>
@@ -9621,7 +9657,7 @@
         </w:rPr>
       </w:pPr>
       <w:bookmarkStart w:id="33" w:name="_Ref59065197"/>
-      <w:bookmarkStart w:id="34" w:name="_Toc59167580"/>
+      <w:bookmarkStart w:id="34" w:name="_Toc59172934"/>
       <w:r>
         <w:t>Table (</w:t>
       </w:r>
@@ -10615,7 +10651,7 @@
           <w:lang w:val="en-US"/>
         </w:rPr>
       </w:pPr>
-      <w:bookmarkStart w:id="35" w:name="_Toc59167560"/>
+      <w:bookmarkStart w:id="35" w:name="_Toc59172914"/>
       <w:r>
         <w:rPr>
           <w:lang w:val="en-US"/>
@@ -10856,7 +10892,7 @@
           <w:lang w:val="en-US"/>
         </w:rPr>
       </w:pPr>
-      <w:bookmarkStart w:id="38" w:name="_Toc59167561"/>
+      <w:bookmarkStart w:id="38" w:name="_Toc59172915"/>
       <w:r>
         <w:rPr>
           <w:lang w:val="en-US"/>
@@ -10981,7 +11017,7 @@
           <w:lang w:val="en-US"/>
         </w:rPr>
       </w:pPr>
-      <w:bookmarkStart w:id="41" w:name="_Toc59167562"/>
+      <w:bookmarkStart w:id="41" w:name="_Toc59172916"/>
       <w:r>
         <w:rPr>
           <w:lang w:val="en-US"/>
@@ -11494,7 +11530,7 @@
       </w:pPr>
       <w:bookmarkStart w:id="42" w:name="_Ref59114106"/>
       <w:bookmarkStart w:id="43" w:name="_Ref59114068"/>
-      <w:bookmarkStart w:id="44" w:name="_Toc59167581"/>
+      <w:bookmarkStart w:id="44" w:name="_Toc59172935"/>
       <w:r>
         <w:t>Table (</w:t>
       </w:r>
@@ -11826,7 +11862,7 @@
           <w:lang w:val="en-US"/>
         </w:rPr>
       </w:pPr>
-      <w:bookmarkStart w:id="45" w:name="_Toc59167563"/>
+      <w:bookmarkStart w:id="45" w:name="_Toc59172917"/>
       <w:r>
         <w:rPr>
           <w:lang w:val="en-US"/>
@@ -11898,7 +11934,7 @@
           <w:lang w:val="en-US"/>
         </w:rPr>
       </w:pPr>
-      <w:bookmarkStart w:id="46" w:name="_Toc59167564"/>
+      <w:bookmarkStart w:id="46" w:name="_Toc59172918"/>
       <w:r>
         <w:rPr>
           <w:lang w:val="en-US"/>
@@ -12334,7 +12370,7 @@
         </w:rPr>
       </w:pPr>
       <w:bookmarkStart w:id="49" w:name="_Ref59079091"/>
-      <w:bookmarkStart w:id="50" w:name="_Toc59167584"/>
+      <w:bookmarkStart w:id="50" w:name="_Toc59172938"/>
       <w:r>
         <w:t xml:space="preserve">Fig. </w:t>
       </w:r>
@@ -12400,7 +12436,7 @@
         </w:rPr>
       </w:pPr>
       <w:bookmarkStart w:id="51" w:name="_Ref59125275"/>
-      <w:bookmarkStart w:id="52" w:name="_Toc59167565"/>
+      <w:bookmarkStart w:id="52" w:name="_Toc59172919"/>
       <w:r>
         <w:rPr>
           <w:lang w:val="en-US"/>
@@ -12512,7 +12548,7 @@
           <w:lang w:val="en-US"/>
         </w:rPr>
       </w:pPr>
-      <w:bookmarkStart w:id="53" w:name="_Toc59167566"/>
+      <w:bookmarkStart w:id="53" w:name="_Toc59172920"/>
       <w:r>
         <w:rPr>
           <w:lang w:val="en-US"/>
@@ -13794,7 +13830,7 @@
         </w:rPr>
       </w:pPr>
       <w:bookmarkStart w:id="54" w:name="_Ref59122375"/>
-      <w:bookmarkStart w:id="55" w:name="_Toc59167593"/>
+      <w:bookmarkStart w:id="55" w:name="_Toc59172947"/>
       <w:r>
         <w:t xml:space="preserve">Equation </w:t>
       </w:r>
@@ -13859,7 +13895,7 @@
           <w:lang w:val="en-US"/>
         </w:rPr>
       </w:pPr>
-      <w:bookmarkStart w:id="56" w:name="_Toc59167567"/>
+      <w:bookmarkStart w:id="56" w:name="_Toc59172921"/>
       <w:r>
         <w:rPr>
           <w:lang w:val="en-US"/>
@@ -14321,7 +14357,7 @@
         </w:rPr>
       </w:pPr>
       <w:bookmarkStart w:id="57" w:name="_Ref59126174"/>
-      <w:bookmarkStart w:id="58" w:name="_Toc59167594"/>
+      <w:bookmarkStart w:id="58" w:name="_Toc59172948"/>
       <w:r>
         <w:t xml:space="preserve">Equation </w:t>
       </w:r>
@@ -14762,7 +14798,7 @@
       </w:pPr>
       <w:bookmarkStart w:id="59" w:name="_Ref59128620"/>
       <w:bookmarkStart w:id="60" w:name="_Ref59147809"/>
-      <w:bookmarkStart w:id="61" w:name="_Toc59167595"/>
+      <w:bookmarkStart w:id="61" w:name="_Toc59172949"/>
       <w:r>
         <w:t xml:space="preserve">Equation </w:t>
       </w:r>
@@ -15342,7 +15378,7 @@
         </w:rPr>
       </w:pPr>
       <w:bookmarkStart w:id="62" w:name="_Ref59126380"/>
-      <w:bookmarkStart w:id="63" w:name="_Toc59167596"/>
+      <w:bookmarkStart w:id="63" w:name="_Toc59172950"/>
       <w:r>
         <w:t xml:space="preserve">Equation </w:t>
       </w:r>
@@ -15806,7 +15842,7 @@
         </w:rPr>
       </w:pPr>
       <w:bookmarkStart w:id="64" w:name="_Ref59126509"/>
-      <w:bookmarkStart w:id="65" w:name="_Toc59167597"/>
+      <w:bookmarkStart w:id="65" w:name="_Toc59172951"/>
       <w:r>
         <w:t xml:space="preserve">Equation </w:t>
       </w:r>
@@ -16152,7 +16188,7 @@
         </w:rPr>
       </w:pPr>
       <w:bookmarkStart w:id="66" w:name="_Ref59128894"/>
-      <w:bookmarkStart w:id="67" w:name="_Toc59167598"/>
+      <w:bookmarkStart w:id="67" w:name="_Toc59172952"/>
       <w:r>
         <w:t xml:space="preserve">Equation </w:t>
       </w:r>
@@ -16514,7 +16550,7 @@
         </w:rPr>
       </w:pPr>
       <w:bookmarkStart w:id="68" w:name="_Ref59129453"/>
-      <w:bookmarkStart w:id="69" w:name="_Toc59167599"/>
+      <w:bookmarkStart w:id="69" w:name="_Toc59172953"/>
       <w:r>
         <w:t xml:space="preserve">Equation </w:t>
       </w:r>
@@ -16970,7 +17006,7 @@
         </w:rPr>
       </w:pPr>
       <w:bookmarkStart w:id="70" w:name="_Ref59126987"/>
-      <w:bookmarkStart w:id="71" w:name="_Toc59167600"/>
+      <w:bookmarkStart w:id="71" w:name="_Toc59172954"/>
       <w:r>
         <w:t xml:space="preserve">Equation </w:t>
       </w:r>
@@ -17282,7 +17318,7 @@
         </w:rPr>
       </w:pPr>
       <w:bookmarkStart w:id="72" w:name="_Ref59127205"/>
-      <w:bookmarkStart w:id="73" w:name="_Toc59167601"/>
+      <w:bookmarkStart w:id="73" w:name="_Toc59172955"/>
       <w:r>
         <w:t xml:space="preserve">Equation </w:t>
       </w:r>
@@ -17527,7 +17563,7 @@
         </w:rPr>
       </w:pPr>
       <w:bookmarkStart w:id="74" w:name="_Ref59130046"/>
-      <w:bookmarkStart w:id="75" w:name="_Toc59167585"/>
+      <w:bookmarkStart w:id="75" w:name="_Toc59172939"/>
       <w:r>
         <w:t xml:space="preserve">Fig. </w:t>
       </w:r>
@@ -17623,7 +17659,7 @@
       <w:pPr>
         <w:pStyle w:val="UOB-CoverPageChapter"/>
       </w:pPr>
-      <w:bookmarkStart w:id="76" w:name="_Toc59167568"/>
+      <w:bookmarkStart w:id="76" w:name="_Toc59172922"/>
       <w:r>
         <w:t xml:space="preserve">Chapter </w:t>
       </w:r>
@@ -18135,7 +18171,7 @@
         </w:rPr>
       </w:pPr>
       <w:bookmarkStart w:id="77" w:name="_Ref58688220"/>
-      <w:bookmarkStart w:id="78" w:name="_Toc59167569"/>
+      <w:bookmarkStart w:id="78" w:name="_Toc59172923"/>
       <w:r>
         <w:rPr>
           <w:lang w:val="en-US"/>
@@ -18221,7 +18257,14 @@
           <w:rFonts w:asciiTheme="majorBidi" w:hAnsiTheme="majorBidi" w:cstheme="majorBidi"/>
           <w:lang w:val="en-US"/>
         </w:rPr>
-        <w:t>in Kingdom of Bahrain.</w:t>
+        <w:t>in Kingdom of Bahrain</w:t>
+      </w:r>
+      <w:r>
+        <w:rPr>
+          <w:rFonts w:asciiTheme="majorBidi" w:hAnsiTheme="majorBidi" w:cstheme="majorBidi"/>
+          <w:lang w:val="en-US"/>
+        </w:rPr>
+        <w:t>, in response to the COVID-19 epidemic.</w:t>
       </w:r>
     </w:p>
     <w:p>
@@ -18231,7 +18274,7 @@
           <w:lang w:val="en-US"/>
         </w:rPr>
       </w:pPr>
-      <w:bookmarkStart w:id="79" w:name="_Toc59167570"/>
+      <w:bookmarkStart w:id="79" w:name="_Toc59172924"/>
       <w:r>
         <w:rPr>
           <w:lang w:val="en-US"/>
@@ -18725,7 +18768,43 @@
         <w:rPr>
           <w:lang w:val="en-US"/>
         </w:rPr>
-        <w:t xml:space="preserve"> Though the first COVID-19 related death was reported later, the deaths also seems to be growing exponentially, which is usually the case for such novel epidemics.</w:t>
+        <w:t xml:space="preserve"> Though the first COVID-19 related death was reported later, the deaths also seem</w:t>
+      </w:r>
+      <w:r>
+        <w:rPr>
+          <w:lang w:val="en-US"/>
+        </w:rPr>
+        <w:t xml:space="preserve"> </w:t>
+      </w:r>
+      <w:r>
+        <w:rPr>
+          <w:lang w:val="en-US"/>
+        </w:rPr>
+        <w:t xml:space="preserve">to be growing </w:t>
+      </w:r>
+      <w:r>
+        <w:rPr>
+          <w:lang w:val="en-US"/>
+        </w:rPr>
+        <w:t xml:space="preserve">in a less </w:t>
+      </w:r>
+      <w:r>
+        <w:rPr>
+          <w:lang w:val="en-US"/>
+        </w:rPr>
+        <w:t>exponentially</w:t>
+      </w:r>
+      <w:r>
+        <w:rPr>
+          <w:lang w:val="en-US"/>
+        </w:rPr>
+        <w:t xml:space="preserve"> manner</w:t>
+      </w:r>
+      <w:r>
+        <w:rPr>
+          <w:lang w:val="en-US"/>
+        </w:rPr>
+        <w:t>.</w:t>
       </w:r>
     </w:p>
     <w:p>
@@ -18802,7 +18881,7 @@
         </w:rPr>
       </w:pPr>
       <w:bookmarkStart w:id="80" w:name="_Ref59133422"/>
-      <w:bookmarkStart w:id="81" w:name="_Toc59167586"/>
+      <w:bookmarkStart w:id="81" w:name="_Toc59172940"/>
       <w:r>
         <w:t xml:space="preserve">Fig. </w:t>
       </w:r>
@@ -18859,7 +18938,7 @@
           <w:lang w:val="en-US"/>
         </w:rPr>
       </w:pPr>
-      <w:bookmarkStart w:id="82" w:name="_Toc59167571"/>
+      <w:bookmarkStart w:id="82" w:name="_Toc59172925"/>
       <w:r>
         <w:rPr>
           <w:lang w:val="en-US"/>
@@ -18947,27 +19026,7 @@
                 <w:rFonts w:ascii="Cambria Math" w:hAnsi="Cambria Math"/>
                 <w:lang w:val="en-US"/>
               </w:rPr>
-              <m:t>=47,40</m:t>
-            </m:r>
-            <m:r>
-              <m:rPr>
-                <m:sty m:val="bi"/>
-              </m:rPr>
-              <w:rPr>
-                <w:rFonts w:ascii="Cambria Math" w:hAnsi="Cambria Math"/>
-                <w:lang w:val="en-US"/>
-              </w:rPr>
-              <m:t>8</m:t>
-            </m:r>
-            <m:r>
-              <m:rPr>
-                <m:sty m:val="bi"/>
-              </m:rPr>
-              <w:rPr>
-                <w:rFonts w:ascii="Cambria Math" w:hAnsi="Cambria Math"/>
-                <w:lang w:val="en-US"/>
-              </w:rPr>
-              <m:t xml:space="preserve">, </m:t>
+              <m:t xml:space="preserve">=47,408, </m:t>
             </m:r>
             <m:sSub>
               <m:sSubPr>
@@ -19016,6 +19075,23 @@
               </w:rPr>
               <m:t>=122,</m:t>
             </m:r>
+            <m:r>
+              <w:rPr>
+                <w:rFonts w:ascii="Cambria Math" w:hAnsi="Cambria Math"/>
+                <w:lang w:val="en-US"/>
+              </w:rPr>
+              <m:t>and</m:t>
+            </m:r>
+            <m:r>
+              <m:rPr>
+                <m:sty m:val="bi"/>
+              </m:rPr>
+              <w:rPr>
+                <w:rFonts w:ascii="Cambria Math" w:hAnsi="Cambria Math"/>
+                <w:lang w:val="en-US"/>
+              </w:rPr>
+              <m:t xml:space="preserve"> </m:t>
+            </m:r>
             <m:sSub>
               <m:sSubPr>
                 <m:ctrlPr>
@@ -19078,6 +19154,65 @@
           <w:rFonts w:asciiTheme="majorBidi" w:hAnsiTheme="majorBidi" w:cstheme="majorBidi"/>
           <w:lang w:val="en-US"/>
         </w:rPr>
+        <w:t xml:space="preserve"> where </w:t>
+      </w:r>
+      <m:oMath>
+        <m:r>
+          <m:rPr>
+            <m:sty m:val="bi"/>
+          </m:rPr>
+          <w:rPr>
+            <w:rFonts w:ascii="Cambria Math" w:hAnsi="Cambria Math"/>
+            <w:lang w:val="en-US"/>
+          </w:rPr>
+          <m:t>Y</m:t>
+        </m:r>
+      </m:oMath>
+      <w:r>
+        <w:rPr>
+          <w:rFonts w:asciiTheme="majorBidi" w:hAnsiTheme="majorBidi" w:cstheme="majorBidi"/>
+          <w:lang w:val="en-US"/>
+        </w:rPr>
+        <w:t xml:space="preserve"> is the total number of cases, calculated as a function, for the given day </w:t>
+      </w:r>
+      <m:oMath>
+        <m:r>
+          <w:rPr>
+            <w:rFonts w:ascii="Cambria Math" w:hAnsi="Cambria Math" w:cstheme="majorBidi"/>
+            <w:lang w:val="en-US"/>
+          </w:rPr>
+          <m:t>(</m:t>
+        </m:r>
+        <m:r>
+          <m:rPr>
+            <m:sty m:val="bi"/>
+          </m:rPr>
+          <w:rPr>
+            <w:rFonts w:ascii="Cambria Math" w:hAnsi="Cambria Math" w:cstheme="majorBidi"/>
+            <w:lang w:val="en-US"/>
+          </w:rPr>
+          <m:t>t</m:t>
+        </m:r>
+        <m:r>
+          <w:rPr>
+            <w:rFonts w:ascii="Cambria Math" w:hAnsi="Cambria Math" w:cstheme="majorBidi"/>
+            <w:lang w:val="en-US"/>
+          </w:rPr>
+          <m:t>)</m:t>
+        </m:r>
+      </m:oMath>
+      <w:r>
+        <w:rPr>
+          <w:rFonts w:asciiTheme="majorBidi" w:hAnsiTheme="majorBidi" w:cstheme="majorBidi"/>
+          <w:lang w:val="en-US"/>
+        </w:rPr>
+        <w:t xml:space="preserve"> </w:t>
+      </w:r>
+      <w:r>
+        <w:rPr>
+          <w:rFonts w:asciiTheme="majorBidi" w:hAnsiTheme="majorBidi" w:cstheme="majorBidi"/>
+          <w:lang w:val="en-US"/>
+        </w:rPr>
         <w:t>,</w:t>
       </w:r>
       <w:r>
@@ -19198,14 +19333,7 @@
                   <w:rFonts w:ascii="Cambria Math" w:hAnsi="Cambria Math"/>
                   <w:lang w:val="en-US"/>
                 </w:rPr>
-                <m:t>47,40</m:t>
-              </m:r>
-              <m:r>
-                <w:rPr>
-                  <w:rFonts w:ascii="Cambria Math" w:hAnsi="Cambria Math"/>
-                  <w:lang w:val="en-US"/>
-                </w:rPr>
-                <m:t>8</m:t>
+                <m:t>47,408</m:t>
               </m:r>
             </m:num>
             <m:den>
@@ -19310,7 +19438,7 @@
         </w:rPr>
       </w:pPr>
       <w:bookmarkStart w:id="83" w:name="_Ref59139290"/>
-      <w:bookmarkStart w:id="84" w:name="_Toc59167602"/>
+      <w:bookmarkStart w:id="84" w:name="_Toc59172956"/>
       <w:r>
         <w:t xml:space="preserve">Equation </w:t>
       </w:r>
@@ -19558,14 +19686,7 @@
             <w:rFonts w:ascii="Cambria Math" w:hAnsi="Cambria Math" w:cstheme="majorBidi"/>
             <w:lang w:val="en-US"/>
           </w:rPr>
-          <m:t>≈</m:t>
-        </m:r>
-        <m:r>
-          <w:rPr>
-            <w:rFonts w:ascii="Cambria Math" w:hAnsi="Cambria Math" w:cstheme="majorBidi"/>
-            <w:lang w:val="en-US"/>
-          </w:rPr>
-          <m:t>0.047%</m:t>
+          <m:t>≈0.047%</m:t>
         </m:r>
       </m:oMath>
       <w:r>
@@ -19840,7 +19961,7 @@
           <w:bCs w:val="0"/>
           <w:lang w:val="en-US"/>
         </w:rPr>
-        <w:instrText xml:space="preserve"> REF _Ref59153592 \h </w:instrText>
+        <w:instrText xml:space="preserve"> REF _Ref59153592 \h  \* MERGEFORMAT </w:instrText>
       </w:r>
       <w:r>
         <w:rPr>
@@ -19857,7 +19978,22 @@
           <w:bCs w:val="0"/>
           <w:lang w:val="en-US"/>
         </w:rPr>
-        <w:instrText xml:space="preserve"> \* MERGEFORMAT </w:instrText>
+        <w:fldChar w:fldCharType="separate"/>
+      </w:r>
+      <w:r>
+        <w:rPr>
+          <w:b/>
+          <w:bCs w:val="0"/>
+        </w:rPr>
+        <w:t xml:space="preserve">Fig. </w:t>
+      </w:r>
+      <w:r>
+        <w:rPr>
+          <w:b/>
+          <w:bCs w:val="0"/>
+          <w:noProof/>
+        </w:rPr>
+        <w:t>5</w:t>
       </w:r>
       <w:r>
         <w:rPr>
@@ -19866,30 +20002,6 @@
           <w:bCs w:val="0"/>
           <w:lang w:val="en-US"/>
         </w:rPr>
-        <w:fldChar w:fldCharType="separate"/>
-      </w:r>
-      <w:r>
-        <w:rPr>
-          <w:b/>
-          <w:bCs w:val="0"/>
-        </w:rPr>
-        <w:t xml:space="preserve">Fig. </w:t>
-      </w:r>
-      <w:r>
-        <w:rPr>
-          <w:b/>
-          <w:bCs w:val="0"/>
-          <w:noProof/>
-        </w:rPr>
-        <w:t>5</w:t>
-      </w:r>
-      <w:r>
-        <w:rPr>
-          <w:rFonts w:asciiTheme="majorBidi" w:hAnsiTheme="majorBidi" w:cstheme="majorBidi"/>
-          <w:b/>
-          <w:bCs w:val="0"/>
-          <w:lang w:val="en-US"/>
-        </w:rPr>
         <w:fldChar w:fldCharType="end"/>
       </w:r>
       <w:r>
@@ -20046,13 +20158,27 @@
           <w:rFonts w:asciiTheme="majorBidi" w:hAnsiTheme="majorBidi" w:cstheme="majorBidi"/>
           <w:lang w:val="en-US"/>
         </w:rPr>
-        <w:t xml:space="preserve"> for the study period </w:t>
+        <w:t xml:space="preserve"> for the study period</w:t>
       </w:r>
       <w:r>
         <w:rPr>
           <w:rFonts w:asciiTheme="majorBidi" w:hAnsiTheme="majorBidi" w:cstheme="majorBidi"/>
           <w:lang w:val="en-US"/>
         </w:rPr>
+        <w:t>,</w:t>
+      </w:r>
+      <w:r>
+        <w:rPr>
+          <w:rFonts w:asciiTheme="majorBidi" w:hAnsiTheme="majorBidi" w:cstheme="majorBidi"/>
+          <w:lang w:val="en-US"/>
+        </w:rPr>
+        <w:t xml:space="preserve"> </w:t>
+      </w:r>
+      <w:r>
+        <w:rPr>
+          <w:rFonts w:asciiTheme="majorBidi" w:hAnsiTheme="majorBidi" w:cstheme="majorBidi"/>
+          <w:lang w:val="en-US"/>
+        </w:rPr>
         <w:t>is</w:t>
       </w:r>
       <w:r>
@@ -20074,7 +20200,21 @@
           <w:rFonts w:asciiTheme="majorBidi" w:hAnsiTheme="majorBidi" w:cstheme="majorBidi"/>
           <w:lang w:val="en-US"/>
         </w:rPr>
-        <w:t xml:space="preserve">for a given day (represented in the x-axis) </w:t>
+        <w:t xml:space="preserve">for a given day (represented </w:t>
+      </w:r>
+      <w:r>
+        <w:rPr>
+          <w:rFonts w:asciiTheme="majorBidi" w:hAnsiTheme="majorBidi" w:cstheme="majorBidi"/>
+          <w:lang w:val="en-US"/>
+        </w:rPr>
+        <w:t>o</w:t>
+      </w:r>
+      <w:r>
+        <w:rPr>
+          <w:rFonts w:asciiTheme="majorBidi" w:hAnsiTheme="majorBidi" w:cstheme="majorBidi"/>
+          <w:lang w:val="en-US"/>
+        </w:rPr>
+        <w:t xml:space="preserve">n the x-axis) </w:t>
       </w:r>
       <w:r>
         <w:rPr>
@@ -20229,7 +20369,7 @@
         </w:rPr>
       </w:pPr>
       <w:bookmarkStart w:id="85" w:name="_Ref59153592"/>
-      <w:bookmarkStart w:id="86" w:name="_Toc59167587"/>
+      <w:bookmarkStart w:id="86" w:name="_Toc59172941"/>
       <w:r>
         <w:t xml:space="preserve">Fig. </w:t>
       </w:r>
@@ -20295,7 +20435,7 @@
           <w:lang w:val="en-US"/>
         </w:rPr>
       </w:pPr>
-      <w:bookmarkStart w:id="87" w:name="_Toc59167572"/>
+      <w:bookmarkStart w:id="87" w:name="_Toc59172926"/>
       <w:r>
         <w:rPr>
           <w:lang w:val="en-US"/>
@@ -20353,7 +20493,7 @@
         <w:rPr>
           <w:rFonts w:eastAsiaTheme="majorEastAsia"/>
         </w:rPr>
-        <w:t xml:space="preserve"> This variable (available beds) is determined by the total beds and bed occupancy rate. To be able to compare this with the projected cases, the current hospitalization rate will be required as well. This section highlights the resulting values for all these factors and variables and their impact on the given scenario.</w:t>
+        <w:t xml:space="preserve"> This variable (available beds) is determined by the total beds and bed occupancy rate. To be able to compare this with the projected cases, the current hospitalization rate will be required as well. This section highlights the resulting values for all these factors and variables.</w:t>
       </w:r>
     </w:p>
     <w:p>
@@ -20416,6 +20556,7 @@
           <w:bCs w:val="0"/>
           <w:lang w:val="en-US"/>
         </w:rPr>
+        <w:instrText xml:space="preserve"> \* MERGEFORMAT </w:instrText>
       </w:r>
       <w:r>
         <w:rPr>
@@ -20423,7 +20564,6 @@
           <w:bCs w:val="0"/>
           <w:lang w:val="en-US"/>
         </w:rPr>
-        <w:instrText xml:space="preserve"> \* MERGEFORMAT </w:instrText>
       </w:r>
       <w:r>
         <w:rPr>
@@ -20476,7 +20616,31 @@
         <w:rPr>
           <w:lang w:val="en-US"/>
         </w:rPr>
-        <w:t xml:space="preserve">, accounting for approximately </w:t>
+        <w:t xml:space="preserve">, </w:t>
+      </w:r>
+      <w:r>
+        <w:rPr>
+          <w:lang w:val="en-US"/>
+        </w:rPr>
+        <w:t xml:space="preserve">IQC beds </w:t>
+      </w:r>
+      <w:r>
+        <w:rPr>
+          <w:lang w:val="en-US"/>
+        </w:rPr>
+        <w:t>account</w:t>
+      </w:r>
+      <w:r>
+        <w:rPr>
+          <w:lang w:val="en-US"/>
+        </w:rPr>
+        <w:t xml:space="preserve"> </w:t>
+      </w:r>
+      <w:r>
+        <w:rPr>
+          <w:lang w:val="en-US"/>
+        </w:rPr>
+        <w:t xml:space="preserve">for approximately </w:t>
       </w:r>
       <w:r>
         <w:rPr>
@@ -20519,7 +20683,7 @@
         </w:rPr>
       </w:pPr>
       <w:bookmarkStart w:id="88" w:name="_Ref59155990"/>
-      <w:bookmarkStart w:id="89" w:name="_Toc59167582"/>
+      <w:bookmarkStart w:id="89" w:name="_Toc59172936"/>
       <w:r>
         <w:t>Table (</w:t>
       </w:r>
@@ -21001,16 +21165,7 @@
                       <w:szCs w:val="22"/>
                       <w:lang w:val="en-US"/>
                     </w:rPr>
-                    <m:t xml:space="preserve">Available </m:t>
-                  </m:r>
-                  <m:r>
-                    <w:rPr>
-                      <w:rFonts w:ascii="Cambria Math" w:hAnsi="Cambria Math" w:cs="Times New Roman"/>
-                      <w:sz w:val="26"/>
-                      <w:szCs w:val="22"/>
-                      <w:lang w:val="en-US"/>
-                    </w:rPr>
-                    <m:t>Beds</m:t>
+                    <m:t>Available Beds</m:t>
                   </m:r>
                 </m:e>
                 <m:sub>
@@ -21069,7 +21224,7 @@
           <w:lang w:val="en-US"/>
         </w:rPr>
       </w:pPr>
-      <w:bookmarkStart w:id="90" w:name="_Toc59167573"/>
+      <w:bookmarkStart w:id="90" w:name="_Toc59172927"/>
       <w:r>
         <w:rPr>
           <w:lang w:val="en-US"/>
@@ -21174,25 +21329,7 @@
             <w:szCs w:val="22"/>
             <w:lang w:val="en-US"/>
           </w:rPr>
-          <m:t>0.0</m:t>
-        </m:r>
-        <m:r>
-          <w:rPr>
-            <w:rFonts w:ascii="Cambria Math" w:hAnsi="Cambria Math" w:cs="Times New Roman"/>
-            <w:sz w:val="26"/>
-            <w:szCs w:val="22"/>
-            <w:lang w:val="en-US"/>
-          </w:rPr>
-          <m:t>3</m:t>
-        </m:r>
-        <m:r>
-          <w:rPr>
-            <w:rFonts w:ascii="Cambria Math" w:hAnsi="Cambria Math" w:cs="Times New Roman"/>
-            <w:sz w:val="26"/>
-            <w:szCs w:val="22"/>
-            <w:lang w:val="en-US"/>
-          </w:rPr>
-          <m:t>%</m:t>
+          <m:t>0.03%</m:t>
         </m:r>
       </m:oMath>
       <w:r>
@@ -21239,6 +21376,7 @@
           <w:szCs w:val="22"/>
           <w:lang w:val="en-US"/>
         </w:rPr>
+        <w:instrText xml:space="preserve"> \* MERGEFORMAT </w:instrText>
       </w:r>
       <w:r>
         <w:rPr>
@@ -21248,7 +21386,6 @@
           <w:szCs w:val="22"/>
           <w:lang w:val="en-US"/>
         </w:rPr>
-        <w:instrText xml:space="preserve"> \* MERGEFORMAT </w:instrText>
       </w:r>
       <w:r>
         <w:rPr>
@@ -21334,7 +21471,23 @@
           <w:szCs w:val="22"/>
           <w:lang w:val="en-US"/>
         </w:rPr>
-        <w:t>based on the projected cases</w:t>
+        <w:t>based on the projected</w:t>
+      </w:r>
+      <w:r>
+        <w:rPr>
+          <w:sz w:val="26"/>
+          <w:szCs w:val="22"/>
+          <w:lang w:val="en-US"/>
+        </w:rPr>
+        <w:t xml:space="preserve"> total</w:t>
+      </w:r>
+      <w:r>
+        <w:rPr>
+          <w:sz w:val="26"/>
+          <w:szCs w:val="22"/>
+          <w:lang w:val="en-US"/>
+        </w:rPr>
+        <w:t xml:space="preserve"> cases</w:t>
       </w:r>
       <w:r>
         <w:rPr>
@@ -21567,7 +21720,7 @@
         </w:rPr>
       </w:pPr>
       <w:bookmarkStart w:id="91" w:name="_Ref59157872"/>
-      <w:bookmarkStart w:id="92" w:name="_Toc59167588"/>
+      <w:bookmarkStart w:id="92" w:name="_Toc59172942"/>
       <w:r>
         <w:t xml:space="preserve">Fig. </w:t>
       </w:r>
@@ -21667,13 +21820,13 @@
           <w:b/>
           <w:bCs w:val="0"/>
         </w:rPr>
+        <w:instrText xml:space="preserve"> \* MERGEFORMAT </w:instrText>
       </w:r>
       <w:r>
         <w:rPr>
           <w:b/>
           <w:bCs w:val="0"/>
         </w:rPr>
-        <w:instrText xml:space="preserve"> \* MERGEFORMAT </w:instrText>
       </w:r>
       <w:r>
         <w:rPr>
@@ -21729,7 +21882,19 @@
         <w:t>st</w:t>
       </w:r>
       <w:r>
-        <w:t xml:space="preserve"> of October 2020) the projected hospitalized cases will be approximately 1,350 – which after deducted from the current total available beds (6,676) will mean there are still a surplus of approximately 5,320 total available beds.</w:t>
+        <w:t xml:space="preserve"> of October 2020) the projected hospitalized cases will be approximately 1,350 – which after deducted from the current total available beds (6,676) will mean </w:t>
+      </w:r>
+      <w:r>
+        <w:t xml:space="preserve">that </w:t>
+      </w:r>
+      <w:r>
+        <w:t xml:space="preserve">there </w:t>
+      </w:r>
+      <w:r>
+        <w:t xml:space="preserve">is </w:t>
+      </w:r>
+      <w:r>
+        <w:t>a surplus of approximately 5,320 total available beds.</w:t>
       </w:r>
     </w:p>
     <w:p>
@@ -21797,7 +21962,7 @@
         </w:rPr>
       </w:pPr>
       <w:bookmarkStart w:id="93" w:name="_Ref59159483"/>
-      <w:bookmarkStart w:id="94" w:name="_Toc59167589"/>
+      <w:bookmarkStart w:id="94" w:name="_Toc59172943"/>
       <w:r>
         <w:t xml:space="preserve">Fig. </w:t>
       </w:r>
@@ -21879,6 +22044,7 @@
           <w:bCs w:val="0"/>
           <w:lang w:val="en-US"/>
         </w:rPr>
+        <w:instrText xml:space="preserve"> \* MERGEFORMAT </w:instrText>
       </w:r>
       <w:r>
         <w:rPr>
@@ -21886,7 +22052,6 @@
           <w:bCs w:val="0"/>
           <w:lang w:val="en-US"/>
         </w:rPr>
-        <w:instrText xml:space="preserve"> \* MERGEFORMAT </w:instrText>
       </w:r>
       <w:r>
         <w:rPr>
@@ -22171,7 +22336,7 @@
         </w:rPr>
       </w:pPr>
       <w:bookmarkStart w:id="95" w:name="_Ref59160722"/>
-      <w:bookmarkStart w:id="96" w:name="_Toc59167590"/>
+      <w:bookmarkStart w:id="96" w:name="_Toc59172944"/>
       <w:r>
         <w:t xml:space="preserve">Fig. </w:t>
       </w:r>
@@ -22237,14 +22402,7 @@
           <w:highlight w:val="green"/>
           <w:lang w:val="en-US"/>
         </w:rPr>
-        <w:t>any other result we need to present?</w:t>
-      </w:r>
-      <w:r>
-        <w:rPr>
-          <w:highlight w:val="green"/>
-          <w:lang w:val="en-US"/>
-        </w:rPr>
-        <w:t xml:space="preserve"> </w:t>
+        <w:t xml:space="preserve">any other result we need to present? </w:t>
       </w:r>
       <w:r>
         <w:rPr>
@@ -22289,7 +22447,7 @@
           <w:lang w:val="en-US"/>
         </w:rPr>
       </w:pPr>
-      <w:bookmarkStart w:id="98" w:name="_Toc59167574"/>
+      <w:bookmarkStart w:id="98" w:name="_Toc59172928"/>
       <w:r>
         <w:rPr>
           <w:lang w:val="en-US"/>
@@ -22495,6 +22653,7 @@
           <w:bCs w:val="0"/>
           <w:lang w:val="en-US"/>
         </w:rPr>
+        <w:instrText xml:space="preserve"> \* MERGEFORMAT </w:instrText>
       </w:r>
       <w:r>
         <w:rPr>
@@ -22502,7 +22661,6 @@
           <w:bCs w:val="0"/>
           <w:lang w:val="en-US"/>
         </w:rPr>
-        <w:instrText xml:space="preserve"> \* MERGEFORMAT </w:instrText>
       </w:r>
       <w:r>
         <w:rPr>
@@ -22614,7 +22772,7 @@
         </w:rPr>
       </w:pPr>
       <w:bookmarkStart w:id="100" w:name="_Ref59162514"/>
-      <w:bookmarkStart w:id="101" w:name="_Toc59167591"/>
+      <w:bookmarkStart w:id="101" w:name="_Toc59172945"/>
       <w:r>
         <w:t xml:space="preserve">Fig. </w:t>
       </w:r>
@@ -22763,6 +22921,7 @@
           <w:bCs w:val="0"/>
           <w:lang w:val="en-US"/>
         </w:rPr>
+        <w:instrText xml:space="preserve"> \* MERGEFORMAT </w:instrText>
       </w:r>
       <w:r>
         <w:rPr>
@@ -22770,7 +22929,6 @@
           <w:bCs w:val="0"/>
           <w:lang w:val="en-US"/>
         </w:rPr>
-        <w:instrText xml:space="preserve"> \* MERGEFORMAT </w:instrText>
       </w:r>
       <w:r>
         <w:rPr>
@@ -23090,7 +23248,7 @@
         </w:rPr>
       </w:pPr>
       <w:bookmarkStart w:id="102" w:name="_Ref59163476"/>
-      <w:bookmarkStart w:id="103" w:name="_Toc59167592"/>
+      <w:bookmarkStart w:id="103" w:name="_Toc59172946"/>
       <w:r>
         <w:t xml:space="preserve">Fig. </w:t>
       </w:r>
@@ -23156,7 +23314,31 @@
         <w:rPr>
           <w:lang w:val="en-US"/>
         </w:rPr>
-        <w:t xml:space="preserve">It is interesting to note that the distribution of available beds in the Kingdom of Bahrain, based on our given scenario, are primarily within the Isolation Centers and Quarantine Centers (IQC) – accounting for 90% of the total available beds. This indicates that if the Kingdom of Bahrain has not responded to or prepared for the COVID-19 epidemic in such a rapid </w:t>
+        <w:t>It is interesting to note that the distribution of available beds in the Kingdom of Bahrain, based on our given scenario, are primarily within the Isolation Centers and Quarantine Centers (IQC) – accounting for 90% of the total available beds. This indicates that if the Kingdom of Bahrain has not responded to</w:t>
+      </w:r>
+      <w:r>
+        <w:rPr>
+          <w:lang w:val="en-US"/>
+        </w:rPr>
+        <w:t>,</w:t>
+      </w:r>
+      <w:r>
+        <w:rPr>
+          <w:lang w:val="en-US"/>
+        </w:rPr>
+        <w:t xml:space="preserve"> or prepared for</w:t>
+      </w:r>
+      <w:r>
+        <w:rPr>
+          <w:lang w:val="en-US"/>
+        </w:rPr>
+        <w:t>,</w:t>
+      </w:r>
+      <w:r>
+        <w:rPr>
+          <w:lang w:val="en-US"/>
+        </w:rPr>
+        <w:t xml:space="preserve"> the COVID-19 epidemic in such a rapid </w:t>
       </w:r>
       <w:r>
         <w:rPr>
@@ -23219,7 +23401,37 @@
         <w:rPr>
           <w:lang w:val="en-US"/>
         </w:rPr>
-        <w:t xml:space="preserve"> as a single instance of Bahrain’s quick response</w:t>
+        <w:t xml:space="preserve"> as a</w:t>
+      </w:r>
+      <w:r>
+        <w:rPr>
+          <w:lang w:val="en-US"/>
+        </w:rPr>
+        <w:t>n</w:t>
+      </w:r>
+      <w:r>
+        <w:rPr>
+          <w:lang w:val="en-US"/>
+        </w:rPr>
+        <w:t xml:space="preserve"> </w:t>
+      </w:r>
+      <w:r>
+        <w:rPr>
+          <w:lang w:val="en-US"/>
+        </w:rPr>
+        <w:t>instance</w:t>
+      </w:r>
+      <w:r>
+        <w:rPr>
+          <w:lang w:val="en-US"/>
+        </w:rPr>
+        <w:t xml:space="preserve"> </w:t>
+      </w:r>
+      <w:r>
+        <w:rPr>
+          <w:lang w:val="en-US"/>
+        </w:rPr>
+        <w:t>of Bahrain’s quick response</w:t>
       </w:r>
       <w:r>
         <w:rPr>
@@ -23365,7 +23577,31 @@
         <w:rPr>
           <w:lang w:val="en-US"/>
         </w:rPr>
-        <w:t xml:space="preserve"> BOR) while other researchers have often conducted multiple scenario’s with a defined base-case, best-case, worst-case scenario and compared results of each scenario </w:t>
+        <w:t xml:space="preserve"> BOR) while other researchers have often conducted multiple scenario’s with a defined base-case, best-case,</w:t>
+      </w:r>
+      <w:r>
+        <w:rPr>
+          <w:lang w:val="en-US"/>
+        </w:rPr>
+        <w:t xml:space="preserve"> and </w:t>
+      </w:r>
+      <w:r>
+        <w:rPr>
+          <w:lang w:val="en-US"/>
+        </w:rPr>
+        <w:t>worst-case scenario</w:t>
+      </w:r>
+      <w:r>
+        <w:rPr>
+          <w:lang w:val="en-US"/>
+        </w:rPr>
+        <w:t>s</w:t>
+      </w:r>
+      <w:r>
+        <w:rPr>
+          <w:lang w:val="en-US"/>
+        </w:rPr>
+        <w:t xml:space="preserve"> and compared results of each scenario </w:t>
       </w:r>
       <w:r>
         <w:rPr>
@@ -23459,7 +23695,43 @@
         <w:rPr>
           <w:lang w:val="en-US"/>
         </w:rPr>
-        <w:t>publicly avail such data (i.e., total beds, bed occupancy rate) for research and to better plan and respond to the COVID-19 epidemic.</w:t>
+        <w:t xml:space="preserve">publicly avail such data (i.e., total beds, bed occupancy rate) for research </w:t>
+      </w:r>
+      <w:r>
+        <w:rPr>
+          <w:lang w:val="en-US"/>
+        </w:rPr>
+        <w:t xml:space="preserve">purposes </w:t>
+      </w:r>
+      <w:r>
+        <w:rPr>
+          <w:lang w:val="en-US"/>
+        </w:rPr>
+        <w:t xml:space="preserve">and to better plan and respond to the COVID-19 </w:t>
+      </w:r>
+      <w:r>
+        <w:rPr>
+          <w:lang w:val="en-US"/>
+        </w:rPr>
+        <w:t xml:space="preserve">or other </w:t>
+      </w:r>
+      <w:r>
+        <w:rPr>
+          <w:lang w:val="en-US"/>
+        </w:rPr>
+        <w:t>epidemic</w:t>
+      </w:r>
+      <w:r>
+        <w:rPr>
+          <w:lang w:val="en-US"/>
+        </w:rPr>
+        <w:t>s</w:t>
+      </w:r>
+      <w:r>
+        <w:rPr>
+          <w:lang w:val="en-US"/>
+        </w:rPr>
+        <w:t>.</w:t>
       </w:r>
     </w:p>
     <w:p>
@@ -23492,7 +23764,7 @@
         <w:rPr>
           <w:lang w:val="en-US"/>
         </w:rPr>
-        <w:t xml:space="preserve"> the demographic composition of the Kingdom of Bahrain, or social </w:t>
+        <w:t xml:space="preserve"> the demographic composition of the Kingdom of Bahrain, social </w:t>
       </w:r>
       <w:r>
         <w:rPr>
@@ -23657,13 +23929,25 @@
         <w:rPr>
           <w:lang w:val="en-US"/>
         </w:rPr>
-        <w:t xml:space="preserve"> A more elaborate and complex model to simulate and incorporate these variables to better understand the spread of COVID-19 would be helpful, given more information about COVID-19 comes </w:t>
-      </w:r>
-      <w:r>
-        <w:rPr>
-          <w:lang w:val="en-US"/>
-        </w:rPr>
-        <w:t>forth</w:t>
+        <w:t xml:space="preserve"> A more elaborate and complex model to simulate and incorporate these variables to better understand the spread of COVID-19 would be helpful, </w:t>
+      </w:r>
+      <w:r>
+        <w:rPr>
+          <w:lang w:val="en-US"/>
+        </w:rPr>
+        <w:t xml:space="preserve">along with </w:t>
+      </w:r>
+      <w:r>
+        <w:rPr>
+          <w:lang w:val="en-US"/>
+        </w:rPr>
+        <w:t xml:space="preserve">more information about COVID-19 </w:t>
+      </w:r>
+      <w:r>
+        <w:rPr>
+          <w:lang w:val="en-US"/>
+        </w:rPr>
+        <w:t>such as impact of temperature or season on the spread of the diseases</w:t>
       </w:r>
       <w:r>
         <w:rPr>
@@ -23684,6 +23968,7 @@
         <w:rPr>
           <w:lang w:val="en-US"/>
         </w:rPr>
+        <w:lastRenderedPageBreak/>
         <w:t>&lt;</w:t>
       </w:r>
       <w:r>
@@ -23738,7 +24023,7 @@
           <w:lang w:val="en-US"/>
         </w:rPr>
       </w:pPr>
-      <w:bookmarkStart w:id="106" w:name="_Toc59167575"/>
+      <w:bookmarkStart w:id="106" w:name="_Toc59172929"/>
       <w:r>
         <w:rPr>
           <w:lang w:val="en-US"/>
@@ -23764,7 +24049,31 @@
         <w:rPr>
           <w:lang w:val="en-US"/>
         </w:rPr>
-        <w:t xml:space="preserve">In conclusion, the Logistic Growth Model had a good fit with the data related to the COVID-19 total cases, and </w:t>
+        <w:t>In conclusion, the Logistic Growth Model had a good fit with the data related to the COVID-19 total cases</w:t>
+      </w:r>
+      <w:r>
+        <w:rPr>
+          <w:lang w:val="en-US"/>
+        </w:rPr>
+        <w:t>, however set a relatively low maximum number of total COVID-19 cases. It would be beneficial to include and compare other scenarios or modeling approaches such as the SIR to be able to comment on the accuracy of the selected model relative to others.</w:t>
+      </w:r>
+      <w:r>
+        <w:rPr>
+          <w:lang w:val="en-US"/>
+        </w:rPr>
+        <w:t xml:space="preserve"> Nonetheless, due to the great efforts of the Kingdom of Bahrain, guided by the National Taskforce for Combating the Coronavirus (COVID-19) to ensure a preparedness and a rapid response to spread of the disease, the Kingdom of Bahrain will not reach saturation in terms of bed capacity, with an estimated surplus of 5,300 available beds across hospitals, </w:t>
+      </w:r>
+      <w:r>
+        <w:rPr>
+          <w:lang w:val="en-US"/>
+        </w:rPr>
+        <w:t>isolation,</w:t>
+      </w:r>
+      <w:r>
+        <w:rPr>
+          <w:lang w:val="en-US"/>
+        </w:rPr>
+        <w:t xml:space="preserve"> and quarantine centers.</w:t>
       </w:r>
     </w:p>
     <w:p>
@@ -23786,7 +24095,21 @@
           <w:highlight w:val="green"/>
           <w:lang w:val="en-US"/>
         </w:rPr>
-        <w:t>conclude something here</w:t>
+        <w:t>conclude something</w:t>
+      </w:r>
+      <w:r>
+        <w:rPr>
+          <w:highlight w:val="green"/>
+          <w:lang w:val="en-US"/>
+        </w:rPr>
+        <w:t xml:space="preserve"> here more if you feel like we need to</w:t>
+      </w:r>
+      <w:r>
+        <w:rPr>
+          <w:highlight w:val="green"/>
+          <w:lang w:val="en-US"/>
+        </w:rPr>
+        <w:t xml:space="preserve"> </w:t>
       </w:r>
       <w:r>
         <w:rPr>
@@ -23797,20 +24120,13 @@
     </w:p>
     <w:p>
       <w:pPr>
-        <w:rPr>
-          <w:lang w:val="en-US"/>
-        </w:rPr>
-      </w:pPr>
-    </w:p>
-    <w:p>
-      <w:pPr>
         <w:pStyle w:val="UOB-Headings"/>
         <w:rPr>
           <w:lang w:val="en-US"/>
         </w:rPr>
       </w:pPr>
       <w:bookmarkStart w:id="108" w:name="_Ref58689220"/>
-      <w:bookmarkStart w:id="109" w:name="_Toc59167576"/>
+      <w:bookmarkStart w:id="109" w:name="_Toc59172930"/>
       <w:r>
         <w:rPr>
           <w:lang w:val="en-US"/>
@@ -23891,7 +24207,14 @@
         <w:rPr>
           <w:lang w:val="en-US"/>
         </w:rPr>
-        <w:t>. As implemented in Kenya, maintenance of a nation-wide assets inventory list and regular nation-wide surveys to document and obtain these metrics, could prove helpful in the planning and execution of the response to the COVID-19 epidemic.</w:t>
+        <w:t xml:space="preserve">. As implemented </w:t>
+      </w:r>
+      <w:r>
+        <w:rPr>
+          <w:lang w:val="en-US"/>
+        </w:rPr>
+        <w:lastRenderedPageBreak/>
+        <w:t>in Kenya, maintenance of a nation-wide assets inventory list and regular nation-wide surveys to document and obtain these metrics, could prove helpful in the planning and execution of the response to the COVID-19 epidemic.</w:t>
       </w:r>
     </w:p>
     <w:p>
@@ -23906,14 +24229,7 @@
         <w:rPr>
           <w:lang w:val="en-US"/>
         </w:rPr>
-        <w:t xml:space="preserve">Furthermore, as COVID-19 is relatively novel and with limited, though growing, information on the disease and how it spreads, further investigations can be conducted to assess the impact of governmental restrictions on the spread of the disease. Such governmental policies and </w:t>
-      </w:r>
-      <w:r>
-        <w:rPr>
-          <w:lang w:val="en-US"/>
-        </w:rPr>
-        <w:lastRenderedPageBreak/>
-        <w:t>restrictions are not taken into consideration with models such as the Logistic Growth Model, which for a country such as Bahrain, could have played an important role in controlling and reducing the spread of the diseases.</w:t>
+        <w:t>Furthermore, as COVID-19 is relatively novel and with limited, though growing, information on the disease and how it spreads, further investigations can be conducted to assess the impact of governmental restrictions on the spread of the disease. Such governmental policies and restrictions are not taken into consideration with models such as the Logistic Growth Model, which for a country such as Bahrain, could have played an important role in controlling and reducing the spread of the diseases.</w:t>
       </w:r>
     </w:p>
     <w:p>
@@ -23975,7 +24291,7 @@
           <w:lang w:val="en-US"/>
         </w:rPr>
       </w:pPr>
-      <w:bookmarkStart w:id="110" w:name="_Toc59167577"/>
+      <w:bookmarkStart w:id="110" w:name="_Toc59172931"/>
       <w:r>
         <w:rPr>
           <w:lang w:val="en-US"/>
@@ -24011,14 +24327,14 @@
         <w:rPr>
           <w:lang w:val="en-US"/>
         </w:rPr>
-        <w:t xml:space="preserve">The most prominent limitation was the exclusion of the Average Length of Stay (ALOS) research factor, which indicates the number of days that a patient will occupy a bed once hospitalized due to COVID-19. This measure is important because it accurately reflects and adjusts the available beds that can be utilized to respond to COVID-19 cases that require hospitalization. With its absence, the available bed capacity is overestimated which means that there might be an occurrence where the bed capacity might reach saturation. For example, if the ALOS is defined at 7 days, then once the hospitalized cases increase by 1 unit (person) this means that the available beds will decrease by 1 unit (bed) and remain out </w:t>
+        <w:t xml:space="preserve">The most prominent limitation was the exclusion of the Average Length of Stay (ALOS) research factor, which indicates the number of days </w:t>
       </w:r>
       <w:r>
         <w:rPr>
           <w:lang w:val="en-US"/>
         </w:rPr>
         <w:lastRenderedPageBreak/>
-        <w:t>of service for 7 days until it is re-usable to serve another patient. In this research, since ALOS is excluded, this means the patient is admitted and released on the same day, and the bed is available to serve new cases immediately the next day – which is not the case.</w:t>
+        <w:t>that a patient will occupy a bed once hospitalized due to COVID-19. This measure is important because it accurately reflects and adjusts the available beds that can be utilized to respond to COVID-19 cases that require hospitalization. With its absence, the available bed capacity is overestimated which means that there might be an occurrence where the bed capacity might reach saturation. For example, if the ALOS is defined at 7 days, then once the hospitalized cases increase by 1 unit (person) this means that the available beds will decrease by 1 unit (bed) and remain out of service for 7 days until it is re-usable to serve another patient. In this research, since ALOS is excluded, this means the patient is admitted and released on the same day, and the bed is available to serve new cases immediately the next day – which is not the case.</w:t>
       </w:r>
     </w:p>
     <w:p>
@@ -24079,7 +24395,7 @@
         <w:jc w:val="left"/>
         <w:outlineLvl w:val="0"/>
       </w:pPr>
-      <w:bookmarkStart w:id="111" w:name="_Toc59167578"/>
+      <w:bookmarkStart w:id="111" w:name="_Toc59172932"/>
       <w:r>
         <w:lastRenderedPageBreak/>
         <w:t>References</w:t>
@@ -24761,7 +25077,7 @@
         <w:jc w:val="left"/>
         <w:outlineLvl w:val="0"/>
       </w:pPr>
-      <w:bookmarkStart w:id="112" w:name="_Toc59167579"/>
+      <w:bookmarkStart w:id="112" w:name="_Toc59172933"/>
       <w:r>
         <w:lastRenderedPageBreak/>
         <w:t>Appendices</w:t>
@@ -24866,13 +25182,6 @@
     </w:p>
     <w:p>
       <w:pPr>
-        <w:rPr>
-          <w:lang w:val="en-US"/>
-        </w:rPr>
-      </w:pPr>
-    </w:p>
-    <w:p>
-      <w:pPr>
         <w:jc w:val="both"/>
         <w:rPr>
           <w:b/>
@@ -24888,7 +25197,7 @@
           <w:sz w:val="32"/>
           <w:szCs w:val="28"/>
         </w:rPr>
-        <w:t>Appendix 1</w:t>
+        <w:t xml:space="preserve">Appendix 2 – Extraction of </w:t>
       </w:r>
       <w:r>
         <w:rPr>
@@ -24897,16 +25206,189 @@
           <w:sz w:val="32"/>
           <w:szCs w:val="28"/>
         </w:rPr>
-        <w:t xml:space="preserve"> – </w:t>
-      </w:r>
-      <w:r>
+        <w:t>Variables</w:t>
+      </w:r>
+    </w:p>
+    <w:p>
+      <w:pPr>
+        <w:jc w:val="both"/>
+      </w:pPr>
+      <w:r>
+        <w:t>Extraction of the c</w:t>
+      </w:r>
+      <w:r>
+        <w:t xml:space="preserve">urrent </w:t>
+      </w:r>
+      <w:r>
+        <w:t>a</w:t>
+      </w:r>
+      <w:r>
+        <w:t xml:space="preserve">ctive </w:t>
+      </w:r>
+      <w:r>
+        <w:t>c</w:t>
+      </w:r>
+      <w:r>
+        <w:t xml:space="preserve">ases and </w:t>
+      </w:r>
+      <w:r>
+        <w:t>h</w:t>
+      </w:r>
+      <w:r>
+        <w:t xml:space="preserve">ospitalized </w:t>
+      </w:r>
+      <w:r>
+        <w:t>c</w:t>
+      </w:r>
+      <w:r>
+        <w:t>ases from Ministry of Health</w:t>
+      </w:r>
+      <w:r>
+        <w:t>:</w:t>
+      </w:r>
+    </w:p>
+    <w:p>
+      <w:pPr>
+        <w:pStyle w:val="UOB-Body"/>
+        <w:jc w:val="center"/>
+      </w:pPr>
+      <w:r>
+        <w:rPr>
+          <w:noProof/>
+        </w:rPr>
+        <w:drawing>
+          <wp:inline distT="0" distB="0" distL="0" distR="0" wp14:anchorId="544D2E52" wp14:editId="2FF6D6DB">
+            <wp:extent cx="5274310" cy="2712720"/>
+            <wp:effectExtent l="0" t="0" r="2540" b="0"/>
+            <wp:docPr id="2" name="Picture 2"/>
+            <wp:cNvGraphicFramePr>
+              <a:graphicFrameLocks xmlns:a="http://schemas.openxmlformats.org/drawingml/2006/main" noChangeAspect="1"/>
+            </wp:cNvGraphicFramePr>
+            <a:graphic xmlns:a="http://schemas.openxmlformats.org/drawingml/2006/main">
+              <a:graphicData uri="http://schemas.openxmlformats.org/drawingml/2006/picture">
+                <pic:pic xmlns:pic="http://schemas.openxmlformats.org/drawingml/2006/picture">
+                  <pic:nvPicPr>
+                    <pic:cNvPr id="1" name=""/>
+                    <pic:cNvPicPr/>
+                  </pic:nvPicPr>
+                  <pic:blipFill>
+                    <a:blip r:embed="rId39"/>
+                    <a:stretch>
+                      <a:fillRect/>
+                    </a:stretch>
+                  </pic:blipFill>
+                  <pic:spPr>
+                    <a:xfrm>
+                      <a:off x="0" y="0"/>
+                      <a:ext cx="5274310" cy="2712720"/>
+                    </a:xfrm>
+                    <a:prstGeom prst="rect">
+                      <a:avLst/>
+                    </a:prstGeom>
+                  </pic:spPr>
+                </pic:pic>
+              </a:graphicData>
+            </a:graphic>
+          </wp:inline>
+        </w:drawing>
+      </w:r>
+    </w:p>
+    <w:p>
+      <w:pPr>
+        <w:pStyle w:val="UOB-Body"/>
+      </w:pPr>
+    </w:p>
+    <w:p>
+      <w:pPr>
+        <w:pStyle w:val="UOB-Body"/>
+      </w:pPr>
+      <w:r>
+        <w:t>Extraction of the total beds in isolation and quarantine centers, and the number of occupied beds in each:</w:t>
+      </w:r>
+    </w:p>
+    <w:p>
+      <w:pPr>
+        <w:pStyle w:val="UOB-Body"/>
+        <w:jc w:val="center"/>
+      </w:pPr>
+      <w:r>
+        <w:rPr>
+          <w:noProof/>
+        </w:rPr>
+        <w:lastRenderedPageBreak/>
+        <w:drawing>
+          <wp:inline distT="0" distB="0" distL="0" distR="0" wp14:anchorId="1D7AC9C8" wp14:editId="3F5D3D3E">
+            <wp:extent cx="5274310" cy="2008505"/>
+            <wp:effectExtent l="0" t="0" r="2540" b="0"/>
+            <wp:docPr id="4" name="Picture 4"/>
+            <wp:cNvGraphicFramePr>
+              <a:graphicFrameLocks xmlns:a="http://schemas.openxmlformats.org/drawingml/2006/main" noChangeAspect="1"/>
+            </wp:cNvGraphicFramePr>
+            <a:graphic xmlns:a="http://schemas.openxmlformats.org/drawingml/2006/main">
+              <a:graphicData uri="http://schemas.openxmlformats.org/drawingml/2006/picture">
+                <pic:pic xmlns:pic="http://schemas.openxmlformats.org/drawingml/2006/picture">
+                  <pic:nvPicPr>
+                    <pic:cNvPr id="1" name=""/>
+                    <pic:cNvPicPr/>
+                  </pic:nvPicPr>
+                  <pic:blipFill>
+                    <a:blip r:embed="rId40"/>
+                    <a:stretch>
+                      <a:fillRect/>
+                    </a:stretch>
+                  </pic:blipFill>
+                  <pic:spPr>
+                    <a:xfrm>
+                      <a:off x="0" y="0"/>
+                      <a:ext cx="5274310" cy="2008505"/>
+                    </a:xfrm>
+                    <a:prstGeom prst="rect">
+                      <a:avLst/>
+                    </a:prstGeom>
+                  </pic:spPr>
+                </pic:pic>
+              </a:graphicData>
+            </a:graphic>
+          </wp:inline>
+        </w:drawing>
+      </w:r>
+    </w:p>
+    <w:p>
+      <w:pPr>
+        <w:jc w:val="both"/>
         <w:rPr>
           <w:b/>
           <w:bCs w:val="0"/>
           <w:sz w:val="32"/>
           <w:szCs w:val="28"/>
         </w:rPr>
-        <w:t>Additional Results Plots</w:t>
+      </w:pPr>
+      <w:r>
+        <w:rPr>
+          <w:b/>
+          <w:bCs w:val="0"/>
+          <w:sz w:val="32"/>
+          <w:szCs w:val="28"/>
+        </w:rPr>
+        <w:t xml:space="preserve">Appendix </w:t>
+      </w:r>
+      <w:r>
+        <w:rPr>
+          <w:b/>
+          <w:bCs w:val="0"/>
+          <w:sz w:val="32"/>
+          <w:szCs w:val="28"/>
+        </w:rPr>
+        <w:t>3</w:t>
+      </w:r>
+      <w:r>
+        <w:rPr>
+          <w:b/>
+          <w:bCs w:val="0"/>
+          <w:sz w:val="32"/>
+          <w:szCs w:val="28"/>
+        </w:rPr>
+        <w:t xml:space="preserve"> – Additional Results Plots</w:t>
       </w:r>
     </w:p>
     <w:p>
@@ -24936,7 +25418,7 @@
                     <pic:cNvPicPr/>
                   </pic:nvPicPr>
                   <pic:blipFill rotWithShape="1">
-                    <a:blip r:embed="rId39"/>
+                    <a:blip r:embed="rId41"/>
                     <a:srcRect t="11922" r="3739" b="3148"/>
                     <a:stretch/>
                   </pic:blipFill>
@@ -24972,7 +25454,7 @@
       </w:pPr>
     </w:p>
     <w:sectPr>
-      <w:footerReference w:type="default" r:id="rId40"/>
+      <w:footerReference w:type="default" r:id="rId42"/>
       <w:pgSz w:w="11906" w:h="16838" w:code="9"/>
       <w:pgMar w:top="1440" w:right="1800" w:bottom="1440" w:left="1800" w:header="706" w:footer="706" w:gutter="0"/>
       <w:cols w:space="708"/>

</xml_diff>